<commit_message>
Dokumentation Update für Github
</commit_message>
<xml_diff>
--- a/doc/Tetris - Documentation.docx
+++ b/doc/Tetris - Documentation.docx
@@ -1,6 +1,6 @@
 
 <file path=word/document.xml><?xml version="1.0" encoding="utf-8"?>
-<w:document xmlns:wpc="http://schemas.microsoft.com/office/word/2010/wordprocessingCanvas" xmlns:mc="http://schemas.openxmlformats.org/markup-compatibility/2006" xmlns:o="urn:schemas-microsoft-com:office:office" xmlns:r="http://schemas.openxmlformats.org/officeDocument/2006/relationships" xmlns:m="http://schemas.openxmlformats.org/officeDocument/2006/math" xmlns:v="urn:schemas-microsoft-com:vml" xmlns:wp14="http://schemas.microsoft.com/office/word/2010/wordprocessingDrawing" xmlns:wp="http://schemas.openxmlformats.org/drawingml/2006/wordprocessingDrawing" xmlns:w10="urn:schemas-microsoft-com:office:word" xmlns:w="http://schemas.openxmlformats.org/wordprocessingml/2006/main" xmlns:w14="http://schemas.microsoft.com/office/word/2010/wordml" xmlns:wpg="http://schemas.microsoft.com/office/word/2010/wordprocessingGroup" xmlns:wpi="http://schemas.microsoft.com/office/word/2010/wordprocessingInk" xmlns:wne="http://schemas.microsoft.com/office/word/2006/wordml" xmlns:wps="http://schemas.microsoft.com/office/word/2010/wordprocessingShape" mc:Ignorable="w14 wp14">
+<w:document xmlns:wpc="http://schemas.microsoft.com/office/word/2010/wordprocessingCanvas" xmlns:cx="http://schemas.microsoft.com/office/drawing/2014/chartex" xmlns:cx1="http://schemas.microsoft.com/office/drawing/2015/9/8/chartex" xmlns:mc="http://schemas.openxmlformats.org/markup-compatibility/2006" xmlns:o="urn:schemas-microsoft-com:office:office" xmlns:r="http://schemas.openxmlformats.org/officeDocument/2006/relationships" xmlns:m="http://schemas.openxmlformats.org/officeDocument/2006/math" xmlns:v="urn:schemas-microsoft-com:vml" xmlns:wp14="http://schemas.microsoft.com/office/word/2010/wordprocessingDrawing" xmlns:wp="http://schemas.openxmlformats.org/drawingml/2006/wordprocessingDrawing" xmlns:w10="urn:schemas-microsoft-com:office:word" xmlns:w="http://schemas.openxmlformats.org/wordprocessingml/2006/main" xmlns:w14="http://schemas.microsoft.com/office/word/2010/wordml" xmlns:w15="http://schemas.microsoft.com/office/word/2012/wordml" xmlns:w16se="http://schemas.microsoft.com/office/word/2015/wordml/symex" xmlns:wpg="http://schemas.microsoft.com/office/word/2010/wordprocessingGroup" xmlns:wpi="http://schemas.microsoft.com/office/word/2010/wordprocessingInk" xmlns:wne="http://schemas.microsoft.com/office/word/2006/wordml" xmlns:wps="http://schemas.microsoft.com/office/word/2010/wordprocessingShape" mc:Ignorable="w14 w15 w16se wp14">
   <w:body>
     <w:p>
       <w:pPr>
@@ -98,7 +98,7 @@
             <o:lock v:ext="edit" aspectratio="t"/>
           </v:shapetype>
           <v:shape id="_x0000_i1025" type="#_x0000_t75" style="width:381pt;height:108pt">
-            <v:imagedata r:id="rId9" o:title="tetris"/>
+            <v:imagedata r:id="rId8" o:title="tetris"/>
           </v:shape>
         </w:pict>
       </w:r>
@@ -1341,14 +1341,12 @@
         </w:rPr>
         <w:fldChar w:fldCharType="separate"/>
       </w:r>
-      <w:hyperlink w:anchor="_Toc479859738" w:history="1">
+      <w:hyperlink w:anchor="_Toc480728339" w:history="1">
         <w:r>
           <w:rPr>
             <w:rStyle w:val="Hyperlink"/>
             <w:rFonts w:ascii="Times New Roman" w:hAnsi="Times New Roman" w:cs="Times New Roman"/>
             <w:noProof/>
-            <w:sz w:val="24"/>
-            <w:szCs w:val="24"/>
           </w:rPr>
           <w:t>Tabelle 1: Anforderungen</w:t>
         </w:r>
@@ -1371,7 +1369,7 @@
             <w:noProof/>
             <w:webHidden/>
           </w:rPr>
-          <w:instrText xml:space="preserve"> PAGEREF _Toc479859738 \h </w:instrText>
+          <w:instrText xml:space="preserve"> PAGEREF _Toc480728339 \h </w:instrText>
         </w:r>
         <w:r>
           <w:rPr>
@@ -1391,7 +1389,7 @@
             <w:noProof/>
             <w:webHidden/>
           </w:rPr>
-          <w:t>5</w:t>
+          <w:t>6</w:t>
         </w:r>
         <w:r>
           <w:rPr>
@@ -1404,6 +1402,77 @@
     </w:p>
     <w:p>
       <w:pPr>
+        <w:pStyle w:val="Abbildungsverzeichnis"/>
+        <w:tabs>
+          <w:tab w:val="right" w:leader="dot" w:pos="9062"/>
+        </w:tabs>
+        <w:rPr>
+          <w:rFonts w:eastAsiaTheme="minorEastAsia"/>
+          <w:noProof/>
+          <w:lang w:eastAsia="de-DE"/>
+        </w:rPr>
+      </w:pPr>
+      <w:hyperlink w:anchor="_Toc480728340" w:history="1">
+        <w:r>
+          <w:rPr>
+            <w:rStyle w:val="Hyperlink"/>
+            <w:rFonts w:ascii="Times New Roman" w:hAnsi="Times New Roman" w:cs="Times New Roman"/>
+            <w:noProof/>
+          </w:rPr>
+          <w:t>Tabelle 2: Punktesystem für Tetris</w:t>
+        </w:r>
+        <w:r>
+          <w:rPr>
+            <w:noProof/>
+            <w:webHidden/>
+          </w:rPr>
+          <w:tab/>
+        </w:r>
+        <w:r>
+          <w:rPr>
+            <w:noProof/>
+            <w:webHidden/>
+          </w:rPr>
+          <w:fldChar w:fldCharType="begin"/>
+        </w:r>
+        <w:r>
+          <w:rPr>
+            <w:noProof/>
+            <w:webHidden/>
+          </w:rPr>
+          <w:instrText xml:space="preserve"> PAGEREF _Toc480728340 \h </w:instrText>
+        </w:r>
+        <w:r>
+          <w:rPr>
+            <w:noProof/>
+            <w:webHidden/>
+          </w:rPr>
+        </w:r>
+        <w:r>
+          <w:rPr>
+            <w:noProof/>
+            <w:webHidden/>
+          </w:rPr>
+          <w:fldChar w:fldCharType="separate"/>
+        </w:r>
+        <w:r>
+          <w:rPr>
+            <w:noProof/>
+            <w:webHidden/>
+          </w:rPr>
+          <w:t>9</w:t>
+        </w:r>
+        <w:r>
+          <w:rPr>
+            <w:noProof/>
+            <w:webHidden/>
+          </w:rPr>
+          <w:fldChar w:fldCharType="end"/>
+        </w:r>
+      </w:hyperlink>
+    </w:p>
+    <w:p>
+      <w:pPr>
         <w:rPr>
           <w:rFonts w:ascii="Times New Roman" w:hAnsi="Times New Roman" w:cs="Times New Roman"/>
           <w:sz w:val="28"/>
@@ -1435,6 +1504,8 @@
         </w:rPr>
         <w:br w:type="page"/>
       </w:r>
+      <w:bookmarkStart w:id="0" w:name="_GoBack"/>
+      <w:bookmarkEnd w:id="0"/>
     </w:p>
     <w:p>
       <w:pPr>
@@ -1448,7 +1519,7 @@
           <w:color w:val="auto"/>
         </w:rPr>
       </w:pPr>
-      <w:bookmarkStart w:id="0" w:name="_Toc479859884"/>
+      <w:bookmarkStart w:id="1" w:name="_Toc479859884"/>
       <w:r>
         <w:rPr>
           <w:rFonts w:ascii="Times New Roman" w:hAnsi="Times New Roman" w:cs="Times New Roman"/>
@@ -1458,7 +1529,7 @@
         <w:lastRenderedPageBreak/>
         <w:t>Einleitung</w:t>
       </w:r>
-      <w:bookmarkEnd w:id="0"/>
+      <w:bookmarkEnd w:id="1"/>
     </w:p>
     <w:p>
       <w:pPr>
@@ -1550,25 +1621,7 @@
           <w:sz w:val="24"/>
           <w:szCs w:val="24"/>
         </w:rPr>
-        <w:t xml:space="preserve"> </w:t>
-      </w:r>
-      <w:proofErr w:type="gramStart"/>
-      <w:r>
-        <w:rPr>
-          <w:rFonts w:ascii="Times New Roman" w:hAnsi="Times New Roman" w:cs="Times New Roman"/>
-          <w:sz w:val="24"/>
-          <w:szCs w:val="24"/>
-        </w:rPr>
-        <w:t>ist</w:t>
-      </w:r>
-      <w:proofErr w:type="gramEnd"/>
-      <w:r>
-        <w:rPr>
-          <w:rFonts w:ascii="Times New Roman" w:hAnsi="Times New Roman" w:cs="Times New Roman"/>
-          <w:sz w:val="24"/>
-          <w:szCs w:val="24"/>
-        </w:rPr>
-        <w:t xml:space="preserve"> das Spielkonzept und</w:t>
+        <w:t xml:space="preserve"> ist das Spielkonzept und</w:t>
       </w:r>
       <w:r>
         <w:rPr>
@@ -1785,7 +1838,7 @@
           <w:color w:val="auto"/>
         </w:rPr>
       </w:pPr>
-      <w:bookmarkStart w:id="1" w:name="_Toc479859885"/>
+      <w:bookmarkStart w:id="2" w:name="_Toc479859885"/>
       <w:r>
         <w:rPr>
           <w:rFonts w:ascii="Times New Roman" w:hAnsi="Times New Roman" w:cs="Times New Roman"/>
@@ -1795,7 +1848,7 @@
         <w:lastRenderedPageBreak/>
         <w:t>Anforderungen und abgeleitetes Spielkonzept</w:t>
       </w:r>
-      <w:bookmarkEnd w:id="1"/>
+      <w:bookmarkEnd w:id="2"/>
     </w:p>
     <w:p>
       <w:pPr>
@@ -1821,7 +1874,7 @@
           <w:szCs w:val="28"/>
         </w:rPr>
       </w:pPr>
-      <w:bookmarkStart w:id="2" w:name="_Toc479859886"/>
+      <w:bookmarkStart w:id="3" w:name="_Toc479859886"/>
       <w:r>
         <w:rPr>
           <w:rFonts w:ascii="Times New Roman" w:hAnsi="Times New Roman" w:cs="Times New Roman"/>
@@ -1832,7 +1885,7 @@
         </w:rPr>
         <w:t>Anforderungen</w:t>
       </w:r>
-      <w:bookmarkEnd w:id="2"/>
+      <w:bookmarkEnd w:id="3"/>
     </w:p>
     <w:p>
       <w:pPr>
@@ -2653,17 +2706,7 @@
                 <w:sz w:val="24"/>
                 <w:szCs w:val="24"/>
               </w:rPr>
-              <w:t>Einzig und allein di</w:t>
-            </w:r>
-            <w:bookmarkStart w:id="3" w:name="_GoBack"/>
-            <w:bookmarkEnd w:id="3"/>
-            <w:r>
-              <w:rPr>
-                <w:rFonts w:ascii="Times New Roman" w:hAnsi="Times New Roman" w:cs="Times New Roman"/>
-                <w:sz w:val="24"/>
-                <w:szCs w:val="24"/>
-              </w:rPr>
-              <w:t>e Speicherfunktionalitäten dürfen natürlich eingeschränkt sein. (Für den Storage-Service</w:t>
+              <w:t>Einzig und allein die Speicherfunktionalitäten dürfen natürlich eingeschränkt sein. (Für den Storage-Service</w:t>
             </w:r>
           </w:p>
           <w:p>
@@ -3502,6 +3545,7 @@
                 <w:sz w:val="24"/>
                 <w:szCs w:val="24"/>
               </w:rPr>
+              <w:lastRenderedPageBreak/>
               <w:t xml:space="preserve">Level-Änderungen ohne </w:t>
             </w:r>
             <w:proofErr w:type="spellStart"/>
@@ -3520,16 +3564,7 @@
                 <w:sz w:val="24"/>
                 <w:szCs w:val="24"/>
               </w:rPr>
-              <w:t xml:space="preserve">-Änderungen des Spiels </w:t>
-            </w:r>
-            <w:r>
-              <w:rPr>
-                <w:rFonts w:ascii="Times New Roman" w:hAnsi="Times New Roman" w:cs="Times New Roman"/>
-                <w:sz w:val="24"/>
-                <w:szCs w:val="24"/>
-              </w:rPr>
-              <w:lastRenderedPageBreak/>
-              <w:t>realisierbar sind.</w:t>
+              <w:t>-Änderungen des Spiels realisierbar sind.</w:t>
             </w:r>
           </w:p>
         </w:tc>
@@ -4397,14 +4432,15 @@
               </w:rPr>
               <w:t>) ebenfalls in der JavaScript kompilierten Form funktionieren (geprüft wird ggf. mit Safari,</w:t>
             </w:r>
-            <w:r>
-              <w:rPr>
-                <w:rFonts w:ascii="Times New Roman" w:hAnsi="Times New Roman" w:cs="Times New Roman"/>
-                <w:sz w:val="24"/>
-                <w:szCs w:val="24"/>
-              </w:rPr>
-              <w:t xml:space="preserve"> </w:t>
-            </w:r>
+          </w:p>
+          <w:p>
+            <w:pPr>
+              <w:rPr>
+                <w:rFonts w:ascii="Times New Roman" w:hAnsi="Times New Roman" w:cs="Times New Roman"/>
+                <w:sz w:val="24"/>
+                <w:szCs w:val="24"/>
+              </w:rPr>
+            </w:pPr>
             <w:r>
               <w:rPr>
                 <w:rFonts w:ascii="Times New Roman" w:hAnsi="Times New Roman" w:cs="Times New Roman"/>
@@ -4851,7 +4887,7 @@
         </w:rPr>
       </w:pPr>
       <w:bookmarkStart w:id="4" w:name="_Toc479847682"/>
-      <w:bookmarkStart w:id="5" w:name="_Toc479859738"/>
+      <w:bookmarkStart w:id="5" w:name="_Toc480728339"/>
       <w:r>
         <w:rPr>
           <w:rFonts w:ascii="Times New Roman" w:hAnsi="Times New Roman" w:cs="Times New Roman"/>
@@ -5032,7 +5068,7 @@
                     </pic:cNvPicPr>
                   </pic:nvPicPr>
                   <pic:blipFill>
-                    <a:blip r:embed="rId10">
+                    <a:blip r:embed="rId9">
                       <a:extLst>
                         <a:ext uri="{28A0092B-C50C-407E-A947-70E740481C1C}">
                           <a14:useLocalDpi xmlns:a14="http://schemas.microsoft.com/office/drawing/2010/main" val="0"/>
@@ -5310,7 +5346,7 @@
       <w:r>
         <w:pict>
           <v:shape id="_x0000_i1026" type="#_x0000_t75" style="width:453.75pt;height:170.25pt">
-            <v:imagedata r:id="rId11" o:title="800px-Tetris-gravity-simple"/>
+            <v:imagedata r:id="rId10" o:title="800px-Tetris-gravity-simple"/>
           </v:shape>
         </w:pict>
       </w:r>
@@ -5756,6 +5792,1076 @@
           <w:sz w:val="24"/>
           <w:szCs w:val="24"/>
         </w:rPr>
+        <w:t>Die folgende Tabelle zeigt wie unsere Punkte berechnet werden:</w:t>
+      </w:r>
+    </w:p>
+    <w:p>
+      <w:pPr>
+        <w:jc w:val="both"/>
+        <w:rPr>
+          <w:rFonts w:ascii="Times New Roman" w:hAnsi="Times New Roman" w:cs="Times New Roman"/>
+          <w:sz w:val="24"/>
+          <w:szCs w:val="24"/>
+        </w:rPr>
+      </w:pPr>
+    </w:p>
+    <w:tbl>
+      <w:tblPr>
+        <w:tblStyle w:val="Tabellenraster"/>
+        <w:tblW w:w="0" w:type="auto"/>
+        <w:tblLook w:val="04A0" w:firstRow="1" w:lastRow="0" w:firstColumn="1" w:lastColumn="0" w:noHBand="0" w:noVBand="1"/>
+      </w:tblPr>
+      <w:tblGrid>
+        <w:gridCol w:w="1812"/>
+        <w:gridCol w:w="1812"/>
+        <w:gridCol w:w="1812"/>
+        <w:gridCol w:w="1813"/>
+        <w:gridCol w:w="1813"/>
+      </w:tblGrid>
+      <w:tr>
+        <w:tc>
+          <w:tcPr>
+            <w:tcW w:w="1812" w:type="dxa"/>
+          </w:tcPr>
+          <w:p>
+            <w:pPr>
+              <w:rPr>
+                <w:rFonts w:ascii="Times New Roman" w:hAnsi="Times New Roman" w:cs="Times New Roman"/>
+                <w:b/>
+                <w:sz w:val="24"/>
+                <w:szCs w:val="24"/>
+              </w:rPr>
+            </w:pPr>
+            <w:r>
+              <w:rPr>
+                <w:rFonts w:ascii="Times New Roman" w:hAnsi="Times New Roman" w:cs="Times New Roman"/>
+                <w:b/>
+                <w:sz w:val="24"/>
+                <w:szCs w:val="24"/>
+              </w:rPr>
+              <w:t>Level</w:t>
+            </w:r>
+          </w:p>
+        </w:tc>
+        <w:tc>
+          <w:tcPr>
+            <w:tcW w:w="1812" w:type="dxa"/>
+          </w:tcPr>
+          <w:p>
+            <w:pPr>
+              <w:rPr>
+                <w:rFonts w:ascii="Times New Roman" w:hAnsi="Times New Roman" w:cs="Times New Roman"/>
+                <w:b/>
+                <w:sz w:val="24"/>
+                <w:szCs w:val="24"/>
+              </w:rPr>
+            </w:pPr>
+            <w:r>
+              <w:rPr>
+                <w:rFonts w:ascii="Times New Roman" w:hAnsi="Times New Roman" w:cs="Times New Roman"/>
+                <w:b/>
+                <w:sz w:val="24"/>
+                <w:szCs w:val="24"/>
+              </w:rPr>
+              <w:t>Punkte für 1 Reihe</w:t>
+            </w:r>
+          </w:p>
+        </w:tc>
+        <w:tc>
+          <w:tcPr>
+            <w:tcW w:w="1812" w:type="dxa"/>
+          </w:tcPr>
+          <w:p>
+            <w:pPr>
+              <w:rPr>
+                <w:rFonts w:ascii="Times New Roman" w:hAnsi="Times New Roman" w:cs="Times New Roman"/>
+                <w:b/>
+                <w:sz w:val="24"/>
+                <w:szCs w:val="24"/>
+              </w:rPr>
+            </w:pPr>
+            <w:r>
+              <w:rPr>
+                <w:rFonts w:ascii="Times New Roman" w:hAnsi="Times New Roman" w:cs="Times New Roman"/>
+                <w:b/>
+                <w:sz w:val="24"/>
+                <w:szCs w:val="24"/>
+              </w:rPr>
+              <w:t>Punkte für 2 Reihen</w:t>
+            </w:r>
+          </w:p>
+        </w:tc>
+        <w:tc>
+          <w:tcPr>
+            <w:tcW w:w="1813" w:type="dxa"/>
+          </w:tcPr>
+          <w:p>
+            <w:pPr>
+              <w:rPr>
+                <w:rFonts w:ascii="Times New Roman" w:hAnsi="Times New Roman" w:cs="Times New Roman"/>
+                <w:b/>
+                <w:sz w:val="24"/>
+                <w:szCs w:val="24"/>
+              </w:rPr>
+            </w:pPr>
+            <w:r>
+              <w:rPr>
+                <w:rFonts w:ascii="Times New Roman" w:hAnsi="Times New Roman" w:cs="Times New Roman"/>
+                <w:b/>
+                <w:sz w:val="24"/>
+                <w:szCs w:val="24"/>
+              </w:rPr>
+              <w:t>Punkte für 3 Reihen</w:t>
+            </w:r>
+          </w:p>
+        </w:tc>
+        <w:tc>
+          <w:tcPr>
+            <w:tcW w:w="1813" w:type="dxa"/>
+          </w:tcPr>
+          <w:p>
+            <w:pPr>
+              <w:rPr>
+                <w:rFonts w:ascii="Times New Roman" w:hAnsi="Times New Roman" w:cs="Times New Roman"/>
+                <w:b/>
+                <w:sz w:val="24"/>
+                <w:szCs w:val="24"/>
+              </w:rPr>
+            </w:pPr>
+            <w:r>
+              <w:rPr>
+                <w:rFonts w:ascii="Times New Roman" w:hAnsi="Times New Roman" w:cs="Times New Roman"/>
+                <w:b/>
+                <w:sz w:val="24"/>
+                <w:szCs w:val="24"/>
+              </w:rPr>
+              <w:t>Punkte für 4 Reihen</w:t>
+            </w:r>
+          </w:p>
+        </w:tc>
+      </w:tr>
+      <w:tr>
+        <w:tc>
+          <w:tcPr>
+            <w:tcW w:w="1812" w:type="dxa"/>
+          </w:tcPr>
+          <w:p>
+            <w:pPr>
+              <w:rPr>
+                <w:rFonts w:ascii="Times New Roman" w:hAnsi="Times New Roman" w:cs="Times New Roman"/>
+                <w:sz w:val="24"/>
+                <w:szCs w:val="24"/>
+              </w:rPr>
+            </w:pPr>
+            <w:r>
+              <w:rPr>
+                <w:rFonts w:ascii="Times New Roman" w:hAnsi="Times New Roman" w:cs="Times New Roman"/>
+                <w:sz w:val="24"/>
+                <w:szCs w:val="24"/>
+              </w:rPr>
+              <w:t>0</w:t>
+            </w:r>
+          </w:p>
+        </w:tc>
+        <w:tc>
+          <w:tcPr>
+            <w:tcW w:w="1812" w:type="dxa"/>
+          </w:tcPr>
+          <w:p>
+            <w:pPr>
+              <w:rPr>
+                <w:rFonts w:ascii="Times New Roman" w:hAnsi="Times New Roman" w:cs="Times New Roman"/>
+                <w:sz w:val="24"/>
+                <w:szCs w:val="24"/>
+              </w:rPr>
+            </w:pPr>
+            <w:r>
+              <w:rPr>
+                <w:rFonts w:ascii="Times New Roman" w:hAnsi="Times New Roman" w:cs="Times New Roman"/>
+                <w:sz w:val="24"/>
+                <w:szCs w:val="24"/>
+              </w:rPr>
+              <w:t>40</w:t>
+            </w:r>
+          </w:p>
+        </w:tc>
+        <w:tc>
+          <w:tcPr>
+            <w:tcW w:w="1812" w:type="dxa"/>
+          </w:tcPr>
+          <w:p>
+            <w:pPr>
+              <w:rPr>
+                <w:rFonts w:ascii="Times New Roman" w:hAnsi="Times New Roman" w:cs="Times New Roman"/>
+                <w:sz w:val="24"/>
+                <w:szCs w:val="24"/>
+              </w:rPr>
+            </w:pPr>
+            <w:r>
+              <w:rPr>
+                <w:rFonts w:ascii="Times New Roman" w:hAnsi="Times New Roman" w:cs="Times New Roman"/>
+                <w:sz w:val="24"/>
+                <w:szCs w:val="24"/>
+              </w:rPr>
+              <w:t>100</w:t>
+            </w:r>
+          </w:p>
+        </w:tc>
+        <w:tc>
+          <w:tcPr>
+            <w:tcW w:w="1813" w:type="dxa"/>
+          </w:tcPr>
+          <w:p>
+            <w:pPr>
+              <w:rPr>
+                <w:rFonts w:ascii="Times New Roman" w:hAnsi="Times New Roman" w:cs="Times New Roman"/>
+                <w:sz w:val="24"/>
+                <w:szCs w:val="24"/>
+              </w:rPr>
+            </w:pPr>
+            <w:r>
+              <w:rPr>
+                <w:rFonts w:ascii="Times New Roman" w:hAnsi="Times New Roman" w:cs="Times New Roman"/>
+                <w:sz w:val="24"/>
+                <w:szCs w:val="24"/>
+              </w:rPr>
+              <w:t>300</w:t>
+            </w:r>
+          </w:p>
+        </w:tc>
+        <w:tc>
+          <w:tcPr>
+            <w:tcW w:w="1813" w:type="dxa"/>
+          </w:tcPr>
+          <w:p>
+            <w:pPr>
+              <w:rPr>
+                <w:rFonts w:ascii="Times New Roman" w:hAnsi="Times New Roman" w:cs="Times New Roman"/>
+                <w:sz w:val="24"/>
+                <w:szCs w:val="24"/>
+              </w:rPr>
+            </w:pPr>
+            <w:r>
+              <w:rPr>
+                <w:rFonts w:ascii="Times New Roman" w:hAnsi="Times New Roman" w:cs="Times New Roman"/>
+                <w:sz w:val="24"/>
+                <w:szCs w:val="24"/>
+              </w:rPr>
+              <w:t>1200</w:t>
+            </w:r>
+          </w:p>
+        </w:tc>
+      </w:tr>
+      <w:tr>
+        <w:tc>
+          <w:tcPr>
+            <w:tcW w:w="1812" w:type="dxa"/>
+          </w:tcPr>
+          <w:p>
+            <w:pPr>
+              <w:rPr>
+                <w:rFonts w:ascii="Times New Roman" w:hAnsi="Times New Roman" w:cs="Times New Roman"/>
+                <w:sz w:val="24"/>
+                <w:szCs w:val="24"/>
+              </w:rPr>
+            </w:pPr>
+            <w:r>
+              <w:rPr>
+                <w:rFonts w:ascii="Times New Roman" w:hAnsi="Times New Roman" w:cs="Times New Roman"/>
+                <w:sz w:val="24"/>
+                <w:szCs w:val="24"/>
+              </w:rPr>
+              <w:t>1</w:t>
+            </w:r>
+          </w:p>
+        </w:tc>
+        <w:tc>
+          <w:tcPr>
+            <w:tcW w:w="1812" w:type="dxa"/>
+          </w:tcPr>
+          <w:p>
+            <w:pPr>
+              <w:rPr>
+                <w:rFonts w:ascii="Times New Roman" w:hAnsi="Times New Roman" w:cs="Times New Roman"/>
+                <w:sz w:val="24"/>
+                <w:szCs w:val="24"/>
+              </w:rPr>
+            </w:pPr>
+            <w:r>
+              <w:rPr>
+                <w:rFonts w:ascii="Times New Roman" w:hAnsi="Times New Roman" w:cs="Times New Roman"/>
+                <w:sz w:val="24"/>
+                <w:szCs w:val="24"/>
+              </w:rPr>
+              <w:t>80</w:t>
+            </w:r>
+          </w:p>
+        </w:tc>
+        <w:tc>
+          <w:tcPr>
+            <w:tcW w:w="1812" w:type="dxa"/>
+          </w:tcPr>
+          <w:p>
+            <w:pPr>
+              <w:rPr>
+                <w:rFonts w:ascii="Times New Roman" w:hAnsi="Times New Roman" w:cs="Times New Roman"/>
+                <w:sz w:val="24"/>
+                <w:szCs w:val="24"/>
+              </w:rPr>
+            </w:pPr>
+            <w:r>
+              <w:rPr>
+                <w:rFonts w:ascii="Times New Roman" w:hAnsi="Times New Roman" w:cs="Times New Roman"/>
+                <w:sz w:val="24"/>
+                <w:szCs w:val="24"/>
+              </w:rPr>
+              <w:t>200</w:t>
+            </w:r>
+          </w:p>
+        </w:tc>
+        <w:tc>
+          <w:tcPr>
+            <w:tcW w:w="1813" w:type="dxa"/>
+          </w:tcPr>
+          <w:p>
+            <w:pPr>
+              <w:rPr>
+                <w:rFonts w:ascii="Times New Roman" w:hAnsi="Times New Roman" w:cs="Times New Roman"/>
+                <w:sz w:val="24"/>
+                <w:szCs w:val="24"/>
+              </w:rPr>
+            </w:pPr>
+            <w:r>
+              <w:rPr>
+                <w:rFonts w:ascii="Times New Roman" w:hAnsi="Times New Roman" w:cs="Times New Roman"/>
+                <w:sz w:val="24"/>
+                <w:szCs w:val="24"/>
+              </w:rPr>
+              <w:t>600</w:t>
+            </w:r>
+          </w:p>
+        </w:tc>
+        <w:tc>
+          <w:tcPr>
+            <w:tcW w:w="1813" w:type="dxa"/>
+          </w:tcPr>
+          <w:p>
+            <w:pPr>
+              <w:rPr>
+                <w:rFonts w:ascii="Times New Roman" w:hAnsi="Times New Roman" w:cs="Times New Roman"/>
+                <w:sz w:val="24"/>
+                <w:szCs w:val="24"/>
+              </w:rPr>
+            </w:pPr>
+            <w:r>
+              <w:rPr>
+                <w:rFonts w:ascii="Times New Roman" w:hAnsi="Times New Roman" w:cs="Times New Roman"/>
+                <w:sz w:val="24"/>
+                <w:szCs w:val="24"/>
+              </w:rPr>
+              <w:t>2400</w:t>
+            </w:r>
+          </w:p>
+        </w:tc>
+      </w:tr>
+      <w:tr>
+        <w:tc>
+          <w:tcPr>
+            <w:tcW w:w="1812" w:type="dxa"/>
+          </w:tcPr>
+          <w:p>
+            <w:pPr>
+              <w:rPr>
+                <w:rFonts w:ascii="Times New Roman" w:hAnsi="Times New Roman" w:cs="Times New Roman"/>
+                <w:sz w:val="24"/>
+                <w:szCs w:val="24"/>
+              </w:rPr>
+            </w:pPr>
+            <w:r>
+              <w:rPr>
+                <w:rFonts w:ascii="Times New Roman" w:hAnsi="Times New Roman" w:cs="Times New Roman"/>
+                <w:sz w:val="24"/>
+                <w:szCs w:val="24"/>
+              </w:rPr>
+              <w:t>2</w:t>
+            </w:r>
+          </w:p>
+        </w:tc>
+        <w:tc>
+          <w:tcPr>
+            <w:tcW w:w="1812" w:type="dxa"/>
+          </w:tcPr>
+          <w:p>
+            <w:pPr>
+              <w:rPr>
+                <w:rFonts w:ascii="Times New Roman" w:hAnsi="Times New Roman" w:cs="Times New Roman"/>
+                <w:sz w:val="24"/>
+                <w:szCs w:val="24"/>
+              </w:rPr>
+            </w:pPr>
+            <w:r>
+              <w:rPr>
+                <w:rFonts w:ascii="Times New Roman" w:hAnsi="Times New Roman" w:cs="Times New Roman"/>
+                <w:sz w:val="24"/>
+                <w:szCs w:val="24"/>
+              </w:rPr>
+              <w:t>120</w:t>
+            </w:r>
+          </w:p>
+        </w:tc>
+        <w:tc>
+          <w:tcPr>
+            <w:tcW w:w="1812" w:type="dxa"/>
+          </w:tcPr>
+          <w:p>
+            <w:pPr>
+              <w:rPr>
+                <w:rFonts w:ascii="Times New Roman" w:hAnsi="Times New Roman" w:cs="Times New Roman"/>
+                <w:sz w:val="24"/>
+                <w:szCs w:val="24"/>
+              </w:rPr>
+            </w:pPr>
+            <w:r>
+              <w:rPr>
+                <w:rFonts w:ascii="Times New Roman" w:hAnsi="Times New Roman" w:cs="Times New Roman"/>
+                <w:sz w:val="24"/>
+                <w:szCs w:val="24"/>
+              </w:rPr>
+              <w:t>300</w:t>
+            </w:r>
+          </w:p>
+        </w:tc>
+        <w:tc>
+          <w:tcPr>
+            <w:tcW w:w="1813" w:type="dxa"/>
+          </w:tcPr>
+          <w:p>
+            <w:pPr>
+              <w:rPr>
+                <w:rFonts w:ascii="Times New Roman" w:hAnsi="Times New Roman" w:cs="Times New Roman"/>
+                <w:sz w:val="24"/>
+                <w:szCs w:val="24"/>
+              </w:rPr>
+            </w:pPr>
+            <w:r>
+              <w:rPr>
+                <w:rFonts w:ascii="Times New Roman" w:hAnsi="Times New Roman" w:cs="Times New Roman"/>
+                <w:sz w:val="24"/>
+                <w:szCs w:val="24"/>
+              </w:rPr>
+              <w:t>900</w:t>
+            </w:r>
+          </w:p>
+        </w:tc>
+        <w:tc>
+          <w:tcPr>
+            <w:tcW w:w="1813" w:type="dxa"/>
+          </w:tcPr>
+          <w:p>
+            <w:pPr>
+              <w:rPr>
+                <w:rFonts w:ascii="Times New Roman" w:hAnsi="Times New Roman" w:cs="Times New Roman"/>
+                <w:sz w:val="24"/>
+                <w:szCs w:val="24"/>
+              </w:rPr>
+            </w:pPr>
+            <w:r>
+              <w:rPr>
+                <w:rFonts w:ascii="Times New Roman" w:hAnsi="Times New Roman" w:cs="Times New Roman"/>
+                <w:sz w:val="24"/>
+                <w:szCs w:val="24"/>
+              </w:rPr>
+              <w:t>3600</w:t>
+            </w:r>
+          </w:p>
+        </w:tc>
+      </w:tr>
+      <w:tr>
+        <w:tc>
+          <w:tcPr>
+            <w:tcW w:w="1812" w:type="dxa"/>
+          </w:tcPr>
+          <w:p>
+            <w:pPr>
+              <w:rPr>
+                <w:rFonts w:ascii="Times New Roman" w:hAnsi="Times New Roman" w:cs="Times New Roman"/>
+                <w:sz w:val="24"/>
+                <w:szCs w:val="24"/>
+              </w:rPr>
+            </w:pPr>
+            <w:r>
+              <w:rPr>
+                <w:rFonts w:ascii="Times New Roman" w:hAnsi="Times New Roman" w:cs="Times New Roman"/>
+                <w:sz w:val="24"/>
+                <w:szCs w:val="24"/>
+              </w:rPr>
+              <w:t>…</w:t>
+            </w:r>
+          </w:p>
+        </w:tc>
+        <w:tc>
+          <w:tcPr>
+            <w:tcW w:w="1812" w:type="dxa"/>
+          </w:tcPr>
+          <w:p>
+            <w:pPr>
+              <w:rPr>
+                <w:rFonts w:ascii="Times New Roman" w:hAnsi="Times New Roman" w:cs="Times New Roman"/>
+                <w:sz w:val="24"/>
+                <w:szCs w:val="24"/>
+              </w:rPr>
+            </w:pPr>
+            <w:r>
+              <w:rPr>
+                <w:rFonts w:ascii="Times New Roman" w:hAnsi="Times New Roman" w:cs="Times New Roman"/>
+                <w:sz w:val="24"/>
+                <w:szCs w:val="24"/>
+              </w:rPr>
+              <w:t>…</w:t>
+            </w:r>
+          </w:p>
+        </w:tc>
+        <w:tc>
+          <w:tcPr>
+            <w:tcW w:w="1812" w:type="dxa"/>
+          </w:tcPr>
+          <w:p>
+            <w:pPr>
+              <w:rPr>
+                <w:rFonts w:ascii="Times New Roman" w:hAnsi="Times New Roman" w:cs="Times New Roman"/>
+                <w:sz w:val="24"/>
+                <w:szCs w:val="24"/>
+              </w:rPr>
+            </w:pPr>
+            <w:r>
+              <w:rPr>
+                <w:rFonts w:ascii="Times New Roman" w:hAnsi="Times New Roman" w:cs="Times New Roman"/>
+                <w:sz w:val="24"/>
+                <w:szCs w:val="24"/>
+              </w:rPr>
+              <w:t>…</w:t>
+            </w:r>
+          </w:p>
+        </w:tc>
+        <w:tc>
+          <w:tcPr>
+            <w:tcW w:w="1813" w:type="dxa"/>
+          </w:tcPr>
+          <w:p>
+            <w:pPr>
+              <w:rPr>
+                <w:rFonts w:ascii="Times New Roman" w:hAnsi="Times New Roman" w:cs="Times New Roman"/>
+                <w:sz w:val="24"/>
+                <w:szCs w:val="24"/>
+              </w:rPr>
+            </w:pPr>
+            <w:r>
+              <w:rPr>
+                <w:rFonts w:ascii="Times New Roman" w:hAnsi="Times New Roman" w:cs="Times New Roman"/>
+                <w:sz w:val="24"/>
+                <w:szCs w:val="24"/>
+              </w:rPr>
+              <w:t>…</w:t>
+            </w:r>
+          </w:p>
+        </w:tc>
+        <w:tc>
+          <w:tcPr>
+            <w:tcW w:w="1813" w:type="dxa"/>
+          </w:tcPr>
+          <w:p>
+            <w:pPr>
+              <w:rPr>
+                <w:rFonts w:ascii="Times New Roman" w:hAnsi="Times New Roman" w:cs="Times New Roman"/>
+                <w:sz w:val="24"/>
+                <w:szCs w:val="24"/>
+              </w:rPr>
+            </w:pPr>
+            <w:r>
+              <w:rPr>
+                <w:rFonts w:ascii="Times New Roman" w:hAnsi="Times New Roman" w:cs="Times New Roman"/>
+                <w:sz w:val="24"/>
+                <w:szCs w:val="24"/>
+              </w:rPr>
+              <w:t>…</w:t>
+            </w:r>
+          </w:p>
+        </w:tc>
+      </w:tr>
+      <w:tr>
+        <w:tc>
+          <w:tcPr>
+            <w:tcW w:w="1812" w:type="dxa"/>
+          </w:tcPr>
+          <w:p>
+            <w:pPr>
+              <w:rPr>
+                <w:rFonts w:ascii="Times New Roman" w:hAnsi="Times New Roman" w:cs="Times New Roman"/>
+                <w:sz w:val="24"/>
+                <w:szCs w:val="24"/>
+              </w:rPr>
+            </w:pPr>
+            <w:r>
+              <w:rPr>
+                <w:rFonts w:ascii="Times New Roman" w:hAnsi="Times New Roman" w:cs="Times New Roman"/>
+                <w:sz w:val="24"/>
+                <w:szCs w:val="24"/>
+              </w:rPr>
+              <w:t>9</w:t>
+            </w:r>
+          </w:p>
+        </w:tc>
+        <w:tc>
+          <w:tcPr>
+            <w:tcW w:w="1812" w:type="dxa"/>
+          </w:tcPr>
+          <w:p>
+            <w:pPr>
+              <w:rPr>
+                <w:rFonts w:ascii="Times New Roman" w:hAnsi="Times New Roman" w:cs="Times New Roman"/>
+                <w:sz w:val="24"/>
+                <w:szCs w:val="24"/>
+              </w:rPr>
+            </w:pPr>
+            <w:r>
+              <w:rPr>
+                <w:rFonts w:ascii="Times New Roman" w:hAnsi="Times New Roman" w:cs="Times New Roman"/>
+                <w:sz w:val="24"/>
+                <w:szCs w:val="24"/>
+              </w:rPr>
+              <w:t>400</w:t>
+            </w:r>
+          </w:p>
+        </w:tc>
+        <w:tc>
+          <w:tcPr>
+            <w:tcW w:w="1812" w:type="dxa"/>
+          </w:tcPr>
+          <w:p>
+            <w:pPr>
+              <w:rPr>
+                <w:rFonts w:ascii="Times New Roman" w:hAnsi="Times New Roman" w:cs="Times New Roman"/>
+                <w:sz w:val="24"/>
+                <w:szCs w:val="24"/>
+              </w:rPr>
+            </w:pPr>
+            <w:r>
+              <w:rPr>
+                <w:rFonts w:ascii="Times New Roman" w:hAnsi="Times New Roman" w:cs="Times New Roman"/>
+                <w:sz w:val="24"/>
+                <w:szCs w:val="24"/>
+              </w:rPr>
+              <w:t>900</w:t>
+            </w:r>
+          </w:p>
+        </w:tc>
+        <w:tc>
+          <w:tcPr>
+            <w:tcW w:w="1813" w:type="dxa"/>
+          </w:tcPr>
+          <w:p>
+            <w:pPr>
+              <w:rPr>
+                <w:rFonts w:ascii="Times New Roman" w:hAnsi="Times New Roman" w:cs="Times New Roman"/>
+                <w:sz w:val="24"/>
+                <w:szCs w:val="24"/>
+              </w:rPr>
+            </w:pPr>
+            <w:r>
+              <w:rPr>
+                <w:rFonts w:ascii="Times New Roman" w:hAnsi="Times New Roman" w:cs="Times New Roman"/>
+                <w:sz w:val="24"/>
+                <w:szCs w:val="24"/>
+              </w:rPr>
+              <w:t>3000</w:t>
+            </w:r>
+          </w:p>
+        </w:tc>
+        <w:tc>
+          <w:tcPr>
+            <w:tcW w:w="1813" w:type="dxa"/>
+          </w:tcPr>
+          <w:p>
+            <w:pPr>
+              <w:rPr>
+                <w:rFonts w:ascii="Times New Roman" w:hAnsi="Times New Roman" w:cs="Times New Roman"/>
+                <w:sz w:val="24"/>
+                <w:szCs w:val="24"/>
+              </w:rPr>
+            </w:pPr>
+            <w:r>
+              <w:rPr>
+                <w:rFonts w:ascii="Times New Roman" w:hAnsi="Times New Roman" w:cs="Times New Roman"/>
+                <w:sz w:val="24"/>
+                <w:szCs w:val="24"/>
+              </w:rPr>
+              <w:t>12000</w:t>
+            </w:r>
+          </w:p>
+        </w:tc>
+      </w:tr>
+      <w:tr>
+        <w:tc>
+          <w:tcPr>
+            <w:tcW w:w="1812" w:type="dxa"/>
+          </w:tcPr>
+          <w:p>
+            <w:pPr>
+              <w:rPr>
+                <w:rFonts w:ascii="Times New Roman" w:hAnsi="Times New Roman" w:cs="Times New Roman"/>
+                <w:sz w:val="24"/>
+                <w:szCs w:val="24"/>
+              </w:rPr>
+            </w:pPr>
+            <w:r>
+              <w:rPr>
+                <w:rFonts w:ascii="Times New Roman" w:hAnsi="Times New Roman" w:cs="Times New Roman"/>
+                <w:sz w:val="24"/>
+                <w:szCs w:val="24"/>
+              </w:rPr>
+              <w:t>n</w:t>
+            </w:r>
+          </w:p>
+        </w:tc>
+        <w:tc>
+          <w:tcPr>
+            <w:tcW w:w="1812" w:type="dxa"/>
+          </w:tcPr>
+          <w:p>
+            <w:pPr>
+              <w:rPr>
+                <w:rFonts w:ascii="Times New Roman" w:hAnsi="Times New Roman" w:cs="Times New Roman"/>
+                <w:sz w:val="24"/>
+                <w:szCs w:val="24"/>
+              </w:rPr>
+            </w:pPr>
+            <w:r>
+              <w:rPr>
+                <w:rFonts w:ascii="Times New Roman" w:hAnsi="Times New Roman" w:cs="Times New Roman"/>
+                <w:sz w:val="24"/>
+                <w:szCs w:val="24"/>
+              </w:rPr>
+              <w:t>40*(n+1)</w:t>
+            </w:r>
+          </w:p>
+        </w:tc>
+        <w:tc>
+          <w:tcPr>
+            <w:tcW w:w="1812" w:type="dxa"/>
+          </w:tcPr>
+          <w:p>
+            <w:pPr>
+              <w:rPr>
+                <w:rFonts w:ascii="Times New Roman" w:hAnsi="Times New Roman" w:cs="Times New Roman"/>
+                <w:sz w:val="24"/>
+                <w:szCs w:val="24"/>
+              </w:rPr>
+            </w:pPr>
+            <w:r>
+              <w:rPr>
+                <w:rFonts w:ascii="Times New Roman" w:hAnsi="Times New Roman" w:cs="Times New Roman"/>
+                <w:sz w:val="24"/>
+                <w:szCs w:val="24"/>
+              </w:rPr>
+              <w:t>100*(n+1)</w:t>
+            </w:r>
+          </w:p>
+        </w:tc>
+        <w:tc>
+          <w:tcPr>
+            <w:tcW w:w="1813" w:type="dxa"/>
+          </w:tcPr>
+          <w:p>
+            <w:pPr>
+              <w:rPr>
+                <w:rFonts w:ascii="Times New Roman" w:hAnsi="Times New Roman" w:cs="Times New Roman"/>
+                <w:sz w:val="24"/>
+                <w:szCs w:val="24"/>
+              </w:rPr>
+            </w:pPr>
+            <w:r>
+              <w:rPr>
+                <w:rFonts w:ascii="Times New Roman" w:hAnsi="Times New Roman" w:cs="Times New Roman"/>
+                <w:sz w:val="24"/>
+                <w:szCs w:val="24"/>
+              </w:rPr>
+              <w:t>300*(n+1)</w:t>
+            </w:r>
+          </w:p>
+        </w:tc>
+        <w:tc>
+          <w:tcPr>
+            <w:tcW w:w="1813" w:type="dxa"/>
+          </w:tcPr>
+          <w:p>
+            <w:pPr>
+              <w:keepNext/>
+              <w:rPr>
+                <w:rFonts w:ascii="Times New Roman" w:hAnsi="Times New Roman" w:cs="Times New Roman"/>
+                <w:sz w:val="24"/>
+                <w:szCs w:val="24"/>
+              </w:rPr>
+            </w:pPr>
+            <w:r>
+              <w:rPr>
+                <w:rFonts w:ascii="Times New Roman" w:hAnsi="Times New Roman" w:cs="Times New Roman"/>
+                <w:sz w:val="24"/>
+                <w:szCs w:val="24"/>
+              </w:rPr>
+              <w:t>1200*(n+1)</w:t>
+            </w:r>
+          </w:p>
+        </w:tc>
+      </w:tr>
+    </w:tbl>
+    <w:p>
+      <w:pPr>
+        <w:pStyle w:val="Beschriftung"/>
+        <w:jc w:val="center"/>
+        <w:rPr>
+          <w:rFonts w:ascii="Times New Roman" w:hAnsi="Times New Roman" w:cs="Times New Roman"/>
+          <w:i w:val="0"/>
+          <w:color w:val="auto"/>
+          <w:sz w:val="24"/>
+          <w:szCs w:val="24"/>
+        </w:rPr>
+      </w:pPr>
+      <w:bookmarkStart w:id="11" w:name="_Toc480728340"/>
+      <w:r>
+        <w:rPr>
+          <w:rFonts w:ascii="Times New Roman" w:hAnsi="Times New Roman" w:cs="Times New Roman"/>
+          <w:i w:val="0"/>
+          <w:color w:val="auto"/>
+          <w:sz w:val="24"/>
+          <w:szCs w:val="24"/>
+        </w:rPr>
+        <w:t xml:space="preserve">Tabelle </w:t>
+      </w:r>
+      <w:r>
+        <w:rPr>
+          <w:rFonts w:ascii="Times New Roman" w:hAnsi="Times New Roman" w:cs="Times New Roman"/>
+          <w:i w:val="0"/>
+          <w:color w:val="auto"/>
+          <w:sz w:val="24"/>
+          <w:szCs w:val="24"/>
+        </w:rPr>
+        <w:fldChar w:fldCharType="begin"/>
+      </w:r>
+      <w:r>
+        <w:rPr>
+          <w:rFonts w:ascii="Times New Roman" w:hAnsi="Times New Roman" w:cs="Times New Roman"/>
+          <w:i w:val="0"/>
+          <w:color w:val="auto"/>
+          <w:sz w:val="24"/>
+          <w:szCs w:val="24"/>
+        </w:rPr>
+        <w:instrText xml:space="preserve"> SEQ Tabelle \* ARABIC </w:instrText>
+      </w:r>
+      <w:r>
+        <w:rPr>
+          <w:rFonts w:ascii="Times New Roman" w:hAnsi="Times New Roman" w:cs="Times New Roman"/>
+          <w:i w:val="0"/>
+          <w:color w:val="auto"/>
+          <w:sz w:val="24"/>
+          <w:szCs w:val="24"/>
+        </w:rPr>
+        <w:fldChar w:fldCharType="separate"/>
+      </w:r>
+      <w:r>
+        <w:rPr>
+          <w:rFonts w:ascii="Times New Roman" w:hAnsi="Times New Roman" w:cs="Times New Roman"/>
+          <w:i w:val="0"/>
+          <w:color w:val="auto"/>
+          <w:sz w:val="24"/>
+          <w:szCs w:val="24"/>
+        </w:rPr>
+        <w:t>2</w:t>
+      </w:r>
+      <w:r>
+        <w:rPr>
+          <w:rFonts w:ascii="Times New Roman" w:hAnsi="Times New Roman" w:cs="Times New Roman"/>
+          <w:i w:val="0"/>
+          <w:color w:val="auto"/>
+          <w:sz w:val="24"/>
+          <w:szCs w:val="24"/>
+        </w:rPr>
+        <w:fldChar w:fldCharType="end"/>
+      </w:r>
+      <w:r>
+        <w:rPr>
+          <w:rFonts w:ascii="Times New Roman" w:hAnsi="Times New Roman" w:cs="Times New Roman"/>
+          <w:i w:val="0"/>
+          <w:color w:val="auto"/>
+          <w:sz w:val="24"/>
+          <w:szCs w:val="24"/>
+        </w:rPr>
+        <w:t xml:space="preserve">: Punktesystem für </w:t>
+      </w:r>
+      <w:proofErr w:type="spellStart"/>
+      <w:r>
+        <w:rPr>
+          <w:rFonts w:ascii="Times New Roman" w:hAnsi="Times New Roman" w:cs="Times New Roman"/>
+          <w:i w:val="0"/>
+          <w:color w:val="auto"/>
+          <w:sz w:val="24"/>
+          <w:szCs w:val="24"/>
+        </w:rPr>
+        <w:t>Tetris</w:t>
+      </w:r>
+      <w:bookmarkEnd w:id="11"/>
+      <w:proofErr w:type="spellEnd"/>
+    </w:p>
+    <w:p>
+      <w:pPr>
+        <w:jc w:val="both"/>
+        <w:rPr>
+          <w:rFonts w:ascii="Times New Roman" w:hAnsi="Times New Roman" w:cs="Times New Roman"/>
+          <w:sz w:val="24"/>
+          <w:szCs w:val="24"/>
+        </w:rPr>
+      </w:pPr>
+      <w:r>
+        <w:rPr>
+          <w:rFonts w:ascii="Times New Roman" w:hAnsi="Times New Roman" w:cs="Times New Roman"/>
+          <w:sz w:val="24"/>
+          <w:szCs w:val="24"/>
+        </w:rPr>
+        <w:t xml:space="preserve">Nach </w:t>
+      </w:r>
+      <w:r>
+        <w:rPr>
+          <w:rFonts w:ascii="Times New Roman" w:hAnsi="Times New Roman" w:cs="Times New Roman"/>
+          <w:sz w:val="24"/>
+          <w:szCs w:val="24"/>
+        </w:rPr>
+        <w:t>10</w:t>
+      </w:r>
+      <w:r>
+        <w:rPr>
+          <w:rFonts w:ascii="Times New Roman" w:hAnsi="Times New Roman" w:cs="Times New Roman"/>
+          <w:sz w:val="24"/>
+          <w:szCs w:val="24"/>
+        </w:rPr>
+        <w:t xml:space="preserve"> Reihen, die der</w:t>
+      </w:r>
+      <w:r>
+        <w:rPr>
+          <w:rFonts w:ascii="Times New Roman" w:hAnsi="Times New Roman" w:cs="Times New Roman"/>
+          <w:sz w:val="24"/>
+          <w:szCs w:val="24"/>
+        </w:rPr>
+        <w:t xml:space="preserve"> Spieler gelöscht hat,</w:t>
+      </w:r>
+      <w:r>
+        <w:rPr>
+          <w:rFonts w:ascii="Times New Roman" w:hAnsi="Times New Roman" w:cs="Times New Roman"/>
+          <w:sz w:val="24"/>
+          <w:szCs w:val="24"/>
+        </w:rPr>
+        <w:t xml:space="preserve"> ge</w:t>
+      </w:r>
+      <w:r>
+        <w:rPr>
+          <w:rFonts w:ascii="Times New Roman" w:hAnsi="Times New Roman" w:cs="Times New Roman"/>
+          <w:sz w:val="24"/>
+          <w:szCs w:val="24"/>
+        </w:rPr>
+        <w:t xml:space="preserve">langt er ins nächste Level, dies </w:t>
+      </w:r>
+      <w:r>
+        <w:rPr>
+          <w:rFonts w:ascii="Times New Roman" w:hAnsi="Times New Roman" w:cs="Times New Roman"/>
+          <w:sz w:val="24"/>
+          <w:szCs w:val="24"/>
+        </w:rPr>
+        <w:t>erhöht</w:t>
+      </w:r>
+      <w:r>
+        <w:rPr>
+          <w:rFonts w:ascii="Times New Roman" w:hAnsi="Times New Roman" w:cs="Times New Roman"/>
+          <w:sz w:val="24"/>
+          <w:szCs w:val="24"/>
+        </w:rPr>
+        <w:t xml:space="preserve"> die</w:t>
+      </w:r>
+      <w:r>
+        <w:rPr>
+          <w:rFonts w:ascii="Times New Roman" w:hAnsi="Times New Roman" w:cs="Times New Roman"/>
+          <w:sz w:val="24"/>
+          <w:szCs w:val="24"/>
+        </w:rPr>
+        <w:t xml:space="preserve"> Fallgeschwindigkeit der Steine.</w:t>
+      </w:r>
+      <w:r>
+        <w:rPr>
+          <w:rFonts w:ascii="Times New Roman" w:hAnsi="Times New Roman" w:cs="Times New Roman"/>
+          <w:sz w:val="24"/>
+          <w:szCs w:val="24"/>
+        </w:rPr>
+        <w:t xml:space="preserve"> Die Fallgeschwindigkeit erhöht sich um den Faktor 1,3 pro Level. Jedes Level </w:t>
+      </w:r>
+      <w:r>
+        <w:rPr>
+          <w:rFonts w:ascii="Times New Roman" w:hAnsi="Times New Roman" w:cs="Times New Roman"/>
+          <w:sz w:val="24"/>
+          <w:szCs w:val="24"/>
+        </w:rPr>
+        <w:t>erhöht auch die Punkte</w:t>
+      </w:r>
+      <w:r>
+        <w:rPr>
+          <w:rFonts w:ascii="Times New Roman" w:hAnsi="Times New Roman" w:cs="Times New Roman"/>
+          <w:sz w:val="24"/>
+          <w:szCs w:val="24"/>
+        </w:rPr>
+        <w:t>,</w:t>
+      </w:r>
+      <w:r>
+        <w:rPr>
+          <w:rFonts w:ascii="Times New Roman" w:hAnsi="Times New Roman" w:cs="Times New Roman"/>
+          <w:sz w:val="24"/>
+          <w:szCs w:val="24"/>
+        </w:rPr>
+        <w:t xml:space="preserve"> die der Spieler erhalten kann</w:t>
+      </w:r>
+      <w:r>
+        <w:rPr>
+          <w:rFonts w:ascii="Times New Roman" w:hAnsi="Times New Roman" w:cs="Times New Roman"/>
+          <w:sz w:val="24"/>
+          <w:szCs w:val="24"/>
+        </w:rPr>
+        <w:t>,</w:t>
+      </w:r>
+      <w:r>
+        <w:rPr>
+          <w:rFonts w:ascii="Times New Roman" w:hAnsi="Times New Roman" w:cs="Times New Roman"/>
+          <w:sz w:val="24"/>
+          <w:szCs w:val="24"/>
+        </w:rPr>
+        <w:t xml:space="preserve"> siehe</w:t>
+      </w:r>
+      <w:r>
+        <w:rPr>
+          <w:rFonts w:ascii="Times New Roman" w:hAnsi="Times New Roman" w:cs="Times New Roman"/>
+          <w:sz w:val="24"/>
+          <w:szCs w:val="24"/>
+        </w:rPr>
+        <w:t xml:space="preserve"> Tabelle 2.</w:t>
+      </w:r>
+      <w:r>
+        <w:rPr>
+          <w:rFonts w:ascii="Times New Roman" w:hAnsi="Times New Roman" w:cs="Times New Roman"/>
+          <w:sz w:val="24"/>
+          <w:szCs w:val="24"/>
+        </w:rPr>
+        <w:t xml:space="preserve"> </w:t>
+      </w:r>
+      <w:r>
+        <w:rPr>
+          <w:rFonts w:ascii="Times New Roman" w:hAnsi="Times New Roman" w:cs="Times New Roman"/>
+          <w:sz w:val="24"/>
+          <w:szCs w:val="24"/>
+        </w:rPr>
         <w:br w:type="page"/>
       </w:r>
     </w:p>
@@ -5771,7 +6877,7 @@
           <w:color w:val="auto"/>
         </w:rPr>
       </w:pPr>
-      <w:bookmarkStart w:id="11" w:name="_Toc479859890"/>
+      <w:bookmarkStart w:id="12" w:name="_Toc479859890"/>
       <w:r>
         <w:rPr>
           <w:rFonts w:ascii="Times New Roman" w:hAnsi="Times New Roman" w:cs="Times New Roman"/>
@@ -5781,7 +6887,7 @@
         <w:lastRenderedPageBreak/>
         <w:t>Nachweis der Anforderungen</w:t>
       </w:r>
-      <w:bookmarkEnd w:id="11"/>
+      <w:bookmarkEnd w:id="12"/>
     </w:p>
     <w:p>
       <w:pPr>
@@ -5804,8 +6910,8 @@
       </w:pPr>
     </w:p>
     <w:sectPr>
-      <w:headerReference w:type="default" r:id="rId12"/>
-      <w:footerReference w:type="first" r:id="rId13"/>
+      <w:headerReference w:type="default" r:id="rId11"/>
+      <w:footerReference w:type="first" r:id="rId12"/>
       <w:pgSz w:w="11906" w:h="16838"/>
       <w:pgMar w:top="1417" w:right="1417" w:bottom="1134" w:left="1417" w:header="708" w:footer="708" w:gutter="0"/>
       <w:cols w:space="708"/>
@@ -5817,7 +6923,7 @@
 </file>
 
 <file path=word/endnotes.xml><?xml version="1.0" encoding="utf-8"?>
-<w:endnotes xmlns:wpc="http://schemas.microsoft.com/office/word/2010/wordprocessingCanvas" xmlns:mc="http://schemas.openxmlformats.org/markup-compatibility/2006" xmlns:o="urn:schemas-microsoft-com:office:office" xmlns:r="http://schemas.openxmlformats.org/officeDocument/2006/relationships" xmlns:m="http://schemas.openxmlformats.org/officeDocument/2006/math" xmlns:v="urn:schemas-microsoft-com:vml" xmlns:wp14="http://schemas.microsoft.com/office/word/2010/wordprocessingDrawing" xmlns:wp="http://schemas.openxmlformats.org/drawingml/2006/wordprocessingDrawing" xmlns:w10="urn:schemas-microsoft-com:office:word" xmlns:w="http://schemas.openxmlformats.org/wordprocessingml/2006/main" xmlns:w14="http://schemas.microsoft.com/office/word/2010/wordml" xmlns:wpg="http://schemas.microsoft.com/office/word/2010/wordprocessingGroup" xmlns:wpi="http://schemas.microsoft.com/office/word/2010/wordprocessingInk" xmlns:wne="http://schemas.microsoft.com/office/word/2006/wordml" xmlns:wps="http://schemas.microsoft.com/office/word/2010/wordprocessingShape" mc:Ignorable="w14 wp14">
+<w:endnotes xmlns:wpc="http://schemas.microsoft.com/office/word/2010/wordprocessingCanvas" xmlns:cx="http://schemas.microsoft.com/office/drawing/2014/chartex" xmlns:cx1="http://schemas.microsoft.com/office/drawing/2015/9/8/chartex" xmlns:mc="http://schemas.openxmlformats.org/markup-compatibility/2006" xmlns:o="urn:schemas-microsoft-com:office:office" xmlns:r="http://schemas.openxmlformats.org/officeDocument/2006/relationships" xmlns:m="http://schemas.openxmlformats.org/officeDocument/2006/math" xmlns:v="urn:schemas-microsoft-com:vml" xmlns:wp14="http://schemas.microsoft.com/office/word/2010/wordprocessingDrawing" xmlns:wp="http://schemas.openxmlformats.org/drawingml/2006/wordprocessingDrawing" xmlns:w10="urn:schemas-microsoft-com:office:word" xmlns:w="http://schemas.openxmlformats.org/wordprocessingml/2006/main" xmlns:w14="http://schemas.microsoft.com/office/word/2010/wordml" xmlns:w15="http://schemas.microsoft.com/office/word/2012/wordml" xmlns:w16se="http://schemas.microsoft.com/office/word/2015/wordml/symex" xmlns:wpg="http://schemas.microsoft.com/office/word/2010/wordprocessingGroup" xmlns:wpi="http://schemas.microsoft.com/office/word/2010/wordprocessingInk" xmlns:wne="http://schemas.microsoft.com/office/word/2006/wordml" xmlns:wps="http://schemas.microsoft.com/office/word/2010/wordprocessingShape" mc:Ignorable="w14 w15 w16se wp14">
   <w:endnote w:type="separator" w:id="-1">
     <w:p>
       <w:pPr>
@@ -5842,7 +6948,7 @@
 </file>
 
 <file path=word/footer1.xml><?xml version="1.0" encoding="utf-8"?>
-<w:ftr xmlns:wpc="http://schemas.microsoft.com/office/word/2010/wordprocessingCanvas" xmlns:mc="http://schemas.openxmlformats.org/markup-compatibility/2006" xmlns:o="urn:schemas-microsoft-com:office:office" xmlns:r="http://schemas.openxmlformats.org/officeDocument/2006/relationships" xmlns:m="http://schemas.openxmlformats.org/officeDocument/2006/math" xmlns:v="urn:schemas-microsoft-com:vml" xmlns:wp14="http://schemas.microsoft.com/office/word/2010/wordprocessingDrawing" xmlns:wp="http://schemas.openxmlformats.org/drawingml/2006/wordprocessingDrawing" xmlns:w10="urn:schemas-microsoft-com:office:word" xmlns:w="http://schemas.openxmlformats.org/wordprocessingml/2006/main" xmlns:w14="http://schemas.microsoft.com/office/word/2010/wordml" xmlns:wpg="http://schemas.microsoft.com/office/word/2010/wordprocessingGroup" xmlns:wpi="http://schemas.microsoft.com/office/word/2010/wordprocessingInk" xmlns:wne="http://schemas.microsoft.com/office/word/2006/wordml" xmlns:wps="http://schemas.microsoft.com/office/word/2010/wordprocessingShape" mc:Ignorable="w14 wp14">
+<w:ftr xmlns:wpc="http://schemas.microsoft.com/office/word/2010/wordprocessingCanvas" xmlns:cx="http://schemas.microsoft.com/office/drawing/2014/chartex" xmlns:cx1="http://schemas.microsoft.com/office/drawing/2015/9/8/chartex" xmlns:mc="http://schemas.openxmlformats.org/markup-compatibility/2006" xmlns:o="urn:schemas-microsoft-com:office:office" xmlns:r="http://schemas.openxmlformats.org/officeDocument/2006/relationships" xmlns:m="http://schemas.openxmlformats.org/officeDocument/2006/math" xmlns:v="urn:schemas-microsoft-com:vml" xmlns:wp14="http://schemas.microsoft.com/office/word/2010/wordprocessingDrawing" xmlns:wp="http://schemas.openxmlformats.org/drawingml/2006/wordprocessingDrawing" xmlns:w10="urn:schemas-microsoft-com:office:word" xmlns:w="http://schemas.openxmlformats.org/wordprocessingml/2006/main" xmlns:w14="http://schemas.microsoft.com/office/word/2010/wordml" xmlns:w15="http://schemas.microsoft.com/office/word/2012/wordml" xmlns:w16se="http://schemas.microsoft.com/office/word/2015/wordml/symex" xmlns:wpg="http://schemas.microsoft.com/office/word/2010/wordprocessingGroup" xmlns:wpi="http://schemas.microsoft.com/office/word/2010/wordprocessingInk" xmlns:wne="http://schemas.microsoft.com/office/word/2006/wordml" xmlns:wps="http://schemas.microsoft.com/office/word/2010/wordprocessingShape" mc:Ignorable="w14 w15 w16se wp14">
   <w:sdt>
     <w:sdtPr>
       <w:id w:val="1272428884"/>
@@ -5888,7 +6994,7 @@
 </file>
 
 <file path=word/footnotes.xml><?xml version="1.0" encoding="utf-8"?>
-<w:footnotes xmlns:wpc="http://schemas.microsoft.com/office/word/2010/wordprocessingCanvas" xmlns:mc="http://schemas.openxmlformats.org/markup-compatibility/2006" xmlns:o="urn:schemas-microsoft-com:office:office" xmlns:r="http://schemas.openxmlformats.org/officeDocument/2006/relationships" xmlns:m="http://schemas.openxmlformats.org/officeDocument/2006/math" xmlns:v="urn:schemas-microsoft-com:vml" xmlns:wp14="http://schemas.microsoft.com/office/word/2010/wordprocessingDrawing" xmlns:wp="http://schemas.openxmlformats.org/drawingml/2006/wordprocessingDrawing" xmlns:w10="urn:schemas-microsoft-com:office:word" xmlns:w="http://schemas.openxmlformats.org/wordprocessingml/2006/main" xmlns:w14="http://schemas.microsoft.com/office/word/2010/wordml" xmlns:wpg="http://schemas.microsoft.com/office/word/2010/wordprocessingGroup" xmlns:wpi="http://schemas.microsoft.com/office/word/2010/wordprocessingInk" xmlns:wne="http://schemas.microsoft.com/office/word/2006/wordml" xmlns:wps="http://schemas.microsoft.com/office/word/2010/wordprocessingShape" mc:Ignorable="w14 wp14">
+<w:footnotes xmlns:wpc="http://schemas.microsoft.com/office/word/2010/wordprocessingCanvas" xmlns:cx="http://schemas.microsoft.com/office/drawing/2014/chartex" xmlns:cx1="http://schemas.microsoft.com/office/drawing/2015/9/8/chartex" xmlns:mc="http://schemas.openxmlformats.org/markup-compatibility/2006" xmlns:o="urn:schemas-microsoft-com:office:office" xmlns:r="http://schemas.openxmlformats.org/officeDocument/2006/relationships" xmlns:m="http://schemas.openxmlformats.org/officeDocument/2006/math" xmlns:v="urn:schemas-microsoft-com:vml" xmlns:wp14="http://schemas.microsoft.com/office/word/2010/wordprocessingDrawing" xmlns:wp="http://schemas.openxmlformats.org/drawingml/2006/wordprocessingDrawing" xmlns:w10="urn:schemas-microsoft-com:office:word" xmlns:w="http://schemas.openxmlformats.org/wordprocessingml/2006/main" xmlns:w14="http://schemas.microsoft.com/office/word/2010/wordml" xmlns:w15="http://schemas.microsoft.com/office/word/2012/wordml" xmlns:w16se="http://schemas.microsoft.com/office/word/2015/wordml/symex" xmlns:wpg="http://schemas.microsoft.com/office/word/2010/wordprocessingGroup" xmlns:wpi="http://schemas.microsoft.com/office/word/2010/wordprocessingInk" xmlns:wne="http://schemas.microsoft.com/office/word/2006/wordml" xmlns:wps="http://schemas.microsoft.com/office/word/2010/wordprocessingShape" mc:Ignorable="w14 w15 w16se wp14">
   <w:footnote w:type="separator" w:id="-1">
     <w:p>
       <w:pPr>
@@ -5913,7 +7019,7 @@
 </file>
 
 <file path=word/header1.xml><?xml version="1.0" encoding="utf-8"?>
-<w:hdr xmlns:wpc="http://schemas.microsoft.com/office/word/2010/wordprocessingCanvas" xmlns:mc="http://schemas.openxmlformats.org/markup-compatibility/2006" xmlns:o="urn:schemas-microsoft-com:office:office" xmlns:r="http://schemas.openxmlformats.org/officeDocument/2006/relationships" xmlns:m="http://schemas.openxmlformats.org/officeDocument/2006/math" xmlns:v="urn:schemas-microsoft-com:vml" xmlns:wp14="http://schemas.microsoft.com/office/word/2010/wordprocessingDrawing" xmlns:wp="http://schemas.openxmlformats.org/drawingml/2006/wordprocessingDrawing" xmlns:w10="urn:schemas-microsoft-com:office:word" xmlns:w="http://schemas.openxmlformats.org/wordprocessingml/2006/main" xmlns:w14="http://schemas.microsoft.com/office/word/2010/wordml" xmlns:wpg="http://schemas.microsoft.com/office/word/2010/wordprocessingGroup" xmlns:wpi="http://schemas.microsoft.com/office/word/2010/wordprocessingInk" xmlns:wne="http://schemas.microsoft.com/office/word/2006/wordml" xmlns:wps="http://schemas.microsoft.com/office/word/2010/wordprocessingShape" mc:Ignorable="w14 wp14">
+<w:hdr xmlns:wpc="http://schemas.microsoft.com/office/word/2010/wordprocessingCanvas" xmlns:cx="http://schemas.microsoft.com/office/drawing/2014/chartex" xmlns:cx1="http://schemas.microsoft.com/office/drawing/2015/9/8/chartex" xmlns:mc="http://schemas.openxmlformats.org/markup-compatibility/2006" xmlns:o="urn:schemas-microsoft-com:office:office" xmlns:r="http://schemas.openxmlformats.org/officeDocument/2006/relationships" xmlns:m="http://schemas.openxmlformats.org/officeDocument/2006/math" xmlns:v="urn:schemas-microsoft-com:vml" xmlns:wp14="http://schemas.microsoft.com/office/word/2010/wordprocessingDrawing" xmlns:wp="http://schemas.openxmlformats.org/drawingml/2006/wordprocessingDrawing" xmlns:w10="urn:schemas-microsoft-com:office:word" xmlns:w="http://schemas.openxmlformats.org/wordprocessingml/2006/main" xmlns:w14="http://schemas.microsoft.com/office/word/2010/wordml" xmlns:w15="http://schemas.microsoft.com/office/word/2012/wordml" xmlns:w16se="http://schemas.microsoft.com/office/word/2015/wordml/symex" xmlns:wpg="http://schemas.microsoft.com/office/word/2010/wordprocessingGroup" xmlns:wpi="http://schemas.microsoft.com/office/word/2010/wordprocessingInk" xmlns:wne="http://schemas.microsoft.com/office/word/2006/wordml" xmlns:wps="http://schemas.microsoft.com/office/word/2010/wordprocessingShape" mc:Ignorable="w14 w15 w16se wp14">
   <w:sdt>
     <w:sdtPr>
       <w:rPr>
@@ -5969,7 +7075,7 @@
             <w:sz w:val="24"/>
             <w:szCs w:val="24"/>
           </w:rPr>
-          <w:t>2</w:t>
+          <w:t>10</w:t>
         </w:r>
         <w:r>
           <w:rPr>
@@ -6026,7 +7132,7 @@
             <w:sz w:val="24"/>
             <w:szCs w:val="24"/>
           </w:rPr>
-          <w:t>Einleitung</w:t>
+          <w:t>Nachweis der Anforderungen</w:t>
         </w:r>
         <w:r>
           <w:rPr>
@@ -6048,8 +7154,8 @@
 </file>
 
 <file path=word/numbering.xml><?xml version="1.0" encoding="utf-8"?>
-<w:numbering xmlns:wpc="http://schemas.microsoft.com/office/word/2010/wordprocessingCanvas" xmlns:mc="http://schemas.openxmlformats.org/markup-compatibility/2006" xmlns:o="urn:schemas-microsoft-com:office:office" xmlns:r="http://schemas.openxmlformats.org/officeDocument/2006/relationships" xmlns:m="http://schemas.openxmlformats.org/officeDocument/2006/math" xmlns:v="urn:schemas-microsoft-com:vml" xmlns:wp14="http://schemas.microsoft.com/office/word/2010/wordprocessingDrawing" xmlns:wp="http://schemas.openxmlformats.org/drawingml/2006/wordprocessingDrawing" xmlns:w10="urn:schemas-microsoft-com:office:word" xmlns:w="http://schemas.openxmlformats.org/wordprocessingml/2006/main" xmlns:w14="http://schemas.microsoft.com/office/word/2010/wordml" xmlns:wpg="http://schemas.microsoft.com/office/word/2010/wordprocessingGroup" xmlns:wpi="http://schemas.microsoft.com/office/word/2010/wordprocessingInk" xmlns:wne="http://schemas.microsoft.com/office/word/2006/wordml" xmlns:wps="http://schemas.microsoft.com/office/word/2010/wordprocessingShape" mc:Ignorable="w14 wp14">
-  <w:abstractNum w:abstractNumId="0">
+<w:numbering xmlns:wpc="http://schemas.microsoft.com/office/word/2010/wordprocessingCanvas" xmlns:cx="http://schemas.microsoft.com/office/drawing/2014/chartex" xmlns:cx1="http://schemas.microsoft.com/office/drawing/2015/9/8/chartex" xmlns:mc="http://schemas.openxmlformats.org/markup-compatibility/2006" xmlns:o="urn:schemas-microsoft-com:office:office" xmlns:r="http://schemas.openxmlformats.org/officeDocument/2006/relationships" xmlns:m="http://schemas.openxmlformats.org/officeDocument/2006/math" xmlns:v="urn:schemas-microsoft-com:vml" xmlns:wp14="http://schemas.microsoft.com/office/word/2010/wordprocessingDrawing" xmlns:wp="http://schemas.openxmlformats.org/drawingml/2006/wordprocessingDrawing" xmlns:w10="urn:schemas-microsoft-com:office:word" xmlns:w="http://schemas.openxmlformats.org/wordprocessingml/2006/main" xmlns:w14="http://schemas.microsoft.com/office/word/2010/wordml" xmlns:w15="http://schemas.microsoft.com/office/word/2012/wordml" xmlns:w16se="http://schemas.microsoft.com/office/word/2015/wordml/symex" xmlns:wpg="http://schemas.microsoft.com/office/word/2010/wordprocessingGroup" xmlns:wpi="http://schemas.microsoft.com/office/word/2010/wordprocessingInk" xmlns:wne="http://schemas.microsoft.com/office/word/2006/wordml" xmlns:wps="http://schemas.microsoft.com/office/word/2010/wordprocessingShape" mc:Ignorable="w14 w15 w16se wp14">
+  <w:abstractNum w:abstractNumId="0" w15:restartNumberingAfterBreak="0">
     <w:nsid w:val="04166F0C"/>
     <w:multiLevelType w:val="multilevel"/>
     <w:tmpl w:val="0407001F"/>
@@ -6138,7 +7244,7 @@
       </w:pPr>
     </w:lvl>
   </w:abstractNum>
-  <w:abstractNum w:abstractNumId="1">
+  <w:abstractNum w:abstractNumId="1" w15:restartNumberingAfterBreak="0">
     <w:nsid w:val="0B060DA3"/>
     <w:multiLevelType w:val="multilevel"/>
     <w:tmpl w:val="20A6DE58"/>
@@ -6261,7 +7367,7 @@
       </w:rPr>
     </w:lvl>
   </w:abstractNum>
-  <w:abstractNum w:abstractNumId="2">
+  <w:abstractNum w:abstractNumId="2" w15:restartNumberingAfterBreak="0">
     <w:nsid w:val="0EC00B77"/>
     <w:multiLevelType w:val="multilevel"/>
     <w:tmpl w:val="D0666D2C"/>
@@ -6384,7 +7490,7 @@
       </w:rPr>
     </w:lvl>
   </w:abstractNum>
-  <w:abstractNum w:abstractNumId="3">
+  <w:abstractNum w:abstractNumId="3" w15:restartNumberingAfterBreak="0">
     <w:nsid w:val="19D82BDD"/>
     <w:multiLevelType w:val="multilevel"/>
     <w:tmpl w:val="0407001F"/>
@@ -6470,7 +7576,7 @@
       </w:pPr>
     </w:lvl>
   </w:abstractNum>
-  <w:abstractNum w:abstractNumId="4">
+  <w:abstractNum w:abstractNumId="4" w15:restartNumberingAfterBreak="0">
     <w:nsid w:val="301B49FF"/>
     <w:multiLevelType w:val="multilevel"/>
     <w:tmpl w:val="ED2446CA"/>
@@ -6584,7 +7690,7 @@
       </w:rPr>
     </w:lvl>
   </w:abstractNum>
-  <w:abstractNum w:abstractNumId="5">
+  <w:abstractNum w:abstractNumId="5" w15:restartNumberingAfterBreak="0">
     <w:nsid w:val="3C3206C6"/>
     <w:multiLevelType w:val="multilevel"/>
     <w:tmpl w:val="1F961A64"/>
@@ -6706,7 +7812,7 @@
       </w:rPr>
     </w:lvl>
   </w:abstractNum>
-  <w:abstractNum w:abstractNumId="6">
+  <w:abstractNum w:abstractNumId="6" w15:restartNumberingAfterBreak="0">
     <w:nsid w:val="4A456B3D"/>
     <w:multiLevelType w:val="multilevel"/>
     <w:tmpl w:val="D0666D2C"/>
@@ -6829,7 +7935,7 @@
       </w:rPr>
     </w:lvl>
   </w:abstractNum>
-  <w:abstractNum w:abstractNumId="7">
+  <w:abstractNum w:abstractNumId="7" w15:restartNumberingAfterBreak="0">
     <w:nsid w:val="518B7E82"/>
     <w:multiLevelType w:val="multilevel"/>
     <w:tmpl w:val="D0666D2C"/>
@@ -6952,7 +8058,7 @@
       </w:rPr>
     </w:lvl>
   </w:abstractNum>
-  <w:abstractNum w:abstractNumId="8">
+  <w:abstractNum w:abstractNumId="8" w15:restartNumberingAfterBreak="0">
     <w:nsid w:val="64002ACD"/>
     <w:multiLevelType w:val="multilevel"/>
     <w:tmpl w:val="8430AACC"/>
@@ -7074,7 +8180,7 @@
       </w:rPr>
     </w:lvl>
   </w:abstractNum>
-  <w:abstractNum w:abstractNumId="9">
+  <w:abstractNum w:abstractNumId="9" w15:restartNumberingAfterBreak="0">
     <w:nsid w:val="6F3B7ED4"/>
     <w:multiLevelType w:val="multilevel"/>
     <w:tmpl w:val="8430AACC"/>
@@ -7196,7 +8302,7 @@
       </w:rPr>
     </w:lvl>
   </w:abstractNum>
-  <w:abstractNum w:abstractNumId="10">
+  <w:abstractNum w:abstractNumId="10" w15:restartNumberingAfterBreak="0">
     <w:nsid w:val="76F02B69"/>
     <w:multiLevelType w:val="multilevel"/>
     <w:tmpl w:val="9F3AF83E"/>
@@ -7347,7 +8453,7 @@
 </file>
 
 <file path=word/styles.xml><?xml version="1.0" encoding="utf-8"?>
-<w:styles xmlns:mc="http://schemas.openxmlformats.org/markup-compatibility/2006" xmlns:r="http://schemas.openxmlformats.org/officeDocument/2006/relationships" xmlns:w="http://schemas.openxmlformats.org/wordprocessingml/2006/main" xmlns:w14="http://schemas.microsoft.com/office/word/2010/wordml" mc:Ignorable="w14">
+<w:styles xmlns:mc="http://schemas.openxmlformats.org/markup-compatibility/2006" xmlns:r="http://schemas.openxmlformats.org/officeDocument/2006/relationships" xmlns:w="http://schemas.openxmlformats.org/wordprocessingml/2006/main" xmlns:w14="http://schemas.microsoft.com/office/word/2010/wordml" xmlns:w15="http://schemas.microsoft.com/office/word/2012/wordml" xmlns:w16se="http://schemas.microsoft.com/office/word/2015/wordml/symex" mc:Ignorable="w14 w15 w16se">
   <w:docDefaults>
     <w:rPrDefault>
       <w:rPr>
@@ -7363,144 +8469,378 @@
       </w:pPr>
     </w:pPrDefault>
   </w:docDefaults>
-  <w:latentStyles w:defLockedState="0" w:defUIPriority="99" w:defSemiHidden="1" w:defUnhideWhenUsed="1" w:defQFormat="0" w:count="267">
-    <w:lsdException w:name="Normal" w:semiHidden="0" w:uiPriority="0" w:unhideWhenUsed="0" w:qFormat="1"/>
-    <w:lsdException w:name="heading 1" w:semiHidden="0" w:uiPriority="9" w:unhideWhenUsed="0" w:qFormat="1"/>
-    <w:lsdException w:name="heading 2" w:uiPriority="9" w:qFormat="1"/>
-    <w:lsdException w:name="heading 3" w:uiPriority="9" w:qFormat="1"/>
-    <w:lsdException w:name="heading 4" w:uiPriority="9" w:qFormat="1"/>
-    <w:lsdException w:name="heading 5" w:uiPriority="9" w:qFormat="1"/>
-    <w:lsdException w:name="heading 6" w:uiPriority="9" w:qFormat="1"/>
-    <w:lsdException w:name="heading 7" w:uiPriority="9" w:qFormat="1"/>
-    <w:lsdException w:name="heading 8" w:uiPriority="9" w:qFormat="1"/>
-    <w:lsdException w:name="heading 9" w:uiPriority="9" w:qFormat="1"/>
-    <w:lsdException w:name="toc 1" w:uiPriority="39"/>
-    <w:lsdException w:name="toc 2" w:uiPriority="39"/>
-    <w:lsdException w:name="toc 3" w:uiPriority="39"/>
-    <w:lsdException w:name="toc 4" w:uiPriority="39"/>
-    <w:lsdException w:name="toc 5" w:uiPriority="39"/>
-    <w:lsdException w:name="toc 6" w:uiPriority="39"/>
-    <w:lsdException w:name="toc 7" w:uiPriority="39"/>
-    <w:lsdException w:name="toc 8" w:uiPriority="39"/>
-    <w:lsdException w:name="toc 9" w:uiPriority="39"/>
-    <w:lsdException w:name="caption" w:uiPriority="35" w:qFormat="1"/>
-    <w:lsdException w:name="Title" w:semiHidden="0" w:uiPriority="10" w:unhideWhenUsed="0" w:qFormat="1"/>
-    <w:lsdException w:name="Default Paragraph Font" w:uiPriority="1"/>
-    <w:lsdException w:name="Subtitle" w:semiHidden="0" w:uiPriority="11" w:unhideWhenUsed="0" w:qFormat="1"/>
-    <w:lsdException w:name="Strong" w:semiHidden="0" w:uiPriority="22" w:unhideWhenUsed="0" w:qFormat="1"/>
-    <w:lsdException w:name="Emphasis" w:semiHidden="0" w:uiPriority="20" w:unhideWhenUsed="0" w:qFormat="1"/>
-    <w:lsdException w:name="Table Grid" w:semiHidden="0" w:uiPriority="39" w:unhideWhenUsed="0"/>
-    <w:lsdException w:name="Placeholder Text" w:unhideWhenUsed="0"/>
-    <w:lsdException w:name="No Spacing" w:semiHidden="0" w:uiPriority="1" w:unhideWhenUsed="0" w:qFormat="1"/>
-    <w:lsdException w:name="Light Shading" w:semiHidden="0" w:uiPriority="60" w:unhideWhenUsed="0"/>
-    <w:lsdException w:name="Light List" w:semiHidden="0" w:uiPriority="61" w:unhideWhenUsed="0"/>
-    <w:lsdException w:name="Light Grid" w:semiHidden="0" w:uiPriority="62" w:unhideWhenUsed="0"/>
-    <w:lsdException w:name="Medium Shading 1" w:semiHidden="0" w:uiPriority="63" w:unhideWhenUsed="0"/>
-    <w:lsdException w:name="Medium Shading 2" w:semiHidden="0" w:uiPriority="64" w:unhideWhenUsed="0"/>
-    <w:lsdException w:name="Medium List 1" w:semiHidden="0" w:uiPriority="65" w:unhideWhenUsed="0"/>
-    <w:lsdException w:name="Medium List 2" w:semiHidden="0" w:uiPriority="66" w:unhideWhenUsed="0"/>
-    <w:lsdException w:name="Medium Grid 1" w:semiHidden="0" w:uiPriority="67" w:unhideWhenUsed="0"/>
-    <w:lsdException w:name="Medium Grid 2" w:semiHidden="0" w:uiPriority="68" w:unhideWhenUsed="0"/>
-    <w:lsdException w:name="Medium Grid 3" w:semiHidden="0" w:uiPriority="69" w:unhideWhenUsed="0"/>
-    <w:lsdException w:name="Dark List" w:semiHidden="0" w:uiPriority="70" w:unhideWhenUsed="0"/>
-    <w:lsdException w:name="Colorful Shading" w:semiHidden="0" w:uiPriority="71" w:unhideWhenUsed="0"/>
-    <w:lsdException w:name="Colorful List" w:semiHidden="0" w:uiPriority="72" w:unhideWhenUsed="0"/>
-    <w:lsdException w:name="Colorful Grid" w:semiHidden="0" w:uiPriority="73" w:unhideWhenUsed="0"/>
-    <w:lsdException w:name="Light Shading Accent 1" w:semiHidden="0" w:uiPriority="60" w:unhideWhenUsed="0"/>
-    <w:lsdException w:name="Light List Accent 1" w:semiHidden="0" w:uiPriority="61" w:unhideWhenUsed="0"/>
-    <w:lsdException w:name="Light Grid Accent 1" w:semiHidden="0" w:uiPriority="62" w:unhideWhenUsed="0"/>
-    <w:lsdException w:name="Medium Shading 1 Accent 1" w:semiHidden="0" w:uiPriority="63" w:unhideWhenUsed="0"/>
-    <w:lsdException w:name="Medium Shading 2 Accent 1" w:semiHidden="0" w:uiPriority="64" w:unhideWhenUsed="0"/>
-    <w:lsdException w:name="Medium List 1 Accent 1" w:semiHidden="0" w:uiPriority="65" w:unhideWhenUsed="0"/>
-    <w:lsdException w:name="Revision" w:unhideWhenUsed="0"/>
-    <w:lsdException w:name="List Paragraph" w:semiHidden="0" w:uiPriority="34" w:unhideWhenUsed="0" w:qFormat="1"/>
-    <w:lsdException w:name="Quote" w:semiHidden="0" w:uiPriority="29" w:unhideWhenUsed="0" w:qFormat="1"/>
-    <w:lsdException w:name="Intense Quote" w:semiHidden="0" w:uiPriority="30" w:unhideWhenUsed="0" w:qFormat="1"/>
-    <w:lsdException w:name="Medium List 2 Accent 1" w:semiHidden="0" w:uiPriority="66" w:unhideWhenUsed="0"/>
-    <w:lsdException w:name="Medium Grid 1 Accent 1" w:semiHidden="0" w:uiPriority="67" w:unhideWhenUsed="0"/>
-    <w:lsdException w:name="Medium Grid 2 Accent 1" w:semiHidden="0" w:uiPriority="68" w:unhideWhenUsed="0"/>
-    <w:lsdException w:name="Medium Grid 3 Accent 1" w:semiHidden="0" w:uiPriority="69" w:unhideWhenUsed="0"/>
-    <w:lsdException w:name="Dark List Accent 1" w:semiHidden="0" w:uiPriority="70" w:unhideWhenUsed="0"/>
-    <w:lsdException w:name="Colorful Shading Accent 1" w:semiHidden="0" w:uiPriority="71" w:unhideWhenUsed="0"/>
-    <w:lsdException w:name="Colorful List Accent 1" w:semiHidden="0" w:uiPriority="72" w:unhideWhenUsed="0"/>
-    <w:lsdException w:name="Colorful Grid Accent 1" w:semiHidden="0" w:uiPriority="73" w:unhideWhenUsed="0"/>
-    <w:lsdException w:name="Light Shading Accent 2" w:semiHidden="0" w:uiPriority="60" w:unhideWhenUsed="0"/>
-    <w:lsdException w:name="Light List Accent 2" w:semiHidden="0" w:uiPriority="61" w:unhideWhenUsed="0"/>
-    <w:lsdException w:name="Light Grid Accent 2" w:semiHidden="0" w:uiPriority="62" w:unhideWhenUsed="0"/>
-    <w:lsdException w:name="Medium Shading 1 Accent 2" w:semiHidden="0" w:uiPriority="63" w:unhideWhenUsed="0"/>
-    <w:lsdException w:name="Medium Shading 2 Accent 2" w:semiHidden="0" w:uiPriority="64" w:unhideWhenUsed="0"/>
-    <w:lsdException w:name="Medium List 1 Accent 2" w:semiHidden="0" w:uiPriority="65" w:unhideWhenUsed="0"/>
-    <w:lsdException w:name="Medium List 2 Accent 2" w:semiHidden="0" w:uiPriority="66" w:unhideWhenUsed="0"/>
-    <w:lsdException w:name="Medium Grid 1 Accent 2" w:semiHidden="0" w:uiPriority="67" w:unhideWhenUsed="0"/>
-    <w:lsdException w:name="Medium Grid 2 Accent 2" w:semiHidden="0" w:uiPriority="68" w:unhideWhenUsed="0"/>
-    <w:lsdException w:name="Medium Grid 3 Accent 2" w:semiHidden="0" w:uiPriority="69" w:unhideWhenUsed="0"/>
-    <w:lsdException w:name="Dark List Accent 2" w:semiHidden="0" w:uiPriority="70" w:unhideWhenUsed="0"/>
-    <w:lsdException w:name="Colorful Shading Accent 2" w:semiHidden="0" w:uiPriority="71" w:unhideWhenUsed="0"/>
-    <w:lsdException w:name="Colorful List Accent 2" w:semiHidden="0" w:uiPriority="72" w:unhideWhenUsed="0"/>
-    <w:lsdException w:name="Colorful Grid Accent 2" w:semiHidden="0" w:uiPriority="73" w:unhideWhenUsed="0"/>
-    <w:lsdException w:name="Light Shading Accent 3" w:semiHidden="0" w:uiPriority="60" w:unhideWhenUsed="0"/>
-    <w:lsdException w:name="Light List Accent 3" w:semiHidden="0" w:uiPriority="61" w:unhideWhenUsed="0"/>
-    <w:lsdException w:name="Light Grid Accent 3" w:semiHidden="0" w:uiPriority="62" w:unhideWhenUsed="0"/>
-    <w:lsdException w:name="Medium Shading 1 Accent 3" w:semiHidden="0" w:uiPriority="63" w:unhideWhenUsed="0"/>
-    <w:lsdException w:name="Medium Shading 2 Accent 3" w:semiHidden="0" w:uiPriority="64" w:unhideWhenUsed="0"/>
-    <w:lsdException w:name="Medium List 1 Accent 3" w:semiHidden="0" w:uiPriority="65" w:unhideWhenUsed="0"/>
-    <w:lsdException w:name="Medium List 2 Accent 3" w:semiHidden="0" w:uiPriority="66" w:unhideWhenUsed="0"/>
-    <w:lsdException w:name="Medium Grid 1 Accent 3" w:semiHidden="0" w:uiPriority="67" w:unhideWhenUsed="0"/>
-    <w:lsdException w:name="Medium Grid 2 Accent 3" w:semiHidden="0" w:uiPriority="68" w:unhideWhenUsed="0"/>
-    <w:lsdException w:name="Medium Grid 3 Accent 3" w:semiHidden="0" w:uiPriority="69" w:unhideWhenUsed="0"/>
-    <w:lsdException w:name="Dark List Accent 3" w:semiHidden="0" w:uiPriority="70" w:unhideWhenUsed="0"/>
-    <w:lsdException w:name="Colorful Shading Accent 3" w:semiHidden="0" w:uiPriority="71" w:unhideWhenUsed="0"/>
-    <w:lsdException w:name="Colorful List Accent 3" w:semiHidden="0" w:uiPriority="72" w:unhideWhenUsed="0"/>
-    <w:lsdException w:name="Colorful Grid Accent 3" w:semiHidden="0" w:uiPriority="73" w:unhideWhenUsed="0"/>
-    <w:lsdException w:name="Light Shading Accent 4" w:semiHidden="0" w:uiPriority="60" w:unhideWhenUsed="0"/>
-    <w:lsdException w:name="Light List Accent 4" w:semiHidden="0" w:uiPriority="61" w:unhideWhenUsed="0"/>
-    <w:lsdException w:name="Light Grid Accent 4" w:semiHidden="0" w:uiPriority="62" w:unhideWhenUsed="0"/>
-    <w:lsdException w:name="Medium Shading 1 Accent 4" w:semiHidden="0" w:uiPriority="63" w:unhideWhenUsed="0"/>
-    <w:lsdException w:name="Medium Shading 2 Accent 4" w:semiHidden="0" w:uiPriority="64" w:unhideWhenUsed="0"/>
-    <w:lsdException w:name="Medium List 1 Accent 4" w:semiHidden="0" w:uiPriority="65" w:unhideWhenUsed="0"/>
-    <w:lsdException w:name="Medium List 2 Accent 4" w:semiHidden="0" w:uiPriority="66" w:unhideWhenUsed="0"/>
-    <w:lsdException w:name="Medium Grid 1 Accent 4" w:semiHidden="0" w:uiPriority="67" w:unhideWhenUsed="0"/>
-    <w:lsdException w:name="Medium Grid 2 Accent 4" w:semiHidden="0" w:uiPriority="68" w:unhideWhenUsed="0"/>
-    <w:lsdException w:name="Medium Grid 3 Accent 4" w:semiHidden="0" w:uiPriority="69" w:unhideWhenUsed="0"/>
-    <w:lsdException w:name="Dark List Accent 4" w:semiHidden="0" w:uiPriority="70" w:unhideWhenUsed="0"/>
-    <w:lsdException w:name="Colorful Shading Accent 4" w:semiHidden="0" w:uiPriority="71" w:unhideWhenUsed="0"/>
-    <w:lsdException w:name="Colorful List Accent 4" w:semiHidden="0" w:uiPriority="72" w:unhideWhenUsed="0"/>
-    <w:lsdException w:name="Colorful Grid Accent 4" w:semiHidden="0" w:uiPriority="73" w:unhideWhenUsed="0"/>
-    <w:lsdException w:name="Light Shading Accent 5" w:semiHidden="0" w:uiPriority="60" w:unhideWhenUsed="0"/>
-    <w:lsdException w:name="Light List Accent 5" w:semiHidden="0" w:uiPriority="61" w:unhideWhenUsed="0"/>
-    <w:lsdException w:name="Light Grid Accent 5" w:semiHidden="0" w:uiPriority="62" w:unhideWhenUsed="0"/>
-    <w:lsdException w:name="Medium Shading 1 Accent 5" w:semiHidden="0" w:uiPriority="63" w:unhideWhenUsed="0"/>
-    <w:lsdException w:name="Medium Shading 2 Accent 5" w:semiHidden="0" w:uiPriority="64" w:unhideWhenUsed="0"/>
-    <w:lsdException w:name="Medium List 1 Accent 5" w:semiHidden="0" w:uiPriority="65" w:unhideWhenUsed="0"/>
-    <w:lsdException w:name="Medium List 2 Accent 5" w:semiHidden="0" w:uiPriority="66" w:unhideWhenUsed="0"/>
-    <w:lsdException w:name="Medium Grid 1 Accent 5" w:semiHidden="0" w:uiPriority="67" w:unhideWhenUsed="0"/>
-    <w:lsdException w:name="Medium Grid 2 Accent 5" w:semiHidden="0" w:uiPriority="68" w:unhideWhenUsed="0"/>
-    <w:lsdException w:name="Medium Grid 3 Accent 5" w:semiHidden="0" w:uiPriority="69" w:unhideWhenUsed="0"/>
-    <w:lsdException w:name="Dark List Accent 5" w:semiHidden="0" w:uiPriority="70" w:unhideWhenUsed="0"/>
-    <w:lsdException w:name="Colorful Shading Accent 5" w:semiHidden="0" w:uiPriority="71" w:unhideWhenUsed="0"/>
-    <w:lsdException w:name="Colorful List Accent 5" w:semiHidden="0" w:uiPriority="72" w:unhideWhenUsed="0"/>
-    <w:lsdException w:name="Colorful Grid Accent 5" w:semiHidden="0" w:uiPriority="73" w:unhideWhenUsed="0"/>
-    <w:lsdException w:name="Light Shading Accent 6" w:semiHidden="0" w:uiPriority="60" w:unhideWhenUsed="0"/>
-    <w:lsdException w:name="Light List Accent 6" w:semiHidden="0" w:uiPriority="61" w:unhideWhenUsed="0"/>
-    <w:lsdException w:name="Light Grid Accent 6" w:semiHidden="0" w:uiPriority="62" w:unhideWhenUsed="0"/>
-    <w:lsdException w:name="Medium Shading 1 Accent 6" w:semiHidden="0" w:uiPriority="63" w:unhideWhenUsed="0"/>
-    <w:lsdException w:name="Medium Shading 2 Accent 6" w:semiHidden="0" w:uiPriority="64" w:unhideWhenUsed="0"/>
-    <w:lsdException w:name="Medium List 1 Accent 6" w:semiHidden="0" w:uiPriority="65" w:unhideWhenUsed="0"/>
-    <w:lsdException w:name="Medium List 2 Accent 6" w:semiHidden="0" w:uiPriority="66" w:unhideWhenUsed="0"/>
-    <w:lsdException w:name="Medium Grid 1 Accent 6" w:semiHidden="0" w:uiPriority="67" w:unhideWhenUsed="0"/>
-    <w:lsdException w:name="Medium Grid 2 Accent 6" w:semiHidden="0" w:uiPriority="68" w:unhideWhenUsed="0"/>
-    <w:lsdException w:name="Medium Grid 3 Accent 6" w:semiHidden="0" w:uiPriority="69" w:unhideWhenUsed="0"/>
-    <w:lsdException w:name="Dark List Accent 6" w:semiHidden="0" w:uiPriority="70" w:unhideWhenUsed="0"/>
-    <w:lsdException w:name="Colorful Shading Accent 6" w:semiHidden="0" w:uiPriority="71" w:unhideWhenUsed="0"/>
-    <w:lsdException w:name="Colorful List Accent 6" w:semiHidden="0" w:uiPriority="72" w:unhideWhenUsed="0"/>
-    <w:lsdException w:name="Colorful Grid Accent 6" w:semiHidden="0" w:uiPriority="73" w:unhideWhenUsed="0"/>
-    <w:lsdException w:name="Subtle Emphasis" w:semiHidden="0" w:uiPriority="19" w:unhideWhenUsed="0" w:qFormat="1"/>
-    <w:lsdException w:name="Intense Emphasis" w:semiHidden="0" w:uiPriority="21" w:unhideWhenUsed="0" w:qFormat="1"/>
-    <w:lsdException w:name="Subtle Reference" w:semiHidden="0" w:uiPriority="31" w:unhideWhenUsed="0" w:qFormat="1"/>
-    <w:lsdException w:name="Intense Reference" w:semiHidden="0" w:uiPriority="32" w:unhideWhenUsed="0" w:qFormat="1"/>
-    <w:lsdException w:name="Book Title" w:semiHidden="0" w:uiPriority="33" w:unhideWhenUsed="0" w:qFormat="1"/>
-    <w:lsdException w:name="Bibliography" w:uiPriority="37"/>
-    <w:lsdException w:name="TOC Heading" w:uiPriority="39" w:qFormat="1"/>
+  <w:latentStyles w:defLockedState="0" w:defUIPriority="99" w:defSemiHidden="0" w:defUnhideWhenUsed="0" w:defQFormat="0" w:count="371">
+    <w:lsdException w:name="Normal" w:uiPriority="0" w:qFormat="1"/>
+    <w:lsdException w:name="heading 1" w:uiPriority="9" w:qFormat="1"/>
+    <w:lsdException w:name="heading 2" w:semiHidden="1" w:uiPriority="9" w:unhideWhenUsed="1" w:qFormat="1"/>
+    <w:lsdException w:name="heading 3" w:semiHidden="1" w:uiPriority="9" w:unhideWhenUsed="1" w:qFormat="1"/>
+    <w:lsdException w:name="heading 4" w:semiHidden="1" w:uiPriority="9" w:unhideWhenUsed="1" w:qFormat="1"/>
+    <w:lsdException w:name="heading 5" w:semiHidden="1" w:uiPriority="9" w:unhideWhenUsed="1" w:qFormat="1"/>
+    <w:lsdException w:name="heading 6" w:semiHidden="1" w:uiPriority="9" w:unhideWhenUsed="1" w:qFormat="1"/>
+    <w:lsdException w:name="heading 7" w:semiHidden="1" w:uiPriority="9" w:unhideWhenUsed="1" w:qFormat="1"/>
+    <w:lsdException w:name="heading 8" w:semiHidden="1" w:uiPriority="9" w:unhideWhenUsed="1" w:qFormat="1"/>
+    <w:lsdException w:name="heading 9" w:semiHidden="1" w:uiPriority="9" w:unhideWhenUsed="1" w:qFormat="1"/>
+    <w:lsdException w:name="index 1" w:semiHidden="1" w:unhideWhenUsed="1"/>
+    <w:lsdException w:name="index 2" w:semiHidden="1" w:unhideWhenUsed="1"/>
+    <w:lsdException w:name="index 3" w:semiHidden="1" w:unhideWhenUsed="1"/>
+    <w:lsdException w:name="index 4" w:semiHidden="1" w:unhideWhenUsed="1"/>
+    <w:lsdException w:name="index 5" w:semiHidden="1" w:unhideWhenUsed="1"/>
+    <w:lsdException w:name="index 6" w:semiHidden="1" w:unhideWhenUsed="1"/>
+    <w:lsdException w:name="index 7" w:semiHidden="1" w:unhideWhenUsed="1"/>
+    <w:lsdException w:name="index 8" w:semiHidden="1" w:unhideWhenUsed="1"/>
+    <w:lsdException w:name="index 9" w:semiHidden="1" w:unhideWhenUsed="1"/>
+    <w:lsdException w:name="toc 1" w:semiHidden="1" w:uiPriority="39" w:unhideWhenUsed="1"/>
+    <w:lsdException w:name="toc 2" w:semiHidden="1" w:uiPriority="39" w:unhideWhenUsed="1"/>
+    <w:lsdException w:name="toc 3" w:semiHidden="1" w:uiPriority="39" w:unhideWhenUsed="1"/>
+    <w:lsdException w:name="toc 4" w:semiHidden="1" w:uiPriority="39" w:unhideWhenUsed="1"/>
+    <w:lsdException w:name="toc 5" w:semiHidden="1" w:uiPriority="39" w:unhideWhenUsed="1"/>
+    <w:lsdException w:name="toc 6" w:semiHidden="1" w:uiPriority="39" w:unhideWhenUsed="1"/>
+    <w:lsdException w:name="toc 7" w:semiHidden="1" w:uiPriority="39" w:unhideWhenUsed="1"/>
+    <w:lsdException w:name="toc 8" w:semiHidden="1" w:uiPriority="39" w:unhideWhenUsed="1"/>
+    <w:lsdException w:name="toc 9" w:semiHidden="1" w:uiPriority="39" w:unhideWhenUsed="1"/>
+    <w:lsdException w:name="Normal Indent" w:semiHidden="1" w:unhideWhenUsed="1"/>
+    <w:lsdException w:name="footnote text" w:semiHidden="1" w:unhideWhenUsed="1"/>
+    <w:lsdException w:name="annotation text" w:semiHidden="1" w:unhideWhenUsed="1"/>
+    <w:lsdException w:name="header" w:semiHidden="1" w:unhideWhenUsed="1"/>
+    <w:lsdException w:name="footer" w:semiHidden="1" w:unhideWhenUsed="1"/>
+    <w:lsdException w:name="index heading" w:semiHidden="1" w:unhideWhenUsed="1"/>
+    <w:lsdException w:name="caption" w:semiHidden="1" w:uiPriority="35" w:unhideWhenUsed="1" w:qFormat="1"/>
+    <w:lsdException w:name="table of figures" w:semiHidden="1" w:unhideWhenUsed="1"/>
+    <w:lsdException w:name="envelope address" w:semiHidden="1" w:unhideWhenUsed="1"/>
+    <w:lsdException w:name="envelope return" w:semiHidden="1" w:unhideWhenUsed="1"/>
+    <w:lsdException w:name="footnote reference" w:semiHidden="1" w:unhideWhenUsed="1"/>
+    <w:lsdException w:name="annotation reference" w:semiHidden="1" w:unhideWhenUsed="1"/>
+    <w:lsdException w:name="line number" w:semiHidden="1" w:unhideWhenUsed="1"/>
+    <w:lsdException w:name="page number" w:semiHidden="1" w:unhideWhenUsed="1"/>
+    <w:lsdException w:name="endnote reference" w:semiHidden="1" w:unhideWhenUsed="1"/>
+    <w:lsdException w:name="endnote text" w:semiHidden="1" w:unhideWhenUsed="1"/>
+    <w:lsdException w:name="table of authorities" w:semiHidden="1" w:unhideWhenUsed="1"/>
+    <w:lsdException w:name="macro" w:semiHidden="1" w:unhideWhenUsed="1"/>
+    <w:lsdException w:name="toa heading" w:semiHidden="1" w:unhideWhenUsed="1"/>
+    <w:lsdException w:name="List" w:semiHidden="1" w:unhideWhenUsed="1"/>
+    <w:lsdException w:name="List Bullet" w:semiHidden="1" w:unhideWhenUsed="1"/>
+    <w:lsdException w:name="List Number" w:semiHidden="1" w:unhideWhenUsed="1"/>
+    <w:lsdException w:name="List 2" w:semiHidden="1" w:unhideWhenUsed="1"/>
+    <w:lsdException w:name="List 3" w:semiHidden="1" w:unhideWhenUsed="1"/>
+    <w:lsdException w:name="List 4" w:semiHidden="1" w:unhideWhenUsed="1"/>
+    <w:lsdException w:name="List 5" w:semiHidden="1" w:unhideWhenUsed="1"/>
+    <w:lsdException w:name="List Bullet 2" w:semiHidden="1" w:unhideWhenUsed="1"/>
+    <w:lsdException w:name="List Bullet 3" w:semiHidden="1" w:unhideWhenUsed="1"/>
+    <w:lsdException w:name="List Bullet 4" w:semiHidden="1" w:unhideWhenUsed="1"/>
+    <w:lsdException w:name="List Bullet 5" w:semiHidden="1" w:unhideWhenUsed="1"/>
+    <w:lsdException w:name="List Number 2" w:semiHidden="1" w:unhideWhenUsed="1"/>
+    <w:lsdException w:name="List Number 3" w:semiHidden="1" w:unhideWhenUsed="1"/>
+    <w:lsdException w:name="List Number 4" w:semiHidden="1" w:unhideWhenUsed="1"/>
+    <w:lsdException w:name="List Number 5" w:semiHidden="1" w:unhideWhenUsed="1"/>
+    <w:lsdException w:name="Title" w:uiPriority="10" w:qFormat="1"/>
+    <w:lsdException w:name="Closing" w:semiHidden="1" w:unhideWhenUsed="1"/>
+    <w:lsdException w:name="Signature" w:semiHidden="1" w:unhideWhenUsed="1"/>
+    <w:lsdException w:name="Default Paragraph Font" w:semiHidden="1" w:uiPriority="1" w:unhideWhenUsed="1"/>
+    <w:lsdException w:name="Body Text" w:semiHidden="1" w:unhideWhenUsed="1"/>
+    <w:lsdException w:name="Body Text Indent" w:semiHidden="1" w:unhideWhenUsed="1"/>
+    <w:lsdException w:name="List Continue" w:semiHidden="1" w:unhideWhenUsed="1"/>
+    <w:lsdException w:name="List Continue 2" w:semiHidden="1" w:unhideWhenUsed="1"/>
+    <w:lsdException w:name="List Continue 3" w:semiHidden="1" w:unhideWhenUsed="1"/>
+    <w:lsdException w:name="List Continue 4" w:semiHidden="1" w:unhideWhenUsed="1"/>
+    <w:lsdException w:name="List Continue 5" w:semiHidden="1" w:unhideWhenUsed="1"/>
+    <w:lsdException w:name="Message Header" w:semiHidden="1" w:unhideWhenUsed="1"/>
+    <w:lsdException w:name="Subtitle" w:uiPriority="11" w:qFormat="1"/>
+    <w:lsdException w:name="Salutation" w:semiHidden="1" w:unhideWhenUsed="1"/>
+    <w:lsdException w:name="Date" w:semiHidden="1" w:unhideWhenUsed="1"/>
+    <w:lsdException w:name="Body Text First Indent" w:semiHidden="1" w:unhideWhenUsed="1"/>
+    <w:lsdException w:name="Body Text First Indent 2" w:semiHidden="1" w:unhideWhenUsed="1"/>
+    <w:lsdException w:name="Note Heading" w:semiHidden="1" w:unhideWhenUsed="1"/>
+    <w:lsdException w:name="Body Text 2" w:semiHidden="1" w:unhideWhenUsed="1"/>
+    <w:lsdException w:name="Body Text 3" w:semiHidden="1" w:unhideWhenUsed="1"/>
+    <w:lsdException w:name="Body Text Indent 2" w:semiHidden="1" w:unhideWhenUsed="1"/>
+    <w:lsdException w:name="Body Text Indent 3" w:semiHidden="1" w:unhideWhenUsed="1"/>
+    <w:lsdException w:name="Block Text" w:semiHidden="1" w:unhideWhenUsed="1"/>
+    <w:lsdException w:name="Hyperlink" w:semiHidden="1" w:unhideWhenUsed="1"/>
+    <w:lsdException w:name="FollowedHyperlink" w:semiHidden="1" w:unhideWhenUsed="1"/>
+    <w:lsdException w:name="Strong" w:uiPriority="22" w:qFormat="1"/>
+    <w:lsdException w:name="Emphasis" w:uiPriority="20" w:qFormat="1"/>
+    <w:lsdException w:name="Document Map" w:semiHidden="1" w:unhideWhenUsed="1"/>
+    <w:lsdException w:name="Plain Text" w:semiHidden="1" w:unhideWhenUsed="1"/>
+    <w:lsdException w:name="E-mail Signature" w:semiHidden="1" w:unhideWhenUsed="1"/>
+    <w:lsdException w:name="HTML Top of Form" w:semiHidden="1" w:unhideWhenUsed="1"/>
+    <w:lsdException w:name="HTML Bottom of Form" w:semiHidden="1" w:unhideWhenUsed="1"/>
+    <w:lsdException w:name="Normal (Web)" w:semiHidden="1" w:unhideWhenUsed="1"/>
+    <w:lsdException w:name="HTML Acronym" w:semiHidden="1" w:unhideWhenUsed="1"/>
+    <w:lsdException w:name="HTML Address" w:semiHidden="1" w:unhideWhenUsed="1"/>
+    <w:lsdException w:name="HTML Cite" w:semiHidden="1" w:unhideWhenUsed="1"/>
+    <w:lsdException w:name="HTML Code" w:semiHidden="1" w:unhideWhenUsed="1"/>
+    <w:lsdException w:name="HTML Definition" w:semiHidden="1" w:unhideWhenUsed="1"/>
+    <w:lsdException w:name="HTML Keyboard" w:semiHidden="1" w:unhideWhenUsed="1"/>
+    <w:lsdException w:name="HTML Preformatted" w:semiHidden="1" w:unhideWhenUsed="1"/>
+    <w:lsdException w:name="HTML Sample" w:semiHidden="1" w:unhideWhenUsed="1"/>
+    <w:lsdException w:name="HTML Typewriter" w:semiHidden="1" w:unhideWhenUsed="1"/>
+    <w:lsdException w:name="HTML Variable" w:semiHidden="1" w:unhideWhenUsed="1"/>
+    <w:lsdException w:name="Normal Table" w:semiHidden="1" w:unhideWhenUsed="1"/>
+    <w:lsdException w:name="annotation subject" w:semiHidden="1" w:unhideWhenUsed="1"/>
+    <w:lsdException w:name="No List" w:semiHidden="1" w:unhideWhenUsed="1"/>
+    <w:lsdException w:name="Outline List 1" w:semiHidden="1" w:unhideWhenUsed="1"/>
+    <w:lsdException w:name="Outline List 2" w:semiHidden="1" w:unhideWhenUsed="1"/>
+    <w:lsdException w:name="Outline List 3" w:semiHidden="1" w:unhideWhenUsed="1"/>
+    <w:lsdException w:name="Table Simple 1" w:semiHidden="1" w:unhideWhenUsed="1"/>
+    <w:lsdException w:name="Table Simple 2" w:semiHidden="1" w:unhideWhenUsed="1"/>
+    <w:lsdException w:name="Table Simple 3" w:semiHidden="1" w:unhideWhenUsed="1"/>
+    <w:lsdException w:name="Table Classic 1" w:semiHidden="1" w:unhideWhenUsed="1"/>
+    <w:lsdException w:name="Table Classic 2" w:semiHidden="1" w:unhideWhenUsed="1"/>
+    <w:lsdException w:name="Table Classic 3" w:semiHidden="1" w:unhideWhenUsed="1"/>
+    <w:lsdException w:name="Table Classic 4" w:semiHidden="1" w:unhideWhenUsed="1"/>
+    <w:lsdException w:name="Table Colorful 1" w:semiHidden="1" w:unhideWhenUsed="1"/>
+    <w:lsdException w:name="Table Colorful 2" w:semiHidden="1" w:unhideWhenUsed="1"/>
+    <w:lsdException w:name="Table Colorful 3" w:semiHidden="1" w:unhideWhenUsed="1"/>
+    <w:lsdException w:name="Table Columns 1" w:semiHidden="1" w:unhideWhenUsed="1"/>
+    <w:lsdException w:name="Table Columns 2" w:semiHidden="1" w:unhideWhenUsed="1"/>
+    <w:lsdException w:name="Table Columns 3" w:semiHidden="1" w:unhideWhenUsed="1"/>
+    <w:lsdException w:name="Table Columns 4" w:semiHidden="1" w:unhideWhenUsed="1"/>
+    <w:lsdException w:name="Table Columns 5" w:semiHidden="1" w:unhideWhenUsed="1"/>
+    <w:lsdException w:name="Table Grid 1" w:semiHidden="1" w:unhideWhenUsed="1"/>
+    <w:lsdException w:name="Table Grid 2" w:semiHidden="1" w:unhideWhenUsed="1"/>
+    <w:lsdException w:name="Table Grid 3" w:semiHidden="1" w:unhideWhenUsed="1"/>
+    <w:lsdException w:name="Table Grid 4" w:semiHidden="1" w:unhideWhenUsed="1"/>
+    <w:lsdException w:name="Table Grid 5" w:semiHidden="1" w:unhideWhenUsed="1"/>
+    <w:lsdException w:name="Table Grid 6" w:semiHidden="1" w:unhideWhenUsed="1"/>
+    <w:lsdException w:name="Table Grid 7" w:semiHidden="1" w:unhideWhenUsed="1"/>
+    <w:lsdException w:name="Table Grid 8" w:semiHidden="1" w:unhideWhenUsed="1"/>
+    <w:lsdException w:name="Table List 1" w:semiHidden="1" w:unhideWhenUsed="1"/>
+    <w:lsdException w:name="Table List 2" w:semiHidden="1" w:unhideWhenUsed="1"/>
+    <w:lsdException w:name="Table List 3" w:semiHidden="1" w:unhideWhenUsed="1"/>
+    <w:lsdException w:name="Table List 4" w:semiHidden="1" w:unhideWhenUsed="1"/>
+    <w:lsdException w:name="Table List 5" w:semiHidden="1" w:unhideWhenUsed="1"/>
+    <w:lsdException w:name="Table List 6" w:semiHidden="1" w:unhideWhenUsed="1"/>
+    <w:lsdException w:name="Table List 7" w:semiHidden="1" w:unhideWhenUsed="1"/>
+    <w:lsdException w:name="Table List 8" w:semiHidden="1" w:unhideWhenUsed="1"/>
+    <w:lsdException w:name="Table 3D effects 1" w:semiHidden="1" w:unhideWhenUsed="1"/>
+    <w:lsdException w:name="Table 3D effects 2" w:semiHidden="1" w:unhideWhenUsed="1"/>
+    <w:lsdException w:name="Table 3D effects 3" w:semiHidden="1" w:unhideWhenUsed="1"/>
+    <w:lsdException w:name="Table Contemporary" w:semiHidden="1" w:unhideWhenUsed="1"/>
+    <w:lsdException w:name="Table Elegant" w:semiHidden="1" w:unhideWhenUsed="1"/>
+    <w:lsdException w:name="Table Professional" w:semiHidden="1" w:unhideWhenUsed="1"/>
+    <w:lsdException w:name="Table Subtle 1" w:semiHidden="1" w:unhideWhenUsed="1"/>
+    <w:lsdException w:name="Table Subtle 2" w:semiHidden="1" w:unhideWhenUsed="1"/>
+    <w:lsdException w:name="Table Web 1" w:semiHidden="1" w:unhideWhenUsed="1"/>
+    <w:lsdException w:name="Table Web 2" w:semiHidden="1" w:unhideWhenUsed="1"/>
+    <w:lsdException w:name="Table Web 3" w:semiHidden="1" w:unhideWhenUsed="1"/>
+    <w:lsdException w:name="Balloon Text" w:semiHidden="1" w:unhideWhenUsed="1"/>
+    <w:lsdException w:name="Table Grid" w:uiPriority="39"/>
+    <w:lsdException w:name="Table Theme" w:semiHidden="1" w:unhideWhenUsed="1"/>
+    <w:lsdException w:name="Placeholder Text" w:semiHidden="1"/>
+    <w:lsdException w:name="No Spacing" w:uiPriority="1" w:qFormat="1"/>
+    <w:lsdException w:name="Light Shading" w:uiPriority="60"/>
+    <w:lsdException w:name="Light List" w:uiPriority="61"/>
+    <w:lsdException w:name="Light Grid" w:uiPriority="62"/>
+    <w:lsdException w:name="Medium Shading 1" w:uiPriority="63"/>
+    <w:lsdException w:name="Medium Shading 2" w:uiPriority="64"/>
+    <w:lsdException w:name="Medium List 1" w:uiPriority="65"/>
+    <w:lsdException w:name="Medium List 2" w:uiPriority="66"/>
+    <w:lsdException w:name="Medium Grid 1" w:uiPriority="67"/>
+    <w:lsdException w:name="Medium Grid 2" w:uiPriority="68"/>
+    <w:lsdException w:name="Medium Grid 3" w:uiPriority="69"/>
+    <w:lsdException w:name="Dark List" w:uiPriority="70"/>
+    <w:lsdException w:name="Colorful Shading" w:uiPriority="71"/>
+    <w:lsdException w:name="Colorful List" w:uiPriority="72"/>
+    <w:lsdException w:name="Colorful Grid" w:uiPriority="73"/>
+    <w:lsdException w:name="Light Shading Accent 1" w:uiPriority="60"/>
+    <w:lsdException w:name="Light List Accent 1" w:uiPriority="61"/>
+    <w:lsdException w:name="Light Grid Accent 1" w:uiPriority="62"/>
+    <w:lsdException w:name="Medium Shading 1 Accent 1" w:uiPriority="63"/>
+    <w:lsdException w:name="Medium Shading 2 Accent 1" w:uiPriority="64"/>
+    <w:lsdException w:name="Medium List 1 Accent 1" w:uiPriority="65"/>
+    <w:lsdException w:name="Revision" w:semiHidden="1"/>
+    <w:lsdException w:name="List Paragraph" w:uiPriority="34" w:qFormat="1"/>
+    <w:lsdException w:name="Quote" w:uiPriority="29" w:qFormat="1"/>
+    <w:lsdException w:name="Intense Quote" w:uiPriority="30" w:qFormat="1"/>
+    <w:lsdException w:name="Medium List 2 Accent 1" w:uiPriority="66"/>
+    <w:lsdException w:name="Medium Grid 1 Accent 1" w:uiPriority="67"/>
+    <w:lsdException w:name="Medium Grid 2 Accent 1" w:uiPriority="68"/>
+    <w:lsdException w:name="Medium Grid 3 Accent 1" w:uiPriority="69"/>
+    <w:lsdException w:name="Dark List Accent 1" w:uiPriority="70"/>
+    <w:lsdException w:name="Colorful Shading Accent 1" w:uiPriority="71"/>
+    <w:lsdException w:name="Colorful List Accent 1" w:uiPriority="72"/>
+    <w:lsdException w:name="Colorful Grid Accent 1" w:uiPriority="73"/>
+    <w:lsdException w:name="Light Shading Accent 2" w:uiPriority="60"/>
+    <w:lsdException w:name="Light List Accent 2" w:uiPriority="61"/>
+    <w:lsdException w:name="Light Grid Accent 2" w:uiPriority="62"/>
+    <w:lsdException w:name="Medium Shading 1 Accent 2" w:uiPriority="63"/>
+    <w:lsdException w:name="Medium Shading 2 Accent 2" w:uiPriority="64"/>
+    <w:lsdException w:name="Medium List 1 Accent 2" w:uiPriority="65"/>
+    <w:lsdException w:name="Medium List 2 Accent 2" w:uiPriority="66"/>
+    <w:lsdException w:name="Medium Grid 1 Accent 2" w:uiPriority="67"/>
+    <w:lsdException w:name="Medium Grid 2 Accent 2" w:uiPriority="68"/>
+    <w:lsdException w:name="Medium Grid 3 Accent 2" w:uiPriority="69"/>
+    <w:lsdException w:name="Dark List Accent 2" w:uiPriority="70"/>
+    <w:lsdException w:name="Colorful Shading Accent 2" w:uiPriority="71"/>
+    <w:lsdException w:name="Colorful List Accent 2" w:uiPriority="72"/>
+    <w:lsdException w:name="Colorful Grid Accent 2" w:uiPriority="73"/>
+    <w:lsdException w:name="Light Shading Accent 3" w:uiPriority="60"/>
+    <w:lsdException w:name="Light List Accent 3" w:uiPriority="61"/>
+    <w:lsdException w:name="Light Grid Accent 3" w:uiPriority="62"/>
+    <w:lsdException w:name="Medium Shading 1 Accent 3" w:uiPriority="63"/>
+    <w:lsdException w:name="Medium Shading 2 Accent 3" w:uiPriority="64"/>
+    <w:lsdException w:name="Medium List 1 Accent 3" w:uiPriority="65"/>
+    <w:lsdException w:name="Medium List 2 Accent 3" w:uiPriority="66"/>
+    <w:lsdException w:name="Medium Grid 1 Accent 3" w:uiPriority="67"/>
+    <w:lsdException w:name="Medium Grid 2 Accent 3" w:uiPriority="68"/>
+    <w:lsdException w:name="Medium Grid 3 Accent 3" w:uiPriority="69"/>
+    <w:lsdException w:name="Dark List Accent 3" w:uiPriority="70"/>
+    <w:lsdException w:name="Colorful Shading Accent 3" w:uiPriority="71"/>
+    <w:lsdException w:name="Colorful List Accent 3" w:uiPriority="72"/>
+    <w:lsdException w:name="Colorful Grid Accent 3" w:uiPriority="73"/>
+    <w:lsdException w:name="Light Shading Accent 4" w:uiPriority="60"/>
+    <w:lsdException w:name="Light List Accent 4" w:uiPriority="61"/>
+    <w:lsdException w:name="Light Grid Accent 4" w:uiPriority="62"/>
+    <w:lsdException w:name="Medium Shading 1 Accent 4" w:uiPriority="63"/>
+    <w:lsdException w:name="Medium Shading 2 Accent 4" w:uiPriority="64"/>
+    <w:lsdException w:name="Medium List 1 Accent 4" w:uiPriority="65"/>
+    <w:lsdException w:name="Medium List 2 Accent 4" w:uiPriority="66"/>
+    <w:lsdException w:name="Medium Grid 1 Accent 4" w:uiPriority="67"/>
+    <w:lsdException w:name="Medium Grid 2 Accent 4" w:uiPriority="68"/>
+    <w:lsdException w:name="Medium Grid 3 Accent 4" w:uiPriority="69"/>
+    <w:lsdException w:name="Dark List Accent 4" w:uiPriority="70"/>
+    <w:lsdException w:name="Colorful Shading Accent 4" w:uiPriority="71"/>
+    <w:lsdException w:name="Colorful List Accent 4" w:uiPriority="72"/>
+    <w:lsdException w:name="Colorful Grid Accent 4" w:uiPriority="73"/>
+    <w:lsdException w:name="Light Shading Accent 5" w:uiPriority="60"/>
+    <w:lsdException w:name="Light List Accent 5" w:uiPriority="61"/>
+    <w:lsdException w:name="Light Grid Accent 5" w:uiPriority="62"/>
+    <w:lsdException w:name="Medium Shading 1 Accent 5" w:uiPriority="63"/>
+    <w:lsdException w:name="Medium Shading 2 Accent 5" w:uiPriority="64"/>
+    <w:lsdException w:name="Medium List 1 Accent 5" w:uiPriority="65"/>
+    <w:lsdException w:name="Medium List 2 Accent 5" w:uiPriority="66"/>
+    <w:lsdException w:name="Medium Grid 1 Accent 5" w:uiPriority="67"/>
+    <w:lsdException w:name="Medium Grid 2 Accent 5" w:uiPriority="68"/>
+    <w:lsdException w:name="Medium Grid 3 Accent 5" w:uiPriority="69"/>
+    <w:lsdException w:name="Dark List Accent 5" w:uiPriority="70"/>
+    <w:lsdException w:name="Colorful Shading Accent 5" w:uiPriority="71"/>
+    <w:lsdException w:name="Colorful List Accent 5" w:uiPriority="72"/>
+    <w:lsdException w:name="Colorful Grid Accent 5" w:uiPriority="73"/>
+    <w:lsdException w:name="Light Shading Accent 6" w:uiPriority="60"/>
+    <w:lsdException w:name="Light List Accent 6" w:uiPriority="61"/>
+    <w:lsdException w:name="Light Grid Accent 6" w:uiPriority="62"/>
+    <w:lsdException w:name="Medium Shading 1 Accent 6" w:uiPriority="63"/>
+    <w:lsdException w:name="Medium Shading 2 Accent 6" w:uiPriority="64"/>
+    <w:lsdException w:name="Medium List 1 Accent 6" w:uiPriority="65"/>
+    <w:lsdException w:name="Medium List 2 Accent 6" w:uiPriority="66"/>
+    <w:lsdException w:name="Medium Grid 1 Accent 6" w:uiPriority="67"/>
+    <w:lsdException w:name="Medium Grid 2 Accent 6" w:uiPriority="68"/>
+    <w:lsdException w:name="Medium Grid 3 Accent 6" w:uiPriority="69"/>
+    <w:lsdException w:name="Dark List Accent 6" w:uiPriority="70"/>
+    <w:lsdException w:name="Colorful Shading Accent 6" w:uiPriority="71"/>
+    <w:lsdException w:name="Colorful List Accent 6" w:uiPriority="72"/>
+    <w:lsdException w:name="Colorful Grid Accent 6" w:uiPriority="73"/>
+    <w:lsdException w:name="Subtle Emphasis" w:uiPriority="19" w:qFormat="1"/>
+    <w:lsdException w:name="Intense Emphasis" w:uiPriority="21" w:qFormat="1"/>
+    <w:lsdException w:name="Subtle Reference" w:uiPriority="31" w:qFormat="1"/>
+    <w:lsdException w:name="Intense Reference" w:uiPriority="32" w:qFormat="1"/>
+    <w:lsdException w:name="Book Title" w:uiPriority="33" w:qFormat="1"/>
+    <w:lsdException w:name="Bibliography" w:semiHidden="1" w:uiPriority="37" w:unhideWhenUsed="1"/>
+    <w:lsdException w:name="TOC Heading" w:semiHidden="1" w:uiPriority="39" w:unhideWhenUsed="1" w:qFormat="1"/>
+    <w:lsdException w:name="Plain Table 1" w:uiPriority="41"/>
+    <w:lsdException w:name="Plain Table 2" w:uiPriority="42"/>
+    <w:lsdException w:name="Plain Table 3" w:uiPriority="43"/>
+    <w:lsdException w:name="Plain Table 4" w:uiPriority="44"/>
+    <w:lsdException w:name="Plain Table 5" w:uiPriority="45"/>
+    <w:lsdException w:name="Grid Table Light" w:uiPriority="40"/>
+    <w:lsdException w:name="Grid Table 1 Light" w:uiPriority="46"/>
+    <w:lsdException w:name="Grid Table 2" w:uiPriority="47"/>
+    <w:lsdException w:name="Grid Table 3" w:uiPriority="48"/>
+    <w:lsdException w:name="Grid Table 4" w:uiPriority="49"/>
+    <w:lsdException w:name="Grid Table 5 Dark" w:uiPriority="50"/>
+    <w:lsdException w:name="Grid Table 6 Colorful" w:uiPriority="51"/>
+    <w:lsdException w:name="Grid Table 7 Colorful" w:uiPriority="52"/>
+    <w:lsdException w:name="Grid Table 1 Light Accent 1" w:uiPriority="46"/>
+    <w:lsdException w:name="Grid Table 2 Accent 1" w:uiPriority="47"/>
+    <w:lsdException w:name="Grid Table 3 Accent 1" w:uiPriority="48"/>
+    <w:lsdException w:name="Grid Table 4 Accent 1" w:uiPriority="49"/>
+    <w:lsdException w:name="Grid Table 5 Dark Accent 1" w:uiPriority="50"/>
+    <w:lsdException w:name="Grid Table 6 Colorful Accent 1" w:uiPriority="51"/>
+    <w:lsdException w:name="Grid Table 7 Colorful Accent 1" w:uiPriority="52"/>
+    <w:lsdException w:name="Grid Table 1 Light Accent 2" w:uiPriority="46"/>
+    <w:lsdException w:name="Grid Table 2 Accent 2" w:uiPriority="47"/>
+    <w:lsdException w:name="Grid Table 3 Accent 2" w:uiPriority="48"/>
+    <w:lsdException w:name="Grid Table 4 Accent 2" w:uiPriority="49"/>
+    <w:lsdException w:name="Grid Table 5 Dark Accent 2" w:uiPriority="50"/>
+    <w:lsdException w:name="Grid Table 6 Colorful Accent 2" w:uiPriority="51"/>
+    <w:lsdException w:name="Grid Table 7 Colorful Accent 2" w:uiPriority="52"/>
+    <w:lsdException w:name="Grid Table 1 Light Accent 3" w:uiPriority="46"/>
+    <w:lsdException w:name="Grid Table 2 Accent 3" w:uiPriority="47"/>
+    <w:lsdException w:name="Grid Table 3 Accent 3" w:uiPriority="48"/>
+    <w:lsdException w:name="Grid Table 4 Accent 3" w:uiPriority="49"/>
+    <w:lsdException w:name="Grid Table 5 Dark Accent 3" w:uiPriority="50"/>
+    <w:lsdException w:name="Grid Table 6 Colorful Accent 3" w:uiPriority="51"/>
+    <w:lsdException w:name="Grid Table 7 Colorful Accent 3" w:uiPriority="52"/>
+    <w:lsdException w:name="Grid Table 1 Light Accent 4" w:uiPriority="46"/>
+    <w:lsdException w:name="Grid Table 2 Accent 4" w:uiPriority="47"/>
+    <w:lsdException w:name="Grid Table 3 Accent 4" w:uiPriority="48"/>
+    <w:lsdException w:name="Grid Table 4 Accent 4" w:uiPriority="49"/>
+    <w:lsdException w:name="Grid Table 5 Dark Accent 4" w:uiPriority="50"/>
+    <w:lsdException w:name="Grid Table 6 Colorful Accent 4" w:uiPriority="51"/>
+    <w:lsdException w:name="Grid Table 7 Colorful Accent 4" w:uiPriority="52"/>
+    <w:lsdException w:name="Grid Table 1 Light Accent 5" w:uiPriority="46"/>
+    <w:lsdException w:name="Grid Table 2 Accent 5" w:uiPriority="47"/>
+    <w:lsdException w:name="Grid Table 3 Accent 5" w:uiPriority="48"/>
+    <w:lsdException w:name="Grid Table 4 Accent 5" w:uiPriority="49"/>
+    <w:lsdException w:name="Grid Table 5 Dark Accent 5" w:uiPriority="50"/>
+    <w:lsdException w:name="Grid Table 6 Colorful Accent 5" w:uiPriority="51"/>
+    <w:lsdException w:name="Grid Table 7 Colorful Accent 5" w:uiPriority="52"/>
+    <w:lsdException w:name="Grid Table 1 Light Accent 6" w:uiPriority="46"/>
+    <w:lsdException w:name="Grid Table 2 Accent 6" w:uiPriority="47"/>
+    <w:lsdException w:name="Grid Table 3 Accent 6" w:uiPriority="48"/>
+    <w:lsdException w:name="Grid Table 4 Accent 6" w:uiPriority="49"/>
+    <w:lsdException w:name="Grid Table 5 Dark Accent 6" w:uiPriority="50"/>
+    <w:lsdException w:name="Grid Table 6 Colorful Accent 6" w:uiPriority="51"/>
+    <w:lsdException w:name="Grid Table 7 Colorful Accent 6" w:uiPriority="52"/>
+    <w:lsdException w:name="List Table 1 Light" w:uiPriority="46"/>
+    <w:lsdException w:name="List Table 2" w:uiPriority="47"/>
+    <w:lsdException w:name="List Table 3" w:uiPriority="48"/>
+    <w:lsdException w:name="List Table 4" w:uiPriority="49"/>
+    <w:lsdException w:name="List Table 5 Dark" w:uiPriority="50"/>
+    <w:lsdException w:name="List Table 6 Colorful" w:uiPriority="51"/>
+    <w:lsdException w:name="List Table 7 Colorful" w:uiPriority="52"/>
+    <w:lsdException w:name="List Table 1 Light Accent 1" w:uiPriority="46"/>
+    <w:lsdException w:name="List Table 2 Accent 1" w:uiPriority="47"/>
+    <w:lsdException w:name="List Table 3 Accent 1" w:uiPriority="48"/>
+    <w:lsdException w:name="List Table 4 Accent 1" w:uiPriority="49"/>
+    <w:lsdException w:name="List Table 5 Dark Accent 1" w:uiPriority="50"/>
+    <w:lsdException w:name="List Table 6 Colorful Accent 1" w:uiPriority="51"/>
+    <w:lsdException w:name="List Table 7 Colorful Accent 1" w:uiPriority="52"/>
+    <w:lsdException w:name="List Table 1 Light Accent 2" w:uiPriority="46"/>
+    <w:lsdException w:name="List Table 2 Accent 2" w:uiPriority="47"/>
+    <w:lsdException w:name="List Table 3 Accent 2" w:uiPriority="48"/>
+    <w:lsdException w:name="List Table 4 Accent 2" w:uiPriority="49"/>
+    <w:lsdException w:name="List Table 5 Dark Accent 2" w:uiPriority="50"/>
+    <w:lsdException w:name="List Table 6 Colorful Accent 2" w:uiPriority="51"/>
+    <w:lsdException w:name="List Table 7 Colorful Accent 2" w:uiPriority="52"/>
+    <w:lsdException w:name="List Table 1 Light Accent 3" w:uiPriority="46"/>
+    <w:lsdException w:name="List Table 2 Accent 3" w:uiPriority="47"/>
+    <w:lsdException w:name="List Table 3 Accent 3" w:uiPriority="48"/>
+    <w:lsdException w:name="List Table 4 Accent 3" w:uiPriority="49"/>
+    <w:lsdException w:name="List Table 5 Dark Accent 3" w:uiPriority="50"/>
+    <w:lsdException w:name="List Table 6 Colorful Accent 3" w:uiPriority="51"/>
+    <w:lsdException w:name="List Table 7 Colorful Accent 3" w:uiPriority="52"/>
+    <w:lsdException w:name="List Table 1 Light Accent 4" w:uiPriority="46"/>
+    <w:lsdException w:name="List Table 2 Accent 4" w:uiPriority="47"/>
+    <w:lsdException w:name="List Table 3 Accent 4" w:uiPriority="48"/>
+    <w:lsdException w:name="List Table 4 Accent 4" w:uiPriority="49"/>
+    <w:lsdException w:name="List Table 5 Dark Accent 4" w:uiPriority="50"/>
+    <w:lsdException w:name="List Table 6 Colorful Accent 4" w:uiPriority="51"/>
+    <w:lsdException w:name="List Table 7 Colorful Accent 4" w:uiPriority="52"/>
+    <w:lsdException w:name="List Table 1 Light Accent 5" w:uiPriority="46"/>
+    <w:lsdException w:name="List Table 2 Accent 5" w:uiPriority="47"/>
+    <w:lsdException w:name="List Table 3 Accent 5" w:uiPriority="48"/>
+    <w:lsdException w:name="List Table 4 Accent 5" w:uiPriority="49"/>
+    <w:lsdException w:name="List Table 5 Dark Accent 5" w:uiPriority="50"/>
+    <w:lsdException w:name="List Table 6 Colorful Accent 5" w:uiPriority="51"/>
+    <w:lsdException w:name="List Table 7 Colorful Accent 5" w:uiPriority="52"/>
+    <w:lsdException w:name="List Table 1 Light Accent 6" w:uiPriority="46"/>
+    <w:lsdException w:name="List Table 2 Accent 6" w:uiPriority="47"/>
+    <w:lsdException w:name="List Table 3 Accent 6" w:uiPriority="48"/>
+    <w:lsdException w:name="List Table 4 Accent 6" w:uiPriority="49"/>
+    <w:lsdException w:name="List Table 5 Dark Accent 6" w:uiPriority="50"/>
+    <w:lsdException w:name="List Table 6 Colorful Accent 6" w:uiPriority="51"/>
+    <w:lsdException w:name="List Table 7 Colorful Accent 6" w:uiPriority="52"/>
   </w:latentStyles>
   <w:style w:type="paragraph" w:default="1" w:styleId="Standard">
     <w:name w:val="Normal"/>
@@ -7806,529 +9146,6 @@
       <w:color w:val="808080"/>
     </w:rPr>
   </w:style>
-  <w:style w:type="paragraph" w:styleId="Sprechblasentext">
-    <w:name w:val="Balloon Text"/>
-    <w:basedOn w:val="Standard"/>
-    <w:link w:val="SprechblasentextZchn"/>
-    <w:uiPriority w:val="99"/>
-    <w:semiHidden/>
-    <w:unhideWhenUsed/>
-    <w:rsid w:val="0075573E"/>
-    <w:pPr>
-      <w:spacing w:after="0" w:line="240" w:lineRule="auto"/>
-    </w:pPr>
-    <w:rPr>
-      <w:rFonts w:ascii="Tahoma" w:hAnsi="Tahoma" w:cs="Tahoma"/>
-      <w:sz w:val="16"/>
-      <w:szCs w:val="16"/>
-    </w:rPr>
-  </w:style>
-  <w:style w:type="character" w:customStyle="1" w:styleId="SprechblasentextZchn">
-    <w:name w:val="Sprechblasentext Zchn"/>
-    <w:basedOn w:val="Absatz-Standardschriftart"/>
-    <w:link w:val="Sprechblasentext"/>
-    <w:uiPriority w:val="99"/>
-    <w:semiHidden/>
-    <w:rsid w:val="0075573E"/>
-    <w:rPr>
-      <w:rFonts w:ascii="Tahoma" w:hAnsi="Tahoma" w:cs="Tahoma"/>
-      <w:sz w:val="16"/>
-      <w:szCs w:val="16"/>
-    </w:rPr>
-  </w:style>
-</w:styles>
-</file>
-
-<file path=word/stylesWithEffects.xml><?xml version="1.0" encoding="utf-8"?>
-<w:styles xmlns:wpc="http://schemas.microsoft.com/office/word/2010/wordprocessingCanvas" xmlns:mc="http://schemas.openxmlformats.org/markup-compatibility/2006" xmlns:o="urn:schemas-microsoft-com:office:office" xmlns:r="http://schemas.openxmlformats.org/officeDocument/2006/relationships" xmlns:m="http://schemas.openxmlformats.org/officeDocument/2006/math" xmlns:v="urn:schemas-microsoft-com:vml" xmlns:wp14="http://schemas.microsoft.com/office/word/2010/wordprocessingDrawing" xmlns:wp="http://schemas.openxmlformats.org/drawingml/2006/wordprocessingDrawing" xmlns:w10="urn:schemas-microsoft-com:office:word" xmlns:w="http://schemas.openxmlformats.org/wordprocessingml/2006/main" xmlns:w14="http://schemas.microsoft.com/office/word/2010/wordml" xmlns:wpg="http://schemas.microsoft.com/office/word/2010/wordprocessingGroup" xmlns:wpi="http://schemas.microsoft.com/office/word/2010/wordprocessingInk" xmlns:wne="http://schemas.microsoft.com/office/word/2006/wordml" xmlns:wps="http://schemas.microsoft.com/office/word/2010/wordprocessingShape" mc:Ignorable="w14 wp14">
-  <w:docDefaults>
-    <w:rPrDefault>
-      <w:rPr>
-        <w:rFonts w:asciiTheme="minorHAnsi" w:eastAsiaTheme="minorHAnsi" w:hAnsiTheme="minorHAnsi" w:cstheme="minorBidi"/>
-        <w:sz w:val="22"/>
-        <w:szCs w:val="22"/>
-        <w:lang w:val="de-DE" w:eastAsia="en-US" w:bidi="ar-SA"/>
-      </w:rPr>
-    </w:rPrDefault>
-    <w:pPrDefault>
-      <w:pPr>
-        <w:spacing w:after="160" w:line="259" w:lineRule="auto"/>
-      </w:pPr>
-    </w:pPrDefault>
-  </w:docDefaults>
-  <w:latentStyles w:defLockedState="0" w:defUIPriority="99" w:defSemiHidden="1" w:defUnhideWhenUsed="1" w:defQFormat="0" w:count="267">
-    <w:lsdException w:name="Normal" w:semiHidden="0" w:uiPriority="0" w:unhideWhenUsed="0" w:qFormat="1"/>
-    <w:lsdException w:name="heading 1" w:semiHidden="0" w:uiPriority="9" w:unhideWhenUsed="0" w:qFormat="1"/>
-    <w:lsdException w:name="heading 2" w:uiPriority="9" w:qFormat="1"/>
-    <w:lsdException w:name="heading 3" w:uiPriority="9" w:qFormat="1"/>
-    <w:lsdException w:name="heading 4" w:uiPriority="9" w:qFormat="1"/>
-    <w:lsdException w:name="heading 5" w:uiPriority="9" w:qFormat="1"/>
-    <w:lsdException w:name="heading 6" w:uiPriority="9" w:qFormat="1"/>
-    <w:lsdException w:name="heading 7" w:uiPriority="9" w:qFormat="1"/>
-    <w:lsdException w:name="heading 8" w:uiPriority="9" w:qFormat="1"/>
-    <w:lsdException w:name="heading 9" w:uiPriority="9" w:qFormat="1"/>
-    <w:lsdException w:name="toc 1" w:uiPriority="39"/>
-    <w:lsdException w:name="toc 2" w:uiPriority="39"/>
-    <w:lsdException w:name="toc 3" w:uiPriority="39"/>
-    <w:lsdException w:name="toc 4" w:uiPriority="39"/>
-    <w:lsdException w:name="toc 5" w:uiPriority="39"/>
-    <w:lsdException w:name="toc 6" w:uiPriority="39"/>
-    <w:lsdException w:name="toc 7" w:uiPriority="39"/>
-    <w:lsdException w:name="toc 8" w:uiPriority="39"/>
-    <w:lsdException w:name="toc 9" w:uiPriority="39"/>
-    <w:lsdException w:name="caption" w:uiPriority="35" w:qFormat="1"/>
-    <w:lsdException w:name="Title" w:semiHidden="0" w:uiPriority="10" w:unhideWhenUsed="0" w:qFormat="1"/>
-    <w:lsdException w:name="Default Paragraph Font" w:uiPriority="1"/>
-    <w:lsdException w:name="Subtitle" w:semiHidden="0" w:uiPriority="11" w:unhideWhenUsed="0" w:qFormat="1"/>
-    <w:lsdException w:name="Strong" w:semiHidden="0" w:uiPriority="22" w:unhideWhenUsed="0" w:qFormat="1"/>
-    <w:lsdException w:name="Emphasis" w:semiHidden="0" w:uiPriority="20" w:unhideWhenUsed="0" w:qFormat="1"/>
-    <w:lsdException w:name="Table Grid" w:semiHidden="0" w:uiPriority="39" w:unhideWhenUsed="0"/>
-    <w:lsdException w:name="Placeholder Text" w:unhideWhenUsed="0"/>
-    <w:lsdException w:name="No Spacing" w:semiHidden="0" w:uiPriority="1" w:unhideWhenUsed="0" w:qFormat="1"/>
-    <w:lsdException w:name="Light Shading" w:semiHidden="0" w:uiPriority="60" w:unhideWhenUsed="0"/>
-    <w:lsdException w:name="Light List" w:semiHidden="0" w:uiPriority="61" w:unhideWhenUsed="0"/>
-    <w:lsdException w:name="Light Grid" w:semiHidden="0" w:uiPriority="62" w:unhideWhenUsed="0"/>
-    <w:lsdException w:name="Medium Shading 1" w:semiHidden="0" w:uiPriority="63" w:unhideWhenUsed="0"/>
-    <w:lsdException w:name="Medium Shading 2" w:semiHidden="0" w:uiPriority="64" w:unhideWhenUsed="0"/>
-    <w:lsdException w:name="Medium List 1" w:semiHidden="0" w:uiPriority="65" w:unhideWhenUsed="0"/>
-    <w:lsdException w:name="Medium List 2" w:semiHidden="0" w:uiPriority="66" w:unhideWhenUsed="0"/>
-    <w:lsdException w:name="Medium Grid 1" w:semiHidden="0" w:uiPriority="67" w:unhideWhenUsed="0"/>
-    <w:lsdException w:name="Medium Grid 2" w:semiHidden="0" w:uiPriority="68" w:unhideWhenUsed="0"/>
-    <w:lsdException w:name="Medium Grid 3" w:semiHidden="0" w:uiPriority="69" w:unhideWhenUsed="0"/>
-    <w:lsdException w:name="Dark List" w:semiHidden="0" w:uiPriority="70" w:unhideWhenUsed="0"/>
-    <w:lsdException w:name="Colorful Shading" w:semiHidden="0" w:uiPriority="71" w:unhideWhenUsed="0"/>
-    <w:lsdException w:name="Colorful List" w:semiHidden="0" w:uiPriority="72" w:unhideWhenUsed="0"/>
-    <w:lsdException w:name="Colorful Grid" w:semiHidden="0" w:uiPriority="73" w:unhideWhenUsed="0"/>
-    <w:lsdException w:name="Light Shading Accent 1" w:semiHidden="0" w:uiPriority="60" w:unhideWhenUsed="0"/>
-    <w:lsdException w:name="Light List Accent 1" w:semiHidden="0" w:uiPriority="61" w:unhideWhenUsed="0"/>
-    <w:lsdException w:name="Light Grid Accent 1" w:semiHidden="0" w:uiPriority="62" w:unhideWhenUsed="0"/>
-    <w:lsdException w:name="Medium Shading 1 Accent 1" w:semiHidden="0" w:uiPriority="63" w:unhideWhenUsed="0"/>
-    <w:lsdException w:name="Medium Shading 2 Accent 1" w:semiHidden="0" w:uiPriority="64" w:unhideWhenUsed="0"/>
-    <w:lsdException w:name="Medium List 1 Accent 1" w:semiHidden="0" w:uiPriority="65" w:unhideWhenUsed="0"/>
-    <w:lsdException w:name="Revision" w:unhideWhenUsed="0"/>
-    <w:lsdException w:name="List Paragraph" w:semiHidden="0" w:uiPriority="34" w:unhideWhenUsed="0" w:qFormat="1"/>
-    <w:lsdException w:name="Quote" w:semiHidden="0" w:uiPriority="29" w:unhideWhenUsed="0" w:qFormat="1"/>
-    <w:lsdException w:name="Intense Quote" w:semiHidden="0" w:uiPriority="30" w:unhideWhenUsed="0" w:qFormat="1"/>
-    <w:lsdException w:name="Medium List 2 Accent 1" w:semiHidden="0" w:uiPriority="66" w:unhideWhenUsed="0"/>
-    <w:lsdException w:name="Medium Grid 1 Accent 1" w:semiHidden="0" w:uiPriority="67" w:unhideWhenUsed="0"/>
-    <w:lsdException w:name="Medium Grid 2 Accent 1" w:semiHidden="0" w:uiPriority="68" w:unhideWhenUsed="0"/>
-    <w:lsdException w:name="Medium Grid 3 Accent 1" w:semiHidden="0" w:uiPriority="69" w:unhideWhenUsed="0"/>
-    <w:lsdException w:name="Dark List Accent 1" w:semiHidden="0" w:uiPriority="70" w:unhideWhenUsed="0"/>
-    <w:lsdException w:name="Colorful Shading Accent 1" w:semiHidden="0" w:uiPriority="71" w:unhideWhenUsed="0"/>
-    <w:lsdException w:name="Colorful List Accent 1" w:semiHidden="0" w:uiPriority="72" w:unhideWhenUsed="0"/>
-    <w:lsdException w:name="Colorful Grid Accent 1" w:semiHidden="0" w:uiPriority="73" w:unhideWhenUsed="0"/>
-    <w:lsdException w:name="Light Shading Accent 2" w:semiHidden="0" w:uiPriority="60" w:unhideWhenUsed="0"/>
-    <w:lsdException w:name="Light List Accent 2" w:semiHidden="0" w:uiPriority="61" w:unhideWhenUsed="0"/>
-    <w:lsdException w:name="Light Grid Accent 2" w:semiHidden="0" w:uiPriority="62" w:unhideWhenUsed="0"/>
-    <w:lsdException w:name="Medium Shading 1 Accent 2" w:semiHidden="0" w:uiPriority="63" w:unhideWhenUsed="0"/>
-    <w:lsdException w:name="Medium Shading 2 Accent 2" w:semiHidden="0" w:uiPriority="64" w:unhideWhenUsed="0"/>
-    <w:lsdException w:name="Medium List 1 Accent 2" w:semiHidden="0" w:uiPriority="65" w:unhideWhenUsed="0"/>
-    <w:lsdException w:name="Medium List 2 Accent 2" w:semiHidden="0" w:uiPriority="66" w:unhideWhenUsed="0"/>
-    <w:lsdException w:name="Medium Grid 1 Accent 2" w:semiHidden="0" w:uiPriority="67" w:unhideWhenUsed="0"/>
-    <w:lsdException w:name="Medium Grid 2 Accent 2" w:semiHidden="0" w:uiPriority="68" w:unhideWhenUsed="0"/>
-    <w:lsdException w:name="Medium Grid 3 Accent 2" w:semiHidden="0" w:uiPriority="69" w:unhideWhenUsed="0"/>
-    <w:lsdException w:name="Dark List Accent 2" w:semiHidden="0" w:uiPriority="70" w:unhideWhenUsed="0"/>
-    <w:lsdException w:name="Colorful Shading Accent 2" w:semiHidden="0" w:uiPriority="71" w:unhideWhenUsed="0"/>
-    <w:lsdException w:name="Colorful List Accent 2" w:semiHidden="0" w:uiPriority="72" w:unhideWhenUsed="0"/>
-    <w:lsdException w:name="Colorful Grid Accent 2" w:semiHidden="0" w:uiPriority="73" w:unhideWhenUsed="0"/>
-    <w:lsdException w:name="Light Shading Accent 3" w:semiHidden="0" w:uiPriority="60" w:unhideWhenUsed="0"/>
-    <w:lsdException w:name="Light List Accent 3" w:semiHidden="0" w:uiPriority="61" w:unhideWhenUsed="0"/>
-    <w:lsdException w:name="Light Grid Accent 3" w:semiHidden="0" w:uiPriority="62" w:unhideWhenUsed="0"/>
-    <w:lsdException w:name="Medium Shading 1 Accent 3" w:semiHidden="0" w:uiPriority="63" w:unhideWhenUsed="0"/>
-    <w:lsdException w:name="Medium Shading 2 Accent 3" w:semiHidden="0" w:uiPriority="64" w:unhideWhenUsed="0"/>
-    <w:lsdException w:name="Medium List 1 Accent 3" w:semiHidden="0" w:uiPriority="65" w:unhideWhenUsed="0"/>
-    <w:lsdException w:name="Medium List 2 Accent 3" w:semiHidden="0" w:uiPriority="66" w:unhideWhenUsed="0"/>
-    <w:lsdException w:name="Medium Grid 1 Accent 3" w:semiHidden="0" w:uiPriority="67" w:unhideWhenUsed="0"/>
-    <w:lsdException w:name="Medium Grid 2 Accent 3" w:semiHidden="0" w:uiPriority="68" w:unhideWhenUsed="0"/>
-    <w:lsdException w:name="Medium Grid 3 Accent 3" w:semiHidden="0" w:uiPriority="69" w:unhideWhenUsed="0"/>
-    <w:lsdException w:name="Dark List Accent 3" w:semiHidden="0" w:uiPriority="70" w:unhideWhenUsed="0"/>
-    <w:lsdException w:name="Colorful Shading Accent 3" w:semiHidden="0" w:uiPriority="71" w:unhideWhenUsed="0"/>
-    <w:lsdException w:name="Colorful List Accent 3" w:semiHidden="0" w:uiPriority="72" w:unhideWhenUsed="0"/>
-    <w:lsdException w:name="Colorful Grid Accent 3" w:semiHidden="0" w:uiPriority="73" w:unhideWhenUsed="0"/>
-    <w:lsdException w:name="Light Shading Accent 4" w:semiHidden="0" w:uiPriority="60" w:unhideWhenUsed="0"/>
-    <w:lsdException w:name="Light List Accent 4" w:semiHidden="0" w:uiPriority="61" w:unhideWhenUsed="0"/>
-    <w:lsdException w:name="Light Grid Accent 4" w:semiHidden="0" w:uiPriority="62" w:unhideWhenUsed="0"/>
-    <w:lsdException w:name="Medium Shading 1 Accent 4" w:semiHidden="0" w:uiPriority="63" w:unhideWhenUsed="0"/>
-    <w:lsdException w:name="Medium Shading 2 Accent 4" w:semiHidden="0" w:uiPriority="64" w:unhideWhenUsed="0"/>
-    <w:lsdException w:name="Medium List 1 Accent 4" w:semiHidden="0" w:uiPriority="65" w:unhideWhenUsed="0"/>
-    <w:lsdException w:name="Medium List 2 Accent 4" w:semiHidden="0" w:uiPriority="66" w:unhideWhenUsed="0"/>
-    <w:lsdException w:name="Medium Grid 1 Accent 4" w:semiHidden="0" w:uiPriority="67" w:unhideWhenUsed="0"/>
-    <w:lsdException w:name="Medium Grid 2 Accent 4" w:semiHidden="0" w:uiPriority="68" w:unhideWhenUsed="0"/>
-    <w:lsdException w:name="Medium Grid 3 Accent 4" w:semiHidden="0" w:uiPriority="69" w:unhideWhenUsed="0"/>
-    <w:lsdException w:name="Dark List Accent 4" w:semiHidden="0" w:uiPriority="70" w:unhideWhenUsed="0"/>
-    <w:lsdException w:name="Colorful Shading Accent 4" w:semiHidden="0" w:uiPriority="71" w:unhideWhenUsed="0"/>
-    <w:lsdException w:name="Colorful List Accent 4" w:semiHidden="0" w:uiPriority="72" w:unhideWhenUsed="0"/>
-    <w:lsdException w:name="Colorful Grid Accent 4" w:semiHidden="0" w:uiPriority="73" w:unhideWhenUsed="0"/>
-    <w:lsdException w:name="Light Shading Accent 5" w:semiHidden="0" w:uiPriority="60" w:unhideWhenUsed="0"/>
-    <w:lsdException w:name="Light List Accent 5" w:semiHidden="0" w:uiPriority="61" w:unhideWhenUsed="0"/>
-    <w:lsdException w:name="Light Grid Accent 5" w:semiHidden="0" w:uiPriority="62" w:unhideWhenUsed="0"/>
-    <w:lsdException w:name="Medium Shading 1 Accent 5" w:semiHidden="0" w:uiPriority="63" w:unhideWhenUsed="0"/>
-    <w:lsdException w:name="Medium Shading 2 Accent 5" w:semiHidden="0" w:uiPriority="64" w:unhideWhenUsed="0"/>
-    <w:lsdException w:name="Medium List 1 Accent 5" w:semiHidden="0" w:uiPriority="65" w:unhideWhenUsed="0"/>
-    <w:lsdException w:name="Medium List 2 Accent 5" w:semiHidden="0" w:uiPriority="66" w:unhideWhenUsed="0"/>
-    <w:lsdException w:name="Medium Grid 1 Accent 5" w:semiHidden="0" w:uiPriority="67" w:unhideWhenUsed="0"/>
-    <w:lsdException w:name="Medium Grid 2 Accent 5" w:semiHidden="0" w:uiPriority="68" w:unhideWhenUsed="0"/>
-    <w:lsdException w:name="Medium Grid 3 Accent 5" w:semiHidden="0" w:uiPriority="69" w:unhideWhenUsed="0"/>
-    <w:lsdException w:name="Dark List Accent 5" w:semiHidden="0" w:uiPriority="70" w:unhideWhenUsed="0"/>
-    <w:lsdException w:name="Colorful Shading Accent 5" w:semiHidden="0" w:uiPriority="71" w:unhideWhenUsed="0"/>
-    <w:lsdException w:name="Colorful List Accent 5" w:semiHidden="0" w:uiPriority="72" w:unhideWhenUsed="0"/>
-    <w:lsdException w:name="Colorful Grid Accent 5" w:semiHidden="0" w:uiPriority="73" w:unhideWhenUsed="0"/>
-    <w:lsdException w:name="Light Shading Accent 6" w:semiHidden="0" w:uiPriority="60" w:unhideWhenUsed="0"/>
-    <w:lsdException w:name="Light List Accent 6" w:semiHidden="0" w:uiPriority="61" w:unhideWhenUsed="0"/>
-    <w:lsdException w:name="Light Grid Accent 6" w:semiHidden="0" w:uiPriority="62" w:unhideWhenUsed="0"/>
-    <w:lsdException w:name="Medium Shading 1 Accent 6" w:semiHidden="0" w:uiPriority="63" w:unhideWhenUsed="0"/>
-    <w:lsdException w:name="Medium Shading 2 Accent 6" w:semiHidden="0" w:uiPriority="64" w:unhideWhenUsed="0"/>
-    <w:lsdException w:name="Medium List 1 Accent 6" w:semiHidden="0" w:uiPriority="65" w:unhideWhenUsed="0"/>
-    <w:lsdException w:name="Medium List 2 Accent 6" w:semiHidden="0" w:uiPriority="66" w:unhideWhenUsed="0"/>
-    <w:lsdException w:name="Medium Grid 1 Accent 6" w:semiHidden="0" w:uiPriority="67" w:unhideWhenUsed="0"/>
-    <w:lsdException w:name="Medium Grid 2 Accent 6" w:semiHidden="0" w:uiPriority="68" w:unhideWhenUsed="0"/>
-    <w:lsdException w:name="Medium Grid 3 Accent 6" w:semiHidden="0" w:uiPriority="69" w:unhideWhenUsed="0"/>
-    <w:lsdException w:name="Dark List Accent 6" w:semiHidden="0" w:uiPriority="70" w:unhideWhenUsed="0"/>
-    <w:lsdException w:name="Colorful Shading Accent 6" w:semiHidden="0" w:uiPriority="71" w:unhideWhenUsed="0"/>
-    <w:lsdException w:name="Colorful List Accent 6" w:semiHidden="0" w:uiPriority="72" w:unhideWhenUsed="0"/>
-    <w:lsdException w:name="Colorful Grid Accent 6" w:semiHidden="0" w:uiPriority="73" w:unhideWhenUsed="0"/>
-    <w:lsdException w:name="Subtle Emphasis" w:semiHidden="0" w:uiPriority="19" w:unhideWhenUsed="0" w:qFormat="1"/>
-    <w:lsdException w:name="Intense Emphasis" w:semiHidden="0" w:uiPriority="21" w:unhideWhenUsed="0" w:qFormat="1"/>
-    <w:lsdException w:name="Subtle Reference" w:semiHidden="0" w:uiPriority="31" w:unhideWhenUsed="0" w:qFormat="1"/>
-    <w:lsdException w:name="Intense Reference" w:semiHidden="0" w:uiPriority="32" w:unhideWhenUsed="0" w:qFormat="1"/>
-    <w:lsdException w:name="Book Title" w:semiHidden="0" w:uiPriority="33" w:unhideWhenUsed="0" w:qFormat="1"/>
-    <w:lsdException w:name="Bibliography" w:uiPriority="37"/>
-    <w:lsdException w:name="TOC Heading" w:uiPriority="39" w:qFormat="1"/>
-  </w:latentStyles>
-  <w:style w:type="paragraph" w:default="1" w:styleId="Standard">
-    <w:name w:val="Normal"/>
-    <w:qFormat/>
-  </w:style>
-  <w:style w:type="paragraph" w:styleId="berschrift1">
-    <w:name w:val="heading 1"/>
-    <w:basedOn w:val="Standard"/>
-    <w:next w:val="Standard"/>
-    <w:link w:val="berschrift1Zchn"/>
-    <w:uiPriority w:val="9"/>
-    <w:qFormat/>
-    <w:rsid w:val="002173D4"/>
-    <w:pPr>
-      <w:keepNext/>
-      <w:keepLines/>
-      <w:spacing w:before="240" w:after="0"/>
-      <w:outlineLvl w:val="0"/>
-    </w:pPr>
-    <w:rPr>
-      <w:rFonts w:asciiTheme="majorHAnsi" w:eastAsiaTheme="majorEastAsia" w:hAnsiTheme="majorHAnsi" w:cstheme="majorBidi"/>
-      <w:color w:val="2E74B5" w:themeColor="accent1" w:themeShade="BF"/>
-      <w:sz w:val="32"/>
-      <w:szCs w:val="32"/>
-    </w:rPr>
-  </w:style>
-  <w:style w:type="paragraph" w:styleId="berschrift2">
-    <w:name w:val="heading 2"/>
-    <w:basedOn w:val="Standard"/>
-    <w:next w:val="Standard"/>
-    <w:link w:val="berschrift2Zchn"/>
-    <w:uiPriority w:val="9"/>
-    <w:unhideWhenUsed/>
-    <w:qFormat/>
-    <w:rsid w:val="008217A7"/>
-    <w:pPr>
-      <w:keepNext/>
-      <w:keepLines/>
-      <w:spacing w:before="40" w:after="0"/>
-      <w:outlineLvl w:val="1"/>
-    </w:pPr>
-    <w:rPr>
-      <w:rFonts w:asciiTheme="majorHAnsi" w:eastAsiaTheme="majorEastAsia" w:hAnsiTheme="majorHAnsi" w:cstheme="majorBidi"/>
-      <w:color w:val="2E74B5" w:themeColor="accent1" w:themeShade="BF"/>
-      <w:sz w:val="26"/>
-      <w:szCs w:val="26"/>
-    </w:rPr>
-  </w:style>
-  <w:style w:type="character" w:default="1" w:styleId="Absatz-Standardschriftart">
-    <w:name w:val="Default Paragraph Font"/>
-    <w:uiPriority w:val="1"/>
-    <w:semiHidden/>
-    <w:unhideWhenUsed/>
-  </w:style>
-  <w:style w:type="table" w:default="1" w:styleId="NormaleTabelle">
-    <w:name w:val="Normal Table"/>
-    <w:uiPriority w:val="99"/>
-    <w:semiHidden/>
-    <w:unhideWhenUsed/>
-    <w:tblPr>
-      <w:tblInd w:w="0" w:type="dxa"/>
-      <w:tblCellMar>
-        <w:top w:w="0" w:type="dxa"/>
-        <w:left w:w="108" w:type="dxa"/>
-        <w:bottom w:w="0" w:type="dxa"/>
-        <w:right w:w="108" w:type="dxa"/>
-      </w:tblCellMar>
-    </w:tblPr>
-  </w:style>
-  <w:style w:type="numbering" w:default="1" w:styleId="KeineListe">
-    <w:name w:val="No List"/>
-    <w:uiPriority w:val="99"/>
-    <w:semiHidden/>
-    <w:unhideWhenUsed/>
-  </w:style>
-  <w:style w:type="character" w:customStyle="1" w:styleId="berschrift1Zchn">
-    <w:name w:val="Überschrift 1 Zchn"/>
-    <w:basedOn w:val="Absatz-Standardschriftart"/>
-    <w:link w:val="berschrift1"/>
-    <w:uiPriority w:val="9"/>
-    <w:rsid w:val="002173D4"/>
-    <w:rPr>
-      <w:rFonts w:asciiTheme="majorHAnsi" w:eastAsiaTheme="majorEastAsia" w:hAnsiTheme="majorHAnsi" w:cstheme="majorBidi"/>
-      <w:color w:val="2E74B5" w:themeColor="accent1" w:themeShade="BF"/>
-      <w:sz w:val="32"/>
-      <w:szCs w:val="32"/>
-    </w:rPr>
-  </w:style>
-  <w:style w:type="paragraph" w:styleId="Inhaltsverzeichnisberschrift">
-    <w:name w:val="TOC Heading"/>
-    <w:basedOn w:val="berschrift1"/>
-    <w:next w:val="Standard"/>
-    <w:uiPriority w:val="39"/>
-    <w:unhideWhenUsed/>
-    <w:qFormat/>
-    <w:rsid w:val="002173D4"/>
-    <w:pPr>
-      <w:outlineLvl w:val="9"/>
-    </w:pPr>
-    <w:rPr>
-      <w:lang w:eastAsia="de-DE"/>
-    </w:rPr>
-  </w:style>
-  <w:style w:type="paragraph" w:styleId="Verzeichnis1">
-    <w:name w:val="toc 1"/>
-    <w:basedOn w:val="Standard"/>
-    <w:next w:val="Standard"/>
-    <w:autoRedefine/>
-    <w:uiPriority w:val="39"/>
-    <w:unhideWhenUsed/>
-    <w:rsid w:val="00AF2002"/>
-    <w:pPr>
-      <w:spacing w:after="100"/>
-    </w:pPr>
-  </w:style>
-  <w:style w:type="character" w:styleId="Hyperlink">
-    <w:name w:val="Hyperlink"/>
-    <w:basedOn w:val="Absatz-Standardschriftart"/>
-    <w:uiPriority w:val="99"/>
-    <w:unhideWhenUsed/>
-    <w:rsid w:val="00AF2002"/>
-    <w:rPr>
-      <w:color w:val="0563C1" w:themeColor="hyperlink"/>
-      <w:u w:val="single"/>
-    </w:rPr>
-  </w:style>
-  <w:style w:type="paragraph" w:styleId="Listenabsatz">
-    <w:name w:val="List Paragraph"/>
-    <w:basedOn w:val="Standard"/>
-    <w:uiPriority w:val="34"/>
-    <w:qFormat/>
-    <w:rsid w:val="000A3138"/>
-    <w:pPr>
-      <w:ind w:left="720"/>
-      <w:contextualSpacing/>
-    </w:pPr>
-  </w:style>
-  <w:style w:type="character" w:customStyle="1" w:styleId="berschrift2Zchn">
-    <w:name w:val="Überschrift 2 Zchn"/>
-    <w:basedOn w:val="Absatz-Standardschriftart"/>
-    <w:link w:val="berschrift2"/>
-    <w:uiPriority w:val="9"/>
-    <w:rsid w:val="008217A7"/>
-    <w:rPr>
-      <w:rFonts w:asciiTheme="majorHAnsi" w:eastAsiaTheme="majorEastAsia" w:hAnsiTheme="majorHAnsi" w:cstheme="majorBidi"/>
-      <w:color w:val="2E74B5" w:themeColor="accent1" w:themeShade="BF"/>
-      <w:sz w:val="26"/>
-      <w:szCs w:val="26"/>
-    </w:rPr>
-  </w:style>
-  <w:style w:type="paragraph" w:styleId="Verzeichnis2">
-    <w:name w:val="toc 2"/>
-    <w:basedOn w:val="Standard"/>
-    <w:next w:val="Standard"/>
-    <w:autoRedefine/>
-    <w:uiPriority w:val="39"/>
-    <w:unhideWhenUsed/>
-    <w:rsid w:val="005356F4"/>
-    <w:pPr>
-      <w:spacing w:after="100"/>
-      <w:ind w:left="220"/>
-    </w:pPr>
-  </w:style>
-  <w:style w:type="table" w:styleId="Tabellenraster">
-    <w:name w:val="Table Grid"/>
-    <w:basedOn w:val="NormaleTabelle"/>
-    <w:uiPriority w:val="39"/>
-    <w:rsid w:val="005766BF"/>
-    <w:pPr>
-      <w:spacing w:after="0" w:line="240" w:lineRule="auto"/>
-    </w:pPr>
-    <w:tblPr>
-      <w:tblBorders>
-        <w:top w:val="single" w:sz="4" w:space="0" w:color="auto"/>
-        <w:left w:val="single" w:sz="4" w:space="0" w:color="auto"/>
-        <w:bottom w:val="single" w:sz="4" w:space="0" w:color="auto"/>
-        <w:right w:val="single" w:sz="4" w:space="0" w:color="auto"/>
-        <w:insideH w:val="single" w:sz="4" w:space="0" w:color="auto"/>
-        <w:insideV w:val="single" w:sz="4" w:space="0" w:color="auto"/>
-      </w:tblBorders>
-    </w:tblPr>
-  </w:style>
-  <w:style w:type="paragraph" w:styleId="Beschriftung">
-    <w:name w:val="caption"/>
-    <w:basedOn w:val="Standard"/>
-    <w:next w:val="Standard"/>
-    <w:uiPriority w:val="35"/>
-    <w:unhideWhenUsed/>
-    <w:qFormat/>
-    <w:rsid w:val="00BA4668"/>
-    <w:pPr>
-      <w:spacing w:after="200" w:line="240" w:lineRule="auto"/>
-    </w:pPr>
-    <w:rPr>
-      <w:i/>
-      <w:iCs/>
-      <w:color w:val="44546A" w:themeColor="text2"/>
-      <w:sz w:val="18"/>
-      <w:szCs w:val="18"/>
-    </w:rPr>
-  </w:style>
-  <w:style w:type="paragraph" w:styleId="Abbildungsverzeichnis">
-    <w:name w:val="table of figures"/>
-    <w:basedOn w:val="Standard"/>
-    <w:next w:val="Standard"/>
-    <w:uiPriority w:val="99"/>
-    <w:unhideWhenUsed/>
-    <w:rsid w:val="00E1639A"/>
-    <w:pPr>
-      <w:spacing w:after="0"/>
-    </w:pPr>
-  </w:style>
-  <w:style w:type="paragraph" w:styleId="Funotentext">
-    <w:name w:val="footnote text"/>
-    <w:basedOn w:val="Standard"/>
-    <w:link w:val="FunotentextZchn"/>
-    <w:uiPriority w:val="99"/>
-    <w:semiHidden/>
-    <w:unhideWhenUsed/>
-    <w:rsid w:val="000E3F8B"/>
-    <w:pPr>
-      <w:spacing w:after="0" w:line="240" w:lineRule="auto"/>
-    </w:pPr>
-    <w:rPr>
-      <w:sz w:val="20"/>
-      <w:szCs w:val="20"/>
-    </w:rPr>
-  </w:style>
-  <w:style w:type="character" w:customStyle="1" w:styleId="FunotentextZchn">
-    <w:name w:val="Fußnotentext Zchn"/>
-    <w:basedOn w:val="Absatz-Standardschriftart"/>
-    <w:link w:val="Funotentext"/>
-    <w:uiPriority w:val="99"/>
-    <w:semiHidden/>
-    <w:rsid w:val="000E3F8B"/>
-    <w:rPr>
-      <w:sz w:val="20"/>
-      <w:szCs w:val="20"/>
-    </w:rPr>
-  </w:style>
-  <w:style w:type="character" w:styleId="Funotenzeichen">
-    <w:name w:val="footnote reference"/>
-    <w:basedOn w:val="Absatz-Standardschriftart"/>
-    <w:uiPriority w:val="99"/>
-    <w:semiHidden/>
-    <w:unhideWhenUsed/>
-    <w:rsid w:val="000E3F8B"/>
-    <w:rPr>
-      <w:vertAlign w:val="superscript"/>
-    </w:rPr>
-  </w:style>
-  <w:style w:type="paragraph" w:styleId="Kopfzeile">
-    <w:name w:val="header"/>
-    <w:basedOn w:val="Standard"/>
-    <w:link w:val="KopfzeileZchn"/>
-    <w:uiPriority w:val="99"/>
-    <w:unhideWhenUsed/>
-    <w:rsid w:val="000E3F8B"/>
-    <w:pPr>
-      <w:tabs>
-        <w:tab w:val="center" w:pos="4536"/>
-        <w:tab w:val="right" w:pos="9072"/>
-      </w:tabs>
-      <w:spacing w:after="0" w:line="240" w:lineRule="auto"/>
-    </w:pPr>
-  </w:style>
-  <w:style w:type="character" w:customStyle="1" w:styleId="KopfzeileZchn">
-    <w:name w:val="Kopfzeile Zchn"/>
-    <w:basedOn w:val="Absatz-Standardschriftart"/>
-    <w:link w:val="Kopfzeile"/>
-    <w:uiPriority w:val="99"/>
-    <w:rsid w:val="000E3F8B"/>
-  </w:style>
-  <w:style w:type="paragraph" w:styleId="Fuzeile">
-    <w:name w:val="footer"/>
-    <w:basedOn w:val="Standard"/>
-    <w:link w:val="FuzeileZchn"/>
-    <w:uiPriority w:val="99"/>
-    <w:unhideWhenUsed/>
-    <w:rsid w:val="000E3F8B"/>
-    <w:pPr>
-      <w:tabs>
-        <w:tab w:val="center" w:pos="4536"/>
-        <w:tab w:val="right" w:pos="9072"/>
-      </w:tabs>
-      <w:spacing w:after="0" w:line="240" w:lineRule="auto"/>
-    </w:pPr>
-  </w:style>
-  <w:style w:type="character" w:customStyle="1" w:styleId="FuzeileZchn">
-    <w:name w:val="Fußzeile Zchn"/>
-    <w:basedOn w:val="Absatz-Standardschriftart"/>
-    <w:link w:val="Fuzeile"/>
-    <w:uiPriority w:val="99"/>
-    <w:rsid w:val="000E3F8B"/>
-  </w:style>
-  <w:style w:type="character" w:styleId="Platzhaltertext">
-    <w:name w:val="Placeholder Text"/>
-    <w:basedOn w:val="Absatz-Standardschriftart"/>
-    <w:uiPriority w:val="99"/>
-    <w:semiHidden/>
-    <w:rsid w:val="000E3F8B"/>
-    <w:rPr>
-      <w:color w:val="808080"/>
-    </w:rPr>
-  </w:style>
-  <w:style w:type="paragraph" w:styleId="Sprechblasentext">
-    <w:name w:val="Balloon Text"/>
-    <w:basedOn w:val="Standard"/>
-    <w:link w:val="SprechblasentextZchn"/>
-    <w:uiPriority w:val="99"/>
-    <w:semiHidden/>
-    <w:unhideWhenUsed/>
-    <w:rsid w:val="0075573E"/>
-    <w:pPr>
-      <w:spacing w:after="0" w:line="240" w:lineRule="auto"/>
-    </w:pPr>
-    <w:rPr>
-      <w:rFonts w:ascii="Tahoma" w:hAnsi="Tahoma" w:cs="Tahoma"/>
-      <w:sz w:val="16"/>
-      <w:szCs w:val="16"/>
-    </w:rPr>
-  </w:style>
-  <w:style w:type="character" w:customStyle="1" w:styleId="SprechblasentextZchn">
-    <w:name w:val="Sprechblasentext Zchn"/>
-    <w:basedOn w:val="Absatz-Standardschriftart"/>
-    <w:link w:val="Sprechblasentext"/>
-    <w:uiPriority w:val="99"/>
-    <w:semiHidden/>
-    <w:rsid w:val="0075573E"/>
-    <w:rPr>
-      <w:rFonts w:ascii="Tahoma" w:hAnsi="Tahoma" w:cs="Tahoma"/>
-      <w:sz w:val="16"/>
-      <w:szCs w:val="16"/>
-    </w:rPr>
-  </w:style>
 </w:styles>
 </file>
 
@@ -8587,7 +9404,7 @@
   <a:extraClrSchemeLst/>
   <a:extLst>
     <a:ext uri="{05A4C25C-085E-4340-85A3-A5531E510DB2}">
-      <thm15:themeFamily xmlns:thm15="http://schemas.microsoft.com/office/thememl/2012/main" xmlns="" name="Office Theme" id="{62F939B6-93AF-4DB8-9C6B-D6C7DFDC589F}" vid="{4A3C46E8-61CC-4603-A589-7422A47A8E4A}"/>
+      <thm15:themeFamily xmlns:thm15="http://schemas.microsoft.com/office/thememl/2012/main" name="Office Theme" id="{62F939B6-93AF-4DB8-9C6B-D6C7DFDC589F}" vid="{4A3C46E8-61CC-4603-A589-7422A47A8E4A}"/>
     </a:ext>
   </a:extLst>
 </a:theme>
@@ -8598,7 +9415,7 @@
 </file>
 
 <file path=customXml/itemProps1.xml><?xml version="1.0" encoding="utf-8"?>
-<ds:datastoreItem xmlns:ds="http://schemas.openxmlformats.org/officeDocument/2006/customXml" ds:itemID="{11956A5F-B984-46FC-AC51-6CC759F04050}">
+<ds:datastoreItem xmlns:ds="http://schemas.openxmlformats.org/officeDocument/2006/customXml" ds:itemID="{BB3B250F-7276-4BFA-8523-5F498FA1D2F9}">
   <ds:schemaRefs>
     <ds:schemaRef ds:uri="http://schemas.openxmlformats.org/officeDocument/2006/bibliography"/>
   </ds:schemaRefs>

</xml_diff>

<commit_message>
Dokumentations Update für Github
</commit_message>
<xml_diff>
--- a/doc/Tetris - Documentation.docx
+++ b/doc/Tetris - Documentation.docx
@@ -97,7 +97,7 @@
             <v:path o:extrusionok="f" gradientshapeok="t" o:connecttype="rect"/>
             <o:lock v:ext="edit" aspectratio="t"/>
           </v:shapetype>
-          <v:shape id="_x0000_i1025" type="#_x0000_t75" style="width:381pt;height:108pt">
+          <v:shape id="_x0000_i1034" type="#_x0000_t75" style="width:460.5pt;height:120.75pt">
             <v:imagedata r:id="rId8" o:title="tetris"/>
           </v:shape>
         </w:pict>
@@ -108,18 +108,26 @@
         <w:jc w:val="center"/>
         <w:rPr>
           <w:rFonts w:ascii="Times New Roman" w:hAnsi="Times New Roman" w:cs="Times New Roman"/>
-          <w:sz w:val="32"/>
-          <w:szCs w:val="32"/>
-        </w:rPr>
-      </w:pPr>
+          <w:sz w:val="28"/>
+          <w:szCs w:val="28"/>
+        </w:rPr>
+      </w:pPr>
+      <w:r>
+        <w:rPr>
+          <w:rFonts w:ascii="Times New Roman" w:hAnsi="Times New Roman" w:cs="Times New Roman"/>
+          <w:sz w:val="28"/>
+          <w:szCs w:val="28"/>
+        </w:rPr>
+        <w:t>Dokumentation für das Modul “Webtechnologie Projekt”</w:t>
+      </w:r>
     </w:p>
     <w:p>
       <w:pPr>
         <w:jc w:val="center"/>
         <w:rPr>
           <w:rFonts w:ascii="Times New Roman" w:hAnsi="Times New Roman" w:cs="Times New Roman"/>
-          <w:sz w:val="32"/>
-          <w:szCs w:val="32"/>
+          <w:sz w:val="28"/>
+          <w:szCs w:val="28"/>
         </w:rPr>
       </w:pPr>
     </w:p>
@@ -138,45 +146,19 @@
           <w:sz w:val="28"/>
           <w:szCs w:val="28"/>
         </w:rPr>
-        <w:t>Dokumentation für das Modul “Webtechnologie Projekt”</w:t>
-      </w:r>
-    </w:p>
-    <w:p>
-      <w:pPr>
-        <w:jc w:val="center"/>
+        <w:t xml:space="preserve">Florian </w:t>
+      </w:r>
+      <w:proofErr w:type="spellStart"/>
+      <w:r>
         <w:rPr>
           <w:rFonts w:ascii="Times New Roman" w:hAnsi="Times New Roman" w:cs="Times New Roman"/>
           <w:sz w:val="28"/>
           <w:szCs w:val="28"/>
         </w:rPr>
-      </w:pPr>
-    </w:p>
-    <w:p>
-      <w:pPr>
-        <w:jc w:val="center"/>
-        <w:rPr>
-          <w:rFonts w:ascii="Times New Roman" w:hAnsi="Times New Roman" w:cs="Times New Roman"/>
-          <w:sz w:val="28"/>
-          <w:szCs w:val="28"/>
-        </w:rPr>
-      </w:pPr>
-      <w:r>
-        <w:rPr>
-          <w:rFonts w:ascii="Times New Roman" w:hAnsi="Times New Roman" w:cs="Times New Roman"/>
-          <w:sz w:val="28"/>
-          <w:szCs w:val="28"/>
-        </w:rPr>
-        <w:t xml:space="preserve">Florian </w:t>
-      </w:r>
-      <w:proofErr w:type="spellStart"/>
-      <w:r>
-        <w:rPr>
-          <w:rFonts w:ascii="Times New Roman" w:hAnsi="Times New Roman" w:cs="Times New Roman"/>
-          <w:sz w:val="28"/>
-          <w:szCs w:val="28"/>
-        </w:rPr>
         <w:t>Jeger</w:t>
       </w:r>
+      <w:bookmarkStart w:id="0" w:name="_GoBack"/>
+      <w:bookmarkEnd w:id="0"/>
       <w:proofErr w:type="spellEnd"/>
     </w:p>
     <w:p>
@@ -318,9 +300,10 @@
               <w:tab w:val="right" w:leader="dot" w:pos="9062"/>
             </w:tabs>
             <w:rPr>
-              <w:rFonts w:eastAsiaTheme="minorEastAsia"/>
-              <w:b/>
+              <w:rFonts w:ascii="Times New Roman" w:eastAsiaTheme="minorEastAsia" w:hAnsi="Times New Roman" w:cs="Times New Roman"/>
               <w:noProof/>
+              <w:sz w:val="24"/>
+              <w:szCs w:val="24"/>
               <w:lang w:eastAsia="de-DE"/>
             </w:rPr>
           </w:pPr>
@@ -348,86 +331,105 @@
             </w:rPr>
             <w:fldChar w:fldCharType="separate"/>
           </w:r>
-          <w:hyperlink w:anchor="_Toc479859884" w:history="1">
+          <w:hyperlink w:anchor="_Toc481400513" w:history="1">
             <w:r>
               <w:rPr>
                 <w:rStyle w:val="Hyperlink"/>
                 <w:rFonts w:ascii="Times New Roman" w:hAnsi="Times New Roman" w:cs="Times New Roman"/>
                 <w:b/>
                 <w:noProof/>
+                <w:sz w:val="24"/>
+                <w:szCs w:val="24"/>
               </w:rPr>
               <w:t>1.</w:t>
             </w:r>
             <w:r>
               <w:rPr>
-                <w:rFonts w:eastAsiaTheme="minorEastAsia"/>
+                <w:rFonts w:ascii="Times New Roman" w:eastAsiaTheme="minorEastAsia" w:hAnsi="Times New Roman" w:cs="Times New Roman"/>
+                <w:noProof/>
+                <w:sz w:val="24"/>
+                <w:szCs w:val="24"/>
+                <w:lang w:eastAsia="de-DE"/>
+              </w:rPr>
+              <w:tab/>
+            </w:r>
+            <w:r>
+              <w:rPr>
+                <w:rStyle w:val="Hyperlink"/>
+                <w:rFonts w:ascii="Times New Roman" w:hAnsi="Times New Roman" w:cs="Times New Roman"/>
                 <w:b/>
                 <w:noProof/>
-                <w:lang w:eastAsia="de-DE"/>
-              </w:rPr>
-              <w:tab/>
-            </w:r>
-            <w:r>
-              <w:rPr>
-                <w:rStyle w:val="Hyperlink"/>
-                <w:rFonts w:ascii="Times New Roman" w:hAnsi="Times New Roman" w:cs="Times New Roman"/>
-                <w:b/>
-                <w:noProof/>
+                <w:sz w:val="24"/>
+                <w:szCs w:val="24"/>
               </w:rPr>
               <w:t>Einleitung</w:t>
             </w:r>
             <w:r>
               <w:rPr>
-                <w:b/>
+                <w:rFonts w:ascii="Times New Roman" w:hAnsi="Times New Roman" w:cs="Times New Roman"/>
                 <w:noProof/>
                 <w:webHidden/>
+                <w:sz w:val="24"/>
+                <w:szCs w:val="24"/>
               </w:rPr>
               <w:tab/>
             </w:r>
             <w:r>
               <w:rPr>
-                <w:b/>
+                <w:rFonts w:ascii="Times New Roman" w:hAnsi="Times New Roman" w:cs="Times New Roman"/>
                 <w:noProof/>
                 <w:webHidden/>
+                <w:sz w:val="24"/>
+                <w:szCs w:val="24"/>
               </w:rPr>
               <w:fldChar w:fldCharType="begin"/>
             </w:r>
             <w:r>
               <w:rPr>
-                <w:b/>
+                <w:rFonts w:ascii="Times New Roman" w:hAnsi="Times New Roman" w:cs="Times New Roman"/>
                 <w:noProof/>
                 <w:webHidden/>
-              </w:rPr>
-              <w:instrText xml:space="preserve"> PAGEREF _Toc479859884 \h </w:instrText>
-            </w:r>
-            <w:r>
-              <w:rPr>
-                <w:b/>
+                <w:sz w:val="24"/>
+                <w:szCs w:val="24"/>
+              </w:rPr>
+              <w:instrText xml:space="preserve"> PAGEREF _Toc481400513 \h </w:instrText>
+            </w:r>
+            <w:r>
+              <w:rPr>
+                <w:rFonts w:ascii="Times New Roman" w:hAnsi="Times New Roman" w:cs="Times New Roman"/>
                 <w:noProof/>
                 <w:webHidden/>
-              </w:rPr>
-            </w:r>
-            <w:r>
-              <w:rPr>
-                <w:b/>
+                <w:sz w:val="24"/>
+                <w:szCs w:val="24"/>
+              </w:rPr>
+            </w:r>
+            <w:r>
+              <w:rPr>
+                <w:rFonts w:ascii="Times New Roman" w:hAnsi="Times New Roman" w:cs="Times New Roman"/>
                 <w:noProof/>
                 <w:webHidden/>
+                <w:sz w:val="24"/>
+                <w:szCs w:val="24"/>
               </w:rPr>
               <w:fldChar w:fldCharType="separate"/>
             </w:r>
             <w:r>
               <w:rPr>
-                <w:b/>
+                <w:rFonts w:ascii="Times New Roman" w:hAnsi="Times New Roman" w:cs="Times New Roman"/>
                 <w:noProof/>
                 <w:webHidden/>
+                <w:sz w:val="24"/>
+                <w:szCs w:val="24"/>
               </w:rPr>
               <w:t>4</w:t>
             </w:r>
             <w:r>
               <w:rPr>
-                <w:b/>
+                <w:rFonts w:ascii="Times New Roman" w:hAnsi="Times New Roman" w:cs="Times New Roman"/>
                 <w:noProof/>
                 <w:webHidden/>
+                <w:sz w:val="24"/>
+                <w:szCs w:val="24"/>
               </w:rPr>
               <w:fldChar w:fldCharType="end"/>
             </w:r>
@@ -441,92 +443,112 @@
               <w:tab w:val="right" w:leader="dot" w:pos="9062"/>
             </w:tabs>
             <w:rPr>
-              <w:rFonts w:eastAsiaTheme="minorEastAsia"/>
-              <w:b/>
+              <w:rFonts w:ascii="Times New Roman" w:eastAsiaTheme="minorEastAsia" w:hAnsi="Times New Roman" w:cs="Times New Roman"/>
               <w:noProof/>
+              <w:sz w:val="24"/>
+              <w:szCs w:val="24"/>
               <w:lang w:eastAsia="de-DE"/>
             </w:rPr>
           </w:pPr>
-          <w:hyperlink w:anchor="_Toc479859885" w:history="1">
+          <w:hyperlink w:anchor="_Toc481400514" w:history="1">
             <w:r>
               <w:rPr>
                 <w:rStyle w:val="Hyperlink"/>
                 <w:rFonts w:ascii="Times New Roman" w:hAnsi="Times New Roman" w:cs="Times New Roman"/>
                 <w:b/>
                 <w:noProof/>
+                <w:sz w:val="24"/>
+                <w:szCs w:val="24"/>
               </w:rPr>
               <w:t>2.</w:t>
             </w:r>
             <w:r>
               <w:rPr>
-                <w:rFonts w:eastAsiaTheme="minorEastAsia"/>
+                <w:rFonts w:ascii="Times New Roman" w:eastAsiaTheme="minorEastAsia" w:hAnsi="Times New Roman" w:cs="Times New Roman"/>
+                <w:noProof/>
+                <w:sz w:val="24"/>
+                <w:szCs w:val="24"/>
+                <w:lang w:eastAsia="de-DE"/>
+              </w:rPr>
+              <w:tab/>
+            </w:r>
+            <w:r>
+              <w:rPr>
+                <w:rStyle w:val="Hyperlink"/>
+                <w:rFonts w:ascii="Times New Roman" w:hAnsi="Times New Roman" w:cs="Times New Roman"/>
                 <w:b/>
                 <w:noProof/>
-                <w:lang w:eastAsia="de-DE"/>
-              </w:rPr>
-              <w:tab/>
-            </w:r>
-            <w:r>
-              <w:rPr>
-                <w:rStyle w:val="Hyperlink"/>
-                <w:rFonts w:ascii="Times New Roman" w:hAnsi="Times New Roman" w:cs="Times New Roman"/>
-                <w:b/>
-                <w:noProof/>
+                <w:sz w:val="24"/>
+                <w:szCs w:val="24"/>
               </w:rPr>
               <w:t>Anforderungen und abgeleitetes Spielkonzept</w:t>
             </w:r>
             <w:r>
               <w:rPr>
-                <w:b/>
+                <w:rFonts w:ascii="Times New Roman" w:hAnsi="Times New Roman" w:cs="Times New Roman"/>
                 <w:noProof/>
                 <w:webHidden/>
+                <w:sz w:val="24"/>
+                <w:szCs w:val="24"/>
               </w:rPr>
               <w:tab/>
             </w:r>
             <w:r>
               <w:rPr>
-                <w:b/>
+                <w:rFonts w:ascii="Times New Roman" w:hAnsi="Times New Roman" w:cs="Times New Roman"/>
                 <w:noProof/>
                 <w:webHidden/>
+                <w:sz w:val="24"/>
+                <w:szCs w:val="24"/>
               </w:rPr>
               <w:fldChar w:fldCharType="begin"/>
             </w:r>
             <w:r>
               <w:rPr>
-                <w:b/>
+                <w:rFonts w:ascii="Times New Roman" w:hAnsi="Times New Roman" w:cs="Times New Roman"/>
                 <w:noProof/>
                 <w:webHidden/>
-              </w:rPr>
-              <w:instrText xml:space="preserve"> PAGEREF _Toc479859885 \h </w:instrText>
-            </w:r>
-            <w:r>
-              <w:rPr>
-                <w:b/>
+                <w:sz w:val="24"/>
+                <w:szCs w:val="24"/>
+              </w:rPr>
+              <w:instrText xml:space="preserve"> PAGEREF _Toc481400514 \h </w:instrText>
+            </w:r>
+            <w:r>
+              <w:rPr>
+                <w:rFonts w:ascii="Times New Roman" w:hAnsi="Times New Roman" w:cs="Times New Roman"/>
                 <w:noProof/>
                 <w:webHidden/>
-              </w:rPr>
-            </w:r>
-            <w:r>
-              <w:rPr>
-                <w:b/>
+                <w:sz w:val="24"/>
+                <w:szCs w:val="24"/>
+              </w:rPr>
+            </w:r>
+            <w:r>
+              <w:rPr>
+                <w:rFonts w:ascii="Times New Roman" w:hAnsi="Times New Roman" w:cs="Times New Roman"/>
                 <w:noProof/>
                 <w:webHidden/>
+                <w:sz w:val="24"/>
+                <w:szCs w:val="24"/>
               </w:rPr>
               <w:fldChar w:fldCharType="separate"/>
             </w:r>
             <w:r>
               <w:rPr>
-                <w:b/>
+                <w:rFonts w:ascii="Times New Roman" w:hAnsi="Times New Roman" w:cs="Times New Roman"/>
                 <w:noProof/>
                 <w:webHidden/>
+                <w:sz w:val="24"/>
+                <w:szCs w:val="24"/>
               </w:rPr>
               <w:t>5</w:t>
             </w:r>
             <w:r>
               <w:rPr>
-                <w:b/>
+                <w:rFonts w:ascii="Times New Roman" w:hAnsi="Times New Roman" w:cs="Times New Roman"/>
                 <w:noProof/>
                 <w:webHidden/>
+                <w:sz w:val="24"/>
+                <w:szCs w:val="24"/>
               </w:rPr>
               <w:fldChar w:fldCharType="end"/>
             </w:r>
@@ -540,24 +562,30 @@
               <w:tab w:val="right" w:leader="dot" w:pos="9062"/>
             </w:tabs>
             <w:rPr>
-              <w:rFonts w:eastAsiaTheme="minorEastAsia"/>
+              <w:rFonts w:ascii="Times New Roman" w:eastAsiaTheme="minorEastAsia" w:hAnsi="Times New Roman" w:cs="Times New Roman"/>
               <w:noProof/>
+              <w:sz w:val="24"/>
+              <w:szCs w:val="24"/>
               <w:lang w:eastAsia="de-DE"/>
             </w:rPr>
           </w:pPr>
-          <w:hyperlink w:anchor="_Toc479859886" w:history="1">
+          <w:hyperlink w:anchor="_Toc481400515" w:history="1">
             <w:r>
               <w:rPr>
                 <w:rStyle w:val="Hyperlink"/>
                 <w:rFonts w:ascii="Times New Roman" w:hAnsi="Times New Roman" w:cs="Times New Roman"/>
                 <w:noProof/>
-              </w:rPr>
-              <w:t>2.1</w:t>
-            </w:r>
-            <w:r>
-              <w:rPr>
-                <w:rFonts w:eastAsiaTheme="minorEastAsia"/>
+                <w:sz w:val="24"/>
+                <w:szCs w:val="24"/>
+              </w:rPr>
+              <w:t>3.1</w:t>
+            </w:r>
+            <w:r>
+              <w:rPr>
+                <w:rFonts w:ascii="Times New Roman" w:eastAsiaTheme="minorEastAsia" w:hAnsi="Times New Roman" w:cs="Times New Roman"/>
                 <w:noProof/>
+                <w:sz w:val="24"/>
+                <w:szCs w:val="24"/>
                 <w:lang w:eastAsia="de-DE"/>
               </w:rPr>
               <w:tab/>
@@ -567,54 +595,77 @@
                 <w:rStyle w:val="Hyperlink"/>
                 <w:rFonts w:ascii="Times New Roman" w:hAnsi="Times New Roman" w:cs="Times New Roman"/>
                 <w:noProof/>
+                <w:sz w:val="24"/>
+                <w:szCs w:val="24"/>
               </w:rPr>
               <w:t>Anforderungen</w:t>
             </w:r>
             <w:r>
               <w:rPr>
+                <w:rFonts w:ascii="Times New Roman" w:hAnsi="Times New Roman" w:cs="Times New Roman"/>
                 <w:noProof/>
                 <w:webHidden/>
+                <w:sz w:val="24"/>
+                <w:szCs w:val="24"/>
               </w:rPr>
               <w:tab/>
             </w:r>
             <w:r>
               <w:rPr>
+                <w:rFonts w:ascii="Times New Roman" w:hAnsi="Times New Roman" w:cs="Times New Roman"/>
                 <w:noProof/>
                 <w:webHidden/>
+                <w:sz w:val="24"/>
+                <w:szCs w:val="24"/>
               </w:rPr>
               <w:fldChar w:fldCharType="begin"/>
             </w:r>
             <w:r>
               <w:rPr>
+                <w:rFonts w:ascii="Times New Roman" w:hAnsi="Times New Roman" w:cs="Times New Roman"/>
                 <w:noProof/>
                 <w:webHidden/>
-              </w:rPr>
-              <w:instrText xml:space="preserve"> PAGEREF _Toc479859886 \h </w:instrText>
-            </w:r>
-            <w:r>
-              <w:rPr>
+                <w:sz w:val="24"/>
+                <w:szCs w:val="24"/>
+              </w:rPr>
+              <w:instrText xml:space="preserve"> PAGEREF _Toc481400515 \h </w:instrText>
+            </w:r>
+            <w:r>
+              <w:rPr>
+                <w:rFonts w:ascii="Times New Roman" w:hAnsi="Times New Roman" w:cs="Times New Roman"/>
                 <w:noProof/>
                 <w:webHidden/>
-              </w:rPr>
-            </w:r>
-            <w:r>
-              <w:rPr>
+                <w:sz w:val="24"/>
+                <w:szCs w:val="24"/>
+              </w:rPr>
+            </w:r>
+            <w:r>
+              <w:rPr>
+                <w:rFonts w:ascii="Times New Roman" w:hAnsi="Times New Roman" w:cs="Times New Roman"/>
                 <w:noProof/>
                 <w:webHidden/>
+                <w:sz w:val="24"/>
+                <w:szCs w:val="24"/>
               </w:rPr>
               <w:fldChar w:fldCharType="separate"/>
             </w:r>
             <w:r>
               <w:rPr>
+                <w:rFonts w:ascii="Times New Roman" w:hAnsi="Times New Roman" w:cs="Times New Roman"/>
                 <w:noProof/>
                 <w:webHidden/>
+                <w:sz w:val="24"/>
+                <w:szCs w:val="24"/>
               </w:rPr>
               <w:t>5</w:t>
             </w:r>
             <w:r>
               <w:rPr>
+                <w:rFonts w:ascii="Times New Roman" w:hAnsi="Times New Roman" w:cs="Times New Roman"/>
                 <w:noProof/>
                 <w:webHidden/>
+                <w:sz w:val="24"/>
+                <w:szCs w:val="24"/>
               </w:rPr>
               <w:fldChar w:fldCharType="end"/>
             </w:r>
@@ -628,24 +679,30 @@
               <w:tab w:val="right" w:leader="dot" w:pos="9062"/>
             </w:tabs>
             <w:rPr>
-              <w:rFonts w:eastAsiaTheme="minorEastAsia"/>
+              <w:rFonts w:ascii="Times New Roman" w:eastAsiaTheme="minorEastAsia" w:hAnsi="Times New Roman" w:cs="Times New Roman"/>
               <w:noProof/>
+              <w:sz w:val="24"/>
+              <w:szCs w:val="24"/>
               <w:lang w:eastAsia="de-DE"/>
             </w:rPr>
           </w:pPr>
-          <w:hyperlink w:anchor="_Toc479859887" w:history="1">
+          <w:hyperlink w:anchor="_Toc481400516" w:history="1">
             <w:r>
               <w:rPr>
                 <w:rStyle w:val="Hyperlink"/>
                 <w:rFonts w:ascii="Times New Roman" w:hAnsi="Times New Roman" w:cs="Times New Roman"/>
                 <w:noProof/>
-              </w:rPr>
-              <w:t>2.2</w:t>
-            </w:r>
-            <w:r>
-              <w:rPr>
-                <w:rFonts w:eastAsiaTheme="minorEastAsia"/>
+                <w:sz w:val="24"/>
+                <w:szCs w:val="24"/>
+              </w:rPr>
+              <w:t>3.2</w:t>
+            </w:r>
+            <w:r>
+              <w:rPr>
+                <w:rFonts w:ascii="Times New Roman" w:eastAsiaTheme="minorEastAsia" w:hAnsi="Times New Roman" w:cs="Times New Roman"/>
                 <w:noProof/>
+                <w:sz w:val="24"/>
+                <w:szCs w:val="24"/>
                 <w:lang w:eastAsia="de-DE"/>
               </w:rPr>
               <w:tab/>
@@ -655,54 +712,77 @@
                 <w:rStyle w:val="Hyperlink"/>
                 <w:rFonts w:ascii="Times New Roman" w:hAnsi="Times New Roman" w:cs="Times New Roman"/>
                 <w:noProof/>
+                <w:sz w:val="24"/>
+                <w:szCs w:val="24"/>
               </w:rPr>
               <w:t>Spielkonzept des Tetris Games</w:t>
             </w:r>
             <w:r>
               <w:rPr>
+                <w:rFonts w:ascii="Times New Roman" w:hAnsi="Times New Roman" w:cs="Times New Roman"/>
                 <w:noProof/>
                 <w:webHidden/>
+                <w:sz w:val="24"/>
+                <w:szCs w:val="24"/>
               </w:rPr>
               <w:tab/>
             </w:r>
             <w:r>
               <w:rPr>
+                <w:rFonts w:ascii="Times New Roman" w:hAnsi="Times New Roman" w:cs="Times New Roman"/>
                 <w:noProof/>
                 <w:webHidden/>
+                <w:sz w:val="24"/>
+                <w:szCs w:val="24"/>
               </w:rPr>
               <w:fldChar w:fldCharType="begin"/>
             </w:r>
             <w:r>
               <w:rPr>
+                <w:rFonts w:ascii="Times New Roman" w:hAnsi="Times New Roman" w:cs="Times New Roman"/>
                 <w:noProof/>
                 <w:webHidden/>
-              </w:rPr>
-              <w:instrText xml:space="preserve"> PAGEREF _Toc479859887 \h </w:instrText>
-            </w:r>
-            <w:r>
-              <w:rPr>
+                <w:sz w:val="24"/>
+                <w:szCs w:val="24"/>
+              </w:rPr>
+              <w:instrText xml:space="preserve"> PAGEREF _Toc481400516 \h </w:instrText>
+            </w:r>
+            <w:r>
+              <w:rPr>
+                <w:rFonts w:ascii="Times New Roman" w:hAnsi="Times New Roman" w:cs="Times New Roman"/>
                 <w:noProof/>
                 <w:webHidden/>
-              </w:rPr>
-            </w:r>
-            <w:r>
-              <w:rPr>
+                <w:sz w:val="24"/>
+                <w:szCs w:val="24"/>
+              </w:rPr>
+            </w:r>
+            <w:r>
+              <w:rPr>
+                <w:rFonts w:ascii="Times New Roman" w:hAnsi="Times New Roman" w:cs="Times New Roman"/>
                 <w:noProof/>
                 <w:webHidden/>
+                <w:sz w:val="24"/>
+                <w:szCs w:val="24"/>
               </w:rPr>
               <w:fldChar w:fldCharType="separate"/>
             </w:r>
             <w:r>
               <w:rPr>
+                <w:rFonts w:ascii="Times New Roman" w:hAnsi="Times New Roman" w:cs="Times New Roman"/>
                 <w:noProof/>
                 <w:webHidden/>
+                <w:sz w:val="24"/>
+                <w:szCs w:val="24"/>
               </w:rPr>
               <w:t>7</w:t>
             </w:r>
             <w:r>
               <w:rPr>
+                <w:rFonts w:ascii="Times New Roman" w:hAnsi="Times New Roman" w:cs="Times New Roman"/>
                 <w:noProof/>
                 <w:webHidden/>
+                <w:sz w:val="24"/>
+                <w:szCs w:val="24"/>
               </w:rPr>
               <w:fldChar w:fldCharType="end"/>
             </w:r>
@@ -716,25 +796,31 @@
               <w:tab w:val="right" w:leader="dot" w:pos="9062"/>
             </w:tabs>
             <w:rPr>
-              <w:rFonts w:eastAsiaTheme="minorEastAsia"/>
+              <w:rFonts w:ascii="Times New Roman" w:eastAsiaTheme="minorEastAsia" w:hAnsi="Times New Roman" w:cs="Times New Roman"/>
               <w:noProof/>
+              <w:sz w:val="24"/>
+              <w:szCs w:val="24"/>
               <w:lang w:eastAsia="de-DE"/>
             </w:rPr>
           </w:pPr>
-          <w:hyperlink w:anchor="_Toc479859888" w:history="1">
+          <w:hyperlink w:anchor="_Toc481400517" w:history="1">
             <w:r>
               <w:rPr>
                 <w:rStyle w:val="Hyperlink"/>
                 <w:rFonts w:ascii="Times New Roman" w:hAnsi="Times New Roman" w:cs="Times New Roman"/>
                 <w:b/>
                 <w:noProof/>
+                <w:sz w:val="24"/>
+                <w:szCs w:val="24"/>
               </w:rPr>
               <w:t>3.</w:t>
             </w:r>
             <w:r>
               <w:rPr>
-                <w:rFonts w:eastAsiaTheme="minorEastAsia"/>
+                <w:rFonts w:ascii="Times New Roman" w:eastAsiaTheme="minorEastAsia" w:hAnsi="Times New Roman" w:cs="Times New Roman"/>
                 <w:noProof/>
+                <w:sz w:val="24"/>
+                <w:szCs w:val="24"/>
                 <w:lang w:eastAsia="de-DE"/>
               </w:rPr>
               <w:tab/>
@@ -745,54 +831,658 @@
                 <w:rFonts w:ascii="Times New Roman" w:hAnsi="Times New Roman" w:cs="Times New Roman"/>
                 <w:b/>
                 <w:noProof/>
+                <w:sz w:val="24"/>
+                <w:szCs w:val="24"/>
               </w:rPr>
               <w:t>Architektur und Implementierung</w:t>
             </w:r>
             <w:r>
               <w:rPr>
+                <w:rFonts w:ascii="Times New Roman" w:hAnsi="Times New Roman" w:cs="Times New Roman"/>
                 <w:noProof/>
                 <w:webHidden/>
+                <w:sz w:val="24"/>
+                <w:szCs w:val="24"/>
               </w:rPr>
               <w:tab/>
             </w:r>
             <w:r>
               <w:rPr>
+                <w:rFonts w:ascii="Times New Roman" w:hAnsi="Times New Roman" w:cs="Times New Roman"/>
                 <w:noProof/>
                 <w:webHidden/>
+                <w:sz w:val="24"/>
+                <w:szCs w:val="24"/>
               </w:rPr>
               <w:fldChar w:fldCharType="begin"/>
             </w:r>
             <w:r>
               <w:rPr>
+                <w:rFonts w:ascii="Times New Roman" w:hAnsi="Times New Roman" w:cs="Times New Roman"/>
                 <w:noProof/>
                 <w:webHidden/>
-              </w:rPr>
-              <w:instrText xml:space="preserve"> PAGEREF _Toc479859888 \h </w:instrText>
-            </w:r>
-            <w:r>
-              <w:rPr>
+                <w:sz w:val="24"/>
+                <w:szCs w:val="24"/>
+              </w:rPr>
+              <w:instrText xml:space="preserve"> PAGEREF _Toc481400517 \h </w:instrText>
+            </w:r>
+            <w:r>
+              <w:rPr>
+                <w:rFonts w:ascii="Times New Roman" w:hAnsi="Times New Roman" w:cs="Times New Roman"/>
                 <w:noProof/>
                 <w:webHidden/>
-              </w:rPr>
-            </w:r>
-            <w:r>
-              <w:rPr>
+                <w:sz w:val="24"/>
+                <w:szCs w:val="24"/>
+              </w:rPr>
+            </w:r>
+            <w:r>
+              <w:rPr>
+                <w:rFonts w:ascii="Times New Roman" w:hAnsi="Times New Roman" w:cs="Times New Roman"/>
                 <w:noProof/>
                 <w:webHidden/>
+                <w:sz w:val="24"/>
+                <w:szCs w:val="24"/>
               </w:rPr>
               <w:fldChar w:fldCharType="separate"/>
             </w:r>
             <w:r>
               <w:rPr>
+                <w:rFonts w:ascii="Times New Roman" w:hAnsi="Times New Roman" w:cs="Times New Roman"/>
                 <w:noProof/>
                 <w:webHidden/>
+                <w:sz w:val="24"/>
+                <w:szCs w:val="24"/>
               </w:rPr>
               <w:t>8</w:t>
             </w:r>
             <w:r>
               <w:rPr>
+                <w:rFonts w:ascii="Times New Roman" w:hAnsi="Times New Roman" w:cs="Times New Roman"/>
                 <w:noProof/>
                 <w:webHidden/>
+                <w:sz w:val="24"/>
+                <w:szCs w:val="24"/>
+              </w:rPr>
+              <w:fldChar w:fldCharType="end"/>
+            </w:r>
+          </w:hyperlink>
+        </w:p>
+        <w:p>
+          <w:pPr>
+            <w:pStyle w:val="Verzeichnis2"/>
+            <w:tabs>
+              <w:tab w:val="left" w:pos="880"/>
+              <w:tab w:val="right" w:leader="dot" w:pos="9062"/>
+            </w:tabs>
+            <w:rPr>
+              <w:rFonts w:ascii="Times New Roman" w:eastAsiaTheme="minorEastAsia" w:hAnsi="Times New Roman" w:cs="Times New Roman"/>
+              <w:noProof/>
+              <w:sz w:val="24"/>
+              <w:szCs w:val="24"/>
+              <w:lang w:eastAsia="de-DE"/>
+            </w:rPr>
+          </w:pPr>
+          <w:hyperlink w:anchor="_Toc481400518" w:history="1">
+            <w:r>
+              <w:rPr>
+                <w:rStyle w:val="Hyperlink"/>
+                <w:rFonts w:ascii="Times New Roman" w:hAnsi="Times New Roman" w:cs="Times New Roman"/>
+                <w:noProof/>
+                <w:sz w:val="24"/>
+                <w:szCs w:val="24"/>
+              </w:rPr>
+              <w:t>3.1</w:t>
+            </w:r>
+            <w:r>
+              <w:rPr>
+                <w:rFonts w:ascii="Times New Roman" w:eastAsiaTheme="minorEastAsia" w:hAnsi="Times New Roman" w:cs="Times New Roman"/>
+                <w:noProof/>
+                <w:sz w:val="24"/>
+                <w:szCs w:val="24"/>
+                <w:lang w:eastAsia="de-DE"/>
+              </w:rPr>
+              <w:tab/>
+            </w:r>
+            <w:r>
+              <w:rPr>
+                <w:rStyle w:val="Hyperlink"/>
+                <w:rFonts w:ascii="Times New Roman" w:hAnsi="Times New Roman" w:cs="Times New Roman"/>
+                <w:noProof/>
+                <w:sz w:val="24"/>
+                <w:szCs w:val="24"/>
+              </w:rPr>
+              <w:t>Modell</w:t>
+            </w:r>
+            <w:r>
+              <w:rPr>
+                <w:rFonts w:ascii="Times New Roman" w:hAnsi="Times New Roman" w:cs="Times New Roman"/>
+                <w:noProof/>
+                <w:webHidden/>
+                <w:sz w:val="24"/>
+                <w:szCs w:val="24"/>
+              </w:rPr>
+              <w:tab/>
+            </w:r>
+            <w:r>
+              <w:rPr>
+                <w:rFonts w:ascii="Times New Roman" w:hAnsi="Times New Roman" w:cs="Times New Roman"/>
+                <w:noProof/>
+                <w:webHidden/>
+                <w:sz w:val="24"/>
+                <w:szCs w:val="24"/>
+              </w:rPr>
+              <w:fldChar w:fldCharType="begin"/>
+            </w:r>
+            <w:r>
+              <w:rPr>
+                <w:rFonts w:ascii="Times New Roman" w:hAnsi="Times New Roman" w:cs="Times New Roman"/>
+                <w:noProof/>
+                <w:webHidden/>
+                <w:sz w:val="24"/>
+                <w:szCs w:val="24"/>
+              </w:rPr>
+              <w:instrText xml:space="preserve"> PAGEREF _Toc481400518 \h </w:instrText>
+            </w:r>
+            <w:r>
+              <w:rPr>
+                <w:rFonts w:ascii="Times New Roman" w:hAnsi="Times New Roman" w:cs="Times New Roman"/>
+                <w:noProof/>
+                <w:webHidden/>
+                <w:sz w:val="24"/>
+                <w:szCs w:val="24"/>
+              </w:rPr>
+            </w:r>
+            <w:r>
+              <w:rPr>
+                <w:rFonts w:ascii="Times New Roman" w:hAnsi="Times New Roman" w:cs="Times New Roman"/>
+                <w:noProof/>
+                <w:webHidden/>
+                <w:sz w:val="24"/>
+                <w:szCs w:val="24"/>
+              </w:rPr>
+              <w:fldChar w:fldCharType="separate"/>
+            </w:r>
+            <w:r>
+              <w:rPr>
+                <w:rFonts w:ascii="Times New Roman" w:hAnsi="Times New Roman" w:cs="Times New Roman"/>
+                <w:noProof/>
+                <w:webHidden/>
+                <w:sz w:val="24"/>
+                <w:szCs w:val="24"/>
+              </w:rPr>
+              <w:t>8</w:t>
+            </w:r>
+            <w:r>
+              <w:rPr>
+                <w:rFonts w:ascii="Times New Roman" w:hAnsi="Times New Roman" w:cs="Times New Roman"/>
+                <w:noProof/>
+                <w:webHidden/>
+                <w:sz w:val="24"/>
+                <w:szCs w:val="24"/>
+              </w:rPr>
+              <w:fldChar w:fldCharType="end"/>
+            </w:r>
+          </w:hyperlink>
+        </w:p>
+        <w:p>
+          <w:pPr>
+            <w:pStyle w:val="Verzeichnis2"/>
+            <w:tabs>
+              <w:tab w:val="left" w:pos="880"/>
+              <w:tab w:val="right" w:leader="dot" w:pos="9062"/>
+            </w:tabs>
+            <w:rPr>
+              <w:rFonts w:ascii="Times New Roman" w:eastAsiaTheme="minorEastAsia" w:hAnsi="Times New Roman" w:cs="Times New Roman"/>
+              <w:noProof/>
+              <w:sz w:val="24"/>
+              <w:szCs w:val="24"/>
+              <w:lang w:eastAsia="de-DE"/>
+            </w:rPr>
+          </w:pPr>
+          <w:hyperlink w:anchor="_Toc481400519" w:history="1">
+            <w:r>
+              <w:rPr>
+                <w:rStyle w:val="Hyperlink"/>
+                <w:rFonts w:ascii="Times New Roman" w:hAnsi="Times New Roman" w:cs="Times New Roman"/>
+                <w:noProof/>
+                <w:sz w:val="24"/>
+                <w:szCs w:val="24"/>
+              </w:rPr>
+              <w:t>3.2</w:t>
+            </w:r>
+            <w:r>
+              <w:rPr>
+                <w:rFonts w:ascii="Times New Roman" w:eastAsiaTheme="minorEastAsia" w:hAnsi="Times New Roman" w:cs="Times New Roman"/>
+                <w:noProof/>
+                <w:sz w:val="24"/>
+                <w:szCs w:val="24"/>
+                <w:lang w:eastAsia="de-DE"/>
+              </w:rPr>
+              <w:tab/>
+            </w:r>
+            <w:r>
+              <w:rPr>
+                <w:rStyle w:val="Hyperlink"/>
+                <w:rFonts w:ascii="Times New Roman" w:hAnsi="Times New Roman" w:cs="Times New Roman"/>
+                <w:noProof/>
+                <w:sz w:val="24"/>
+                <w:szCs w:val="24"/>
+              </w:rPr>
+              <w:t>View</w:t>
+            </w:r>
+            <w:r>
+              <w:rPr>
+                <w:rFonts w:ascii="Times New Roman" w:hAnsi="Times New Roman" w:cs="Times New Roman"/>
+                <w:noProof/>
+                <w:webHidden/>
+                <w:sz w:val="24"/>
+                <w:szCs w:val="24"/>
+              </w:rPr>
+              <w:tab/>
+            </w:r>
+            <w:r>
+              <w:rPr>
+                <w:rFonts w:ascii="Times New Roman" w:hAnsi="Times New Roman" w:cs="Times New Roman"/>
+                <w:noProof/>
+                <w:webHidden/>
+                <w:sz w:val="24"/>
+                <w:szCs w:val="24"/>
+              </w:rPr>
+              <w:fldChar w:fldCharType="begin"/>
+            </w:r>
+            <w:r>
+              <w:rPr>
+                <w:rFonts w:ascii="Times New Roman" w:hAnsi="Times New Roman" w:cs="Times New Roman"/>
+                <w:noProof/>
+                <w:webHidden/>
+                <w:sz w:val="24"/>
+                <w:szCs w:val="24"/>
+              </w:rPr>
+              <w:instrText xml:space="preserve"> PAGEREF _Toc481400519 \h </w:instrText>
+            </w:r>
+            <w:r>
+              <w:rPr>
+                <w:rFonts w:ascii="Times New Roman" w:hAnsi="Times New Roman" w:cs="Times New Roman"/>
+                <w:noProof/>
+                <w:webHidden/>
+                <w:sz w:val="24"/>
+                <w:szCs w:val="24"/>
+              </w:rPr>
+            </w:r>
+            <w:r>
+              <w:rPr>
+                <w:rFonts w:ascii="Times New Roman" w:hAnsi="Times New Roman" w:cs="Times New Roman"/>
+                <w:noProof/>
+                <w:webHidden/>
+                <w:sz w:val="24"/>
+                <w:szCs w:val="24"/>
+              </w:rPr>
+              <w:fldChar w:fldCharType="separate"/>
+            </w:r>
+            <w:r>
+              <w:rPr>
+                <w:rFonts w:ascii="Times New Roman" w:hAnsi="Times New Roman" w:cs="Times New Roman"/>
+                <w:noProof/>
+                <w:webHidden/>
+                <w:sz w:val="24"/>
+                <w:szCs w:val="24"/>
+              </w:rPr>
+              <w:t>8</w:t>
+            </w:r>
+            <w:r>
+              <w:rPr>
+                <w:rFonts w:ascii="Times New Roman" w:hAnsi="Times New Roman" w:cs="Times New Roman"/>
+                <w:noProof/>
+                <w:webHidden/>
+                <w:sz w:val="24"/>
+                <w:szCs w:val="24"/>
+              </w:rPr>
+              <w:fldChar w:fldCharType="end"/>
+            </w:r>
+          </w:hyperlink>
+        </w:p>
+        <w:p>
+          <w:pPr>
+            <w:pStyle w:val="Verzeichnis3"/>
+            <w:tabs>
+              <w:tab w:val="left" w:pos="1320"/>
+              <w:tab w:val="right" w:leader="dot" w:pos="9062"/>
+            </w:tabs>
+            <w:rPr>
+              <w:rFonts w:ascii="Times New Roman" w:hAnsi="Times New Roman" w:cs="Times New Roman"/>
+              <w:noProof/>
+              <w:sz w:val="24"/>
+              <w:szCs w:val="24"/>
+            </w:rPr>
+          </w:pPr>
+          <w:hyperlink w:anchor="_Toc481400520" w:history="1">
+            <w:r>
+              <w:rPr>
+                <w:rStyle w:val="Hyperlink"/>
+                <w:rFonts w:ascii="Times New Roman" w:hAnsi="Times New Roman" w:cs="Times New Roman"/>
+                <w:noProof/>
+                <w:sz w:val="24"/>
+                <w:szCs w:val="24"/>
+              </w:rPr>
+              <w:t>3.2.1</w:t>
+            </w:r>
+            <w:r>
+              <w:rPr>
+                <w:rFonts w:ascii="Times New Roman" w:hAnsi="Times New Roman" w:cs="Times New Roman"/>
+                <w:noProof/>
+                <w:sz w:val="24"/>
+                <w:szCs w:val="24"/>
+              </w:rPr>
+              <w:tab/>
+            </w:r>
+            <w:r>
+              <w:rPr>
+                <w:rStyle w:val="Hyperlink"/>
+                <w:rFonts w:ascii="Times New Roman" w:hAnsi="Times New Roman" w:cs="Times New Roman"/>
+                <w:noProof/>
+                <w:sz w:val="24"/>
+                <w:szCs w:val="24"/>
+              </w:rPr>
+              <w:t>HTML-Dokument</w:t>
+            </w:r>
+            <w:r>
+              <w:rPr>
+                <w:rFonts w:ascii="Times New Roman" w:hAnsi="Times New Roman" w:cs="Times New Roman"/>
+                <w:noProof/>
+                <w:webHidden/>
+                <w:sz w:val="24"/>
+                <w:szCs w:val="24"/>
+              </w:rPr>
+              <w:tab/>
+            </w:r>
+            <w:r>
+              <w:rPr>
+                <w:rFonts w:ascii="Times New Roman" w:hAnsi="Times New Roman" w:cs="Times New Roman"/>
+                <w:noProof/>
+                <w:webHidden/>
+                <w:sz w:val="24"/>
+                <w:szCs w:val="24"/>
+              </w:rPr>
+              <w:fldChar w:fldCharType="begin"/>
+            </w:r>
+            <w:r>
+              <w:rPr>
+                <w:rFonts w:ascii="Times New Roman" w:hAnsi="Times New Roman" w:cs="Times New Roman"/>
+                <w:noProof/>
+                <w:webHidden/>
+                <w:sz w:val="24"/>
+                <w:szCs w:val="24"/>
+              </w:rPr>
+              <w:instrText xml:space="preserve"> PAGEREF _Toc481400520 \h </w:instrText>
+            </w:r>
+            <w:r>
+              <w:rPr>
+                <w:rFonts w:ascii="Times New Roman" w:hAnsi="Times New Roman" w:cs="Times New Roman"/>
+                <w:noProof/>
+                <w:webHidden/>
+                <w:sz w:val="24"/>
+                <w:szCs w:val="24"/>
+              </w:rPr>
+            </w:r>
+            <w:r>
+              <w:rPr>
+                <w:rFonts w:ascii="Times New Roman" w:hAnsi="Times New Roman" w:cs="Times New Roman"/>
+                <w:noProof/>
+                <w:webHidden/>
+                <w:sz w:val="24"/>
+                <w:szCs w:val="24"/>
+              </w:rPr>
+              <w:fldChar w:fldCharType="separate"/>
+            </w:r>
+            <w:r>
+              <w:rPr>
+                <w:rFonts w:ascii="Times New Roman" w:hAnsi="Times New Roman" w:cs="Times New Roman"/>
+                <w:noProof/>
+                <w:webHidden/>
+                <w:sz w:val="24"/>
+                <w:szCs w:val="24"/>
+              </w:rPr>
+              <w:t>8</w:t>
+            </w:r>
+            <w:r>
+              <w:rPr>
+                <w:rFonts w:ascii="Times New Roman" w:hAnsi="Times New Roman" w:cs="Times New Roman"/>
+                <w:noProof/>
+                <w:webHidden/>
+                <w:sz w:val="24"/>
+                <w:szCs w:val="24"/>
+              </w:rPr>
+              <w:fldChar w:fldCharType="end"/>
+            </w:r>
+          </w:hyperlink>
+        </w:p>
+        <w:p>
+          <w:pPr>
+            <w:pStyle w:val="Verzeichnis3"/>
+            <w:tabs>
+              <w:tab w:val="left" w:pos="1320"/>
+              <w:tab w:val="right" w:leader="dot" w:pos="9062"/>
+            </w:tabs>
+            <w:rPr>
+              <w:rFonts w:ascii="Times New Roman" w:hAnsi="Times New Roman" w:cs="Times New Roman"/>
+              <w:noProof/>
+              <w:sz w:val="24"/>
+              <w:szCs w:val="24"/>
+            </w:rPr>
+          </w:pPr>
+          <w:hyperlink w:anchor="_Toc481400521" w:history="1">
+            <w:r>
+              <w:rPr>
+                <w:rStyle w:val="Hyperlink"/>
+                <w:rFonts w:ascii="Times New Roman" w:hAnsi="Times New Roman" w:cs="Times New Roman"/>
+                <w:noProof/>
+                <w:sz w:val="24"/>
+                <w:szCs w:val="24"/>
+              </w:rPr>
+              <w:t>3.2.2</w:t>
+            </w:r>
+            <w:r>
+              <w:rPr>
+                <w:rFonts w:ascii="Times New Roman" w:hAnsi="Times New Roman" w:cs="Times New Roman"/>
+                <w:noProof/>
+                <w:sz w:val="24"/>
+                <w:szCs w:val="24"/>
+              </w:rPr>
+              <w:tab/>
+            </w:r>
+            <w:r>
+              <w:rPr>
+                <w:rStyle w:val="Hyperlink"/>
+                <w:rFonts w:ascii="Times New Roman" w:hAnsi="Times New Roman" w:cs="Times New Roman"/>
+                <w:noProof/>
+                <w:sz w:val="24"/>
+                <w:szCs w:val="24"/>
+              </w:rPr>
+              <w:t>TetrisView als Schnittstelle zum HTML-Dokument</w:t>
+            </w:r>
+            <w:r>
+              <w:rPr>
+                <w:rFonts w:ascii="Times New Roman" w:hAnsi="Times New Roman" w:cs="Times New Roman"/>
+                <w:noProof/>
+                <w:webHidden/>
+                <w:sz w:val="24"/>
+                <w:szCs w:val="24"/>
+              </w:rPr>
+              <w:tab/>
+            </w:r>
+            <w:r>
+              <w:rPr>
+                <w:rFonts w:ascii="Times New Roman" w:hAnsi="Times New Roman" w:cs="Times New Roman"/>
+                <w:noProof/>
+                <w:webHidden/>
+                <w:sz w:val="24"/>
+                <w:szCs w:val="24"/>
+              </w:rPr>
+              <w:fldChar w:fldCharType="begin"/>
+            </w:r>
+            <w:r>
+              <w:rPr>
+                <w:rFonts w:ascii="Times New Roman" w:hAnsi="Times New Roman" w:cs="Times New Roman"/>
+                <w:noProof/>
+                <w:webHidden/>
+                <w:sz w:val="24"/>
+                <w:szCs w:val="24"/>
+              </w:rPr>
+              <w:instrText xml:space="preserve"> PAGEREF _Toc481400521 \h </w:instrText>
+            </w:r>
+            <w:r>
+              <w:rPr>
+                <w:rFonts w:ascii="Times New Roman" w:hAnsi="Times New Roman" w:cs="Times New Roman"/>
+                <w:noProof/>
+                <w:webHidden/>
+                <w:sz w:val="24"/>
+                <w:szCs w:val="24"/>
+              </w:rPr>
+            </w:r>
+            <w:r>
+              <w:rPr>
+                <w:rFonts w:ascii="Times New Roman" w:hAnsi="Times New Roman" w:cs="Times New Roman"/>
+                <w:noProof/>
+                <w:webHidden/>
+                <w:sz w:val="24"/>
+                <w:szCs w:val="24"/>
+              </w:rPr>
+              <w:fldChar w:fldCharType="separate"/>
+            </w:r>
+            <w:r>
+              <w:rPr>
+                <w:rFonts w:ascii="Times New Roman" w:hAnsi="Times New Roman" w:cs="Times New Roman"/>
+                <w:noProof/>
+                <w:webHidden/>
+                <w:sz w:val="24"/>
+                <w:szCs w:val="24"/>
+              </w:rPr>
+              <w:t>8</w:t>
+            </w:r>
+            <w:r>
+              <w:rPr>
+                <w:rFonts w:ascii="Times New Roman" w:hAnsi="Times New Roman" w:cs="Times New Roman"/>
+                <w:noProof/>
+                <w:webHidden/>
+                <w:sz w:val="24"/>
+                <w:szCs w:val="24"/>
+              </w:rPr>
+              <w:fldChar w:fldCharType="end"/>
+            </w:r>
+          </w:hyperlink>
+        </w:p>
+        <w:p>
+          <w:pPr>
+            <w:pStyle w:val="Verzeichnis2"/>
+            <w:tabs>
+              <w:tab w:val="left" w:pos="880"/>
+              <w:tab w:val="right" w:leader="dot" w:pos="9062"/>
+            </w:tabs>
+            <w:rPr>
+              <w:rFonts w:ascii="Times New Roman" w:eastAsiaTheme="minorEastAsia" w:hAnsi="Times New Roman" w:cs="Times New Roman"/>
+              <w:noProof/>
+              <w:sz w:val="24"/>
+              <w:szCs w:val="24"/>
+              <w:lang w:eastAsia="de-DE"/>
+            </w:rPr>
+          </w:pPr>
+          <w:hyperlink w:anchor="_Toc481400522" w:history="1">
+            <w:r>
+              <w:rPr>
+                <w:rStyle w:val="Hyperlink"/>
+                <w:rFonts w:ascii="Times New Roman" w:hAnsi="Times New Roman" w:cs="Times New Roman"/>
+                <w:noProof/>
+                <w:sz w:val="24"/>
+                <w:szCs w:val="24"/>
+              </w:rPr>
+              <w:t>3.3</w:t>
+            </w:r>
+            <w:r>
+              <w:rPr>
+                <w:rFonts w:ascii="Times New Roman" w:eastAsiaTheme="minorEastAsia" w:hAnsi="Times New Roman" w:cs="Times New Roman"/>
+                <w:noProof/>
+                <w:sz w:val="24"/>
+                <w:szCs w:val="24"/>
+                <w:lang w:eastAsia="de-DE"/>
+              </w:rPr>
+              <w:tab/>
+            </w:r>
+            <w:r>
+              <w:rPr>
+                <w:rStyle w:val="Hyperlink"/>
+                <w:rFonts w:ascii="Times New Roman" w:hAnsi="Times New Roman" w:cs="Times New Roman"/>
+                <w:noProof/>
+                <w:sz w:val="24"/>
+                <w:szCs w:val="24"/>
+              </w:rPr>
+              <w:t>Controller</w:t>
+            </w:r>
+            <w:r>
+              <w:rPr>
+                <w:rFonts w:ascii="Times New Roman" w:hAnsi="Times New Roman" w:cs="Times New Roman"/>
+                <w:noProof/>
+                <w:webHidden/>
+                <w:sz w:val="24"/>
+                <w:szCs w:val="24"/>
+              </w:rPr>
+              <w:tab/>
+            </w:r>
+            <w:r>
+              <w:rPr>
+                <w:rFonts w:ascii="Times New Roman" w:hAnsi="Times New Roman" w:cs="Times New Roman"/>
+                <w:noProof/>
+                <w:webHidden/>
+                <w:sz w:val="24"/>
+                <w:szCs w:val="24"/>
+              </w:rPr>
+              <w:fldChar w:fldCharType="begin"/>
+            </w:r>
+            <w:r>
+              <w:rPr>
+                <w:rFonts w:ascii="Times New Roman" w:hAnsi="Times New Roman" w:cs="Times New Roman"/>
+                <w:noProof/>
+                <w:webHidden/>
+                <w:sz w:val="24"/>
+                <w:szCs w:val="24"/>
+              </w:rPr>
+              <w:instrText xml:space="preserve"> PAGEREF _Toc481400522 \h </w:instrText>
+            </w:r>
+            <w:r>
+              <w:rPr>
+                <w:rFonts w:ascii="Times New Roman" w:hAnsi="Times New Roman" w:cs="Times New Roman"/>
+                <w:noProof/>
+                <w:webHidden/>
+                <w:sz w:val="24"/>
+                <w:szCs w:val="24"/>
+              </w:rPr>
+            </w:r>
+            <w:r>
+              <w:rPr>
+                <w:rFonts w:ascii="Times New Roman" w:hAnsi="Times New Roman" w:cs="Times New Roman"/>
+                <w:noProof/>
+                <w:webHidden/>
+                <w:sz w:val="24"/>
+                <w:szCs w:val="24"/>
+              </w:rPr>
+              <w:fldChar w:fldCharType="separate"/>
+            </w:r>
+            <w:r>
+              <w:rPr>
+                <w:rFonts w:ascii="Times New Roman" w:hAnsi="Times New Roman" w:cs="Times New Roman"/>
+                <w:noProof/>
+                <w:webHidden/>
+                <w:sz w:val="24"/>
+                <w:szCs w:val="24"/>
+              </w:rPr>
+              <w:t>8</w:t>
+            </w:r>
+            <w:r>
+              <w:rPr>
+                <w:rFonts w:ascii="Times New Roman" w:hAnsi="Times New Roman" w:cs="Times New Roman"/>
+                <w:noProof/>
+                <w:webHidden/>
+                <w:sz w:val="24"/>
+                <w:szCs w:val="24"/>
               </w:rPr>
               <w:fldChar w:fldCharType="end"/>
             </w:r>
@@ -806,25 +1496,31 @@
               <w:tab w:val="right" w:leader="dot" w:pos="9062"/>
             </w:tabs>
             <w:rPr>
-              <w:rFonts w:eastAsiaTheme="minorEastAsia"/>
+              <w:rFonts w:ascii="Times New Roman" w:eastAsiaTheme="minorEastAsia" w:hAnsi="Times New Roman" w:cs="Times New Roman"/>
               <w:noProof/>
+              <w:sz w:val="24"/>
+              <w:szCs w:val="24"/>
               <w:lang w:eastAsia="de-DE"/>
             </w:rPr>
           </w:pPr>
-          <w:hyperlink w:anchor="_Toc479859889" w:history="1">
+          <w:hyperlink w:anchor="_Toc481400523" w:history="1">
             <w:r>
               <w:rPr>
                 <w:rStyle w:val="Hyperlink"/>
                 <w:rFonts w:ascii="Times New Roman" w:hAnsi="Times New Roman" w:cs="Times New Roman"/>
                 <w:b/>
                 <w:noProof/>
+                <w:sz w:val="24"/>
+                <w:szCs w:val="24"/>
               </w:rPr>
               <w:t>4.</w:t>
             </w:r>
             <w:r>
               <w:rPr>
-                <w:rFonts w:eastAsiaTheme="minorEastAsia"/>
+                <w:rFonts w:ascii="Times New Roman" w:eastAsiaTheme="minorEastAsia" w:hAnsi="Times New Roman" w:cs="Times New Roman"/>
                 <w:noProof/>
+                <w:sz w:val="24"/>
+                <w:szCs w:val="24"/>
                 <w:lang w:eastAsia="de-DE"/>
               </w:rPr>
               <w:tab/>
@@ -835,54 +1531,77 @@
                 <w:rFonts w:ascii="Times New Roman" w:hAnsi="Times New Roman" w:cs="Times New Roman"/>
                 <w:b/>
                 <w:noProof/>
+                <w:sz w:val="24"/>
+                <w:szCs w:val="24"/>
               </w:rPr>
               <w:t>Level- und Parametrisierungskonzept</w:t>
             </w:r>
             <w:r>
               <w:rPr>
+                <w:rFonts w:ascii="Times New Roman" w:hAnsi="Times New Roman" w:cs="Times New Roman"/>
                 <w:noProof/>
                 <w:webHidden/>
+                <w:sz w:val="24"/>
+                <w:szCs w:val="24"/>
               </w:rPr>
               <w:tab/>
             </w:r>
             <w:r>
               <w:rPr>
+                <w:rFonts w:ascii="Times New Roman" w:hAnsi="Times New Roman" w:cs="Times New Roman"/>
                 <w:noProof/>
                 <w:webHidden/>
+                <w:sz w:val="24"/>
+                <w:szCs w:val="24"/>
               </w:rPr>
               <w:fldChar w:fldCharType="begin"/>
             </w:r>
             <w:r>
               <w:rPr>
+                <w:rFonts w:ascii="Times New Roman" w:hAnsi="Times New Roman" w:cs="Times New Roman"/>
                 <w:noProof/>
                 <w:webHidden/>
-              </w:rPr>
-              <w:instrText xml:space="preserve"> PAGEREF _Toc479859889 \h </w:instrText>
-            </w:r>
-            <w:r>
-              <w:rPr>
+                <w:sz w:val="24"/>
+                <w:szCs w:val="24"/>
+              </w:rPr>
+              <w:instrText xml:space="preserve"> PAGEREF _Toc481400523 \h </w:instrText>
+            </w:r>
+            <w:r>
+              <w:rPr>
+                <w:rFonts w:ascii="Times New Roman" w:hAnsi="Times New Roman" w:cs="Times New Roman"/>
                 <w:noProof/>
                 <w:webHidden/>
-              </w:rPr>
-            </w:r>
-            <w:r>
-              <w:rPr>
+                <w:sz w:val="24"/>
+                <w:szCs w:val="24"/>
+              </w:rPr>
+            </w:r>
+            <w:r>
+              <w:rPr>
+                <w:rFonts w:ascii="Times New Roman" w:hAnsi="Times New Roman" w:cs="Times New Roman"/>
                 <w:noProof/>
                 <w:webHidden/>
+                <w:sz w:val="24"/>
+                <w:szCs w:val="24"/>
               </w:rPr>
               <w:fldChar w:fldCharType="separate"/>
             </w:r>
             <w:r>
               <w:rPr>
+                <w:rFonts w:ascii="Times New Roman" w:hAnsi="Times New Roman" w:cs="Times New Roman"/>
                 <w:noProof/>
                 <w:webHidden/>
+                <w:sz w:val="24"/>
+                <w:szCs w:val="24"/>
               </w:rPr>
               <w:t>9</w:t>
             </w:r>
             <w:r>
               <w:rPr>
+                <w:rFonts w:ascii="Times New Roman" w:hAnsi="Times New Roman" w:cs="Times New Roman"/>
                 <w:noProof/>
                 <w:webHidden/>
+                <w:sz w:val="24"/>
+                <w:szCs w:val="24"/>
               </w:rPr>
               <w:fldChar w:fldCharType="end"/>
             </w:r>
@@ -896,25 +1615,31 @@
               <w:tab w:val="right" w:leader="dot" w:pos="9062"/>
             </w:tabs>
             <w:rPr>
-              <w:rFonts w:eastAsiaTheme="minorEastAsia"/>
+              <w:rFonts w:ascii="Times New Roman" w:eastAsiaTheme="minorEastAsia" w:hAnsi="Times New Roman" w:cs="Times New Roman"/>
               <w:noProof/>
+              <w:sz w:val="24"/>
+              <w:szCs w:val="24"/>
               <w:lang w:eastAsia="de-DE"/>
             </w:rPr>
           </w:pPr>
-          <w:hyperlink w:anchor="_Toc479859890" w:history="1">
+          <w:hyperlink w:anchor="_Toc481400524" w:history="1">
             <w:r>
               <w:rPr>
                 <w:rStyle w:val="Hyperlink"/>
                 <w:rFonts w:ascii="Times New Roman" w:hAnsi="Times New Roman" w:cs="Times New Roman"/>
                 <w:b/>
                 <w:noProof/>
+                <w:sz w:val="24"/>
+                <w:szCs w:val="24"/>
               </w:rPr>
               <w:t>5.</w:t>
             </w:r>
             <w:r>
               <w:rPr>
-                <w:rFonts w:eastAsiaTheme="minorEastAsia"/>
+                <w:rFonts w:ascii="Times New Roman" w:eastAsiaTheme="minorEastAsia" w:hAnsi="Times New Roman" w:cs="Times New Roman"/>
                 <w:noProof/>
+                <w:sz w:val="24"/>
+                <w:szCs w:val="24"/>
                 <w:lang w:eastAsia="de-DE"/>
               </w:rPr>
               <w:tab/>
@@ -925,54 +1650,77 @@
                 <w:rFonts w:ascii="Times New Roman" w:hAnsi="Times New Roman" w:cs="Times New Roman"/>
                 <w:b/>
                 <w:noProof/>
+                <w:sz w:val="24"/>
+                <w:szCs w:val="24"/>
               </w:rPr>
               <w:t>Nachweis der Anforderungen</w:t>
             </w:r>
             <w:r>
               <w:rPr>
+                <w:rFonts w:ascii="Times New Roman" w:hAnsi="Times New Roman" w:cs="Times New Roman"/>
                 <w:noProof/>
                 <w:webHidden/>
+                <w:sz w:val="24"/>
+                <w:szCs w:val="24"/>
               </w:rPr>
               <w:tab/>
             </w:r>
             <w:r>
               <w:rPr>
+                <w:rFonts w:ascii="Times New Roman" w:hAnsi="Times New Roman" w:cs="Times New Roman"/>
                 <w:noProof/>
                 <w:webHidden/>
+                <w:sz w:val="24"/>
+                <w:szCs w:val="24"/>
               </w:rPr>
               <w:fldChar w:fldCharType="begin"/>
             </w:r>
             <w:r>
               <w:rPr>
+                <w:rFonts w:ascii="Times New Roman" w:hAnsi="Times New Roman" w:cs="Times New Roman"/>
                 <w:noProof/>
                 <w:webHidden/>
-              </w:rPr>
-              <w:instrText xml:space="preserve"> PAGEREF _Toc479859890 \h </w:instrText>
-            </w:r>
-            <w:r>
-              <w:rPr>
+                <w:sz w:val="24"/>
+                <w:szCs w:val="24"/>
+              </w:rPr>
+              <w:instrText xml:space="preserve"> PAGEREF _Toc481400524 \h </w:instrText>
+            </w:r>
+            <w:r>
+              <w:rPr>
+                <w:rFonts w:ascii="Times New Roman" w:hAnsi="Times New Roman" w:cs="Times New Roman"/>
                 <w:noProof/>
                 <w:webHidden/>
-              </w:rPr>
-            </w:r>
-            <w:r>
-              <w:rPr>
+                <w:sz w:val="24"/>
+                <w:szCs w:val="24"/>
+              </w:rPr>
+            </w:r>
+            <w:r>
+              <w:rPr>
+                <w:rFonts w:ascii="Times New Roman" w:hAnsi="Times New Roman" w:cs="Times New Roman"/>
                 <w:noProof/>
                 <w:webHidden/>
+                <w:sz w:val="24"/>
+                <w:szCs w:val="24"/>
               </w:rPr>
               <w:fldChar w:fldCharType="separate"/>
             </w:r>
             <w:r>
               <w:rPr>
+                <w:rFonts w:ascii="Times New Roman" w:hAnsi="Times New Roman" w:cs="Times New Roman"/>
                 <w:noProof/>
                 <w:webHidden/>
+                <w:sz w:val="24"/>
+                <w:szCs w:val="24"/>
               </w:rPr>
               <w:t>10</w:t>
             </w:r>
             <w:r>
               <w:rPr>
+                <w:rFonts w:ascii="Times New Roman" w:hAnsi="Times New Roman" w:cs="Times New Roman"/>
                 <w:noProof/>
                 <w:webHidden/>
+                <w:sz w:val="24"/>
+                <w:szCs w:val="24"/>
               </w:rPr>
               <w:fldChar w:fldCharType="end"/>
             </w:r>
@@ -1504,8 +2252,6 @@
         </w:rPr>
         <w:br w:type="page"/>
       </w:r>
-      <w:bookmarkStart w:id="0" w:name="_GoBack"/>
-      <w:bookmarkEnd w:id="0"/>
     </w:p>
     <w:p>
       <w:pPr>
@@ -1519,7 +2265,7 @@
           <w:color w:val="auto"/>
         </w:rPr>
       </w:pPr>
-      <w:bookmarkStart w:id="1" w:name="_Toc479859884"/>
+      <w:bookmarkStart w:id="1" w:name="_Toc481400513"/>
       <w:r>
         <w:rPr>
           <w:rFonts w:ascii="Times New Roman" w:hAnsi="Times New Roman" w:cs="Times New Roman"/>
@@ -1838,7 +2584,7 @@
           <w:color w:val="auto"/>
         </w:rPr>
       </w:pPr>
-      <w:bookmarkStart w:id="2" w:name="_Toc479859885"/>
+      <w:bookmarkStart w:id="2" w:name="_Toc481400514"/>
       <w:r>
         <w:rPr>
           <w:rFonts w:ascii="Times New Roman" w:hAnsi="Times New Roman" w:cs="Times New Roman"/>
@@ -1874,7 +2620,7 @@
           <w:szCs w:val="28"/>
         </w:rPr>
       </w:pPr>
-      <w:bookmarkStart w:id="3" w:name="_Toc479859886"/>
+      <w:bookmarkStart w:id="3" w:name="_Toc481400515"/>
       <w:r>
         <w:rPr>
           <w:rFonts w:ascii="Times New Roman" w:hAnsi="Times New Roman" w:cs="Times New Roman"/>
@@ -5007,7 +5753,7 @@
         <w:lastRenderedPageBreak/>
         <w:t xml:space="preserve"> </w:t>
       </w:r>
-      <w:bookmarkStart w:id="6" w:name="_Toc479859887"/>
+      <w:bookmarkStart w:id="6" w:name="_Toc481400516"/>
       <w:r>
         <w:rPr>
           <w:rFonts w:ascii="Times New Roman" w:hAnsi="Times New Roman" w:cs="Times New Roman"/>
@@ -5693,7 +6439,7 @@
           <w:color w:val="auto"/>
         </w:rPr>
       </w:pPr>
-      <w:bookmarkStart w:id="9" w:name="_Toc479859888"/>
+      <w:bookmarkStart w:id="9" w:name="_Toc481400517"/>
       <w:r>
         <w:rPr>
           <w:rFonts w:ascii="Times New Roman" w:hAnsi="Times New Roman" w:cs="Times New Roman"/>
@@ -5717,19 +6463,829 @@
     </w:p>
     <w:p>
       <w:pPr>
+        <w:pStyle w:val="berschrift2"/>
+        <w:numPr>
+          <w:ilvl w:val="1"/>
+          <w:numId w:val="12"/>
+        </w:numPr>
+        <w:rPr>
+          <w:rFonts w:ascii="Times New Roman" w:hAnsi="Times New Roman" w:cs="Times New Roman"/>
+          <w:b/>
+          <w:sz w:val="28"/>
+          <w:szCs w:val="28"/>
+        </w:rPr>
+      </w:pPr>
+      <w:r>
+        <w:rPr>
+          <w:rFonts w:ascii="Times New Roman" w:hAnsi="Times New Roman" w:cs="Times New Roman"/>
+          <w:b/>
+          <w:color w:val="auto"/>
+          <w:sz w:val="28"/>
+          <w:szCs w:val="28"/>
+        </w:rPr>
+        <w:t xml:space="preserve"> </w:t>
+      </w:r>
+      <w:bookmarkStart w:id="10" w:name="_Toc481400518"/>
+      <w:r>
+        <w:rPr>
+          <w:rFonts w:ascii="Times New Roman" w:hAnsi="Times New Roman" w:cs="Times New Roman"/>
+          <w:b/>
+          <w:color w:val="auto"/>
+          <w:sz w:val="28"/>
+          <w:szCs w:val="28"/>
+        </w:rPr>
+        <w:t>Modell</w:t>
+      </w:r>
+      <w:bookmarkEnd w:id="10"/>
+    </w:p>
+    <w:p>
+      <w:pPr>
+        <w:pStyle w:val="berschrift2"/>
         <w:jc w:val="both"/>
         <w:rPr>
           <w:rFonts w:ascii="Times New Roman" w:hAnsi="Times New Roman" w:cs="Times New Roman"/>
-          <w:sz w:val="24"/>
-          <w:szCs w:val="24"/>
-        </w:rPr>
-      </w:pPr>
-      <w:r>
-        <w:rPr>
-          <w:rFonts w:ascii="Times New Roman" w:hAnsi="Times New Roman" w:cs="Times New Roman"/>
-          <w:sz w:val="24"/>
-          <w:szCs w:val="24"/>
-        </w:rPr>
+          <w:color w:val="auto"/>
+          <w:sz w:val="24"/>
+          <w:szCs w:val="24"/>
+        </w:rPr>
+      </w:pPr>
+    </w:p>
+    <w:p>
+      <w:pPr>
+        <w:pStyle w:val="berschrift2"/>
+        <w:jc w:val="both"/>
+        <w:rPr>
+          <w:rFonts w:ascii="Times New Roman" w:hAnsi="Times New Roman" w:cs="Times New Roman"/>
+          <w:sz w:val="24"/>
+          <w:szCs w:val="24"/>
+        </w:rPr>
+      </w:pPr>
+    </w:p>
+    <w:p>
+      <w:pPr>
+        <w:pStyle w:val="berschrift2"/>
+        <w:numPr>
+          <w:ilvl w:val="1"/>
+          <w:numId w:val="12"/>
+        </w:numPr>
+        <w:jc w:val="both"/>
+        <w:rPr>
+          <w:rFonts w:ascii="Times New Roman" w:hAnsi="Times New Roman" w:cs="Times New Roman"/>
+          <w:b/>
+          <w:sz w:val="28"/>
+          <w:szCs w:val="28"/>
+        </w:rPr>
+      </w:pPr>
+      <w:r>
+        <w:rPr>
+          <w:rFonts w:ascii="Times New Roman" w:hAnsi="Times New Roman" w:cs="Times New Roman"/>
+          <w:b/>
+          <w:sz w:val="28"/>
+          <w:szCs w:val="28"/>
+        </w:rPr>
+        <w:t xml:space="preserve"> </w:t>
+      </w:r>
+      <w:bookmarkStart w:id="11" w:name="_Toc481400519"/>
+      <w:r>
+        <w:rPr>
+          <w:rFonts w:ascii="Times New Roman" w:hAnsi="Times New Roman" w:cs="Times New Roman"/>
+          <w:b/>
+          <w:color w:val="auto"/>
+          <w:sz w:val="28"/>
+          <w:szCs w:val="28"/>
+        </w:rPr>
+        <w:t>View</w:t>
+      </w:r>
+      <w:bookmarkEnd w:id="11"/>
+    </w:p>
+    <w:p>
+      <w:pPr>
+        <w:pStyle w:val="berschrift2"/>
+        <w:jc w:val="both"/>
+        <w:rPr>
+          <w:rFonts w:ascii="Times New Roman" w:hAnsi="Times New Roman" w:cs="Times New Roman"/>
+          <w:sz w:val="24"/>
+          <w:szCs w:val="24"/>
+        </w:rPr>
+      </w:pPr>
+    </w:p>
+    <w:p>
+      <w:pPr>
+        <w:autoSpaceDE w:val="0"/>
+        <w:autoSpaceDN w:val="0"/>
+        <w:adjustRightInd w:val="0"/>
+        <w:spacing w:after="0" w:line="240" w:lineRule="auto"/>
+        <w:jc w:val="both"/>
+        <w:rPr>
+          <w:rFonts w:ascii="Times New Roman" w:hAnsi="Times New Roman" w:cs="Times New Roman"/>
+          <w:sz w:val="24"/>
+          <w:szCs w:val="24"/>
+        </w:rPr>
+      </w:pPr>
+      <w:r>
+        <w:rPr>
+          <w:rFonts w:ascii="Times New Roman" w:hAnsi="Times New Roman" w:cs="Times New Roman"/>
+          <w:sz w:val="24"/>
+          <w:szCs w:val="24"/>
+        </w:rPr>
+        <w:t>Die View ist für die</w:t>
+      </w:r>
+      <w:r>
+        <w:rPr>
+          <w:rFonts w:ascii="Times New Roman" w:hAnsi="Times New Roman" w:cs="Times New Roman"/>
+          <w:sz w:val="24"/>
+          <w:szCs w:val="24"/>
+        </w:rPr>
+        <w:t xml:space="preserve"> Darstellung des Spiels </w:t>
+      </w:r>
+      <w:r>
+        <w:rPr>
+          <w:rFonts w:ascii="Times New Roman" w:hAnsi="Times New Roman" w:cs="Times New Roman"/>
+          <w:sz w:val="24"/>
+          <w:szCs w:val="24"/>
+        </w:rPr>
+        <w:t>zuständig. I</w:t>
+      </w:r>
+      <w:r>
+        <w:rPr>
+          <w:rFonts w:ascii="Times New Roman" w:hAnsi="Times New Roman" w:cs="Times New Roman"/>
+          <w:sz w:val="24"/>
+          <w:szCs w:val="24"/>
+        </w:rPr>
+        <w:t>m Kern</w:t>
+      </w:r>
+      <w:r>
+        <w:rPr>
+          <w:rFonts w:ascii="Times New Roman" w:hAnsi="Times New Roman" w:cs="Times New Roman"/>
+          <w:sz w:val="24"/>
+          <w:szCs w:val="24"/>
+        </w:rPr>
+        <w:t xml:space="preserve"> besteht die View</w:t>
+      </w:r>
+      <w:r>
+        <w:rPr>
+          <w:rFonts w:ascii="Times New Roman" w:hAnsi="Times New Roman" w:cs="Times New Roman"/>
+          <w:sz w:val="24"/>
+          <w:szCs w:val="24"/>
+        </w:rPr>
+        <w:t xml:space="preserve"> aus einem HTML-Dokument (siehe Abschnitt</w:t>
+      </w:r>
+      <w:r>
+        <w:rPr>
+          <w:rFonts w:ascii="Times New Roman" w:hAnsi="Times New Roman" w:cs="Times New Roman"/>
+          <w:sz w:val="24"/>
+          <w:szCs w:val="24"/>
+        </w:rPr>
+        <w:t xml:space="preserve"> </w:t>
+      </w:r>
+      <w:r>
+        <w:rPr>
+          <w:rFonts w:ascii="Times New Roman" w:hAnsi="Times New Roman" w:cs="Times New Roman"/>
+          <w:sz w:val="24"/>
+          <w:szCs w:val="24"/>
+        </w:rPr>
+        <w:t>3.2.1) und einer clientseitigen Logik, die den DOM-</w:t>
+      </w:r>
+      <w:proofErr w:type="spellStart"/>
+      <w:r>
+        <w:rPr>
+          <w:rFonts w:ascii="Times New Roman" w:hAnsi="Times New Roman" w:cs="Times New Roman"/>
+          <w:sz w:val="24"/>
+          <w:szCs w:val="24"/>
+        </w:rPr>
+        <w:t>Tree</w:t>
+      </w:r>
+      <w:proofErr w:type="spellEnd"/>
+      <w:r>
+        <w:rPr>
+          <w:rFonts w:ascii="Times New Roman" w:hAnsi="Times New Roman" w:cs="Times New Roman"/>
+          <w:sz w:val="24"/>
+          <w:szCs w:val="24"/>
+        </w:rPr>
+        <w:t xml:space="preserve"> des HTML-Dokuments manipuliert (siehe Abschnitt 3.2.2).</w:t>
+      </w:r>
+    </w:p>
+    <w:p>
+      <w:pPr>
+        <w:autoSpaceDE w:val="0"/>
+        <w:autoSpaceDN w:val="0"/>
+        <w:adjustRightInd w:val="0"/>
+        <w:spacing w:after="0" w:line="240" w:lineRule="auto"/>
+        <w:jc w:val="both"/>
+        <w:rPr>
+          <w:rFonts w:ascii="Times New Roman" w:hAnsi="Times New Roman" w:cs="Times New Roman"/>
+          <w:sz w:val="24"/>
+          <w:szCs w:val="24"/>
+        </w:rPr>
+      </w:pPr>
+    </w:p>
+    <w:p>
+      <w:pPr>
+        <w:pStyle w:val="berschrift3"/>
+        <w:numPr>
+          <w:ilvl w:val="2"/>
+          <w:numId w:val="11"/>
+        </w:numPr>
+        <w:rPr>
+          <w:rFonts w:ascii="Times New Roman" w:hAnsi="Times New Roman" w:cs="Times New Roman"/>
+          <w:b/>
+          <w:color w:val="auto"/>
+        </w:rPr>
+      </w:pPr>
+      <w:bookmarkStart w:id="12" w:name="_Toc481400520"/>
+      <w:r>
+        <w:rPr>
+          <w:rFonts w:ascii="Times New Roman" w:hAnsi="Times New Roman" w:cs="Times New Roman"/>
+          <w:b/>
+          <w:color w:val="auto"/>
+        </w:rPr>
+        <w:t>HTML-Dokument</w:t>
+      </w:r>
+      <w:bookmarkEnd w:id="12"/>
+    </w:p>
+    <w:p>
+      <w:pPr>
+        <w:pStyle w:val="berschrift2"/>
+        <w:jc w:val="both"/>
+        <w:rPr>
+          <w:rFonts w:ascii="Times New Roman" w:hAnsi="Times New Roman" w:cs="Times New Roman"/>
+          <w:sz w:val="24"/>
+          <w:szCs w:val="24"/>
+        </w:rPr>
+      </w:pPr>
+    </w:p>
+    <w:p>
+      <w:pPr>
+        <w:autoSpaceDE w:val="0"/>
+        <w:autoSpaceDN w:val="0"/>
+        <w:adjustRightInd w:val="0"/>
+        <w:spacing w:after="0" w:line="240" w:lineRule="auto"/>
+        <w:jc w:val="both"/>
+        <w:rPr>
+          <w:rFonts w:ascii="Times New Roman" w:hAnsi="Times New Roman" w:cs="Times New Roman"/>
+          <w:sz w:val="24"/>
+          <w:szCs w:val="24"/>
+        </w:rPr>
+      </w:pPr>
+      <w:r>
+        <w:rPr>
+          <w:rFonts w:ascii="Times New Roman" w:hAnsi="Times New Roman" w:cs="Times New Roman"/>
+          <w:sz w:val="24"/>
+          <w:szCs w:val="24"/>
+        </w:rPr>
+        <w:t>Die</w:t>
+      </w:r>
+      <w:r>
+        <w:rPr>
+          <w:rFonts w:ascii="Times New Roman" w:hAnsi="Times New Roman" w:cs="Times New Roman"/>
+          <w:sz w:val="24"/>
+          <w:szCs w:val="24"/>
+        </w:rPr>
+        <w:t xml:space="preserve"> View wird im Browser </w:t>
+      </w:r>
+      <w:r>
+        <w:rPr>
+          <w:rFonts w:ascii="Times New Roman" w:hAnsi="Times New Roman" w:cs="Times New Roman"/>
+          <w:sz w:val="24"/>
+          <w:szCs w:val="24"/>
+        </w:rPr>
+        <w:t xml:space="preserve">durch folgendes HTML-Dokument erzeugt. </w:t>
+      </w:r>
+      <w:r>
+        <w:rPr>
+          <w:rFonts w:ascii="Times New Roman" w:hAnsi="Times New Roman" w:cs="Times New Roman"/>
+          <w:sz w:val="24"/>
+          <w:szCs w:val="24"/>
+        </w:rPr>
+        <w:t xml:space="preserve">Der </w:t>
+      </w:r>
+      <w:r>
+        <w:rPr>
+          <w:rFonts w:ascii="Times New Roman" w:hAnsi="Times New Roman" w:cs="Times New Roman"/>
+          <w:sz w:val="24"/>
+          <w:szCs w:val="24"/>
+        </w:rPr>
+        <w:t>DOM-</w:t>
+      </w:r>
+      <w:proofErr w:type="spellStart"/>
+      <w:r>
+        <w:rPr>
+          <w:rFonts w:ascii="Times New Roman" w:hAnsi="Times New Roman" w:cs="Times New Roman"/>
+          <w:sz w:val="24"/>
+          <w:szCs w:val="24"/>
+        </w:rPr>
+        <w:t>Tree</w:t>
+      </w:r>
+      <w:proofErr w:type="spellEnd"/>
+      <w:r>
+        <w:rPr>
+          <w:rFonts w:ascii="Times New Roman" w:hAnsi="Times New Roman" w:cs="Times New Roman"/>
+          <w:sz w:val="24"/>
+          <w:szCs w:val="24"/>
+        </w:rPr>
+        <w:t xml:space="preserve"> </w:t>
+      </w:r>
+      <w:r>
+        <w:rPr>
+          <w:rFonts w:ascii="Times New Roman" w:hAnsi="Times New Roman" w:cs="Times New Roman"/>
+          <w:sz w:val="24"/>
+          <w:szCs w:val="24"/>
+        </w:rPr>
+        <w:t>dieses HTML-Dokuments</w:t>
+      </w:r>
+      <w:r>
+        <w:rPr>
+          <w:rFonts w:ascii="Times New Roman" w:hAnsi="Times New Roman" w:cs="Times New Roman"/>
+          <w:sz w:val="24"/>
+          <w:szCs w:val="24"/>
+        </w:rPr>
+        <w:t xml:space="preserve"> wird im Verlaufe des Spiels</w:t>
+      </w:r>
+      <w:r>
+        <w:rPr>
+          <w:rFonts w:ascii="Times New Roman" w:hAnsi="Times New Roman" w:cs="Times New Roman"/>
+          <w:sz w:val="24"/>
+          <w:szCs w:val="24"/>
+        </w:rPr>
+        <w:t xml:space="preserve"> durch die Klasse </w:t>
+      </w:r>
+      <w:proofErr w:type="spellStart"/>
+      <w:r>
+        <w:rPr>
+          <w:rFonts w:ascii="Times New Roman" w:hAnsi="Times New Roman" w:cs="Times New Roman"/>
+          <w:sz w:val="24"/>
+          <w:szCs w:val="24"/>
+        </w:rPr>
+        <w:t>Tetris</w:t>
+      </w:r>
+      <w:r>
+        <w:rPr>
+          <w:rFonts w:ascii="Times New Roman" w:hAnsi="Times New Roman" w:cs="Times New Roman"/>
+          <w:sz w:val="24"/>
+          <w:szCs w:val="24"/>
+        </w:rPr>
+        <w:t>View</w:t>
+      </w:r>
+      <w:proofErr w:type="spellEnd"/>
+      <w:r>
+        <w:rPr>
+          <w:rFonts w:ascii="Times New Roman" w:hAnsi="Times New Roman" w:cs="Times New Roman"/>
+          <w:sz w:val="24"/>
+          <w:szCs w:val="24"/>
+        </w:rPr>
+        <w:t xml:space="preserve"> </w:t>
+      </w:r>
+      <w:r>
+        <w:rPr>
+          <w:rFonts w:ascii="Times New Roman" w:hAnsi="Times New Roman" w:cs="Times New Roman"/>
+          <w:sz w:val="24"/>
+          <w:szCs w:val="24"/>
+        </w:rPr>
+        <w:t xml:space="preserve">manipuliert (siehe Abbildung </w:t>
+      </w:r>
+      <w:r>
+        <w:rPr>
+          <w:rFonts w:ascii="Times New Roman" w:hAnsi="Times New Roman" w:cs="Times New Roman"/>
+          <w:b/>
+          <w:color w:val="FF0000"/>
+          <w:sz w:val="24"/>
+          <w:szCs w:val="24"/>
+        </w:rPr>
+        <w:t>NUMMER DER KLASSENDIAGRAM ABBILDUNG HIER EINFÜGEN</w:t>
+      </w:r>
+      <w:r>
+        <w:rPr>
+          <w:rFonts w:ascii="Times New Roman" w:hAnsi="Times New Roman" w:cs="Times New Roman"/>
+          <w:sz w:val="24"/>
+          <w:szCs w:val="24"/>
+        </w:rPr>
+        <w:t>), um den Spielzustand darzust</w:t>
+      </w:r>
+      <w:r>
+        <w:rPr>
+          <w:rFonts w:ascii="Times New Roman" w:hAnsi="Times New Roman" w:cs="Times New Roman"/>
+          <w:sz w:val="24"/>
+          <w:szCs w:val="24"/>
+        </w:rPr>
+        <w:t xml:space="preserve">ellen </w:t>
+      </w:r>
+      <w:r>
+        <w:rPr>
+          <w:rFonts w:ascii="Times New Roman" w:hAnsi="Times New Roman" w:cs="Times New Roman"/>
+          <w:sz w:val="24"/>
+          <w:szCs w:val="24"/>
+        </w:rPr>
+        <w:t xml:space="preserve">und Nutzerinteraktionen zu ermöglichen. Die Klasse </w:t>
+      </w:r>
+      <w:proofErr w:type="spellStart"/>
+      <w:r>
+        <w:rPr>
+          <w:rFonts w:ascii="Times New Roman" w:hAnsi="Times New Roman" w:cs="Times New Roman"/>
+          <w:sz w:val="24"/>
+          <w:szCs w:val="24"/>
+        </w:rPr>
+        <w:t>Tetris</w:t>
+      </w:r>
+      <w:r>
+        <w:rPr>
+          <w:rFonts w:ascii="Times New Roman" w:hAnsi="Times New Roman" w:cs="Times New Roman"/>
+          <w:sz w:val="24"/>
+          <w:szCs w:val="24"/>
+        </w:rPr>
+        <w:t>View</w:t>
+      </w:r>
+      <w:proofErr w:type="spellEnd"/>
+      <w:r>
+        <w:rPr>
+          <w:rFonts w:ascii="Times New Roman" w:hAnsi="Times New Roman" w:cs="Times New Roman"/>
+          <w:sz w:val="24"/>
+          <w:szCs w:val="24"/>
+        </w:rPr>
+        <w:t xml:space="preserve"> wird dabei durch das Script </w:t>
+      </w:r>
+      <w:proofErr w:type="spellStart"/>
+      <w:proofErr w:type="gramStart"/>
+      <w:r>
+        <w:rPr>
+          <w:rFonts w:ascii="Times New Roman" w:hAnsi="Times New Roman" w:cs="Times New Roman"/>
+          <w:sz w:val="24"/>
+          <w:szCs w:val="24"/>
+        </w:rPr>
+        <w:t>tetris</w:t>
+      </w:r>
+      <w:r>
+        <w:rPr>
+          <w:rFonts w:ascii="Times New Roman" w:hAnsi="Times New Roman" w:cs="Times New Roman"/>
+          <w:sz w:val="24"/>
+          <w:szCs w:val="24"/>
+        </w:rPr>
+        <w:t>client.dart</w:t>
+      </w:r>
+      <w:proofErr w:type="spellEnd"/>
+      <w:proofErr w:type="gramEnd"/>
+      <w:r>
+        <w:rPr>
+          <w:rFonts w:ascii="Times New Roman" w:hAnsi="Times New Roman" w:cs="Times New Roman"/>
+          <w:sz w:val="24"/>
+          <w:szCs w:val="24"/>
+        </w:rPr>
+        <w:t xml:space="preserve"> </w:t>
+      </w:r>
+      <w:r>
+        <w:rPr>
+          <w:rFonts w:ascii="Times New Roman" w:hAnsi="Times New Roman" w:cs="Times New Roman"/>
+          <w:sz w:val="24"/>
+          <w:szCs w:val="24"/>
+        </w:rPr>
+        <w:t xml:space="preserve">als </w:t>
+      </w:r>
+      <w:r>
+        <w:rPr>
+          <w:rFonts w:ascii="Times New Roman" w:hAnsi="Times New Roman" w:cs="Times New Roman"/>
+          <w:sz w:val="24"/>
+          <w:szCs w:val="24"/>
+        </w:rPr>
+        <w:t>clientseitige Logik geladen.</w:t>
+      </w:r>
+    </w:p>
+    <w:p>
+      <w:pPr>
+        <w:rPr>
+          <w:rFonts w:ascii="Times New Roman" w:hAnsi="Times New Roman" w:cs="Times New Roman"/>
+          <w:b/>
+          <w:sz w:val="24"/>
+          <w:szCs w:val="24"/>
+        </w:rPr>
+      </w:pPr>
+    </w:p>
+    <w:p>
+      <w:pPr>
+        <w:rPr>
+          <w:rFonts w:ascii="Times New Roman" w:hAnsi="Times New Roman" w:cs="Times New Roman"/>
+          <w:b/>
+          <w:color w:val="FF0000"/>
+          <w:sz w:val="24"/>
+          <w:szCs w:val="24"/>
+        </w:rPr>
+      </w:pPr>
+      <w:r>
+        <w:rPr>
+          <w:rFonts w:ascii="Times New Roman" w:hAnsi="Times New Roman" w:cs="Times New Roman"/>
+          <w:b/>
+          <w:color w:val="FF0000"/>
+          <w:sz w:val="24"/>
+          <w:szCs w:val="24"/>
+        </w:rPr>
+        <w:t>HTML CODE HIER EINFÜGEN</w:t>
+      </w:r>
+    </w:p>
+    <w:p>
+      <w:pPr>
+        <w:jc w:val="both"/>
+        <w:rPr>
+          <w:rFonts w:ascii="Times New Roman" w:hAnsi="Times New Roman" w:cs="Times New Roman"/>
+          <w:sz w:val="24"/>
+          <w:szCs w:val="24"/>
+        </w:rPr>
+      </w:pPr>
+      <w:r>
+        <w:rPr>
+          <w:rFonts w:ascii="Times New Roman" w:hAnsi="Times New Roman" w:cs="Times New Roman"/>
+          <w:sz w:val="24"/>
+          <w:szCs w:val="24"/>
+        </w:rPr>
+        <w:t xml:space="preserve">Um das Spiel einzublenden wird diese HTML-Dokument genutzt. </w:t>
+      </w:r>
+    </w:p>
+    <w:p>
+      <w:pPr>
+        <w:rPr>
+          <w:rFonts w:ascii="Times New Roman" w:hAnsi="Times New Roman" w:cs="Times New Roman"/>
+          <w:sz w:val="24"/>
+          <w:szCs w:val="24"/>
+        </w:rPr>
+      </w:pPr>
+    </w:p>
+    <w:p>
+      <w:pPr>
+        <w:pStyle w:val="berschrift3"/>
+        <w:numPr>
+          <w:ilvl w:val="2"/>
+          <w:numId w:val="20"/>
+        </w:numPr>
+        <w:rPr>
+          <w:rFonts w:ascii="Times New Roman" w:hAnsi="Times New Roman" w:cs="Times New Roman"/>
+          <w:b/>
+          <w:color w:val="auto"/>
+        </w:rPr>
+      </w:pPr>
+      <w:bookmarkStart w:id="13" w:name="_Toc481400521"/>
+      <w:proofErr w:type="spellStart"/>
+      <w:r>
+        <w:rPr>
+          <w:rFonts w:ascii="Times New Roman" w:hAnsi="Times New Roman" w:cs="Times New Roman"/>
+          <w:b/>
+          <w:color w:val="auto"/>
+        </w:rPr>
+        <w:t>TetrisView</w:t>
+      </w:r>
+      <w:proofErr w:type="spellEnd"/>
+      <w:r>
+        <w:rPr>
+          <w:rFonts w:ascii="Times New Roman" w:hAnsi="Times New Roman" w:cs="Times New Roman"/>
+          <w:b/>
+          <w:color w:val="auto"/>
+        </w:rPr>
+        <w:t xml:space="preserve"> als Schnittstelle zum HTML-Dokument</w:t>
+      </w:r>
+      <w:bookmarkEnd w:id="13"/>
+    </w:p>
+    <w:p>
+      <w:pPr>
+        <w:jc w:val="both"/>
+        <w:rPr>
+          <w:rFonts w:ascii="Times New Roman" w:hAnsi="Times New Roman" w:cs="Times New Roman"/>
+          <w:sz w:val="24"/>
+          <w:szCs w:val="24"/>
+        </w:rPr>
+      </w:pPr>
+    </w:p>
+    <w:p>
+      <w:pPr>
+        <w:jc w:val="both"/>
+        <w:rPr>
+          <w:rFonts w:ascii="Times New Roman" w:hAnsi="Times New Roman" w:cs="Times New Roman"/>
+          <w:sz w:val="24"/>
+          <w:szCs w:val="24"/>
+        </w:rPr>
+      </w:pPr>
+      <w:r>
+        <w:rPr>
+          <w:rFonts w:ascii="Times New Roman" w:hAnsi="Times New Roman" w:cs="Times New Roman"/>
+          <w:sz w:val="24"/>
+          <w:szCs w:val="24"/>
+        </w:rPr>
+        <w:t xml:space="preserve">Alle notwendigen CSS-Gestaltungen werden in der style.css vorgenommen. </w:t>
+      </w:r>
+      <w:r>
+        <w:rPr>
+          <w:rFonts w:ascii="Times New Roman" w:hAnsi="Times New Roman" w:cs="Times New Roman"/>
+          <w:sz w:val="24"/>
+          <w:szCs w:val="24"/>
+        </w:rPr>
+        <w:t xml:space="preserve">Im </w:t>
+      </w:r>
+      <w:proofErr w:type="spellStart"/>
+      <w:proofErr w:type="gramStart"/>
+      <w:r>
+        <w:rPr>
+          <w:rFonts w:ascii="Times New Roman" w:hAnsi="Times New Roman" w:cs="Times New Roman"/>
+          <w:sz w:val="24"/>
+          <w:szCs w:val="24"/>
+        </w:rPr>
+        <w:t>tetrisclient.dart</w:t>
+      </w:r>
+      <w:proofErr w:type="spellEnd"/>
+      <w:proofErr w:type="gramEnd"/>
+      <w:r>
+        <w:rPr>
+          <w:rFonts w:ascii="Times New Roman" w:hAnsi="Times New Roman" w:cs="Times New Roman"/>
+          <w:sz w:val="24"/>
+          <w:szCs w:val="24"/>
+        </w:rPr>
+        <w:t xml:space="preserve"> Script wird die Applikationslogik geladen. Für Browser die nicht </w:t>
+      </w:r>
+      <w:proofErr w:type="spellStart"/>
+      <w:r>
+        <w:rPr>
+          <w:rFonts w:ascii="Times New Roman" w:hAnsi="Times New Roman" w:cs="Times New Roman"/>
+          <w:sz w:val="24"/>
+          <w:szCs w:val="24"/>
+        </w:rPr>
+        <w:t>Dart</w:t>
+      </w:r>
+      <w:proofErr w:type="spellEnd"/>
+      <w:r>
+        <w:rPr>
+          <w:rFonts w:ascii="Times New Roman" w:hAnsi="Times New Roman" w:cs="Times New Roman"/>
+          <w:sz w:val="24"/>
+          <w:szCs w:val="24"/>
+        </w:rPr>
+        <w:t>-fähig sind, wird gemä</w:t>
+      </w:r>
+      <w:r>
+        <w:rPr>
+          <w:rFonts w:ascii="Times New Roman" w:hAnsi="Times New Roman" w:cs="Times New Roman"/>
+          <w:sz w:val="24"/>
+          <w:szCs w:val="24"/>
+        </w:rPr>
+        <w:t xml:space="preserve">ß den </w:t>
+      </w:r>
+      <w:proofErr w:type="spellStart"/>
+      <w:r>
+        <w:rPr>
+          <w:rFonts w:ascii="Times New Roman" w:hAnsi="Times New Roman" w:cs="Times New Roman"/>
+          <w:sz w:val="24"/>
+          <w:szCs w:val="24"/>
+        </w:rPr>
+        <w:t>Dart</w:t>
+      </w:r>
+      <w:proofErr w:type="spellEnd"/>
+      <w:r>
+        <w:rPr>
+          <w:rFonts w:ascii="Times New Roman" w:hAnsi="Times New Roman" w:cs="Times New Roman"/>
+          <w:sz w:val="24"/>
+          <w:szCs w:val="24"/>
+        </w:rPr>
+        <w:t xml:space="preserve">-Konventionen die dart.js geladen, damit wird die </w:t>
+      </w:r>
+      <w:proofErr w:type="spellStart"/>
+      <w:r>
+        <w:rPr>
+          <w:rFonts w:ascii="Times New Roman" w:hAnsi="Times New Roman" w:cs="Times New Roman"/>
+          <w:sz w:val="24"/>
+          <w:szCs w:val="24"/>
+        </w:rPr>
+        <w:t>Dart</w:t>
+      </w:r>
+      <w:proofErr w:type="spellEnd"/>
+      <w:r>
+        <w:rPr>
+          <w:rFonts w:ascii="Times New Roman" w:hAnsi="Times New Roman" w:cs="Times New Roman"/>
+          <w:sz w:val="24"/>
+          <w:szCs w:val="24"/>
+        </w:rPr>
+        <w:t xml:space="preserve"> </w:t>
+      </w:r>
+      <w:proofErr w:type="spellStart"/>
+      <w:r>
+        <w:rPr>
+          <w:rFonts w:ascii="Times New Roman" w:hAnsi="Times New Roman" w:cs="Times New Roman"/>
+          <w:sz w:val="24"/>
+          <w:szCs w:val="24"/>
+        </w:rPr>
+        <w:t>Logic</w:t>
+      </w:r>
+      <w:proofErr w:type="spellEnd"/>
+      <w:r>
+        <w:rPr>
+          <w:rFonts w:ascii="Times New Roman" w:hAnsi="Times New Roman" w:cs="Times New Roman"/>
+          <w:sz w:val="24"/>
+          <w:szCs w:val="24"/>
+        </w:rPr>
+        <w:t xml:space="preserve"> in </w:t>
+      </w:r>
+      <w:proofErr w:type="spellStart"/>
+      <w:r>
+        <w:rPr>
+          <w:rFonts w:ascii="Times New Roman" w:hAnsi="Times New Roman" w:cs="Times New Roman"/>
+          <w:sz w:val="24"/>
+          <w:szCs w:val="24"/>
+        </w:rPr>
+        <w:t>Javascript</w:t>
+      </w:r>
+      <w:proofErr w:type="spellEnd"/>
+      <w:r>
+        <w:rPr>
+          <w:rFonts w:ascii="Times New Roman" w:hAnsi="Times New Roman" w:cs="Times New Roman"/>
+          <w:sz w:val="24"/>
+          <w:szCs w:val="24"/>
+        </w:rPr>
+        <w:t xml:space="preserve"> </w:t>
+      </w:r>
+      <w:proofErr w:type="spellStart"/>
+      <w:r>
+        <w:rPr>
+          <w:rFonts w:ascii="Times New Roman" w:hAnsi="Times New Roman" w:cs="Times New Roman"/>
+          <w:sz w:val="24"/>
+          <w:szCs w:val="24"/>
+        </w:rPr>
+        <w:t>Engines</w:t>
+      </w:r>
+      <w:proofErr w:type="spellEnd"/>
+      <w:r>
+        <w:rPr>
+          <w:rFonts w:ascii="Times New Roman" w:hAnsi="Times New Roman" w:cs="Times New Roman"/>
+          <w:sz w:val="24"/>
+          <w:szCs w:val="24"/>
+        </w:rPr>
+        <w:t xml:space="preserve"> zu Ausführung gebracht.</w:t>
+      </w:r>
+    </w:p>
+    <w:p>
+      <w:pPr>
+        <w:jc w:val="both"/>
+        <w:rPr>
+          <w:rFonts w:ascii="Times New Roman" w:hAnsi="Times New Roman" w:cs="Times New Roman"/>
+          <w:sz w:val="24"/>
+          <w:szCs w:val="24"/>
+        </w:rPr>
+      </w:pPr>
+    </w:p>
+    <w:p>
+      <w:pPr>
+        <w:pStyle w:val="berschrift2"/>
+        <w:numPr>
+          <w:ilvl w:val="1"/>
+          <w:numId w:val="12"/>
+        </w:numPr>
+        <w:jc w:val="both"/>
+        <w:rPr>
+          <w:rFonts w:ascii="Times New Roman" w:hAnsi="Times New Roman" w:cs="Times New Roman"/>
+          <w:b/>
+          <w:sz w:val="28"/>
+          <w:szCs w:val="28"/>
+        </w:rPr>
+      </w:pPr>
+      <w:r>
+        <w:rPr>
+          <w:rFonts w:ascii="Times New Roman" w:hAnsi="Times New Roman" w:cs="Times New Roman"/>
+          <w:b/>
+          <w:sz w:val="28"/>
+          <w:szCs w:val="28"/>
+        </w:rPr>
+        <w:t xml:space="preserve"> </w:t>
+      </w:r>
+      <w:bookmarkStart w:id="14" w:name="_Toc481400522"/>
+      <w:r>
+        <w:rPr>
+          <w:rFonts w:ascii="Times New Roman" w:hAnsi="Times New Roman" w:cs="Times New Roman"/>
+          <w:b/>
+          <w:color w:val="auto"/>
+          <w:sz w:val="28"/>
+          <w:szCs w:val="28"/>
+        </w:rPr>
+        <w:t>Controller</w:t>
+      </w:r>
+      <w:bookmarkEnd w:id="14"/>
+    </w:p>
+    <w:p>
+      <w:pPr>
+        <w:rPr>
+          <w:rFonts w:ascii="Times New Roman" w:hAnsi="Times New Roman" w:cs="Times New Roman"/>
+          <w:sz w:val="24"/>
+          <w:szCs w:val="24"/>
+        </w:rPr>
+      </w:pPr>
+    </w:p>
+    <w:p>
+      <w:pPr>
+        <w:jc w:val="both"/>
+        <w:rPr>
+          <w:rFonts w:ascii="Times New Roman" w:hAnsi="Times New Roman" w:cs="Times New Roman"/>
+          <w:sz w:val="24"/>
+          <w:szCs w:val="24"/>
+        </w:rPr>
+      </w:pPr>
+      <w:r>
+        <w:rPr>
+          <w:rFonts w:ascii="Times New Roman" w:hAnsi="Times New Roman" w:cs="Times New Roman"/>
+          <w:sz w:val="24"/>
+          <w:szCs w:val="24"/>
+        </w:rPr>
+        <w:t>Für die Ablaufsteuerung des Spiels ist der Controller zuständig.</w:t>
+      </w:r>
+      <w:r>
         <w:br w:type="page"/>
       </w:r>
     </w:p>
@@ -5745,7 +7301,7 @@
           <w:color w:val="auto"/>
         </w:rPr>
       </w:pPr>
-      <w:bookmarkStart w:id="10" w:name="_Toc479859889"/>
+      <w:bookmarkStart w:id="15" w:name="_Toc481400523"/>
       <w:r>
         <w:rPr>
           <w:rFonts w:ascii="Times New Roman" w:hAnsi="Times New Roman" w:cs="Times New Roman"/>
@@ -5764,7 +7320,7 @@
         </w:rPr>
         <w:t>Parametrisierungskonzept</w:t>
       </w:r>
-      <w:bookmarkEnd w:id="10"/>
+      <w:bookmarkEnd w:id="15"/>
       <w:proofErr w:type="spellEnd"/>
     </w:p>
     <w:p>
@@ -6626,7 +8182,7 @@
           <w:szCs w:val="24"/>
         </w:rPr>
       </w:pPr>
-      <w:bookmarkStart w:id="11" w:name="_Toc480728340"/>
+      <w:bookmarkStart w:id="16" w:name="_Toc480728340"/>
       <w:r>
         <w:rPr>
           <w:rFonts w:ascii="Times New Roman" w:hAnsi="Times New Roman" w:cs="Times New Roman"/>
@@ -6708,7 +8264,7 @@
         </w:rPr>
         <w:t>Tetris</w:t>
       </w:r>
-      <w:bookmarkEnd w:id="11"/>
+      <w:bookmarkEnd w:id="16"/>
       <w:proofErr w:type="spellEnd"/>
     </w:p>
     <w:p>
@@ -6877,7 +8433,7 @@
           <w:color w:val="auto"/>
         </w:rPr>
       </w:pPr>
-      <w:bookmarkStart w:id="12" w:name="_Toc479859890"/>
+      <w:bookmarkStart w:id="17" w:name="_Toc481400524"/>
       <w:r>
         <w:rPr>
           <w:rFonts w:ascii="Times New Roman" w:hAnsi="Times New Roman" w:cs="Times New Roman"/>
@@ -6887,7 +8443,7 @@
         <w:lastRenderedPageBreak/>
         <w:t>Nachweis der Anforderungen</w:t>
       </w:r>
-      <w:bookmarkEnd w:id="12"/>
+      <w:bookmarkEnd w:id="17"/>
     </w:p>
     <w:p>
       <w:pPr>
@@ -7156,6 +8712,124 @@
 <file path=word/numbering.xml><?xml version="1.0" encoding="utf-8"?>
 <w:numbering xmlns:wpc="http://schemas.microsoft.com/office/word/2010/wordprocessingCanvas" xmlns:cx="http://schemas.microsoft.com/office/drawing/2014/chartex" xmlns:cx1="http://schemas.microsoft.com/office/drawing/2015/9/8/chartex" xmlns:mc="http://schemas.openxmlformats.org/markup-compatibility/2006" xmlns:o="urn:schemas-microsoft-com:office:office" xmlns:r="http://schemas.openxmlformats.org/officeDocument/2006/relationships" xmlns:m="http://schemas.openxmlformats.org/officeDocument/2006/math" xmlns:v="urn:schemas-microsoft-com:vml" xmlns:wp14="http://schemas.microsoft.com/office/word/2010/wordprocessingDrawing" xmlns:wp="http://schemas.openxmlformats.org/drawingml/2006/wordprocessingDrawing" xmlns:w10="urn:schemas-microsoft-com:office:word" xmlns:w="http://schemas.openxmlformats.org/wordprocessingml/2006/main" xmlns:w14="http://schemas.microsoft.com/office/word/2010/wordml" xmlns:w15="http://schemas.microsoft.com/office/word/2012/wordml" xmlns:w16se="http://schemas.microsoft.com/office/word/2015/wordml/symex" xmlns:wpg="http://schemas.microsoft.com/office/word/2010/wordprocessingGroup" xmlns:wpi="http://schemas.microsoft.com/office/word/2010/wordprocessingInk" xmlns:wne="http://schemas.microsoft.com/office/word/2006/wordml" xmlns:wps="http://schemas.microsoft.com/office/word/2010/wordprocessingShape" mc:Ignorable="w14 w15 w16se wp14">
   <w:abstractNum w:abstractNumId="0" w15:restartNumberingAfterBreak="0">
+    <w:nsid w:val="012F17E4"/>
+    <w:multiLevelType w:val="multilevel"/>
+    <w:tmpl w:val="E9921D54"/>
+    <w:lvl w:ilvl="0">
+      <w:start w:val="3"/>
+      <w:numFmt w:val="decimal"/>
+      <w:lvlText w:val="%1"/>
+      <w:lvlJc w:val="left"/>
+      <w:pPr>
+        <w:ind w:left="360" w:hanging="360"/>
+      </w:pPr>
+      <w:rPr>
+        <w:rFonts w:hint="default"/>
+      </w:rPr>
+    </w:lvl>
+    <w:lvl w:ilvl="1">
+      <w:start w:val="1"/>
+      <w:numFmt w:val="decimal"/>
+      <w:lvlText w:val="%1.%2"/>
+      <w:lvlJc w:val="left"/>
+      <w:pPr>
+        <w:ind w:left="360" w:hanging="360"/>
+      </w:pPr>
+      <w:rPr>
+        <w:rFonts w:ascii="Times New Roman" w:hAnsi="Times New Roman" w:cs="Times New Roman" w:hint="default"/>
+        <w:b/>
+        <w:color w:val="auto"/>
+        <w:sz w:val="28"/>
+        <w:szCs w:val="28"/>
+      </w:rPr>
+    </w:lvl>
+    <w:lvl w:ilvl="2">
+      <w:start w:val="1"/>
+      <w:numFmt w:val="decimal"/>
+      <w:lvlText w:val="%1.%2.%3"/>
+      <w:lvlJc w:val="left"/>
+      <w:pPr>
+        <w:ind w:left="720" w:hanging="720"/>
+      </w:pPr>
+      <w:rPr>
+        <w:rFonts w:hint="default"/>
+        <w:b/>
+      </w:rPr>
+    </w:lvl>
+    <w:lvl w:ilvl="3">
+      <w:start w:val="1"/>
+      <w:numFmt w:val="decimal"/>
+      <w:lvlText w:val="%1.%2.%3.%4"/>
+      <w:lvlJc w:val="left"/>
+      <w:pPr>
+        <w:ind w:left="720" w:hanging="720"/>
+      </w:pPr>
+      <w:rPr>
+        <w:rFonts w:hint="default"/>
+      </w:rPr>
+    </w:lvl>
+    <w:lvl w:ilvl="4">
+      <w:start w:val="1"/>
+      <w:numFmt w:val="decimal"/>
+      <w:lvlText w:val="%1.%2.%3.%4.%5"/>
+      <w:lvlJc w:val="left"/>
+      <w:pPr>
+        <w:ind w:left="1080" w:hanging="1080"/>
+      </w:pPr>
+      <w:rPr>
+        <w:rFonts w:hint="default"/>
+      </w:rPr>
+    </w:lvl>
+    <w:lvl w:ilvl="5">
+      <w:start w:val="1"/>
+      <w:numFmt w:val="decimal"/>
+      <w:lvlText w:val="%1.%2.%3.%4.%5.%6"/>
+      <w:lvlJc w:val="left"/>
+      <w:pPr>
+        <w:ind w:left="1440" w:hanging="1440"/>
+      </w:pPr>
+      <w:rPr>
+        <w:rFonts w:hint="default"/>
+      </w:rPr>
+    </w:lvl>
+    <w:lvl w:ilvl="6">
+      <w:start w:val="1"/>
+      <w:numFmt w:val="decimal"/>
+      <w:lvlText w:val="%1.%2.%3.%4.%5.%6.%7"/>
+      <w:lvlJc w:val="left"/>
+      <w:pPr>
+        <w:ind w:left="1440" w:hanging="1440"/>
+      </w:pPr>
+      <w:rPr>
+        <w:rFonts w:hint="default"/>
+      </w:rPr>
+    </w:lvl>
+    <w:lvl w:ilvl="7">
+      <w:start w:val="1"/>
+      <w:numFmt w:val="decimal"/>
+      <w:lvlText w:val="%1.%2.%3.%4.%5.%6.%7.%8"/>
+      <w:lvlJc w:val="left"/>
+      <w:pPr>
+        <w:ind w:left="1800" w:hanging="1800"/>
+      </w:pPr>
+      <w:rPr>
+        <w:rFonts w:hint="default"/>
+      </w:rPr>
+    </w:lvl>
+    <w:lvl w:ilvl="8">
+      <w:start w:val="1"/>
+      <w:numFmt w:val="decimal"/>
+      <w:lvlText w:val="%1.%2.%3.%4.%5.%6.%7.%8.%9"/>
+      <w:lvlJc w:val="left"/>
+      <w:pPr>
+        <w:ind w:left="1800" w:hanging="1800"/>
+      </w:pPr>
+      <w:rPr>
+        <w:rFonts w:hint="default"/>
+      </w:rPr>
+    </w:lvl>
+  </w:abstractNum>
+  <w:abstractNum w:abstractNumId="1" w15:restartNumberingAfterBreak="0">
     <w:nsid w:val="04166F0C"/>
     <w:multiLevelType w:val="multilevel"/>
     <w:tmpl w:val="0407001F"/>
@@ -7244,21 +8918,24 @@
       </w:pPr>
     </w:lvl>
   </w:abstractNum>
-  <w:abstractNum w:abstractNumId="1" w15:restartNumberingAfterBreak="0">
+  <w:abstractNum w:abstractNumId="2" w15:restartNumberingAfterBreak="0">
     <w:nsid w:val="0B060DA3"/>
     <w:multiLevelType w:val="multilevel"/>
-    <w:tmpl w:val="20A6DE58"/>
+    <w:tmpl w:val="FE72F1BA"/>
     <w:lvl w:ilvl="0">
-      <w:start w:val="2"/>
-      <w:numFmt w:val="decimal"/>
-      <w:lvlText w:val="%1"/>
-      <w:lvlJc w:val="left"/>
-      <w:pPr>
-        <w:ind w:left="375" w:hanging="375"/>
-      </w:pPr>
-      <w:rPr>
-        <w:rFonts w:hint="default"/>
+      <w:start w:val="3"/>
+      <w:numFmt w:val="decimal"/>
+      <w:lvlText w:val="%1.2.1"/>
+      <w:lvlJc w:val="left"/>
+      <w:pPr>
+        <w:ind w:left="360" w:hanging="360"/>
+      </w:pPr>
+      <w:rPr>
+        <w:rFonts w:ascii="Times New Roman" w:hAnsi="Times New Roman" w:hint="default"/>
         <w:b/>
+        <w:i w:val="0"/>
+        <w:color w:val="auto"/>
+        <w:sz w:val="24"/>
       </w:rPr>
     </w:lvl>
     <w:lvl w:ilvl="1">
@@ -7267,25 +8944,28 @@
       <w:lvlText w:val="%1.%2"/>
       <w:lvlJc w:val="left"/>
       <w:pPr>
-        <w:ind w:left="375" w:hanging="375"/>
-      </w:pPr>
-      <w:rPr>
-        <w:rFonts w:hint="default"/>
+        <w:ind w:left="360" w:hanging="360"/>
+      </w:pPr>
+      <w:rPr>
+        <w:rFonts w:ascii="Times New Roman" w:hAnsi="Times New Roman" w:cs="Times New Roman" w:hint="default"/>
         <w:b/>
         <w:color w:val="auto"/>
+        <w:sz w:val="28"/>
+        <w:szCs w:val="28"/>
       </w:rPr>
     </w:lvl>
     <w:lvl w:ilvl="2">
       <w:start w:val="1"/>
       <w:numFmt w:val="decimal"/>
-      <w:lvlText w:val="%1.%2.%3"/>
+      <w:lvlText w:val="%1.2.%3"/>
       <w:lvlJc w:val="left"/>
       <w:pPr>
         <w:ind w:left="720" w:hanging="720"/>
       </w:pPr>
       <w:rPr>
-        <w:rFonts w:hint="default"/>
+        <w:rFonts w:ascii="Times New Roman" w:hAnsi="Times New Roman" w:cs="Times New Roman" w:hint="default"/>
         <w:b/>
+        <w:color w:val="auto"/>
       </w:rPr>
     </w:lvl>
     <w:lvl w:ilvl="3">
@@ -7294,6 +8974,19 @@
       <w:lvlText w:val="%1.%2.%3.%4"/>
       <w:lvlJc w:val="left"/>
       <w:pPr>
+        <w:ind w:left="720" w:hanging="720"/>
+      </w:pPr>
+      <w:rPr>
+        <w:rFonts w:hint="default"/>
+        <w:b/>
+      </w:rPr>
+    </w:lvl>
+    <w:lvl w:ilvl="4">
+      <w:start w:val="1"/>
+      <w:numFmt w:val="decimal"/>
+      <w:lvlText w:val="%1.%2.%3.%4.%5"/>
+      <w:lvlJc w:val="left"/>
+      <w:pPr>
         <w:ind w:left="1080" w:hanging="1080"/>
       </w:pPr>
       <w:rPr>
@@ -7301,23 +8994,23 @@
         <w:b/>
       </w:rPr>
     </w:lvl>
-    <w:lvl w:ilvl="4">
-      <w:start w:val="1"/>
-      <w:numFmt w:val="decimal"/>
-      <w:lvlText w:val="%1.%2.%3.%4.%5"/>
-      <w:lvlJc w:val="left"/>
-      <w:pPr>
-        <w:ind w:left="1080" w:hanging="1080"/>
+    <w:lvl w:ilvl="5">
+      <w:start w:val="1"/>
+      <w:numFmt w:val="decimal"/>
+      <w:lvlText w:val="%1.%2.%3.%4.%5.%6"/>
+      <w:lvlJc w:val="left"/>
+      <w:pPr>
+        <w:ind w:left="1440" w:hanging="1440"/>
       </w:pPr>
       <w:rPr>
         <w:rFonts w:hint="default"/>
         <w:b/>
       </w:rPr>
     </w:lvl>
-    <w:lvl w:ilvl="5">
-      <w:start w:val="1"/>
-      <w:numFmt w:val="decimal"/>
-      <w:lvlText w:val="%1.%2.%3.%4.%5.%6"/>
+    <w:lvl w:ilvl="6">
+      <w:start w:val="1"/>
+      <w:numFmt w:val="decimal"/>
+      <w:lvlText w:val="%1.%2.%3.%4.%5.%6.%7"/>
       <w:lvlJc w:val="left"/>
       <w:pPr>
         <w:ind w:left="1440" w:hanging="1440"/>
@@ -7327,23 +9020,23 @@
         <w:b/>
       </w:rPr>
     </w:lvl>
-    <w:lvl w:ilvl="6">
-      <w:start w:val="1"/>
-      <w:numFmt w:val="decimal"/>
-      <w:lvlText w:val="%1.%2.%3.%4.%5.%6.%7"/>
-      <w:lvlJc w:val="left"/>
-      <w:pPr>
-        <w:ind w:left="1440" w:hanging="1440"/>
+    <w:lvl w:ilvl="7">
+      <w:start w:val="1"/>
+      <w:numFmt w:val="decimal"/>
+      <w:lvlText w:val="%1.%2.%3.%4.%5.%6.%7.%8"/>
+      <w:lvlJc w:val="left"/>
+      <w:pPr>
+        <w:ind w:left="1800" w:hanging="1800"/>
       </w:pPr>
       <w:rPr>
         <w:rFonts w:hint="default"/>
         <w:b/>
       </w:rPr>
     </w:lvl>
-    <w:lvl w:ilvl="7">
-      <w:start w:val="1"/>
-      <w:numFmt w:val="decimal"/>
-      <w:lvlText w:val="%1.%2.%3.%4.%5.%6.%7.%8"/>
+    <w:lvl w:ilvl="8">
+      <w:start w:val="1"/>
+      <w:numFmt w:val="decimal"/>
+      <w:lvlText w:val="%1.%2.%3.%4.%5.%6.%7.%8.%9"/>
       <w:lvlJc w:val="left"/>
       <w:pPr>
         <w:ind w:left="1800" w:hanging="1800"/>
@@ -7353,21 +9046,8 @@
         <w:b/>
       </w:rPr>
     </w:lvl>
-    <w:lvl w:ilvl="8">
-      <w:start w:val="1"/>
-      <w:numFmt w:val="decimal"/>
-      <w:lvlText w:val="%1.%2.%3.%4.%5.%6.%7.%8.%9"/>
-      <w:lvlJc w:val="left"/>
-      <w:pPr>
-        <w:ind w:left="2160" w:hanging="2160"/>
-      </w:pPr>
-      <w:rPr>
-        <w:rFonts w:hint="default"/>
-        <w:b/>
-      </w:rPr>
-    </w:lvl>
   </w:abstractNum>
-  <w:abstractNum w:abstractNumId="2" w15:restartNumberingAfterBreak="0">
+  <w:abstractNum w:abstractNumId="3" w15:restartNumberingAfterBreak="0">
     <w:nsid w:val="0EC00B77"/>
     <w:multiLevelType w:val="multilevel"/>
     <w:tmpl w:val="D0666D2C"/>
@@ -7490,7 +9170,125 @@
       </w:rPr>
     </w:lvl>
   </w:abstractNum>
-  <w:abstractNum w:abstractNumId="3" w15:restartNumberingAfterBreak="0">
+  <w:abstractNum w:abstractNumId="4" w15:restartNumberingAfterBreak="0">
+    <w:nsid w:val="174272C9"/>
+    <w:multiLevelType w:val="multilevel"/>
+    <w:tmpl w:val="E9921D54"/>
+    <w:lvl w:ilvl="0">
+      <w:start w:val="3"/>
+      <w:numFmt w:val="decimal"/>
+      <w:lvlText w:val="%1"/>
+      <w:lvlJc w:val="left"/>
+      <w:pPr>
+        <w:ind w:left="360" w:hanging="360"/>
+      </w:pPr>
+      <w:rPr>
+        <w:rFonts w:hint="default"/>
+      </w:rPr>
+    </w:lvl>
+    <w:lvl w:ilvl="1">
+      <w:start w:val="1"/>
+      <w:numFmt w:val="decimal"/>
+      <w:lvlText w:val="%1.%2"/>
+      <w:lvlJc w:val="left"/>
+      <w:pPr>
+        <w:ind w:left="360" w:hanging="360"/>
+      </w:pPr>
+      <w:rPr>
+        <w:rFonts w:ascii="Times New Roman" w:hAnsi="Times New Roman" w:cs="Times New Roman" w:hint="default"/>
+        <w:b/>
+        <w:color w:val="auto"/>
+        <w:sz w:val="28"/>
+        <w:szCs w:val="28"/>
+      </w:rPr>
+    </w:lvl>
+    <w:lvl w:ilvl="2">
+      <w:start w:val="1"/>
+      <w:numFmt w:val="decimal"/>
+      <w:lvlText w:val="%1.%2.%3"/>
+      <w:lvlJc w:val="left"/>
+      <w:pPr>
+        <w:ind w:left="720" w:hanging="720"/>
+      </w:pPr>
+      <w:rPr>
+        <w:rFonts w:hint="default"/>
+        <w:b/>
+      </w:rPr>
+    </w:lvl>
+    <w:lvl w:ilvl="3">
+      <w:start w:val="1"/>
+      <w:numFmt w:val="decimal"/>
+      <w:lvlText w:val="%1.%2.%3.%4"/>
+      <w:lvlJc w:val="left"/>
+      <w:pPr>
+        <w:ind w:left="720" w:hanging="720"/>
+      </w:pPr>
+      <w:rPr>
+        <w:rFonts w:hint="default"/>
+      </w:rPr>
+    </w:lvl>
+    <w:lvl w:ilvl="4">
+      <w:start w:val="1"/>
+      <w:numFmt w:val="decimal"/>
+      <w:lvlText w:val="%1.%2.%3.%4.%5"/>
+      <w:lvlJc w:val="left"/>
+      <w:pPr>
+        <w:ind w:left="1080" w:hanging="1080"/>
+      </w:pPr>
+      <w:rPr>
+        <w:rFonts w:hint="default"/>
+      </w:rPr>
+    </w:lvl>
+    <w:lvl w:ilvl="5">
+      <w:start w:val="1"/>
+      <w:numFmt w:val="decimal"/>
+      <w:lvlText w:val="%1.%2.%3.%4.%5.%6"/>
+      <w:lvlJc w:val="left"/>
+      <w:pPr>
+        <w:ind w:left="1440" w:hanging="1440"/>
+      </w:pPr>
+      <w:rPr>
+        <w:rFonts w:hint="default"/>
+      </w:rPr>
+    </w:lvl>
+    <w:lvl w:ilvl="6">
+      <w:start w:val="1"/>
+      <w:numFmt w:val="decimal"/>
+      <w:lvlText w:val="%1.%2.%3.%4.%5.%6.%7"/>
+      <w:lvlJc w:val="left"/>
+      <w:pPr>
+        <w:ind w:left="1440" w:hanging="1440"/>
+      </w:pPr>
+      <w:rPr>
+        <w:rFonts w:hint="default"/>
+      </w:rPr>
+    </w:lvl>
+    <w:lvl w:ilvl="7">
+      <w:start w:val="1"/>
+      <w:numFmt w:val="decimal"/>
+      <w:lvlText w:val="%1.%2.%3.%4.%5.%6.%7.%8"/>
+      <w:lvlJc w:val="left"/>
+      <w:pPr>
+        <w:ind w:left="1800" w:hanging="1800"/>
+      </w:pPr>
+      <w:rPr>
+        <w:rFonts w:hint="default"/>
+      </w:rPr>
+    </w:lvl>
+    <w:lvl w:ilvl="8">
+      <w:start w:val="1"/>
+      <w:numFmt w:val="decimal"/>
+      <w:lvlText w:val="%1.%2.%3.%4.%5.%6.%7.%8.%9"/>
+      <w:lvlJc w:val="left"/>
+      <w:pPr>
+        <w:ind w:left="1800" w:hanging="1800"/>
+      </w:pPr>
+      <w:rPr>
+        <w:rFonts w:hint="default"/>
+      </w:rPr>
+    </w:lvl>
+  </w:abstractNum>
+  <w:abstractNum w:abstractNumId="5" w15:restartNumberingAfterBreak="0">
     <w:nsid w:val="19D82BDD"/>
     <w:multiLevelType w:val="multilevel"/>
     <w:tmpl w:val="0407001F"/>
@@ -7576,7 +9374,246 @@
       </w:pPr>
     </w:lvl>
   </w:abstractNum>
-  <w:abstractNum w:abstractNumId="4" w15:restartNumberingAfterBreak="0">
+  <w:abstractNum w:abstractNumId="6" w15:restartNumberingAfterBreak="0">
+    <w:nsid w:val="20620F9A"/>
+    <w:multiLevelType w:val="multilevel"/>
+    <w:tmpl w:val="BC9C3CD6"/>
+    <w:lvl w:ilvl="0">
+      <w:start w:val="3"/>
+      <w:numFmt w:val="decimal"/>
+      <w:lvlText w:val="%1"/>
+      <w:lvlJc w:val="left"/>
+      <w:pPr>
+        <w:ind w:left="360" w:hanging="360"/>
+      </w:pPr>
+      <w:rPr>
+        <w:rFonts w:hint="default"/>
+      </w:rPr>
+    </w:lvl>
+    <w:lvl w:ilvl="1">
+      <w:start w:val="1"/>
+      <w:numFmt w:val="decimal"/>
+      <w:lvlText w:val="%1.%2"/>
+      <w:lvlJc w:val="left"/>
+      <w:pPr>
+        <w:ind w:left="360" w:hanging="360"/>
+      </w:pPr>
+      <w:rPr>
+        <w:rFonts w:ascii="Times New Roman" w:hAnsi="Times New Roman" w:cs="Times New Roman" w:hint="default"/>
+        <w:b/>
+        <w:color w:val="auto"/>
+        <w:sz w:val="28"/>
+        <w:szCs w:val="28"/>
+      </w:rPr>
+    </w:lvl>
+    <w:lvl w:ilvl="2">
+      <w:start w:val="1"/>
+      <w:numFmt w:val="decimal"/>
+      <w:lvlText w:val="%1.%2.%3"/>
+      <w:lvlJc w:val="left"/>
+      <w:pPr>
+        <w:ind w:left="720" w:hanging="720"/>
+      </w:pPr>
+      <w:rPr>
+        <w:rFonts w:hint="default"/>
+      </w:rPr>
+    </w:lvl>
+    <w:lvl w:ilvl="3">
+      <w:start w:val="1"/>
+      <w:numFmt w:val="decimal"/>
+      <w:lvlText w:val="%1.%2.%3.%4"/>
+      <w:lvlJc w:val="left"/>
+      <w:pPr>
+        <w:ind w:left="720" w:hanging="720"/>
+      </w:pPr>
+      <w:rPr>
+        <w:rFonts w:hint="default"/>
+      </w:rPr>
+    </w:lvl>
+    <w:lvl w:ilvl="4">
+      <w:start w:val="1"/>
+      <w:numFmt w:val="decimal"/>
+      <w:lvlText w:val="%1.%2.%3.%4.%5"/>
+      <w:lvlJc w:val="left"/>
+      <w:pPr>
+        <w:ind w:left="1080" w:hanging="1080"/>
+      </w:pPr>
+      <w:rPr>
+        <w:rFonts w:hint="default"/>
+      </w:rPr>
+    </w:lvl>
+    <w:lvl w:ilvl="5">
+      <w:start w:val="1"/>
+      <w:numFmt w:val="decimal"/>
+      <w:lvlText w:val="%1.%2.%3.%4.%5.%6"/>
+      <w:lvlJc w:val="left"/>
+      <w:pPr>
+        <w:ind w:left="1440" w:hanging="1440"/>
+      </w:pPr>
+      <w:rPr>
+        <w:rFonts w:hint="default"/>
+      </w:rPr>
+    </w:lvl>
+    <w:lvl w:ilvl="6">
+      <w:start w:val="1"/>
+      <w:numFmt w:val="decimal"/>
+      <w:lvlText w:val="%1.%2.%3.%4.%5.%6.%7"/>
+      <w:lvlJc w:val="left"/>
+      <w:pPr>
+        <w:ind w:left="1440" w:hanging="1440"/>
+      </w:pPr>
+      <w:rPr>
+        <w:rFonts w:hint="default"/>
+      </w:rPr>
+    </w:lvl>
+    <w:lvl w:ilvl="7">
+      <w:start w:val="1"/>
+      <w:numFmt w:val="decimal"/>
+      <w:lvlText w:val="%1.%2.%3.%4.%5.%6.%7.%8"/>
+      <w:lvlJc w:val="left"/>
+      <w:pPr>
+        <w:ind w:left="1800" w:hanging="1800"/>
+      </w:pPr>
+      <w:rPr>
+        <w:rFonts w:hint="default"/>
+      </w:rPr>
+    </w:lvl>
+    <w:lvl w:ilvl="8">
+      <w:start w:val="1"/>
+      <w:numFmt w:val="decimal"/>
+      <w:lvlText w:val="%1.%2.%3.%4.%5.%6.%7.%8.%9"/>
+      <w:lvlJc w:val="left"/>
+      <w:pPr>
+        <w:ind w:left="1800" w:hanging="1800"/>
+      </w:pPr>
+      <w:rPr>
+        <w:rFonts w:hint="default"/>
+      </w:rPr>
+    </w:lvl>
+  </w:abstractNum>
+  <w:abstractNum w:abstractNumId="7" w15:restartNumberingAfterBreak="0">
+    <w:nsid w:val="20A6490E"/>
+    <w:multiLevelType w:val="multilevel"/>
+    <w:tmpl w:val="CB529736"/>
+    <w:lvl w:ilvl="0">
+      <w:start w:val="3"/>
+      <w:numFmt w:val="decimal"/>
+      <w:lvlText w:val="%1.2.1"/>
+      <w:lvlJc w:val="left"/>
+      <w:pPr>
+        <w:ind w:left="360" w:hanging="360"/>
+      </w:pPr>
+      <w:rPr>
+        <w:rFonts w:ascii="Times New Roman" w:hAnsi="Times New Roman" w:hint="default"/>
+        <w:b/>
+        <w:i w:val="0"/>
+        <w:color w:val="auto"/>
+        <w:sz w:val="24"/>
+      </w:rPr>
+    </w:lvl>
+    <w:lvl w:ilvl="1">
+      <w:start w:val="1"/>
+      <w:numFmt w:val="decimal"/>
+      <w:lvlText w:val="%1.%2"/>
+      <w:lvlJc w:val="left"/>
+      <w:pPr>
+        <w:ind w:left="360" w:hanging="360"/>
+      </w:pPr>
+      <w:rPr>
+        <w:rFonts w:ascii="Times New Roman" w:hAnsi="Times New Roman" w:cs="Times New Roman" w:hint="default"/>
+        <w:b/>
+        <w:color w:val="auto"/>
+        <w:sz w:val="28"/>
+        <w:szCs w:val="28"/>
+      </w:rPr>
+    </w:lvl>
+    <w:lvl w:ilvl="2">
+      <w:start w:val="1"/>
+      <w:numFmt w:val="decimal"/>
+      <w:lvlText w:val="%1.2.%3"/>
+      <w:lvlJc w:val="left"/>
+      <w:pPr>
+        <w:ind w:left="720" w:hanging="720"/>
+      </w:pPr>
+      <w:rPr>
+        <w:rFonts w:hint="default"/>
+        <w:b/>
+      </w:rPr>
+    </w:lvl>
+    <w:lvl w:ilvl="3">
+      <w:start w:val="1"/>
+      <w:numFmt w:val="decimal"/>
+      <w:lvlText w:val="%1.%2.%3.%4"/>
+      <w:lvlJc w:val="left"/>
+      <w:pPr>
+        <w:ind w:left="720" w:hanging="720"/>
+      </w:pPr>
+      <w:rPr>
+        <w:rFonts w:hint="default"/>
+      </w:rPr>
+    </w:lvl>
+    <w:lvl w:ilvl="4">
+      <w:start w:val="1"/>
+      <w:numFmt w:val="decimal"/>
+      <w:lvlText w:val="%1.%2.%3.%4.%5"/>
+      <w:lvlJc w:val="left"/>
+      <w:pPr>
+        <w:ind w:left="1080" w:hanging="1080"/>
+      </w:pPr>
+      <w:rPr>
+        <w:rFonts w:hint="default"/>
+      </w:rPr>
+    </w:lvl>
+    <w:lvl w:ilvl="5">
+      <w:start w:val="1"/>
+      <w:numFmt w:val="decimal"/>
+      <w:lvlText w:val="%1.%2.%3.%4.%5.%6"/>
+      <w:lvlJc w:val="left"/>
+      <w:pPr>
+        <w:ind w:left="1440" w:hanging="1440"/>
+      </w:pPr>
+      <w:rPr>
+        <w:rFonts w:hint="default"/>
+      </w:rPr>
+    </w:lvl>
+    <w:lvl w:ilvl="6">
+      <w:start w:val="1"/>
+      <w:numFmt w:val="decimal"/>
+      <w:lvlText w:val="%1.%2.%3.%4.%5.%6.%7"/>
+      <w:lvlJc w:val="left"/>
+      <w:pPr>
+        <w:ind w:left="1440" w:hanging="1440"/>
+      </w:pPr>
+      <w:rPr>
+        <w:rFonts w:hint="default"/>
+      </w:rPr>
+    </w:lvl>
+    <w:lvl w:ilvl="7">
+      <w:start w:val="1"/>
+      <w:numFmt w:val="decimal"/>
+      <w:lvlText w:val="%1.%2.%3.%4.%5.%6.%7.%8"/>
+      <w:lvlJc w:val="left"/>
+      <w:pPr>
+        <w:ind w:left="1800" w:hanging="1800"/>
+      </w:pPr>
+      <w:rPr>
+        <w:rFonts w:hint="default"/>
+      </w:rPr>
+    </w:lvl>
+    <w:lvl w:ilvl="8">
+      <w:start w:val="1"/>
+      <w:numFmt w:val="decimal"/>
+      <w:lvlText w:val="%1.%2.%3.%4.%5.%6.%7.%8.%9"/>
+      <w:lvlJc w:val="left"/>
+      <w:pPr>
+        <w:ind w:left="1800" w:hanging="1800"/>
+      </w:pPr>
+      <w:rPr>
+        <w:rFonts w:hint="default"/>
+      </w:rPr>
+    </w:lvl>
+  </w:abstractNum>
+  <w:abstractNum w:abstractNumId="8" w15:restartNumberingAfterBreak="0">
     <w:nsid w:val="301B49FF"/>
     <w:multiLevelType w:val="multilevel"/>
     <w:tmpl w:val="ED2446CA"/>
@@ -7690,7 +9727,129 @@
       </w:rPr>
     </w:lvl>
   </w:abstractNum>
-  <w:abstractNum w:abstractNumId="5" w15:restartNumberingAfterBreak="0">
+  <w:abstractNum w:abstractNumId="9" w15:restartNumberingAfterBreak="0">
+    <w:nsid w:val="345A2083"/>
+    <w:multiLevelType w:val="multilevel"/>
+    <w:tmpl w:val="286CFED4"/>
+    <w:lvl w:ilvl="0">
+      <w:start w:val="3"/>
+      <w:numFmt w:val="decimal"/>
+      <w:lvlText w:val="%1.2.2"/>
+      <w:lvlJc w:val="left"/>
+      <w:pPr>
+        <w:ind w:left="360" w:hanging="360"/>
+      </w:pPr>
+      <w:rPr>
+        <w:rFonts w:ascii="Times New Roman" w:hAnsi="Times New Roman" w:hint="default"/>
+        <w:b/>
+        <w:i w:val="0"/>
+        <w:color w:val="auto"/>
+        <w:sz w:val="24"/>
+      </w:rPr>
+    </w:lvl>
+    <w:lvl w:ilvl="1">
+      <w:start w:val="1"/>
+      <w:numFmt w:val="decimal"/>
+      <w:lvlText w:val="%1.%2"/>
+      <w:lvlJc w:val="left"/>
+      <w:pPr>
+        <w:ind w:left="360" w:hanging="360"/>
+      </w:pPr>
+      <w:rPr>
+        <w:rFonts w:ascii="Times New Roman" w:hAnsi="Times New Roman" w:cs="Times New Roman" w:hint="default"/>
+        <w:b/>
+        <w:color w:val="auto"/>
+        <w:sz w:val="28"/>
+        <w:szCs w:val="28"/>
+      </w:rPr>
+    </w:lvl>
+    <w:lvl w:ilvl="2">
+      <w:start w:val="1"/>
+      <w:numFmt w:val="decimal"/>
+      <w:lvlText w:val="%1.2.%3"/>
+      <w:lvlJc w:val="left"/>
+      <w:pPr>
+        <w:ind w:left="720" w:hanging="720"/>
+      </w:pPr>
+      <w:rPr>
+        <w:rFonts w:hint="default"/>
+        <w:b/>
+      </w:rPr>
+    </w:lvl>
+    <w:lvl w:ilvl="3">
+      <w:start w:val="1"/>
+      <w:numFmt w:val="decimal"/>
+      <w:lvlText w:val="%1.%2.%3.%4"/>
+      <w:lvlJc w:val="left"/>
+      <w:pPr>
+        <w:ind w:left="720" w:hanging="720"/>
+      </w:pPr>
+      <w:rPr>
+        <w:rFonts w:hint="default"/>
+      </w:rPr>
+    </w:lvl>
+    <w:lvl w:ilvl="4">
+      <w:start w:val="1"/>
+      <w:numFmt w:val="decimal"/>
+      <w:lvlText w:val="%1.%2.%3.%4.%5"/>
+      <w:lvlJc w:val="left"/>
+      <w:pPr>
+        <w:ind w:left="1080" w:hanging="1080"/>
+      </w:pPr>
+      <w:rPr>
+        <w:rFonts w:hint="default"/>
+      </w:rPr>
+    </w:lvl>
+    <w:lvl w:ilvl="5">
+      <w:start w:val="1"/>
+      <w:numFmt w:val="decimal"/>
+      <w:lvlText w:val="%1.%2.%3.%4.%5.%6"/>
+      <w:lvlJc w:val="left"/>
+      <w:pPr>
+        <w:ind w:left="1440" w:hanging="1440"/>
+      </w:pPr>
+      <w:rPr>
+        <w:rFonts w:hint="default"/>
+      </w:rPr>
+    </w:lvl>
+    <w:lvl w:ilvl="6">
+      <w:start w:val="1"/>
+      <w:numFmt w:val="decimal"/>
+      <w:lvlText w:val="%1.%2.%3.%4.%5.%6.%7"/>
+      <w:lvlJc w:val="left"/>
+      <w:pPr>
+        <w:ind w:left="1440" w:hanging="1440"/>
+      </w:pPr>
+      <w:rPr>
+        <w:rFonts w:hint="default"/>
+      </w:rPr>
+    </w:lvl>
+    <w:lvl w:ilvl="7">
+      <w:start w:val="1"/>
+      <w:numFmt w:val="decimal"/>
+      <w:lvlText w:val="%1.%2.%3.%4.%5.%6.%7.%8"/>
+      <w:lvlJc w:val="left"/>
+      <w:pPr>
+        <w:ind w:left="1800" w:hanging="1800"/>
+      </w:pPr>
+      <w:rPr>
+        <w:rFonts w:hint="default"/>
+      </w:rPr>
+    </w:lvl>
+    <w:lvl w:ilvl="8">
+      <w:start w:val="1"/>
+      <w:numFmt w:val="decimal"/>
+      <w:lvlText w:val="%1.%2.%3.%4.%5.%6.%7.%8.%9"/>
+      <w:lvlJc w:val="left"/>
+      <w:pPr>
+        <w:ind w:left="1800" w:hanging="1800"/>
+      </w:pPr>
+      <w:rPr>
+        <w:rFonts w:hint="default"/>
+      </w:rPr>
+    </w:lvl>
+  </w:abstractNum>
+  <w:abstractNum w:abstractNumId="10" w15:restartNumberingAfterBreak="0">
     <w:nsid w:val="3C3206C6"/>
     <w:multiLevelType w:val="multilevel"/>
     <w:tmpl w:val="1F961A64"/>
@@ -7812,7 +9971,7 @@
       </w:rPr>
     </w:lvl>
   </w:abstractNum>
-  <w:abstractNum w:abstractNumId="6" w15:restartNumberingAfterBreak="0">
+  <w:abstractNum w:abstractNumId="11" w15:restartNumberingAfterBreak="0">
     <w:nsid w:val="4A456B3D"/>
     <w:multiLevelType w:val="multilevel"/>
     <w:tmpl w:val="D0666D2C"/>
@@ -7935,7 +10094,7 @@
       </w:rPr>
     </w:lvl>
   </w:abstractNum>
-  <w:abstractNum w:abstractNumId="7" w15:restartNumberingAfterBreak="0">
+  <w:abstractNum w:abstractNumId="12" w15:restartNumberingAfterBreak="0">
     <w:nsid w:val="518B7E82"/>
     <w:multiLevelType w:val="multilevel"/>
     <w:tmpl w:val="D0666D2C"/>
@@ -8058,7 +10217,124 @@
       </w:rPr>
     </w:lvl>
   </w:abstractNum>
-  <w:abstractNum w:abstractNumId="8" w15:restartNumberingAfterBreak="0">
+  <w:abstractNum w:abstractNumId="13" w15:restartNumberingAfterBreak="0">
+    <w:nsid w:val="5C934EDD"/>
+    <w:multiLevelType w:val="multilevel"/>
+    <w:tmpl w:val="BC9C3CD6"/>
+    <w:lvl w:ilvl="0">
+      <w:start w:val="3"/>
+      <w:numFmt w:val="decimal"/>
+      <w:lvlText w:val="%1"/>
+      <w:lvlJc w:val="left"/>
+      <w:pPr>
+        <w:ind w:left="360" w:hanging="360"/>
+      </w:pPr>
+      <w:rPr>
+        <w:rFonts w:hint="default"/>
+      </w:rPr>
+    </w:lvl>
+    <w:lvl w:ilvl="1">
+      <w:start w:val="1"/>
+      <w:numFmt w:val="decimal"/>
+      <w:lvlText w:val="%1.%2"/>
+      <w:lvlJc w:val="left"/>
+      <w:pPr>
+        <w:ind w:left="360" w:hanging="360"/>
+      </w:pPr>
+      <w:rPr>
+        <w:rFonts w:ascii="Times New Roman" w:hAnsi="Times New Roman" w:cs="Times New Roman" w:hint="default"/>
+        <w:b/>
+        <w:color w:val="auto"/>
+        <w:sz w:val="28"/>
+        <w:szCs w:val="28"/>
+      </w:rPr>
+    </w:lvl>
+    <w:lvl w:ilvl="2">
+      <w:start w:val="1"/>
+      <w:numFmt w:val="decimal"/>
+      <w:lvlText w:val="%1.%2.%3"/>
+      <w:lvlJc w:val="left"/>
+      <w:pPr>
+        <w:ind w:left="720" w:hanging="720"/>
+      </w:pPr>
+      <w:rPr>
+        <w:rFonts w:hint="default"/>
+      </w:rPr>
+    </w:lvl>
+    <w:lvl w:ilvl="3">
+      <w:start w:val="1"/>
+      <w:numFmt w:val="decimal"/>
+      <w:lvlText w:val="%1.%2.%3.%4"/>
+      <w:lvlJc w:val="left"/>
+      <w:pPr>
+        <w:ind w:left="720" w:hanging="720"/>
+      </w:pPr>
+      <w:rPr>
+        <w:rFonts w:hint="default"/>
+      </w:rPr>
+    </w:lvl>
+    <w:lvl w:ilvl="4">
+      <w:start w:val="1"/>
+      <w:numFmt w:val="decimal"/>
+      <w:lvlText w:val="%1.%2.%3.%4.%5"/>
+      <w:lvlJc w:val="left"/>
+      <w:pPr>
+        <w:ind w:left="1080" w:hanging="1080"/>
+      </w:pPr>
+      <w:rPr>
+        <w:rFonts w:hint="default"/>
+      </w:rPr>
+    </w:lvl>
+    <w:lvl w:ilvl="5">
+      <w:start w:val="1"/>
+      <w:numFmt w:val="decimal"/>
+      <w:lvlText w:val="%1.%2.%3.%4.%5.%6"/>
+      <w:lvlJc w:val="left"/>
+      <w:pPr>
+        <w:ind w:left="1440" w:hanging="1440"/>
+      </w:pPr>
+      <w:rPr>
+        <w:rFonts w:hint="default"/>
+      </w:rPr>
+    </w:lvl>
+    <w:lvl w:ilvl="6">
+      <w:start w:val="1"/>
+      <w:numFmt w:val="decimal"/>
+      <w:lvlText w:val="%1.%2.%3.%4.%5.%6.%7"/>
+      <w:lvlJc w:val="left"/>
+      <w:pPr>
+        <w:ind w:left="1440" w:hanging="1440"/>
+      </w:pPr>
+      <w:rPr>
+        <w:rFonts w:hint="default"/>
+      </w:rPr>
+    </w:lvl>
+    <w:lvl w:ilvl="7">
+      <w:start w:val="1"/>
+      <w:numFmt w:val="decimal"/>
+      <w:lvlText w:val="%1.%2.%3.%4.%5.%6.%7.%8"/>
+      <w:lvlJc w:val="left"/>
+      <w:pPr>
+        <w:ind w:left="1800" w:hanging="1800"/>
+      </w:pPr>
+      <w:rPr>
+        <w:rFonts w:hint="default"/>
+      </w:rPr>
+    </w:lvl>
+    <w:lvl w:ilvl="8">
+      <w:start w:val="1"/>
+      <w:numFmt w:val="decimal"/>
+      <w:lvlText w:val="%1.%2.%3.%4.%5.%6.%7.%8.%9"/>
+      <w:lvlJc w:val="left"/>
+      <w:pPr>
+        <w:ind w:left="1800" w:hanging="1800"/>
+      </w:pPr>
+      <w:rPr>
+        <w:rFonts w:hint="default"/>
+      </w:rPr>
+    </w:lvl>
+  </w:abstractNum>
+  <w:abstractNum w:abstractNumId="14" w15:restartNumberingAfterBreak="0">
     <w:nsid w:val="64002ACD"/>
     <w:multiLevelType w:val="multilevel"/>
     <w:tmpl w:val="8430AACC"/>
@@ -8180,7 +10456,130 @@
       </w:rPr>
     </w:lvl>
   </w:abstractNum>
-  <w:abstractNum w:abstractNumId="9" w15:restartNumberingAfterBreak="0">
+  <w:abstractNum w:abstractNumId="15" w15:restartNumberingAfterBreak="0">
+    <w:nsid w:val="6A621183"/>
+    <w:multiLevelType w:val="multilevel"/>
+    <w:tmpl w:val="E7C4D70A"/>
+    <w:lvl w:ilvl="0">
+      <w:start w:val="3"/>
+      <w:numFmt w:val="decimal"/>
+      <w:lvlText w:val="%1.2.2"/>
+      <w:lvlJc w:val="left"/>
+      <w:pPr>
+        <w:ind w:left="360" w:hanging="360"/>
+      </w:pPr>
+      <w:rPr>
+        <w:rFonts w:ascii="Times New Roman" w:hAnsi="Times New Roman" w:hint="default"/>
+        <w:b/>
+        <w:i w:val="0"/>
+        <w:color w:val="auto"/>
+        <w:sz w:val="24"/>
+      </w:rPr>
+    </w:lvl>
+    <w:lvl w:ilvl="1">
+      <w:start w:val="1"/>
+      <w:numFmt w:val="decimal"/>
+      <w:lvlText w:val="%1.%2"/>
+      <w:lvlJc w:val="left"/>
+      <w:pPr>
+        <w:ind w:left="360" w:hanging="360"/>
+      </w:pPr>
+      <w:rPr>
+        <w:rFonts w:ascii="Times New Roman" w:hAnsi="Times New Roman" w:cs="Times New Roman" w:hint="default"/>
+        <w:b/>
+        <w:color w:val="auto"/>
+        <w:sz w:val="28"/>
+        <w:szCs w:val="28"/>
+      </w:rPr>
+    </w:lvl>
+    <w:lvl w:ilvl="2">
+      <w:start w:val="1"/>
+      <w:numFmt w:val="decimal"/>
+      <w:lvlText w:val="%1.2.2"/>
+      <w:lvlJc w:val="left"/>
+      <w:pPr>
+        <w:ind w:left="720" w:hanging="720"/>
+      </w:pPr>
+      <w:rPr>
+        <w:rFonts w:ascii="Times New Roman" w:hAnsi="Times New Roman" w:cs="Times New Roman" w:hint="default"/>
+        <w:b/>
+        <w:color w:val="auto"/>
+      </w:rPr>
+    </w:lvl>
+    <w:lvl w:ilvl="3">
+      <w:start w:val="1"/>
+      <w:numFmt w:val="decimal"/>
+      <w:lvlText w:val="%1.%2.%3.%4"/>
+      <w:lvlJc w:val="left"/>
+      <w:pPr>
+        <w:ind w:left="720" w:hanging="720"/>
+      </w:pPr>
+      <w:rPr>
+        <w:rFonts w:hint="default"/>
+      </w:rPr>
+    </w:lvl>
+    <w:lvl w:ilvl="4">
+      <w:start w:val="1"/>
+      <w:numFmt w:val="decimal"/>
+      <w:lvlText w:val="%1.%2.%3.%4.%5"/>
+      <w:lvlJc w:val="left"/>
+      <w:pPr>
+        <w:ind w:left="1080" w:hanging="1080"/>
+      </w:pPr>
+      <w:rPr>
+        <w:rFonts w:hint="default"/>
+      </w:rPr>
+    </w:lvl>
+    <w:lvl w:ilvl="5">
+      <w:start w:val="1"/>
+      <w:numFmt w:val="decimal"/>
+      <w:lvlText w:val="%1.%2.%3.%4.%5.%6"/>
+      <w:lvlJc w:val="left"/>
+      <w:pPr>
+        <w:ind w:left="1440" w:hanging="1440"/>
+      </w:pPr>
+      <w:rPr>
+        <w:rFonts w:hint="default"/>
+      </w:rPr>
+    </w:lvl>
+    <w:lvl w:ilvl="6">
+      <w:start w:val="1"/>
+      <w:numFmt w:val="decimal"/>
+      <w:lvlText w:val="%1.%2.%3.%4.%5.%6.%7"/>
+      <w:lvlJc w:val="left"/>
+      <w:pPr>
+        <w:ind w:left="1440" w:hanging="1440"/>
+      </w:pPr>
+      <w:rPr>
+        <w:rFonts w:hint="default"/>
+      </w:rPr>
+    </w:lvl>
+    <w:lvl w:ilvl="7">
+      <w:start w:val="1"/>
+      <w:numFmt w:val="decimal"/>
+      <w:lvlText w:val="%1.%2.%3.%4.%5.%6.%7.%8"/>
+      <w:lvlJc w:val="left"/>
+      <w:pPr>
+        <w:ind w:left="1800" w:hanging="1800"/>
+      </w:pPr>
+      <w:rPr>
+        <w:rFonts w:hint="default"/>
+      </w:rPr>
+    </w:lvl>
+    <w:lvl w:ilvl="8">
+      <w:start w:val="1"/>
+      <w:numFmt w:val="decimal"/>
+      <w:lvlText w:val="%1.%2.%3.%4.%5.%6.%7.%8.%9"/>
+      <w:lvlJc w:val="left"/>
+      <w:pPr>
+        <w:ind w:left="1800" w:hanging="1800"/>
+      </w:pPr>
+      <w:rPr>
+        <w:rFonts w:hint="default"/>
+      </w:rPr>
+    </w:lvl>
+  </w:abstractNum>
+  <w:abstractNum w:abstractNumId="16" w15:restartNumberingAfterBreak="0">
     <w:nsid w:val="6F3B7ED4"/>
     <w:multiLevelType w:val="multilevel"/>
     <w:tmpl w:val="8430AACC"/>
@@ -8302,7 +10701,242 @@
       </w:rPr>
     </w:lvl>
   </w:abstractNum>
-  <w:abstractNum w:abstractNumId="10" w15:restartNumberingAfterBreak="0">
+  <w:abstractNum w:abstractNumId="17" w15:restartNumberingAfterBreak="0">
+    <w:nsid w:val="733453DA"/>
+    <w:multiLevelType w:val="multilevel"/>
+    <w:tmpl w:val="E9921D54"/>
+    <w:lvl w:ilvl="0">
+      <w:start w:val="3"/>
+      <w:numFmt w:val="decimal"/>
+      <w:lvlText w:val="%1"/>
+      <w:lvlJc w:val="left"/>
+      <w:pPr>
+        <w:ind w:left="360" w:hanging="360"/>
+      </w:pPr>
+      <w:rPr>
+        <w:rFonts w:hint="default"/>
+      </w:rPr>
+    </w:lvl>
+    <w:lvl w:ilvl="1">
+      <w:start w:val="1"/>
+      <w:numFmt w:val="decimal"/>
+      <w:lvlText w:val="%1.%2"/>
+      <w:lvlJc w:val="left"/>
+      <w:pPr>
+        <w:ind w:left="360" w:hanging="360"/>
+      </w:pPr>
+      <w:rPr>
+        <w:rFonts w:ascii="Times New Roman" w:hAnsi="Times New Roman" w:cs="Times New Roman" w:hint="default"/>
+        <w:b/>
+        <w:color w:val="auto"/>
+        <w:sz w:val="28"/>
+        <w:szCs w:val="28"/>
+      </w:rPr>
+    </w:lvl>
+    <w:lvl w:ilvl="2">
+      <w:start w:val="1"/>
+      <w:numFmt w:val="decimal"/>
+      <w:lvlText w:val="%1.%2.%3"/>
+      <w:lvlJc w:val="left"/>
+      <w:pPr>
+        <w:ind w:left="720" w:hanging="720"/>
+      </w:pPr>
+      <w:rPr>
+        <w:rFonts w:hint="default"/>
+        <w:b/>
+      </w:rPr>
+    </w:lvl>
+    <w:lvl w:ilvl="3">
+      <w:start w:val="1"/>
+      <w:numFmt w:val="decimal"/>
+      <w:lvlText w:val="%1.%2.%3.%4"/>
+      <w:lvlJc w:val="left"/>
+      <w:pPr>
+        <w:ind w:left="720" w:hanging="720"/>
+      </w:pPr>
+      <w:rPr>
+        <w:rFonts w:hint="default"/>
+      </w:rPr>
+    </w:lvl>
+    <w:lvl w:ilvl="4">
+      <w:start w:val="1"/>
+      <w:numFmt w:val="decimal"/>
+      <w:lvlText w:val="%1.%2.%3.%4.%5"/>
+      <w:lvlJc w:val="left"/>
+      <w:pPr>
+        <w:ind w:left="1080" w:hanging="1080"/>
+      </w:pPr>
+      <w:rPr>
+        <w:rFonts w:hint="default"/>
+      </w:rPr>
+    </w:lvl>
+    <w:lvl w:ilvl="5">
+      <w:start w:val="1"/>
+      <w:numFmt w:val="decimal"/>
+      <w:lvlText w:val="%1.%2.%3.%4.%5.%6"/>
+      <w:lvlJc w:val="left"/>
+      <w:pPr>
+        <w:ind w:left="1440" w:hanging="1440"/>
+      </w:pPr>
+      <w:rPr>
+        <w:rFonts w:hint="default"/>
+      </w:rPr>
+    </w:lvl>
+    <w:lvl w:ilvl="6">
+      <w:start w:val="1"/>
+      <w:numFmt w:val="decimal"/>
+      <w:lvlText w:val="%1.%2.%3.%4.%5.%6.%7"/>
+      <w:lvlJc w:val="left"/>
+      <w:pPr>
+        <w:ind w:left="1440" w:hanging="1440"/>
+      </w:pPr>
+      <w:rPr>
+        <w:rFonts w:hint="default"/>
+      </w:rPr>
+    </w:lvl>
+    <w:lvl w:ilvl="7">
+      <w:start w:val="1"/>
+      <w:numFmt w:val="decimal"/>
+      <w:lvlText w:val="%1.%2.%3.%4.%5.%6.%7.%8"/>
+      <w:lvlJc w:val="left"/>
+      <w:pPr>
+        <w:ind w:left="1800" w:hanging="1800"/>
+      </w:pPr>
+      <w:rPr>
+        <w:rFonts w:hint="default"/>
+      </w:rPr>
+    </w:lvl>
+    <w:lvl w:ilvl="8">
+      <w:start w:val="1"/>
+      <w:numFmt w:val="decimal"/>
+      <w:lvlText w:val="%1.%2.%3.%4.%5.%6.%7.%8.%9"/>
+      <w:lvlJc w:val="left"/>
+      <w:pPr>
+        <w:ind w:left="1800" w:hanging="1800"/>
+      </w:pPr>
+      <w:rPr>
+        <w:rFonts w:hint="default"/>
+      </w:rPr>
+    </w:lvl>
+  </w:abstractNum>
+  <w:abstractNum w:abstractNumId="18" w15:restartNumberingAfterBreak="0">
+    <w:nsid w:val="74040F5D"/>
+    <w:multiLevelType w:val="multilevel"/>
+    <w:tmpl w:val="BC9C3CD6"/>
+    <w:lvl w:ilvl="0">
+      <w:start w:val="3"/>
+      <w:numFmt w:val="decimal"/>
+      <w:lvlText w:val="%1"/>
+      <w:lvlJc w:val="left"/>
+      <w:pPr>
+        <w:ind w:left="360" w:hanging="360"/>
+      </w:pPr>
+      <w:rPr>
+        <w:rFonts w:hint="default"/>
+      </w:rPr>
+    </w:lvl>
+    <w:lvl w:ilvl="1">
+      <w:start w:val="1"/>
+      <w:numFmt w:val="decimal"/>
+      <w:lvlText w:val="%1.%2"/>
+      <w:lvlJc w:val="left"/>
+      <w:pPr>
+        <w:ind w:left="360" w:hanging="360"/>
+      </w:pPr>
+      <w:rPr>
+        <w:rFonts w:ascii="Times New Roman" w:hAnsi="Times New Roman" w:cs="Times New Roman" w:hint="default"/>
+        <w:b/>
+        <w:color w:val="auto"/>
+        <w:sz w:val="28"/>
+        <w:szCs w:val="28"/>
+      </w:rPr>
+    </w:lvl>
+    <w:lvl w:ilvl="2">
+      <w:start w:val="1"/>
+      <w:numFmt w:val="decimal"/>
+      <w:lvlText w:val="%1.%2.%3"/>
+      <w:lvlJc w:val="left"/>
+      <w:pPr>
+        <w:ind w:left="720" w:hanging="720"/>
+      </w:pPr>
+      <w:rPr>
+        <w:rFonts w:hint="default"/>
+      </w:rPr>
+    </w:lvl>
+    <w:lvl w:ilvl="3">
+      <w:start w:val="1"/>
+      <w:numFmt w:val="decimal"/>
+      <w:lvlText w:val="%1.%2.%3.%4"/>
+      <w:lvlJc w:val="left"/>
+      <w:pPr>
+        <w:ind w:left="720" w:hanging="720"/>
+      </w:pPr>
+      <w:rPr>
+        <w:rFonts w:hint="default"/>
+      </w:rPr>
+    </w:lvl>
+    <w:lvl w:ilvl="4">
+      <w:start w:val="1"/>
+      <w:numFmt w:val="decimal"/>
+      <w:lvlText w:val="%1.%2.%3.%4.%5"/>
+      <w:lvlJc w:val="left"/>
+      <w:pPr>
+        <w:ind w:left="1080" w:hanging="1080"/>
+      </w:pPr>
+      <w:rPr>
+        <w:rFonts w:hint="default"/>
+      </w:rPr>
+    </w:lvl>
+    <w:lvl w:ilvl="5">
+      <w:start w:val="1"/>
+      <w:numFmt w:val="decimal"/>
+      <w:lvlText w:val="%1.%2.%3.%4.%5.%6"/>
+      <w:lvlJc w:val="left"/>
+      <w:pPr>
+        <w:ind w:left="1440" w:hanging="1440"/>
+      </w:pPr>
+      <w:rPr>
+        <w:rFonts w:hint="default"/>
+      </w:rPr>
+    </w:lvl>
+    <w:lvl w:ilvl="6">
+      <w:start w:val="1"/>
+      <w:numFmt w:val="decimal"/>
+      <w:lvlText w:val="%1.%2.%3.%4.%5.%6.%7"/>
+      <w:lvlJc w:val="left"/>
+      <w:pPr>
+        <w:ind w:left="1440" w:hanging="1440"/>
+      </w:pPr>
+      <w:rPr>
+        <w:rFonts w:hint="default"/>
+      </w:rPr>
+    </w:lvl>
+    <w:lvl w:ilvl="7">
+      <w:start w:val="1"/>
+      <w:numFmt w:val="decimal"/>
+      <w:lvlText w:val="%1.%2.%3.%4.%5.%6.%7.%8"/>
+      <w:lvlJc w:val="left"/>
+      <w:pPr>
+        <w:ind w:left="1800" w:hanging="1800"/>
+      </w:pPr>
+      <w:rPr>
+        <w:rFonts w:hint="default"/>
+      </w:rPr>
+    </w:lvl>
+    <w:lvl w:ilvl="8">
+      <w:start w:val="1"/>
+      <w:numFmt w:val="decimal"/>
+      <w:lvlText w:val="%1.%2.%3.%4.%5.%6.%7.%8.%9"/>
+      <w:lvlJc w:val="left"/>
+      <w:pPr>
+        <w:ind w:left="1800" w:hanging="1800"/>
+      </w:pPr>
+      <w:rPr>
+        <w:rFonts w:hint="default"/>
+      </w:rPr>
+    </w:lvl>
+  </w:abstractNum>
+  <w:abstractNum w:abstractNumId="19" w15:restartNumberingAfterBreak="0">
     <w:nsid w:val="76F02B69"/>
     <w:multiLevelType w:val="multilevel"/>
     <w:tmpl w:val="9F3AF83E"/>
@@ -8417,37 +11051,64 @@
     </w:lvl>
   </w:abstractNum>
   <w:num w:numId="1">
+    <w:abstractNumId w:val="1"/>
+  </w:num>
+  <w:num w:numId="2">
+    <w:abstractNumId w:val="5"/>
+  </w:num>
+  <w:num w:numId="3">
+    <w:abstractNumId w:val="19"/>
+  </w:num>
+  <w:num w:numId="4">
+    <w:abstractNumId w:val="8"/>
+  </w:num>
+  <w:num w:numId="5">
+    <w:abstractNumId w:val="10"/>
+  </w:num>
+  <w:num w:numId="6">
+    <w:abstractNumId w:val="14"/>
+  </w:num>
+  <w:num w:numId="7">
+    <w:abstractNumId w:val="16"/>
+  </w:num>
+  <w:num w:numId="8">
+    <w:abstractNumId w:val="11"/>
+  </w:num>
+  <w:num w:numId="9">
+    <w:abstractNumId w:val="12"/>
+  </w:num>
+  <w:num w:numId="10">
+    <w:abstractNumId w:val="3"/>
+  </w:num>
+  <w:num w:numId="11">
+    <w:abstractNumId w:val="2"/>
+  </w:num>
+  <w:num w:numId="12">
     <w:abstractNumId w:val="0"/>
   </w:num>
-  <w:num w:numId="2">
-    <w:abstractNumId w:val="3"/>
+  <w:num w:numId="13">
+    <w:abstractNumId w:val="18"/>
   </w:num>
-  <w:num w:numId="3">
-    <w:abstractNumId w:val="10"/>
+  <w:num w:numId="14">
+    <w:abstractNumId w:val="13"/>
   </w:num>
-  <w:num w:numId="4">
+  <w:num w:numId="15">
+    <w:abstractNumId w:val="6"/>
+  </w:num>
+  <w:num w:numId="16">
     <w:abstractNumId w:val="4"/>
   </w:num>
-  <w:num w:numId="5">
-    <w:abstractNumId w:val="5"/>
+  <w:num w:numId="17">
+    <w:abstractNumId w:val="17"/>
   </w:num>
-  <w:num w:numId="6">
-    <w:abstractNumId w:val="8"/>
+  <w:num w:numId="18">
+    <w:abstractNumId w:val="7"/>
   </w:num>
-  <w:num w:numId="7">
+  <w:num w:numId="19">
     <w:abstractNumId w:val="9"/>
   </w:num>
-  <w:num w:numId="8">
-    <w:abstractNumId w:val="6"/>
-  </w:num>
-  <w:num w:numId="9">
-    <w:abstractNumId w:val="7"/>
-  </w:num>
-  <w:num w:numId="10">
-    <w:abstractNumId w:val="2"/>
-  </w:num>
-  <w:num w:numId="11">
-    <w:abstractNumId w:val="1"/>
+  <w:num w:numId="20">
+    <w:abstractNumId w:val="15"/>
   </w:num>
 </w:numbering>
 </file>
@@ -8889,6 +11550,28 @@
       <w:szCs w:val="26"/>
     </w:rPr>
   </w:style>
+  <w:style w:type="paragraph" w:styleId="berschrift3">
+    <w:name w:val="heading 3"/>
+    <w:basedOn w:val="Standard"/>
+    <w:next w:val="Standard"/>
+    <w:link w:val="berschrift3Zchn"/>
+    <w:uiPriority w:val="9"/>
+    <w:unhideWhenUsed/>
+    <w:qFormat/>
+    <w:rsid w:val="00695BF7"/>
+    <w:pPr>
+      <w:keepNext/>
+      <w:keepLines/>
+      <w:spacing w:before="40" w:after="0"/>
+      <w:outlineLvl w:val="2"/>
+    </w:pPr>
+    <w:rPr>
+      <w:rFonts w:asciiTheme="majorHAnsi" w:eastAsiaTheme="majorEastAsia" w:hAnsiTheme="majorHAnsi" w:cstheme="majorBidi"/>
+      <w:color w:val="1F4D78" w:themeColor="accent1" w:themeShade="7F"/>
+      <w:sz w:val="24"/>
+      <w:szCs w:val="24"/>
+    </w:rPr>
+  </w:style>
   <w:style w:type="character" w:default="1" w:styleId="Absatz-Standardschriftart">
     <w:name w:val="Default Paragraph Font"/>
     <w:uiPriority w:val="1"/>
@@ -9145,6 +11828,32 @@
     <w:rPr>
       <w:color w:val="808080"/>
     </w:rPr>
+  </w:style>
+  <w:style w:type="character" w:customStyle="1" w:styleId="berschrift3Zchn">
+    <w:name w:val="Überschrift 3 Zchn"/>
+    <w:basedOn w:val="Absatz-Standardschriftart"/>
+    <w:link w:val="berschrift3"/>
+    <w:uiPriority w:val="9"/>
+    <w:rsid w:val="00695BF7"/>
+    <w:rPr>
+      <w:rFonts w:asciiTheme="majorHAnsi" w:eastAsiaTheme="majorEastAsia" w:hAnsiTheme="majorHAnsi" w:cstheme="majorBidi"/>
+      <w:color w:val="1F4D78" w:themeColor="accent1" w:themeShade="7F"/>
+      <w:sz w:val="24"/>
+      <w:szCs w:val="24"/>
+    </w:rPr>
+  </w:style>
+  <w:style w:type="paragraph" w:styleId="Verzeichnis3">
+    <w:name w:val="toc 3"/>
+    <w:basedOn w:val="Standard"/>
+    <w:next w:val="Standard"/>
+    <w:autoRedefine/>
+    <w:uiPriority w:val="39"/>
+    <w:unhideWhenUsed/>
+    <w:rsid w:val="005B0DCA"/>
+    <w:pPr>
+      <w:spacing w:after="100"/>
+      <w:ind w:left="440"/>
+    </w:pPr>
   </w:style>
 </w:styles>
 </file>
@@ -9415,7 +12124,7 @@
 </file>
 
 <file path=customXml/itemProps1.xml><?xml version="1.0" encoding="utf-8"?>
-<ds:datastoreItem xmlns:ds="http://schemas.openxmlformats.org/officeDocument/2006/customXml" ds:itemID="{BB3B250F-7276-4BFA-8523-5F498FA1D2F9}">
+<ds:datastoreItem xmlns:ds="http://schemas.openxmlformats.org/officeDocument/2006/customXml" ds:itemID="{420C0651-8E92-4BBE-A2C0-D67259A5C1F4}">
   <ds:schemaRefs>
     <ds:schemaRef ds:uri="http://schemas.openxmlformats.org/officeDocument/2006/bibliography"/>
   </ds:schemaRefs>

</xml_diff>

<commit_message>
Doc Update + Rechtschreibfehler fix
</commit_message>
<xml_diff>
--- a/doc/Tetris - Documentation.docx
+++ b/doc/Tetris - Documentation.docx
@@ -7899,19 +7899,7 @@
         <w:rPr>
           <w:color w:val="000000"/>
         </w:rPr>
-        <w:t xml:space="preserve"> Schnittstellen entsprechend der Nutzerinteraktion. Des </w:t>
-      </w:r>
-      <w:r>
-        <w:rPr>
-          <w:color w:val="000000"/>
-        </w:rPr>
-        <w:t>Weiteren</w:t>
-      </w:r>
-      <w:r>
-        <w:rPr>
-          <w:color w:val="000000"/>
-        </w:rPr>
-        <w:t xml:space="preserve"> ist der Controller für das periodische Bewegen des aktuell Tetrominoes verantwortlich.</w:t>
+        <w:t xml:space="preserve"> Schnittstellen entsprechend der Nutzerinteraktion. Des Weiteren ist der Controller für das periodische Bewegen des aktuell Tetrominoes verantwortlich.</w:t>
       </w:r>
     </w:p>
     <w:p>
@@ -11086,16 +11074,7 @@
           <w:sz w:val="24"/>
           <w:szCs w:val="24"/>
         </w:rPr>
-        <w:t>d</w:t>
-      </w:r>
-      <w:r>
-        <w:rPr>
-          <w:rFonts w:ascii="Times New Roman" w:hAnsi="Times New Roman" w:cs="Times New Roman"/>
-          <w:color w:val="000000"/>
-          <w:sz w:val="24"/>
-          <w:szCs w:val="24"/>
-        </w:rPr>
-        <w:t>ie Komponenten eines zweidimensionalen Vektors, welche die Bewegungsrichtung des Tetrominoes beschreibt.</w:t>
+        <w:t>die Komponenten eines zweidimensionalen Vektors, welche die Bewegungsrichtung des Tetrominoes beschreibt.</w:t>
       </w:r>
     </w:p>
     <w:p>
@@ -12486,6 +12465,15 @@
         </w:rPr>
         <w:t>das zum Level zugehörige</w:t>
       </w:r>
+      <w:r>
+        <w:rPr>
+          <w:rStyle w:val="pl-c"/>
+          <w:rFonts w:ascii="Times New Roman" w:hAnsi="Times New Roman" w:cs="Times New Roman"/>
+          <w:sz w:val="24"/>
+          <w:szCs w:val="24"/>
+        </w:rPr>
+        <w:t xml:space="preserve"> Model</w:t>
+      </w:r>
     </w:p>
     <w:p>
       <w:pPr>
@@ -13232,9 +13220,7 @@
       <w:pPr>
         <w:jc w:val="both"/>
         <w:rPr>
-          <w:rFonts w:ascii="Times New Roman" w:hAnsi="Times New Roman" w:cs="Times New Roman"/>
-          <w:sz w:val="24"/>
-          <w:szCs w:val="24"/>
+          <w:rStyle w:val="pl-c"/>
         </w:rPr>
       </w:pPr>
       <w:r>
@@ -13260,7 +13246,837 @@
         <w:t>Konstruktor Cell()um ein Cell Objekte zu erzeugen.</w:t>
       </w:r>
     </w:p>
-    <w:p/>
+    <w:p>
+      <w:pPr>
+        <w:pStyle w:val="berschrift3"/>
+        <w:numPr>
+          <w:ilvl w:val="2"/>
+          <w:numId w:val="4"/>
+        </w:numPr>
+        <w:rPr>
+          <w:rFonts w:ascii="Times New Roman" w:hAnsi="Times New Roman" w:cs="Times New Roman"/>
+          <w:b/>
+          <w:color w:val="auto"/>
+        </w:rPr>
+      </w:pPr>
+      <w:r>
+        <w:rPr>
+          <w:rFonts w:ascii="Times New Roman" w:hAnsi="Times New Roman" w:cs="Times New Roman"/>
+          <w:b/>
+          <w:color w:val="auto"/>
+        </w:rPr>
+        <w:lastRenderedPageBreak/>
+        <w:t>Goal</w:t>
+      </w:r>
+    </w:p>
+    <w:p>
+      <w:pPr>
+        <w:rPr>
+          <w:rFonts w:ascii="Times New Roman" w:hAnsi="Times New Roman" w:cs="Times New Roman"/>
+          <w:sz w:val="24"/>
+          <w:szCs w:val="24"/>
+        </w:rPr>
+      </w:pPr>
+    </w:p>
+    <w:p>
+      <w:pPr>
+        <w:rPr>
+          <w:rFonts w:ascii="Times New Roman" w:hAnsi="Times New Roman" w:cs="Times New Roman"/>
+          <w:sz w:val="24"/>
+          <w:szCs w:val="24"/>
+        </w:rPr>
+      </w:pPr>
+      <w:r>
+        <w:rPr>
+          <w:rFonts w:ascii="Times New Roman" w:hAnsi="Times New Roman" w:cs="Times New Roman"/>
+          <w:sz w:val="24"/>
+          <w:szCs w:val="24"/>
+        </w:rPr>
+        <w:t>Ein Goal zeigt während des Spiels das Ziel des aktuellen Levels an.</w:t>
+      </w:r>
+      <w:r>
+        <w:rPr>
+          <w:rFonts w:ascii="Times New Roman" w:hAnsi="Times New Roman" w:cs="Times New Roman"/>
+          <w:sz w:val="24"/>
+          <w:szCs w:val="24"/>
+        </w:rPr>
+        <w:t xml:space="preserve"> </w:t>
+      </w:r>
+      <w:r>
+        <w:rPr>
+          <w:rFonts w:ascii="Times New Roman" w:hAnsi="Times New Roman" w:cs="Times New Roman"/>
+          <w:sz w:val="24"/>
+          <w:szCs w:val="24"/>
+        </w:rPr>
+        <w:t xml:space="preserve">Der Zustand eines </w:t>
+      </w:r>
+      <w:r>
+        <w:rPr>
+          <w:rFonts w:ascii="Times New Roman" w:hAnsi="Times New Roman" w:cs="Times New Roman"/>
+          <w:sz w:val="24"/>
+          <w:szCs w:val="24"/>
+        </w:rPr>
+        <w:t>Goals</w:t>
+      </w:r>
+      <w:r>
+        <w:rPr>
+          <w:rFonts w:ascii="Times New Roman" w:hAnsi="Times New Roman" w:cs="Times New Roman"/>
+          <w:sz w:val="24"/>
+          <w:szCs w:val="24"/>
+        </w:rPr>
+        <w:t xml:space="preserve"> besteht aus</w:t>
+      </w:r>
+    </w:p>
+    <w:p>
+      <w:pPr>
+        <w:pStyle w:val="Listenabsatz"/>
+        <w:numPr>
+          <w:ilvl w:val="0"/>
+          <w:numId w:val="24"/>
+        </w:numPr>
+        <w:rPr>
+          <w:rFonts w:ascii="Times New Roman" w:hAnsi="Times New Roman" w:cs="Times New Roman"/>
+          <w:sz w:val="24"/>
+          <w:szCs w:val="24"/>
+        </w:rPr>
+      </w:pPr>
+      <w:r>
+        <w:rPr>
+          <w:rFonts w:ascii="Times New Roman" w:hAnsi="Times New Roman" w:cs="Times New Roman"/>
+          <w:sz w:val="24"/>
+          <w:szCs w:val="24"/>
+        </w:rPr>
+        <w:t>_level</w:t>
+      </w:r>
+      <w:r>
+        <w:rPr>
+          <w:rFonts w:ascii="Times New Roman" w:hAnsi="Times New Roman" w:cs="Times New Roman"/>
+          <w:sz w:val="24"/>
+          <w:szCs w:val="24"/>
+        </w:rPr>
+        <w:t xml:space="preserve"> das zum Ziel gehörige Level</w:t>
+      </w:r>
+    </w:p>
+    <w:p>
+      <w:pPr>
+        <w:pStyle w:val="Listenabsatz"/>
+        <w:rPr>
+          <w:rFonts w:ascii="Times New Roman" w:hAnsi="Times New Roman" w:cs="Times New Roman"/>
+          <w:sz w:val="24"/>
+          <w:szCs w:val="24"/>
+        </w:rPr>
+      </w:pPr>
+    </w:p>
+    <w:p>
+      <w:pPr>
+        <w:pStyle w:val="Listenabsatz"/>
+        <w:numPr>
+          <w:ilvl w:val="0"/>
+          <w:numId w:val="24"/>
+        </w:numPr>
+        <w:rPr>
+          <w:rFonts w:ascii="Times New Roman" w:hAnsi="Times New Roman" w:cs="Times New Roman"/>
+          <w:sz w:val="24"/>
+          <w:szCs w:val="24"/>
+        </w:rPr>
+      </w:pPr>
+      <w:r>
+        <w:rPr>
+          <w:rFonts w:ascii="Times New Roman" w:hAnsi="Times New Roman" w:cs="Times New Roman"/>
+          <w:sz w:val="24"/>
+          <w:szCs w:val="24"/>
+        </w:rPr>
+        <w:t>_description</w:t>
+      </w:r>
+      <w:r>
+        <w:rPr>
+          <w:rFonts w:ascii="Times New Roman" w:hAnsi="Times New Roman" w:cs="Times New Roman"/>
+          <w:sz w:val="24"/>
+          <w:szCs w:val="24"/>
+        </w:rPr>
+        <w:t xml:space="preserve"> Beschreibung des Ziels</w:t>
+      </w:r>
+    </w:p>
+    <w:p>
+      <w:pPr>
+        <w:pStyle w:val="Listenabsatz"/>
+        <w:rPr>
+          <w:rFonts w:ascii="Times New Roman" w:hAnsi="Times New Roman" w:cs="Times New Roman"/>
+          <w:sz w:val="24"/>
+          <w:szCs w:val="24"/>
+        </w:rPr>
+      </w:pPr>
+    </w:p>
+    <w:p>
+      <w:pPr>
+        <w:pStyle w:val="Listenabsatz"/>
+        <w:numPr>
+          <w:ilvl w:val="0"/>
+          <w:numId w:val="24"/>
+        </w:numPr>
+        <w:rPr>
+          <w:rFonts w:ascii="Times New Roman" w:hAnsi="Times New Roman" w:cs="Times New Roman"/>
+          <w:sz w:val="24"/>
+          <w:szCs w:val="24"/>
+        </w:rPr>
+      </w:pPr>
+      <w:r>
+        <w:rPr>
+          <w:rFonts w:ascii="Times New Roman" w:hAnsi="Times New Roman" w:cs="Times New Roman"/>
+          <w:sz w:val="24"/>
+          <w:szCs w:val="24"/>
+        </w:rPr>
+        <w:t>_goalValue</w:t>
+      </w:r>
+      <w:r>
+        <w:rPr>
+          <w:rFonts w:ascii="Times New Roman" w:hAnsi="Times New Roman" w:cs="Times New Roman"/>
+          <w:sz w:val="24"/>
+          <w:szCs w:val="24"/>
+        </w:rPr>
+        <w:t xml:space="preserve"> </w:t>
+      </w:r>
+      <w:r>
+        <w:rPr>
+          <w:rFonts w:ascii="Times New Roman" w:hAnsi="Times New Roman" w:cs="Times New Roman"/>
+          <w:sz w:val="24"/>
+          <w:szCs w:val="24"/>
+        </w:rPr>
+        <w:t>Wert um das Ziel zu erfüllen</w:t>
+      </w:r>
+      <w:bookmarkStart w:id="16" w:name="_GoBack"/>
+      <w:bookmarkEnd w:id="16"/>
+    </w:p>
+    <w:p>
+      <w:pPr>
+        <w:rPr>
+          <w:rFonts w:ascii="Times New Roman" w:hAnsi="Times New Roman" w:cs="Times New Roman"/>
+          <w:sz w:val="24"/>
+          <w:szCs w:val="24"/>
+        </w:rPr>
+      </w:pPr>
+    </w:p>
+    <w:p>
+      <w:pPr>
+        <w:rPr>
+          <w:rFonts w:ascii="Times New Roman" w:hAnsi="Times New Roman" w:cs="Times New Roman"/>
+          <w:sz w:val="24"/>
+          <w:szCs w:val="24"/>
+        </w:rPr>
+      </w:pPr>
+      <w:r>
+        <w:rPr>
+          <w:rFonts w:ascii="Times New Roman" w:hAnsi="Times New Roman" w:cs="Times New Roman"/>
+          <w:sz w:val="24"/>
+          <w:szCs w:val="24"/>
+        </w:rPr>
+        <w:t>Die Goal Klasse hat folgende Methoden:</w:t>
+      </w:r>
+    </w:p>
+    <w:p>
+      <w:pPr>
+        <w:pStyle w:val="Listenabsatz"/>
+        <w:numPr>
+          <w:ilvl w:val="0"/>
+          <w:numId w:val="26"/>
+        </w:numPr>
+        <w:rPr>
+          <w:rStyle w:val="pl-c1"/>
+          <w:rFonts w:ascii="Times New Roman" w:hAnsi="Times New Roman" w:cs="Times New Roman"/>
+          <w:sz w:val="24"/>
+          <w:szCs w:val="24"/>
+        </w:rPr>
+      </w:pPr>
+      <w:r>
+        <w:rPr>
+          <w:rStyle w:val="pl-c1"/>
+          <w:rFonts w:ascii="Times New Roman" w:hAnsi="Times New Roman" w:cs="Times New Roman"/>
+          <w:sz w:val="24"/>
+          <w:szCs w:val="24"/>
+        </w:rPr>
+        <w:t>Goal</w:t>
+      </w:r>
+      <w:r>
+        <w:rPr>
+          <w:rStyle w:val="pl-c1"/>
+          <w:rFonts w:ascii="Times New Roman" w:hAnsi="Times New Roman" w:cs="Times New Roman"/>
+          <w:sz w:val="24"/>
+          <w:szCs w:val="24"/>
+        </w:rPr>
+        <w:t xml:space="preserve">() </w:t>
+      </w:r>
+      <w:r>
+        <w:rPr>
+          <w:rStyle w:val="pl-c1"/>
+          <w:rFonts w:ascii="Times New Roman" w:hAnsi="Times New Roman" w:cs="Times New Roman"/>
+          <w:sz w:val="24"/>
+          <w:szCs w:val="24"/>
+        </w:rPr>
+        <w:t xml:space="preserve">Konstruktor der </w:t>
+      </w:r>
+      <w:r>
+        <w:rPr>
+          <w:rStyle w:val="pl-c1"/>
+          <w:rFonts w:ascii="Times New Roman" w:hAnsi="Times New Roman" w:cs="Times New Roman"/>
+          <w:sz w:val="24"/>
+          <w:szCs w:val="24"/>
+        </w:rPr>
+        <w:t>Goal</w:t>
+      </w:r>
+      <w:r>
+        <w:rPr>
+          <w:rStyle w:val="pl-c1"/>
+          <w:rFonts w:ascii="Times New Roman" w:hAnsi="Times New Roman" w:cs="Times New Roman"/>
+          <w:sz w:val="24"/>
+          <w:szCs w:val="24"/>
+        </w:rPr>
+        <w:t xml:space="preserve"> Klasse</w:t>
+      </w:r>
+    </w:p>
+    <w:p>
+      <w:pPr>
+        <w:pStyle w:val="Listenabsatz"/>
+        <w:rPr>
+          <w:rFonts w:ascii="Times New Roman" w:hAnsi="Times New Roman" w:cs="Times New Roman"/>
+          <w:sz w:val="24"/>
+          <w:szCs w:val="24"/>
+        </w:rPr>
+      </w:pPr>
+    </w:p>
+    <w:p>
+      <w:pPr>
+        <w:pStyle w:val="Listenabsatz"/>
+        <w:numPr>
+          <w:ilvl w:val="0"/>
+          <w:numId w:val="25"/>
+        </w:numPr>
+        <w:rPr>
+          <w:rFonts w:ascii="Times New Roman" w:hAnsi="Times New Roman" w:cs="Times New Roman"/>
+          <w:sz w:val="24"/>
+          <w:szCs w:val="24"/>
+        </w:rPr>
+      </w:pPr>
+      <w:r>
+        <w:rPr>
+          <w:rFonts w:ascii="Times New Roman" w:hAnsi="Times New Roman" w:cs="Times New Roman"/>
+          <w:sz w:val="24"/>
+          <w:szCs w:val="24"/>
+        </w:rPr>
+        <w:t>getProgress()</w:t>
+      </w:r>
+      <w:r>
+        <w:rPr>
+          <w:rFonts w:ascii="Times New Roman" w:hAnsi="Times New Roman" w:cs="Times New Roman"/>
+          <w:sz w:val="24"/>
+          <w:szCs w:val="24"/>
+        </w:rPr>
+        <w:t xml:space="preserve"> </w:t>
+      </w:r>
+      <w:r>
+        <w:rPr>
+          <w:rFonts w:ascii="Times New Roman" w:hAnsi="Times New Roman" w:cs="Times New Roman"/>
+          <w:sz w:val="24"/>
+          <w:szCs w:val="24"/>
+        </w:rPr>
+        <w:t>hält den Fortschritt des Ziels fest</w:t>
+      </w:r>
+    </w:p>
+    <w:p>
+      <w:pPr>
+        <w:pStyle w:val="Listenabsatz"/>
+        <w:rPr>
+          <w:rFonts w:ascii="Times New Roman" w:hAnsi="Times New Roman" w:cs="Times New Roman"/>
+          <w:sz w:val="24"/>
+          <w:szCs w:val="24"/>
+        </w:rPr>
+      </w:pPr>
+    </w:p>
+    <w:p>
+      <w:pPr>
+        <w:pStyle w:val="Listenabsatz"/>
+        <w:numPr>
+          <w:ilvl w:val="0"/>
+          <w:numId w:val="25"/>
+        </w:numPr>
+        <w:rPr>
+          <w:rFonts w:ascii="Times New Roman" w:hAnsi="Times New Roman" w:cs="Times New Roman"/>
+          <w:sz w:val="24"/>
+          <w:szCs w:val="24"/>
+        </w:rPr>
+      </w:pPr>
+      <w:r>
+        <w:rPr>
+          <w:rFonts w:ascii="Times New Roman" w:hAnsi="Times New Roman" w:cs="Times New Roman"/>
+          <w:sz w:val="24"/>
+          <w:szCs w:val="24"/>
+        </w:rPr>
+        <w:t xml:space="preserve">isCompleted() </w:t>
+      </w:r>
+      <w:r>
+        <w:rPr>
+          <w:rStyle w:val="pl-c"/>
+          <w:rFonts w:ascii="Times New Roman" w:hAnsi="Times New Roman" w:cs="Times New Roman"/>
+          <w:sz w:val="24"/>
+          <w:szCs w:val="24"/>
+        </w:rPr>
+        <w:t>prüft</w:t>
+      </w:r>
+      <w:r>
+        <w:rPr>
+          <w:rStyle w:val="pl-c"/>
+          <w:rFonts w:ascii="Times New Roman" w:hAnsi="Times New Roman" w:cs="Times New Roman"/>
+          <w:sz w:val="24"/>
+          <w:szCs w:val="24"/>
+        </w:rPr>
+        <w:t xml:space="preserve"> ob die </w:t>
+      </w:r>
+      <w:r>
+        <w:rPr>
+          <w:rStyle w:val="pl-c"/>
+          <w:rFonts w:ascii="Times New Roman" w:hAnsi="Times New Roman" w:cs="Times New Roman"/>
+          <w:sz w:val="24"/>
+          <w:szCs w:val="24"/>
+        </w:rPr>
+        <w:t>für</w:t>
+      </w:r>
+      <w:r>
+        <w:rPr>
+          <w:rStyle w:val="pl-c"/>
+          <w:rFonts w:ascii="Times New Roman" w:hAnsi="Times New Roman" w:cs="Times New Roman"/>
+          <w:sz w:val="24"/>
+          <w:szCs w:val="24"/>
+        </w:rPr>
+        <w:t xml:space="preserve"> dieses Level spezifizierte </w:t>
+      </w:r>
+      <w:r>
+        <w:rPr>
+          <w:rStyle w:val="pl-c"/>
+          <w:rFonts w:ascii="Times New Roman" w:hAnsi="Times New Roman" w:cs="Times New Roman"/>
+          <w:sz w:val="24"/>
+          <w:szCs w:val="24"/>
+        </w:rPr>
+        <w:t>Ziel erfüllt wurde</w:t>
+      </w:r>
+    </w:p>
+    <w:p>
+      <w:pPr>
+        <w:rPr>
+          <w:rFonts w:ascii="Times New Roman" w:hAnsi="Times New Roman" w:cs="Times New Roman"/>
+          <w:sz w:val="24"/>
+          <w:szCs w:val="24"/>
+        </w:rPr>
+      </w:pPr>
+    </w:p>
+    <w:p>
+      <w:pPr>
+        <w:rPr>
+          <w:rFonts w:ascii="Times New Roman" w:hAnsi="Times New Roman" w:cs="Times New Roman"/>
+          <w:sz w:val="24"/>
+          <w:szCs w:val="24"/>
+        </w:rPr>
+      </w:pPr>
+    </w:p>
+    <w:p>
+      <w:pPr>
+        <w:pStyle w:val="berschrift3"/>
+        <w:numPr>
+          <w:ilvl w:val="2"/>
+          <w:numId w:val="4"/>
+        </w:numPr>
+        <w:rPr>
+          <w:rFonts w:ascii="Times New Roman" w:hAnsi="Times New Roman" w:cs="Times New Roman"/>
+          <w:b/>
+          <w:color w:val="auto"/>
+        </w:rPr>
+      </w:pPr>
+      <w:r>
+        <w:rPr>
+          <w:rFonts w:ascii="Times New Roman" w:hAnsi="Times New Roman" w:cs="Times New Roman"/>
+          <w:b/>
+          <w:color w:val="auto"/>
+        </w:rPr>
+        <w:t>PowerUp</w:t>
+      </w:r>
+    </w:p>
+    <w:p>
+      <w:pPr>
+        <w:rPr>
+          <w:rFonts w:ascii="Times New Roman" w:hAnsi="Times New Roman" w:cs="Times New Roman"/>
+          <w:sz w:val="24"/>
+          <w:szCs w:val="24"/>
+        </w:rPr>
+      </w:pPr>
+    </w:p>
+    <w:p>
+      <w:pPr>
+        <w:rPr>
+          <w:rFonts w:ascii="Times New Roman" w:hAnsi="Times New Roman" w:cs="Times New Roman"/>
+          <w:sz w:val="24"/>
+          <w:szCs w:val="24"/>
+        </w:rPr>
+      </w:pPr>
+      <w:r>
+        <w:rPr>
+          <w:rStyle w:val="pl-c"/>
+          <w:rFonts w:ascii="Times New Roman" w:hAnsi="Times New Roman" w:cs="Times New Roman"/>
+          <w:sz w:val="24"/>
+          <w:szCs w:val="24"/>
+        </w:rPr>
+        <w:t>Ein PoweUp kann Aspekte des Spiels manipulieren, wenn es aktiviert wird. Der Versuch ein PowerUp zu aktivieren kann an fast allen Stellen des Spiels passieren. Ob das PowerUp zu diesem Zeitpunkt wirklich genutzt werden kann, muss in _isConsumable geprüft werden.</w:t>
+      </w:r>
+      <w:r>
+        <w:rPr>
+          <w:rStyle w:val="pl-c"/>
+          <w:rFonts w:ascii="Times New Roman" w:hAnsi="Times New Roman" w:cs="Times New Roman"/>
+          <w:sz w:val="24"/>
+          <w:szCs w:val="24"/>
+        </w:rPr>
+        <w:t xml:space="preserve"> </w:t>
+      </w:r>
+      <w:r>
+        <w:rPr>
+          <w:rFonts w:ascii="Times New Roman" w:hAnsi="Times New Roman" w:cs="Times New Roman"/>
+          <w:sz w:val="24"/>
+          <w:szCs w:val="24"/>
+        </w:rPr>
+        <w:t xml:space="preserve">Der Zustand eines </w:t>
+      </w:r>
+      <w:r>
+        <w:rPr>
+          <w:rFonts w:ascii="Times New Roman" w:hAnsi="Times New Roman" w:cs="Times New Roman"/>
+          <w:sz w:val="24"/>
+          <w:szCs w:val="24"/>
+        </w:rPr>
+        <w:t>PowerUps</w:t>
+      </w:r>
+      <w:r>
+        <w:rPr>
+          <w:rFonts w:ascii="Times New Roman" w:hAnsi="Times New Roman" w:cs="Times New Roman"/>
+          <w:sz w:val="24"/>
+          <w:szCs w:val="24"/>
+        </w:rPr>
+        <w:t xml:space="preserve"> besteht aus</w:t>
+      </w:r>
+    </w:p>
+    <w:p>
+      <w:pPr>
+        <w:pStyle w:val="Listenabsatz"/>
+        <w:numPr>
+          <w:ilvl w:val="0"/>
+          <w:numId w:val="22"/>
+        </w:numPr>
+        <w:rPr>
+          <w:rFonts w:ascii="Times New Roman" w:hAnsi="Times New Roman" w:cs="Times New Roman"/>
+          <w:sz w:val="24"/>
+          <w:szCs w:val="24"/>
+        </w:rPr>
+      </w:pPr>
+      <w:r>
+        <w:rPr>
+          <w:rFonts w:ascii="Times New Roman" w:hAnsi="Times New Roman" w:cs="Times New Roman"/>
+          <w:sz w:val="24"/>
+          <w:szCs w:val="24"/>
+        </w:rPr>
+        <w:t>_model</w:t>
+      </w:r>
+      <w:r>
+        <w:rPr>
+          <w:rFonts w:ascii="Times New Roman" w:hAnsi="Times New Roman" w:cs="Times New Roman"/>
+          <w:sz w:val="24"/>
+          <w:szCs w:val="24"/>
+        </w:rPr>
+        <w:t xml:space="preserve"> </w:t>
+      </w:r>
+      <w:r>
+        <w:rPr>
+          <w:rFonts w:ascii="Times New Roman" w:hAnsi="Times New Roman" w:cs="Times New Roman"/>
+          <w:sz w:val="24"/>
+          <w:szCs w:val="24"/>
+        </w:rPr>
+        <w:t xml:space="preserve">das zum </w:t>
+      </w:r>
+      <w:r>
+        <w:rPr>
+          <w:rFonts w:ascii="Times New Roman" w:hAnsi="Times New Roman" w:cs="Times New Roman"/>
+          <w:sz w:val="24"/>
+          <w:szCs w:val="24"/>
+        </w:rPr>
+        <w:t>PowerUp</w:t>
+      </w:r>
+      <w:r>
+        <w:rPr>
+          <w:rFonts w:ascii="Times New Roman" w:hAnsi="Times New Roman" w:cs="Times New Roman"/>
+          <w:sz w:val="24"/>
+          <w:szCs w:val="24"/>
+        </w:rPr>
+        <w:t xml:space="preserve"> zugehörige</w:t>
+      </w:r>
+      <w:r>
+        <w:rPr>
+          <w:rFonts w:ascii="Times New Roman" w:hAnsi="Times New Roman" w:cs="Times New Roman"/>
+          <w:sz w:val="24"/>
+          <w:szCs w:val="24"/>
+        </w:rPr>
+        <w:t xml:space="preserve"> Model</w:t>
+      </w:r>
+    </w:p>
+    <w:p>
+      <w:pPr>
+        <w:pStyle w:val="Listenabsatz"/>
+        <w:rPr>
+          <w:rFonts w:ascii="Times New Roman" w:hAnsi="Times New Roman" w:cs="Times New Roman"/>
+          <w:sz w:val="24"/>
+          <w:szCs w:val="24"/>
+        </w:rPr>
+      </w:pPr>
+    </w:p>
+    <w:p>
+      <w:pPr>
+        <w:pStyle w:val="Listenabsatz"/>
+        <w:numPr>
+          <w:ilvl w:val="0"/>
+          <w:numId w:val="22"/>
+        </w:numPr>
+        <w:rPr>
+          <w:rFonts w:ascii="Times New Roman" w:hAnsi="Times New Roman" w:cs="Times New Roman"/>
+          <w:sz w:val="24"/>
+          <w:szCs w:val="24"/>
+        </w:rPr>
+      </w:pPr>
+      <w:r>
+        <w:rPr>
+          <w:rFonts w:ascii="Times New Roman" w:hAnsi="Times New Roman" w:cs="Times New Roman"/>
+          <w:sz w:val="24"/>
+          <w:szCs w:val="24"/>
+        </w:rPr>
+        <w:t>_id</w:t>
+      </w:r>
+      <w:r>
+        <w:rPr>
+          <w:rFonts w:ascii="Times New Roman" w:hAnsi="Times New Roman" w:cs="Times New Roman"/>
+          <w:sz w:val="24"/>
+          <w:szCs w:val="24"/>
+        </w:rPr>
+        <w:t xml:space="preserve"> </w:t>
+      </w:r>
+      <w:r>
+        <w:rPr>
+          <w:rFonts w:ascii="Times New Roman" w:hAnsi="Times New Roman" w:cs="Times New Roman"/>
+          <w:sz w:val="24"/>
+          <w:szCs w:val="24"/>
+        </w:rPr>
+        <w:t>wird genutzt, um in serialisierten Objekt dieses PowerUp zu</w:t>
+      </w:r>
+      <w:r>
+        <w:rPr>
+          <w:rFonts w:ascii="Times New Roman" w:hAnsi="Times New Roman" w:cs="Times New Roman"/>
+          <w:sz w:val="24"/>
+          <w:szCs w:val="24"/>
+        </w:rPr>
+        <w:t xml:space="preserve"> </w:t>
+      </w:r>
+      <w:r>
+        <w:rPr>
+          <w:rFonts w:ascii="Times New Roman" w:hAnsi="Times New Roman" w:cs="Times New Roman"/>
+          <w:sz w:val="24"/>
+          <w:szCs w:val="24"/>
+        </w:rPr>
+        <w:t>referenzieren. (zB. kann in der JSON Datei eines Tetrominos diese id</w:t>
+      </w:r>
+      <w:r>
+        <w:rPr>
+          <w:rFonts w:ascii="Times New Roman" w:hAnsi="Times New Roman" w:cs="Times New Roman"/>
+          <w:sz w:val="24"/>
+          <w:szCs w:val="24"/>
+        </w:rPr>
+        <w:t xml:space="preserve"> </w:t>
+      </w:r>
+      <w:r>
+        <w:rPr>
+          <w:rFonts w:ascii="Times New Roman" w:hAnsi="Times New Roman" w:cs="Times New Roman"/>
+          <w:sz w:val="24"/>
+          <w:szCs w:val="24"/>
+        </w:rPr>
+        <w:t>angegeben werden, damit dieser Tetromino dieses PowerUp besitzt)</w:t>
+      </w:r>
+    </w:p>
+    <w:p>
+      <w:pPr>
+        <w:pStyle w:val="Listenabsatz"/>
+        <w:rPr>
+          <w:rFonts w:ascii="Times New Roman" w:hAnsi="Times New Roman" w:cs="Times New Roman"/>
+          <w:sz w:val="24"/>
+          <w:szCs w:val="24"/>
+        </w:rPr>
+      </w:pPr>
+    </w:p>
+    <w:p>
+      <w:pPr>
+        <w:jc w:val="both"/>
+        <w:rPr>
+          <w:rFonts w:ascii="Times New Roman" w:hAnsi="Times New Roman" w:cs="Times New Roman"/>
+          <w:sz w:val="24"/>
+          <w:szCs w:val="24"/>
+        </w:rPr>
+      </w:pPr>
+      <w:r>
+        <w:rPr>
+          <w:rFonts w:ascii="Times New Roman" w:hAnsi="Times New Roman" w:cs="Times New Roman"/>
+          <w:sz w:val="24"/>
+          <w:szCs w:val="24"/>
+        </w:rPr>
+        <w:t xml:space="preserve">Die </w:t>
+      </w:r>
+      <w:r>
+        <w:rPr>
+          <w:rFonts w:ascii="Times New Roman" w:hAnsi="Times New Roman" w:cs="Times New Roman"/>
+          <w:sz w:val="24"/>
+          <w:szCs w:val="24"/>
+        </w:rPr>
+        <w:t>PowerUp</w:t>
+      </w:r>
+      <w:r>
+        <w:rPr>
+          <w:rFonts w:ascii="Times New Roman" w:hAnsi="Times New Roman" w:cs="Times New Roman"/>
+          <w:sz w:val="24"/>
+          <w:szCs w:val="24"/>
+        </w:rPr>
+        <w:t xml:space="preserve"> Klasse hat folgende Methoden:</w:t>
+      </w:r>
+    </w:p>
+    <w:p>
+      <w:pPr>
+        <w:pStyle w:val="Listenabsatz"/>
+        <w:numPr>
+          <w:ilvl w:val="0"/>
+          <w:numId w:val="23"/>
+        </w:numPr>
+        <w:rPr>
+          <w:rFonts w:ascii="Times New Roman" w:hAnsi="Times New Roman" w:cs="Times New Roman"/>
+          <w:sz w:val="24"/>
+          <w:szCs w:val="24"/>
+        </w:rPr>
+      </w:pPr>
+      <w:r>
+        <w:rPr>
+          <w:rFonts w:ascii="Times New Roman" w:hAnsi="Times New Roman" w:cs="Times New Roman"/>
+          <w:sz w:val="24"/>
+          <w:szCs w:val="24"/>
+        </w:rPr>
+        <w:t>PowerUp muss wenigstens das Model kennen, welches es manipulieren soll.</w:t>
+      </w:r>
+    </w:p>
+    <w:p>
+      <w:pPr>
+        <w:pStyle w:val="Listenabsatz"/>
+        <w:rPr>
+          <w:rFonts w:ascii="Times New Roman" w:hAnsi="Times New Roman" w:cs="Times New Roman"/>
+          <w:sz w:val="24"/>
+          <w:szCs w:val="24"/>
+        </w:rPr>
+      </w:pPr>
+    </w:p>
+    <w:p>
+      <w:pPr>
+        <w:pStyle w:val="Listenabsatz"/>
+        <w:numPr>
+          <w:ilvl w:val="0"/>
+          <w:numId w:val="23"/>
+        </w:numPr>
+        <w:rPr>
+          <w:rStyle w:val="pl-c"/>
+          <w:rFonts w:ascii="Times New Roman" w:hAnsi="Times New Roman" w:cs="Times New Roman"/>
+          <w:sz w:val="24"/>
+          <w:szCs w:val="24"/>
+        </w:rPr>
+      </w:pPr>
+      <w:r>
+        <w:rPr>
+          <w:rFonts w:ascii="Times New Roman" w:hAnsi="Times New Roman" w:cs="Times New Roman"/>
+          <w:sz w:val="24"/>
+          <w:szCs w:val="24"/>
+        </w:rPr>
+        <w:t xml:space="preserve">Consume </w:t>
+      </w:r>
+      <w:r>
+        <w:rPr>
+          <w:rStyle w:val="pl-c"/>
+          <w:rFonts w:ascii="Times New Roman" w:hAnsi="Times New Roman" w:cs="Times New Roman"/>
+          <w:sz w:val="24"/>
+          <w:szCs w:val="24"/>
+        </w:rPr>
+        <w:t>a</w:t>
+      </w:r>
+      <w:r>
+        <w:rPr>
+          <w:rStyle w:val="pl-c"/>
+          <w:rFonts w:ascii="Times New Roman" w:hAnsi="Times New Roman" w:cs="Times New Roman"/>
+          <w:sz w:val="24"/>
+          <w:szCs w:val="24"/>
+        </w:rPr>
+        <w:t>ktiviert das PowerUp. Jedes PowerUp muss eine individuelle Implementation</w:t>
+      </w:r>
+      <w:r>
+        <w:rPr>
+          <w:rStyle w:val="pl-c"/>
+          <w:rFonts w:ascii="Times New Roman" w:hAnsi="Times New Roman" w:cs="Times New Roman"/>
+          <w:sz w:val="24"/>
+          <w:szCs w:val="24"/>
+        </w:rPr>
+        <w:t xml:space="preserve"> vornehmen</w:t>
+      </w:r>
+    </w:p>
+    <w:p>
+      <w:pPr>
+        <w:pStyle w:val="Listenabsatz"/>
+        <w:rPr>
+          <w:rFonts w:ascii="Times New Roman" w:hAnsi="Times New Roman" w:cs="Times New Roman"/>
+          <w:sz w:val="24"/>
+          <w:szCs w:val="24"/>
+        </w:rPr>
+      </w:pPr>
+    </w:p>
+    <w:p>
+      <w:pPr>
+        <w:pStyle w:val="Listenabsatz"/>
+        <w:numPr>
+          <w:ilvl w:val="0"/>
+          <w:numId w:val="23"/>
+        </w:numPr>
+        <w:rPr>
+          <w:rFonts w:ascii="Times New Roman" w:hAnsi="Times New Roman" w:cs="Times New Roman"/>
+          <w:sz w:val="24"/>
+          <w:szCs w:val="24"/>
+        </w:rPr>
+      </w:pPr>
+      <w:r>
+        <w:rPr>
+          <w:rStyle w:val="pl-en"/>
+          <w:rFonts w:ascii="Times New Roman" w:hAnsi="Times New Roman" w:cs="Times New Roman"/>
+          <w:sz w:val="24"/>
+          <w:szCs w:val="24"/>
+        </w:rPr>
+        <w:t>_isConsumable</w:t>
+      </w:r>
+      <w:r>
+        <w:rPr>
+          <w:rStyle w:val="pl-en"/>
+          <w:rFonts w:ascii="Times New Roman" w:hAnsi="Times New Roman" w:cs="Times New Roman"/>
+          <w:sz w:val="24"/>
+          <w:szCs w:val="24"/>
+        </w:rPr>
+        <w:t xml:space="preserve"> implementiert die Bedingung, welche zur Aktivierung des PowerUps notwendig ist. kwargs enthält Daten, die benötigt werden, um zu überprüfen ob die Bedingung erfüllt wurde.</w:t>
+      </w:r>
+    </w:p>
+    <w:p>
+      <w:pPr>
+        <w:rPr>
+          <w:rFonts w:ascii="Times New Roman" w:hAnsi="Times New Roman" w:cs="Times New Roman"/>
+          <w:sz w:val="24"/>
+          <w:szCs w:val="24"/>
+        </w:rPr>
+      </w:pPr>
+    </w:p>
     <w:p>
       <w:pPr>
         <w:pStyle w:val="berschrift2"/>
@@ -13283,9 +14099,10 @@
           <w:sz w:val="28"/>
           <w:szCs w:val="28"/>
         </w:rPr>
+        <w:lastRenderedPageBreak/>
         <w:t xml:space="preserve"> </w:t>
       </w:r>
-      <w:bookmarkStart w:id="16" w:name="_Toc486765769"/>
+      <w:bookmarkStart w:id="17" w:name="_Toc486765769"/>
       <w:r>
         <w:rPr>
           <w:rFonts w:ascii="Times New Roman" w:hAnsi="Times New Roman" w:cs="Times New Roman"/>
@@ -13306,7 +14123,7 @@
         </w:rPr>
         <w:t>View</w:t>
       </w:r>
-      <w:bookmarkEnd w:id="16"/>
+      <w:bookmarkEnd w:id="17"/>
     </w:p>
     <w:p>
       <w:pPr>
@@ -13536,7 +14353,7 @@
           <w:color w:val="auto"/>
         </w:rPr>
       </w:pPr>
-      <w:bookmarkStart w:id="17" w:name="_Toc486765770"/>
+      <w:bookmarkStart w:id="18" w:name="_Toc486765770"/>
       <w:r>
         <w:rPr>
           <w:rFonts w:ascii="Times New Roman" w:hAnsi="Times New Roman" w:cs="Times New Roman"/>
@@ -13545,7 +14362,7 @@
         </w:rPr>
         <w:t>HTML-Dokument</w:t>
       </w:r>
-      <w:bookmarkEnd w:id="17"/>
+      <w:bookmarkEnd w:id="18"/>
     </w:p>
     <w:p>
       <w:pPr>
@@ -14476,41 +15293,41 @@
                 <w:sz w:val="20"/>
                 <w:szCs w:val="20"/>
               </w:rPr>
+              <w:t>41</w:t>
+            </w:r>
+          </w:p>
+          <w:p>
+            <w:pPr>
+              <w:rPr>
+                <w:rFonts w:ascii="Courier New" w:hAnsi="Courier New" w:cs="Courier New"/>
+                <w:sz w:val="20"/>
+                <w:szCs w:val="20"/>
+              </w:rPr>
+            </w:pPr>
+            <w:r>
+              <w:rPr>
+                <w:rFonts w:ascii="Courier New" w:hAnsi="Courier New" w:cs="Courier New"/>
+                <w:sz w:val="20"/>
+                <w:szCs w:val="20"/>
+              </w:rPr>
+              <w:t>42</w:t>
+            </w:r>
+          </w:p>
+          <w:p>
+            <w:pPr>
+              <w:rPr>
+                <w:rFonts w:ascii="Courier New" w:hAnsi="Courier New" w:cs="Courier New"/>
+                <w:sz w:val="20"/>
+                <w:szCs w:val="20"/>
+              </w:rPr>
+            </w:pPr>
+            <w:r>
+              <w:rPr>
+                <w:rFonts w:ascii="Courier New" w:hAnsi="Courier New" w:cs="Courier New"/>
+                <w:sz w:val="20"/>
+                <w:szCs w:val="20"/>
+              </w:rPr>
               <w:lastRenderedPageBreak/>
-              <w:t>41</w:t>
-            </w:r>
-          </w:p>
-          <w:p>
-            <w:pPr>
-              <w:rPr>
-                <w:rFonts w:ascii="Courier New" w:hAnsi="Courier New" w:cs="Courier New"/>
-                <w:sz w:val="20"/>
-                <w:szCs w:val="20"/>
-              </w:rPr>
-            </w:pPr>
-            <w:r>
-              <w:rPr>
-                <w:rFonts w:ascii="Courier New" w:hAnsi="Courier New" w:cs="Courier New"/>
-                <w:sz w:val="20"/>
-                <w:szCs w:val="20"/>
-              </w:rPr>
-              <w:t>42</w:t>
-            </w:r>
-          </w:p>
-          <w:p>
-            <w:pPr>
-              <w:rPr>
-                <w:rFonts w:ascii="Courier New" w:hAnsi="Courier New" w:cs="Courier New"/>
-                <w:sz w:val="20"/>
-                <w:szCs w:val="20"/>
-              </w:rPr>
-            </w:pPr>
-            <w:r>
-              <w:rPr>
-                <w:rFonts w:ascii="Courier New" w:hAnsi="Courier New" w:cs="Courier New"/>
-                <w:sz w:val="20"/>
-                <w:szCs w:val="20"/>
-              </w:rPr>
               <w:t>43</w:t>
             </w:r>
           </w:p>
@@ -17512,16 +18329,6 @@
                 <w:lang w:val="en-US" w:eastAsia="de-DE"/>
               </w:rPr>
               <w:br/>
-            </w:r>
-            <w:r>
-              <w:rPr>
-                <w:rFonts w:ascii="Courier New" w:eastAsia="Times New Roman" w:hAnsi="Courier New" w:cs="Courier New"/>
-                <w:color w:val="000000"/>
-                <w:sz w:val="20"/>
-                <w:szCs w:val="20"/>
-                <w:lang w:val="en-US" w:eastAsia="de-DE"/>
-              </w:rPr>
-              <w:lastRenderedPageBreak/>
               <w:t xml:space="preserve">    </w:t>
             </w:r>
             <w:r>
@@ -17612,6 +18419,16 @@
                 <w:lang w:val="en-US" w:eastAsia="de-DE"/>
               </w:rPr>
               <w:br/>
+            </w:r>
+            <w:r>
+              <w:rPr>
+                <w:rFonts w:ascii="Courier New" w:eastAsia="Times New Roman" w:hAnsi="Courier New" w:cs="Courier New"/>
+                <w:color w:val="000000"/>
+                <w:sz w:val="20"/>
+                <w:szCs w:val="20"/>
+                <w:lang w:val="en-US" w:eastAsia="de-DE"/>
+              </w:rPr>
+              <w:lastRenderedPageBreak/>
               <w:t xml:space="preserve">    &lt;/</w:t>
             </w:r>
             <w:r>
@@ -20156,7 +20973,7 @@
           <w:szCs w:val="24"/>
         </w:rPr>
       </w:pPr>
-      <w:bookmarkStart w:id="18" w:name="_Toc486765838"/>
+      <w:bookmarkStart w:id="19" w:name="_Toc486765838"/>
       <w:r>
         <w:rPr>
           <w:rFonts w:ascii="Times New Roman" w:hAnsi="Times New Roman" w:cs="Times New Roman"/>
@@ -20229,7 +21046,7 @@
         </w:rPr>
         <w:t>: HTML Basisdokument des Spiels</w:t>
       </w:r>
-      <w:bookmarkEnd w:id="18"/>
+      <w:bookmarkEnd w:id="19"/>
     </w:p>
     <w:p>
       <w:pPr>
@@ -20271,7 +21088,7 @@
           <w:color w:val="auto"/>
         </w:rPr>
       </w:pPr>
-      <w:bookmarkStart w:id="19" w:name="_Toc486765771"/>
+      <w:bookmarkStart w:id="20" w:name="_Toc486765771"/>
       <w:r>
         <w:rPr>
           <w:rFonts w:ascii="Times New Roman" w:hAnsi="Times New Roman" w:cs="Times New Roman"/>
@@ -20280,7 +21097,7 @@
         </w:rPr>
         <w:t>TetrisView als Schnittstelle zum HTML-Dokument</w:t>
       </w:r>
-      <w:bookmarkEnd w:id="19"/>
+      <w:bookmarkEnd w:id="20"/>
     </w:p>
     <w:p>
       <w:pPr>
@@ -20358,9 +21175,10 @@
           <w:sz w:val="28"/>
           <w:szCs w:val="28"/>
         </w:rPr>
+        <w:lastRenderedPageBreak/>
         <w:t xml:space="preserve"> </w:t>
       </w:r>
-      <w:bookmarkStart w:id="20" w:name="_Toc486765772"/>
+      <w:bookmarkStart w:id="21" w:name="_Toc486765772"/>
       <w:r>
         <w:rPr>
           <w:rFonts w:ascii="Times New Roman" w:hAnsi="Times New Roman" w:cs="Times New Roman"/>
@@ -20381,7 +21199,7 @@
         </w:rPr>
         <w:t>Controller</w:t>
       </w:r>
-      <w:bookmarkEnd w:id="20"/>
+      <w:bookmarkEnd w:id="21"/>
     </w:p>
     <w:p>
       <w:pPr>
@@ -21034,7 +21852,7 @@
           <w:color w:val="auto"/>
         </w:rPr>
       </w:pPr>
-      <w:bookmarkStart w:id="21" w:name="_Toc486765773"/>
+      <w:bookmarkStart w:id="22" w:name="_Toc486765773"/>
       <w:r>
         <w:rPr>
           <w:rFonts w:ascii="Times New Roman" w:hAnsi="Times New Roman" w:cs="Times New Roman"/>
@@ -21044,7 +21862,7 @@
         <w:lastRenderedPageBreak/>
         <w:t>Level- und Parametrisierungskonzept</w:t>
       </w:r>
-      <w:bookmarkEnd w:id="21"/>
+      <w:bookmarkEnd w:id="22"/>
     </w:p>
     <w:p>
       <w:pPr>
@@ -21081,7 +21899,7 @@
         </w:rPr>
         <w:t xml:space="preserve"> </w:t>
       </w:r>
-      <w:bookmarkStart w:id="22" w:name="_Toc486765774"/>
+      <w:bookmarkStart w:id="23" w:name="_Toc486765774"/>
       <w:r>
         <w:rPr>
           <w:rFonts w:ascii="Times New Roman" w:hAnsi="Times New Roman" w:cs="Times New Roman"/>
@@ -21102,7 +21920,7 @@
         </w:rPr>
         <w:t>onzept</w:t>
       </w:r>
-      <w:bookmarkEnd w:id="22"/>
+      <w:bookmarkEnd w:id="23"/>
       <w:r>
         <w:rPr>
           <w:rFonts w:ascii="Times New Roman" w:hAnsi="Times New Roman" w:cs="Times New Roman"/>
@@ -21964,7 +22782,7 @@
           <w:szCs w:val="24"/>
         </w:rPr>
       </w:pPr>
-      <w:bookmarkStart w:id="23" w:name="_Toc486765829"/>
+      <w:bookmarkStart w:id="24" w:name="_Toc486765829"/>
       <w:r>
         <w:rPr>
           <w:rFonts w:ascii="Times New Roman" w:hAnsi="Times New Roman" w:cs="Times New Roman"/>
@@ -22036,7 +22854,7 @@
         </w:rPr>
         <w:t>: Punktesystem für Tetris</w:t>
       </w:r>
-      <w:bookmarkEnd w:id="23"/>
+      <w:bookmarkEnd w:id="24"/>
     </w:p>
     <w:p>
       <w:pPr>
@@ -22170,7 +22988,7 @@
       <w:r>
         <w:t xml:space="preserve"> </w:t>
       </w:r>
-      <w:bookmarkStart w:id="24" w:name="_Toc486765775"/>
+      <w:bookmarkStart w:id="25" w:name="_Toc486765775"/>
       <w:r>
         <w:rPr>
           <w:rFonts w:ascii="Times New Roman" w:hAnsi="Times New Roman" w:cs="Times New Roman"/>
@@ -22200,7 +23018,7 @@
         </w:rPr>
         <w:t>onzept</w:t>
       </w:r>
-      <w:bookmarkEnd w:id="24"/>
+      <w:bookmarkEnd w:id="25"/>
     </w:p>
     <w:p/>
     <w:p>
@@ -22338,7 +23156,7 @@
           <w:color w:val="auto"/>
         </w:rPr>
       </w:pPr>
-      <w:bookmarkStart w:id="25" w:name="_Toc486765776"/>
+      <w:bookmarkStart w:id="26" w:name="_Toc486765776"/>
       <w:r>
         <w:rPr>
           <w:rFonts w:ascii="Times New Roman" w:hAnsi="Times New Roman" w:cs="Times New Roman"/>
@@ -22347,7 +23165,7 @@
         </w:rPr>
         <w:t>Allgemeine Konfiguration</w:t>
       </w:r>
-      <w:bookmarkEnd w:id="25"/>
+      <w:bookmarkEnd w:id="26"/>
     </w:p>
     <w:p>
       <w:pPr>
@@ -22612,7 +23430,7 @@
           <w:szCs w:val="24"/>
         </w:rPr>
       </w:pPr>
-      <w:bookmarkStart w:id="26" w:name="_Toc486765839"/>
+      <w:bookmarkStart w:id="27" w:name="_Toc486765839"/>
       <w:r>
         <w:rPr>
           <w:rFonts w:ascii="Times New Roman" w:hAnsi="Times New Roman" w:cs="Times New Roman"/>
@@ -22684,7 +23502,7 @@
         </w:rPr>
         <w:t>: Parametrisierung des Spielfeldes</w:t>
       </w:r>
-      <w:bookmarkEnd w:id="26"/>
+      <w:bookmarkEnd w:id="27"/>
     </w:p>
     <w:p>
       <w:pPr>
@@ -22783,7 +23601,7 @@
           <w:color w:val="auto"/>
         </w:rPr>
       </w:pPr>
-      <w:bookmarkStart w:id="27" w:name="_Toc486765777"/>
+      <w:bookmarkStart w:id="28" w:name="_Toc486765777"/>
       <w:r>
         <w:rPr>
           <w:rFonts w:ascii="Times New Roman" w:hAnsi="Times New Roman" w:cs="Times New Roman"/>
@@ -22792,7 +23610,7 @@
         </w:rPr>
         <w:t>Tetrominoes</w:t>
       </w:r>
-      <w:bookmarkEnd w:id="27"/>
+      <w:bookmarkEnd w:id="28"/>
     </w:p>
     <w:p>
       <w:pPr>
@@ -23703,7 +24521,7 @@
           <w:szCs w:val="24"/>
         </w:rPr>
       </w:pPr>
-      <w:bookmarkStart w:id="28" w:name="_Toc486765840"/>
+      <w:bookmarkStart w:id="29" w:name="_Toc486765840"/>
       <w:r>
         <w:rPr>
           <w:rFonts w:ascii="Times New Roman" w:hAnsi="Times New Roman" w:cs="Times New Roman"/>
@@ -23775,7 +24593,7 @@
         </w:rPr>
         <w:t>: Beispiel Parametrisierung eines Tetrominoes</w:t>
       </w:r>
-      <w:bookmarkEnd w:id="28"/>
+      <w:bookmarkEnd w:id="29"/>
     </w:p>
     <w:p>
       <w:pPr>
@@ -23837,7 +24655,7 @@
           <w:sz w:val="24"/>
           <w:szCs w:val="24"/>
         </w:rPr>
-        <w:t xml:space="preserve">Schlüssel tetrominoes </w:t>
+        <w:t>Schlüssel tetrominoes enthält eine List von Objekte</w:t>
       </w:r>
       <w:r>
         <w:rPr>
@@ -23847,7 +24665,7 @@
           <w:sz w:val="24"/>
           <w:szCs w:val="24"/>
         </w:rPr>
-        <w:t>enthält eine List von Objekte</w:t>
+        <w:t>n die Tetrominoes beschreiben,</w:t>
       </w:r>
       <w:r>
         <w:rPr>
@@ -23857,7 +24675,7 @@
           <w:sz w:val="24"/>
           <w:szCs w:val="24"/>
         </w:rPr>
-        <w:t>n die Tetrominoes beschreiben,</w:t>
+        <w:t xml:space="preserve"> alle Tetrominoes die verwendet werden können</w:t>
       </w:r>
       <w:r>
         <w:rPr>
@@ -23867,7 +24685,7 @@
           <w:sz w:val="24"/>
           <w:szCs w:val="24"/>
         </w:rPr>
-        <w:t xml:space="preserve"> alle Tetrominoes die verwendet werden können</w:t>
+        <w:t>,</w:t>
       </w:r>
       <w:r>
         <w:rPr>
@@ -23877,9 +24695,102 @@
           <w:sz w:val="24"/>
           <w:szCs w:val="24"/>
         </w:rPr>
+        <w:t xml:space="preserve"> müssen hier definiert werden</w:t>
+      </w:r>
+      <w:r>
+        <w:rPr>
+          <w:rFonts w:ascii="Times New Roman" w:hAnsi="Times New Roman" w:cs="Times New Roman"/>
+          <w:i w:val="0"/>
+          <w:color w:val="auto"/>
+          <w:sz w:val="24"/>
+          <w:szCs w:val="24"/>
+        </w:rPr>
+        <w:t xml:space="preserve">. </w:t>
+      </w:r>
+      <w:r>
+        <w:rPr>
+          <w:rFonts w:ascii="Times New Roman" w:hAnsi="Times New Roman" w:cs="Times New Roman"/>
+          <w:i w:val="0"/>
+          <w:color w:val="auto"/>
+          <w:sz w:val="24"/>
+          <w:szCs w:val="24"/>
+        </w:rPr>
+        <w:t xml:space="preserve">Unter id wird der Name des Tetromino </w:t>
+      </w:r>
+      <w:r>
+        <w:rPr>
+          <w:rFonts w:ascii="Times New Roman" w:hAnsi="Times New Roman" w:cs="Times New Roman"/>
+          <w:i w:val="0"/>
+          <w:color w:val="auto"/>
+          <w:sz w:val="24"/>
+          <w:szCs w:val="24"/>
+        </w:rPr>
+        <w:t>angegeben (eindeutige id für dieses Objekt)</w:t>
+      </w:r>
+      <w:r>
+        <w:rPr>
+          <w:rFonts w:ascii="Times New Roman" w:hAnsi="Times New Roman" w:cs="Times New Roman"/>
+          <w:i w:val="0"/>
+          <w:color w:val="auto"/>
+          <w:sz w:val="24"/>
+          <w:szCs w:val="24"/>
+        </w:rPr>
+        <w:t xml:space="preserve">, die dazu gebraucht </w:t>
+      </w:r>
+      <w:r>
+        <w:rPr>
+          <w:rFonts w:ascii="Times New Roman" w:hAnsi="Times New Roman" w:cs="Times New Roman"/>
+          <w:i w:val="0"/>
+          <w:color w:val="auto"/>
+          <w:sz w:val="24"/>
+          <w:szCs w:val="24"/>
+        </w:rPr>
+        <w:t xml:space="preserve">wird, um </w:t>
+      </w:r>
+      <w:r>
+        <w:rPr>
+          <w:rFonts w:ascii="Times New Roman" w:hAnsi="Times New Roman" w:cs="Times New Roman"/>
+          <w:i w:val="0"/>
+          <w:color w:val="auto"/>
+          <w:sz w:val="24"/>
+          <w:szCs w:val="24"/>
+        </w:rPr>
+        <w:t>bei der Level Parametrisierung anzugeben</w:t>
+      </w:r>
+      <w:r>
+        <w:rPr>
+          <w:rFonts w:ascii="Times New Roman" w:hAnsi="Times New Roman" w:cs="Times New Roman"/>
+          <w:i w:val="0"/>
+          <w:color w:val="auto"/>
+          <w:sz w:val="24"/>
+          <w:szCs w:val="24"/>
+        </w:rPr>
         <w:t>,</w:t>
       </w:r>
       <w:r>
+        <w:rPr>
+          <w:rFonts w:ascii="Times New Roman" w:hAnsi="Times New Roman" w:cs="Times New Roman"/>
+          <w:i w:val="0"/>
+          <w:color w:val="auto"/>
+          <w:sz w:val="24"/>
+          <w:szCs w:val="24"/>
+        </w:rPr>
+        <w:t xml:space="preserve"> ob der Tetromino in dem Level vorkommen soll oder nicht.</w:t>
+      </w:r>
+      <w:r>
+        <w:rPr>
+          <w:rFonts w:ascii="Times New Roman" w:hAnsi="Times New Roman" w:cs="Times New Roman"/>
+          <w:i w:val="0"/>
+          <w:color w:val="auto"/>
+          <w:sz w:val="24"/>
+          <w:szCs w:val="24"/>
+        </w:rPr>
+        <w:t xml:space="preserve"> </w:t>
+      </w:r>
+    </w:p>
+    <w:p>
+      <w:pPr>
+        <w:pStyle w:val="Beschriftung"/>
         <w:rPr>
           <w:rFonts w:ascii="Times New Roman" w:hAnsi="Times New Roman" w:cs="Times New Roman"/>
           <w:i w:val="0"/>
@@ -23887,8 +24798,7 @@
           <w:sz w:val="24"/>
           <w:szCs w:val="24"/>
         </w:rPr>
-        <w:t xml:space="preserve"> müssen hier definiert werden</w:t>
-      </w:r>
+      </w:pPr>
       <w:r>
         <w:rPr>
           <w:rFonts w:ascii="Times New Roman" w:hAnsi="Times New Roman" w:cs="Times New Roman"/>
@@ -23897,7 +24807,7 @@
           <w:sz w:val="24"/>
           <w:szCs w:val="24"/>
         </w:rPr>
-        <w:t xml:space="preserve">. </w:t>
+        <w:t xml:space="preserve">Jeder Stein muss extra angegeben werden, d.h. aus mehreren Steinen ergibt sich dann ein Tetromino und muss unter stones </w:t>
       </w:r>
       <w:r>
         <w:rPr>
@@ -23907,82 +24817,9 @@
           <w:sz w:val="24"/>
           <w:szCs w:val="24"/>
         </w:rPr>
-        <w:t xml:space="preserve">Unter id wird der Name des Tetromino </w:t>
-      </w:r>
-      <w:r>
-        <w:rPr>
-          <w:rFonts w:ascii="Times New Roman" w:hAnsi="Times New Roman" w:cs="Times New Roman"/>
-          <w:i w:val="0"/>
-          <w:color w:val="auto"/>
-          <w:sz w:val="24"/>
-          <w:szCs w:val="24"/>
-        </w:rPr>
-        <w:t>angegeben (eindeutige id für dieses Objekt)</w:t>
-      </w:r>
-      <w:r>
-        <w:rPr>
-          <w:rFonts w:ascii="Times New Roman" w:hAnsi="Times New Roman" w:cs="Times New Roman"/>
-          <w:i w:val="0"/>
-          <w:color w:val="auto"/>
-          <w:sz w:val="24"/>
-          <w:szCs w:val="24"/>
-        </w:rPr>
-        <w:t xml:space="preserve">, die dazu gebraucht </w:t>
-      </w:r>
-      <w:r>
-        <w:rPr>
-          <w:rFonts w:ascii="Times New Roman" w:hAnsi="Times New Roman" w:cs="Times New Roman"/>
-          <w:i w:val="0"/>
-          <w:color w:val="auto"/>
-          <w:sz w:val="24"/>
-          <w:szCs w:val="24"/>
-        </w:rPr>
-        <w:t xml:space="preserve">wird, um </w:t>
-      </w:r>
-      <w:r>
-        <w:rPr>
-          <w:rFonts w:ascii="Times New Roman" w:hAnsi="Times New Roman" w:cs="Times New Roman"/>
-          <w:i w:val="0"/>
-          <w:color w:val="auto"/>
-          <w:sz w:val="24"/>
-          <w:szCs w:val="24"/>
-        </w:rPr>
-        <w:t>bei der Level Parametrisierung anzugeben</w:t>
-      </w:r>
-      <w:r>
-        <w:rPr>
-          <w:rFonts w:ascii="Times New Roman" w:hAnsi="Times New Roman" w:cs="Times New Roman"/>
-          <w:i w:val="0"/>
-          <w:color w:val="auto"/>
-          <w:sz w:val="24"/>
-          <w:szCs w:val="24"/>
-        </w:rPr>
-        <w:t>,</w:t>
-      </w:r>
-      <w:r>
-        <w:rPr>
-          <w:rFonts w:ascii="Times New Roman" w:hAnsi="Times New Roman" w:cs="Times New Roman"/>
-          <w:i w:val="0"/>
-          <w:color w:val="auto"/>
-          <w:sz w:val="24"/>
-          <w:szCs w:val="24"/>
-        </w:rPr>
-        <w:t xml:space="preserve"> ob der Tetromino in dem Level vorkommen soll oder nicht.</w:t>
-      </w:r>
-      <w:r>
-        <w:rPr>
-          <w:rFonts w:ascii="Times New Roman" w:hAnsi="Times New Roman" w:cs="Times New Roman"/>
-          <w:i w:val="0"/>
-          <w:color w:val="auto"/>
-          <w:sz w:val="24"/>
-          <w:szCs w:val="24"/>
-        </w:rPr>
-        <w:t xml:space="preserve"> </w:t>
-      </w:r>
-    </w:p>
-    <w:p>
-      <w:pPr>
-        <w:pStyle w:val="Beschriftung"/>
+        <w:t xml:space="preserve">angegeben werden. Genau </w:t>
+      </w:r>
+      <w:r>
         <w:rPr>
           <w:rFonts w:ascii="Times New Roman" w:hAnsi="Times New Roman" w:cs="Times New Roman"/>
           <w:i w:val="0"/>
@@ -23990,26 +24827,7 @@
           <w:sz w:val="24"/>
           <w:szCs w:val="24"/>
         </w:rPr>
-      </w:pPr>
-      <w:r>
-        <w:rPr>
-          <w:rFonts w:ascii="Times New Roman" w:hAnsi="Times New Roman" w:cs="Times New Roman"/>
-          <w:i w:val="0"/>
-          <w:color w:val="auto"/>
-          <w:sz w:val="24"/>
-          <w:szCs w:val="24"/>
-        </w:rPr>
-        <w:t xml:space="preserve">Jeder Stein muss extra angegeben werden, d.h. aus mehreren Steinen ergibt sich dann ein Tetromino und muss unter stones </w:t>
-      </w:r>
-      <w:r>
-        <w:rPr>
-          <w:rFonts w:ascii="Times New Roman" w:hAnsi="Times New Roman" w:cs="Times New Roman"/>
-          <w:i w:val="0"/>
-          <w:color w:val="auto"/>
-          <w:sz w:val="24"/>
-          <w:szCs w:val="24"/>
-        </w:rPr>
-        <w:t xml:space="preserve">angegeben werden. Genau </w:t>
+        <w:t>beschreibt stones die in</w:t>
       </w:r>
       <w:r>
         <w:rPr>
@@ -24019,7 +24837,7 @@
           <w:sz w:val="24"/>
           <w:szCs w:val="24"/>
         </w:rPr>
-        <w:t>b</w:t>
+        <w:t>itiale Position des</w:t>
       </w:r>
       <w:r>
         <w:rPr>
@@ -24029,129 +24847,33 @@
           <w:sz w:val="24"/>
           <w:szCs w:val="24"/>
         </w:rPr>
-        <w:t>eschreibt</w:t>
-      </w:r>
-      <w:r>
-        <w:rPr>
-          <w:rFonts w:ascii="Times New Roman" w:hAnsi="Times New Roman" w:cs="Times New Roman"/>
-          <w:i w:val="0"/>
+        <w:t xml:space="preserve"> Tetrominos, sobald er zu Spielfeld hinzugefügt wird. Die Position aller Bestandteile dieses Tetrominos wird horizontal relativ zur Mitte des Spielfeldes wie folgt angegeben: {„row“: horizontaler Offset (int), „col“: vertikaler Offset (int)}   </w:t>
+      </w:r>
+    </w:p>
+    <w:p>
+      <w:pPr>
+        <w:rPr>
+          <w:rFonts w:ascii="Times New Roman" w:hAnsi="Times New Roman" w:cs="Times New Roman"/>
+          <w:sz w:val="24"/>
+          <w:szCs w:val="24"/>
+        </w:rPr>
+      </w:pPr>
+      <w:r>
+        <w:rPr>
+          <w:rFonts w:ascii="Times New Roman" w:hAnsi="Times New Roman" w:cs="Times New Roman"/>
+          <w:sz w:val="24"/>
+          <w:szCs w:val="24"/>
+        </w:rPr>
+        <w:t>Bei Preview ist es genauso wie stones nur für die Vorschau Box. Daher b</w:t>
+      </w:r>
+      <w:r>
+        <w:rPr>
+          <w:rFonts w:ascii="Times New Roman" w:hAnsi="Times New Roman" w:cs="Times New Roman"/>
           <w:color w:val="000000"/>
           <w:sz w:val="24"/>
           <w:szCs w:val="24"/>
         </w:rPr>
-        <w:t xml:space="preserve"> stones</w:t>
-      </w:r>
-      <w:r>
-        <w:rPr>
-          <w:rFonts w:ascii="Times New Roman" w:hAnsi="Times New Roman" w:cs="Times New Roman"/>
-          <w:i w:val="0"/>
-          <w:color w:val="000000"/>
-          <w:sz w:val="24"/>
-          <w:szCs w:val="24"/>
-        </w:rPr>
-        <w:t xml:space="preserve"> die in</w:t>
-      </w:r>
-      <w:r>
-        <w:rPr>
-          <w:rFonts w:ascii="Times New Roman" w:hAnsi="Times New Roman" w:cs="Times New Roman"/>
-          <w:i w:val="0"/>
-          <w:color w:val="000000"/>
-          <w:sz w:val="24"/>
-          <w:szCs w:val="24"/>
-        </w:rPr>
-        <w:t>itiale Position des</w:t>
-      </w:r>
-      <w:r>
-        <w:rPr>
-          <w:rFonts w:ascii="Times New Roman" w:hAnsi="Times New Roman" w:cs="Times New Roman"/>
-          <w:i w:val="0"/>
-          <w:color w:val="000000"/>
-          <w:sz w:val="24"/>
-          <w:szCs w:val="24"/>
-        </w:rPr>
-        <w:t xml:space="preserve"> Tetrominos, sobald er zu Spielfeld hinzugefügt wird. Die Position aller Bestandteile dieses Tetrominos wird horizontal relativ zur Mitte des Sp</w:t>
-      </w:r>
-      <w:r>
-        <w:rPr>
-          <w:rFonts w:ascii="Times New Roman" w:hAnsi="Times New Roman" w:cs="Times New Roman"/>
-          <w:i w:val="0"/>
-          <w:color w:val="000000"/>
-          <w:sz w:val="24"/>
-          <w:szCs w:val="24"/>
-        </w:rPr>
-        <w:t xml:space="preserve">ielfeldes wie folgt angegeben: </w:t>
-      </w:r>
-      <w:r>
-        <w:rPr>
-          <w:rFonts w:ascii="Times New Roman" w:hAnsi="Times New Roman" w:cs="Times New Roman"/>
-          <w:i w:val="0"/>
-          <w:color w:val="000000"/>
-          <w:sz w:val="24"/>
-          <w:szCs w:val="24"/>
-        </w:rPr>
-        <w:t>{„row“: horizontaler Offset (int), „col“: vertikaler Offset (int)}   </w:t>
-      </w:r>
-    </w:p>
-    <w:p>
-      <w:pPr>
-        <w:rPr>
-          <w:rFonts w:ascii="Times New Roman" w:hAnsi="Times New Roman" w:cs="Times New Roman"/>
-          <w:sz w:val="24"/>
-          <w:szCs w:val="24"/>
-        </w:rPr>
-      </w:pPr>
-      <w:r>
-        <w:rPr>
-          <w:rFonts w:ascii="Times New Roman" w:hAnsi="Times New Roman" w:cs="Times New Roman"/>
-          <w:sz w:val="24"/>
-          <w:szCs w:val="24"/>
-        </w:rPr>
-        <w:t>Bei Preview ist es genauso wie stones nur für die Vorschau Box. Daher b</w:t>
-      </w:r>
-      <w:r>
-        <w:rPr>
-          <w:rFonts w:ascii="Times New Roman" w:hAnsi="Times New Roman" w:cs="Times New Roman"/>
-          <w:color w:val="000000"/>
-          <w:sz w:val="24"/>
-          <w:szCs w:val="24"/>
-        </w:rPr>
-        <w:t xml:space="preserve">eschreibt </w:t>
-      </w:r>
-      <w:r>
-        <w:rPr>
-          <w:rFonts w:ascii="Times New Roman" w:hAnsi="Times New Roman" w:cs="Times New Roman"/>
-          <w:color w:val="000000"/>
-          <w:sz w:val="24"/>
-          <w:szCs w:val="24"/>
-        </w:rPr>
-        <w:t>preview ein</w:t>
-      </w:r>
-      <w:r>
-        <w:rPr>
-          <w:rFonts w:ascii="Times New Roman" w:hAnsi="Times New Roman" w:cs="Times New Roman"/>
-          <w:color w:val="000000"/>
-          <w:sz w:val="24"/>
-          <w:szCs w:val="24"/>
-        </w:rPr>
-        <w:t xml:space="preserve"> Tetromino </w:t>
-      </w:r>
-      <w:r>
-        <w:rPr>
-          <w:rFonts w:ascii="Times New Roman" w:hAnsi="Times New Roman" w:cs="Times New Roman"/>
-          <w:color w:val="000000"/>
-          <w:sz w:val="24"/>
-          <w:szCs w:val="24"/>
-        </w:rPr>
-        <w:t xml:space="preserve">der </w:t>
-      </w:r>
-      <w:r>
-        <w:rPr>
-          <w:rFonts w:ascii="Times New Roman" w:hAnsi="Times New Roman" w:cs="Times New Roman"/>
-          <w:color w:val="000000"/>
-          <w:sz w:val="24"/>
-          <w:szCs w:val="24"/>
-        </w:rPr>
-        <w:t>in der Vorschau Box angezeigt werden soll. Für jeden Bestandteil des Tetrominos wird dessen Position innerhalb der Vor</w:t>
+        <w:t>eschreibt preview ein Tetromino der in der Vorschau Box angezeigt werden soll. Für jeden Bestandteil des Tetrominos wird dessen Position innerhalb der Vor</w:t>
       </w:r>
       <w:r>
         <w:rPr>
@@ -24368,7 +25090,7 @@
           <w:color w:val="auto"/>
         </w:rPr>
       </w:pPr>
-      <w:bookmarkStart w:id="29" w:name="_Toc486765778"/>
+      <w:bookmarkStart w:id="30" w:name="_Toc486765778"/>
       <w:r>
         <w:rPr>
           <w:rFonts w:ascii="Times New Roman" w:hAnsi="Times New Roman" w:cs="Times New Roman"/>
@@ -24377,7 +25099,7 @@
         </w:rPr>
         <w:t>Level</w:t>
       </w:r>
-      <w:bookmarkEnd w:id="29"/>
+      <w:bookmarkEnd w:id="30"/>
     </w:p>
     <w:p/>
     <w:tbl>
@@ -25099,7 +25821,7 @@
           <w:szCs w:val="24"/>
         </w:rPr>
       </w:pPr>
-      <w:bookmarkStart w:id="30" w:name="_Toc486765841"/>
+      <w:bookmarkStart w:id="31" w:name="_Toc486765841"/>
       <w:r>
         <w:rPr>
           <w:rFonts w:ascii="Times New Roman" w:hAnsi="Times New Roman" w:cs="Times New Roman"/>
@@ -25171,7 +25893,7 @@
         </w:rPr>
         <w:t>: Beispiel Parametrisierung von einem Level</w:t>
       </w:r>
-      <w:bookmarkEnd w:id="30"/>
+      <w:bookmarkEnd w:id="31"/>
     </w:p>
     <w:p>
       <w:pPr>
@@ -25239,7 +25961,31 @@
           <w:sz w:val="24"/>
           <w:szCs w:val="24"/>
         </w:rPr>
-        <w:t>eindeutige i</w:t>
+        <w:t>eindeutige id für dieses Objekt</w:t>
+      </w:r>
+      <w:r>
+        <w:rPr>
+          <w:rFonts w:ascii="Times New Roman" w:hAnsi="Times New Roman" w:cs="Times New Roman"/>
+          <w:sz w:val="24"/>
+          <w:szCs w:val="24"/>
+        </w:rPr>
+        <w:t>)</w:t>
+      </w:r>
+      <w:r>
+        <w:rPr>
+          <w:rFonts w:ascii="Times New Roman" w:hAnsi="Times New Roman" w:cs="Times New Roman"/>
+          <w:sz w:val="24"/>
+          <w:szCs w:val="24"/>
+        </w:rPr>
+        <w:t>. Die Tetrominoes die in dem Level verfügbar sein sollen werden unter availibleTetrominoes angegeben.</w:t>
+      </w:r>
+      <w:r>
+        <w:rPr>
+          <w:rFonts w:ascii="Times New Roman" w:hAnsi="Times New Roman" w:cs="Times New Roman"/>
+          <w:sz w:val="24"/>
+          <w:szCs w:val="24"/>
+        </w:rPr>
+        <w:t xml:space="preserve"> Somit e</w:t>
       </w:r>
       <w:r>
         <w:rPr>
@@ -25248,31 +25994,7 @@
           <w:sz w:val="24"/>
           <w:szCs w:val="24"/>
         </w:rPr>
-        <w:t>d für dieses Objekt</w:t>
-      </w:r>
-      <w:r>
-        <w:rPr>
-          <w:rFonts w:ascii="Times New Roman" w:hAnsi="Times New Roman" w:cs="Times New Roman"/>
-          <w:sz w:val="24"/>
-          <w:szCs w:val="24"/>
-        </w:rPr>
-        <w:t>)</w:t>
-      </w:r>
-      <w:r>
-        <w:rPr>
-          <w:rFonts w:ascii="Times New Roman" w:hAnsi="Times New Roman" w:cs="Times New Roman"/>
-          <w:sz w:val="24"/>
-          <w:szCs w:val="24"/>
-        </w:rPr>
-        <w:t>. Die Tetrominoes die in dem Level verfügbar sein sollen werden unter availibleTetrominoes angegeben.</w:t>
-      </w:r>
-      <w:r>
-        <w:rPr>
-          <w:rFonts w:ascii="Times New Roman" w:hAnsi="Times New Roman" w:cs="Times New Roman"/>
-          <w:sz w:val="24"/>
-          <w:szCs w:val="24"/>
-        </w:rPr>
-        <w:t xml:space="preserve"> Somit e</w:t>
+        <w:t>nthält es alle</w:t>
       </w:r>
       <w:r>
         <w:rPr>
@@ -25281,7 +26003,7 @@
           <w:sz w:val="24"/>
           <w:szCs w:val="24"/>
         </w:rPr>
-        <w:t xml:space="preserve">nthält </w:t>
+        <w:t xml:space="preserve"> Tetromino</w:t>
       </w:r>
       <w:r>
         <w:rPr>
@@ -25290,7 +26012,31 @@
           <w:sz w:val="24"/>
           <w:szCs w:val="24"/>
         </w:rPr>
-        <w:t>es alle</w:t>
+        <w:t xml:space="preserve"> ids, die in diesem Level verfügbar sein sollen.</w:t>
+      </w:r>
+      <w:r>
+        <w:rPr>
+          <w:rFonts w:ascii="Times New Roman" w:hAnsi="Times New Roman" w:cs="Times New Roman"/>
+          <w:sz w:val="24"/>
+          <w:szCs w:val="24"/>
+        </w:rPr>
+        <w:t xml:space="preserve"> Der scoreMultiplier gibt an um wie viel die Punkte multipliziert werden soll</w:t>
+      </w:r>
+      <w:r>
+        <w:rPr>
+          <w:rFonts w:ascii="Times New Roman" w:hAnsi="Times New Roman" w:cs="Times New Roman"/>
+          <w:sz w:val="24"/>
+          <w:szCs w:val="24"/>
+        </w:rPr>
+        <w:t>, in dem jeweiligen Level. T</w:t>
+      </w:r>
+      <w:r>
+        <w:rPr>
+          <w:rFonts w:ascii="Times New Roman" w:hAnsi="Times New Roman" w:cs="Times New Roman"/>
+          <w:sz w:val="24"/>
+          <w:szCs w:val="24"/>
+        </w:rPr>
+        <w:t xml:space="preserve">etrominoSpeedInMs </w:t>
       </w:r>
       <w:r>
         <w:rPr>
@@ -25299,17 +26045,19 @@
           <w:sz w:val="24"/>
           <w:szCs w:val="24"/>
         </w:rPr>
-        <w:t xml:space="preserve"> Tetromino</w:t>
-      </w:r>
-      <w:r>
+        <w:t>Beschreibt die Zeit (in ms) die zwischen zwei Fallbewegungen eines Tetrominoes vergeht.</w:t>
+      </w:r>
+    </w:p>
+    <w:p>
+      <w:pPr>
+        <w:jc w:val="both"/>
         <w:rPr>
           <w:rFonts w:ascii="Times New Roman" w:hAnsi="Times New Roman" w:cs="Times New Roman"/>
           <w:color w:val="000000"/>
           <w:sz w:val="24"/>
           <w:szCs w:val="24"/>
         </w:rPr>
-        <w:t xml:space="preserve"> ids</w:t>
-      </w:r>
+      </w:pPr>
       <w:r>
         <w:rPr>
           <w:rFonts w:ascii="Times New Roman" w:hAnsi="Times New Roman" w:cs="Times New Roman"/>
@@ -25317,87 +26065,7 @@
           <w:sz w:val="24"/>
           <w:szCs w:val="24"/>
         </w:rPr>
-        <w:t>, die in diesem Level verfügbar sein sollen.</w:t>
-      </w:r>
-      <w:r>
-        <w:rPr>
-          <w:rFonts w:ascii="Times New Roman" w:hAnsi="Times New Roman" w:cs="Times New Roman"/>
-          <w:sz w:val="24"/>
-          <w:szCs w:val="24"/>
-        </w:rPr>
-        <w:t xml:space="preserve"> Der scoreMultiplier gibt an um wie viel die Punkte multipliziert werden soll</w:t>
-      </w:r>
-      <w:r>
-        <w:rPr>
-          <w:rFonts w:ascii="Times New Roman" w:hAnsi="Times New Roman" w:cs="Times New Roman"/>
-          <w:sz w:val="24"/>
-          <w:szCs w:val="24"/>
-        </w:rPr>
-        <w:t>, in dem jeweiligen Level. T</w:t>
-      </w:r>
-      <w:r>
-        <w:rPr>
-          <w:rFonts w:ascii="Times New Roman" w:hAnsi="Times New Roman" w:cs="Times New Roman"/>
-          <w:sz w:val="24"/>
-          <w:szCs w:val="24"/>
-        </w:rPr>
-        <w:t xml:space="preserve">etrominoSpeedInMs </w:t>
-      </w:r>
-      <w:r>
-        <w:rPr>
-          <w:rFonts w:ascii="Times New Roman" w:hAnsi="Times New Roman" w:cs="Times New Roman"/>
-          <w:color w:val="000000"/>
-          <w:sz w:val="24"/>
-          <w:szCs w:val="24"/>
-        </w:rPr>
-        <w:t>Beschreibt die Zeit (in ms) die zwischen zwei Fallbewegungen eines Tetrominoes vergeht.</w:t>
-      </w:r>
-    </w:p>
-    <w:p>
-      <w:pPr>
-        <w:jc w:val="both"/>
-        <w:rPr>
-          <w:rFonts w:ascii="Times New Roman" w:hAnsi="Times New Roman" w:cs="Times New Roman"/>
-          <w:color w:val="000000"/>
-          <w:sz w:val="24"/>
-          <w:szCs w:val="24"/>
-        </w:rPr>
-      </w:pPr>
-      <w:r>
-        <w:rPr>
-          <w:rFonts w:ascii="Times New Roman" w:hAnsi="Times New Roman" w:cs="Times New Roman"/>
-          <w:color w:val="000000"/>
-          <w:sz w:val="24"/>
-          <w:szCs w:val="24"/>
-        </w:rPr>
-        <w:t>Das</w:t>
-      </w:r>
-      <w:r>
-        <w:rPr>
-          <w:rFonts w:ascii="Times New Roman" w:hAnsi="Times New Roman" w:cs="Times New Roman"/>
-          <w:color w:val="000000"/>
-          <w:sz w:val="24"/>
-          <w:szCs w:val="24"/>
-        </w:rPr>
-        <w:t xml:space="preserve"> Ziel, welches in diesem Level erfüllt werden soll</w:t>
-      </w:r>
-      <w:r>
-        <w:rPr>
-          <w:rFonts w:ascii="Times New Roman" w:hAnsi="Times New Roman" w:cs="Times New Roman"/>
-          <w:color w:val="000000"/>
-          <w:sz w:val="24"/>
-          <w:szCs w:val="24"/>
-        </w:rPr>
-        <w:t xml:space="preserve"> beschreibt goal</w:t>
-      </w:r>
-      <w:r>
-        <w:rPr>
-          <w:rFonts w:ascii="Times New Roman" w:hAnsi="Times New Roman" w:cs="Times New Roman"/>
-          <w:color w:val="000000"/>
-          <w:sz w:val="24"/>
-          <w:szCs w:val="24"/>
-        </w:rPr>
-        <w:t>. Das Objekt besteht aus einem Key-Value Paar. Der Schlüssel gibt über die Id (String) das zu erfüllende Ziel an und der zugehörige Wert (double) quantifiziert das Ziel. Ein Beispiel: {„</w:t>
+        <w:t>Das Ziel, welches in diesem Level erfüllt werden soll beschreibt goal. Das Objekt besteht aus einem Key-Value Paar. Der Schlüssel gibt über die Id (String) das zu erfüllende Ziel an und der zugehörige Wert (double) quantifiziert das Ziel. Ein Beispiel: {„</w:t>
       </w:r>
       <w:r>
         <w:rPr>
@@ -25417,45 +26085,27 @@
           <w:sz w:val="24"/>
           <w:szCs w:val="24"/>
         </w:rPr>
-        <w:t>“: 3.0} legt fest, dass der Spieler 3 Tetromino Reihen lösen muss, um das Level zu beenden. Verfügbare Ids für Ziel</w:t>
-      </w:r>
-      <w:r>
+        <w:t xml:space="preserve">“: 3.0} legt fest, dass der Spieler 3 Tetromino Reihen lösen muss, um das Level zu beenden. Verfügbare Ids für Ziele sind: </w:t>
+      </w:r>
+    </w:p>
+    <w:p>
+      <w:pPr>
+        <w:jc w:val="both"/>
         <w:rPr>
           <w:rFonts w:ascii="Times New Roman" w:hAnsi="Times New Roman" w:cs="Times New Roman"/>
           <w:color w:val="000000"/>
           <w:sz w:val="24"/>
           <w:szCs w:val="24"/>
         </w:rPr>
-        <w:t xml:space="preserve">e sind: </w:t>
-      </w:r>
-    </w:p>
-    <w:p>
-      <w:pPr>
-        <w:jc w:val="both"/>
+      </w:pPr>
+      <w:r>
         <w:rPr>
           <w:rFonts w:ascii="Times New Roman" w:hAnsi="Times New Roman" w:cs="Times New Roman"/>
           <w:color w:val="000000"/>
           <w:sz w:val="24"/>
           <w:szCs w:val="24"/>
         </w:rPr>
-      </w:pPr>
-      <w:r>
-        <w:rPr>
-          <w:rFonts w:ascii="Times New Roman" w:hAnsi="Times New Roman" w:cs="Times New Roman"/>
-          <w:color w:val="000000"/>
-          <w:sz w:val="24"/>
-          <w:szCs w:val="24"/>
-        </w:rPr>
-        <w:t xml:space="preserve">„numberOfRowsCleared“, </w:t>
-      </w:r>
-      <w:r>
-        <w:rPr>
-          <w:rFonts w:ascii="Times New Roman" w:hAnsi="Times New Roman" w:cs="Times New Roman"/>
-          <w:color w:val="000000"/>
-          <w:sz w:val="24"/>
-          <w:szCs w:val="24"/>
-        </w:rPr>
-        <w:t>"numberOfTetrominoesFallen"</w:t>
+        <w:t>„numberOfRowsCleared“, "numberOfTetrominoesFallen"</w:t>
       </w:r>
     </w:p>
     <w:p>
@@ -25489,49 +26139,19 @@
         <w:rPr>
           <w:color w:val="000000"/>
         </w:rPr>
-        <w:t xml:space="preserve">Die </w:t>
+        <w:t>Die Priorität dieses Levels legt priority fest. Sind mehr</w:t>
       </w:r>
       <w:r>
         <w:rPr>
           <w:color w:val="000000"/>
         </w:rPr>
-        <w:t xml:space="preserve">Priorität dieses Levels </w:t>
+        <w:t>ere Level vorhanden wird anhand d</w:t>
       </w:r>
       <w:r>
         <w:rPr>
           <w:color w:val="000000"/>
         </w:rPr>
-        <w:t xml:space="preserve">legt priority </w:t>
-      </w:r>
-      <w:r>
-        <w:rPr>
-          <w:color w:val="000000"/>
-        </w:rPr>
-        <w:t>fest. Sind mehr</w:t>
-      </w:r>
-      <w:r>
-        <w:rPr>
-          <w:color w:val="000000"/>
-        </w:rPr>
-        <w:t>ere Level vorhanden wird anhand d</w:t>
-      </w:r>
-      <w:r>
-        <w:rPr>
-          <w:color w:val="000000"/>
-        </w:rPr>
-        <w:t>ieser</w:t>
-      </w:r>
-      <w:r>
-        <w:rPr>
-          <w:color w:val="000000"/>
-        </w:rPr>
-        <w:t>,</w:t>
-      </w:r>
-      <w:r>
-        <w:rPr>
-          <w:color w:val="000000"/>
-        </w:rPr>
-        <w:t xml:space="preserve"> deren Reihenfolge bestimmt. Das Level mit der höchsten Priorität wird dabei als erstes gespielt.</w:t>
+        <w:t>ieser, deren Reihenfolge bestimmt. Das Level mit der höchsten Priorität wird dabei als erstes gespielt.</w:t>
       </w:r>
     </w:p>
     <w:p>
@@ -25577,7 +26197,7 @@
           <w:color w:val="auto"/>
         </w:rPr>
       </w:pPr>
-      <w:bookmarkStart w:id="31" w:name="_Toc486765779"/>
+      <w:bookmarkStart w:id="32" w:name="_Toc486765779"/>
       <w:r>
         <w:rPr>
           <w:rFonts w:ascii="Times New Roman" w:hAnsi="Times New Roman" w:cs="Times New Roman"/>
@@ -25586,7 +26206,7 @@
         </w:rPr>
         <w:t>Nachweis der Anforderungen</w:t>
       </w:r>
-      <w:bookmarkEnd w:id="31"/>
+      <w:bookmarkEnd w:id="32"/>
     </w:p>
     <w:p>
       <w:pPr>
@@ -25683,7 +26303,7 @@
         </w:rPr>
         <w:t xml:space="preserve"> </w:t>
       </w:r>
-      <w:bookmarkStart w:id="32" w:name="_Toc486765780"/>
+      <w:bookmarkStart w:id="33" w:name="_Toc486765780"/>
       <w:r>
         <w:rPr>
           <w:rFonts w:ascii="Times New Roman" w:hAnsi="Times New Roman" w:cs="Times New Roman"/>
@@ -25694,7 +26314,7 @@
         </w:rPr>
         <w:t>Nachweis der funktionalen Anforderungen</w:t>
       </w:r>
-      <w:bookmarkEnd w:id="32"/>
+      <w:bookmarkEnd w:id="33"/>
     </w:p>
     <w:p>
       <w:pPr>
@@ -26807,7 +27427,7 @@
           <w:szCs w:val="24"/>
         </w:rPr>
       </w:pPr>
-      <w:bookmarkStart w:id="33" w:name="_Toc486765830"/>
+      <w:bookmarkStart w:id="34" w:name="_Toc486765830"/>
       <w:r>
         <w:rPr>
           <w:rFonts w:ascii="Times New Roman" w:hAnsi="Times New Roman" w:cs="Times New Roman"/>
@@ -26879,7 +27499,7 @@
         </w:rPr>
         <w:t>: Nachweis der funktionalen Anforderungen</w:t>
       </w:r>
-      <w:bookmarkEnd w:id="33"/>
+      <w:bookmarkEnd w:id="34"/>
     </w:p>
     <w:p>
       <w:pPr>
@@ -26909,7 +27529,7 @@
       <w:r>
         <w:t xml:space="preserve"> </w:t>
       </w:r>
-      <w:bookmarkStart w:id="34" w:name="_Toc486765781"/>
+      <w:bookmarkStart w:id="35" w:name="_Toc486765781"/>
       <w:r>
         <w:rPr>
           <w:rFonts w:ascii="Times New Roman" w:hAnsi="Times New Roman" w:cs="Times New Roman"/>
@@ -26920,7 +27540,7 @@
         </w:rPr>
         <w:t>Nachweis der Dokumentationsanforderungen</w:t>
       </w:r>
-      <w:bookmarkEnd w:id="34"/>
+      <w:bookmarkEnd w:id="35"/>
     </w:p>
     <w:p>
       <w:pPr>
@@ -27830,7 +28450,7 @@
           <w:szCs w:val="24"/>
         </w:rPr>
       </w:pPr>
-      <w:bookmarkStart w:id="35" w:name="_Toc486765831"/>
+      <w:bookmarkStart w:id="36" w:name="_Toc486765831"/>
       <w:r>
         <w:rPr>
           <w:rFonts w:ascii="Times New Roman" w:hAnsi="Times New Roman" w:cs="Times New Roman"/>
@@ -27902,7 +28522,7 @@
         </w:rPr>
         <w:t>: Nachweis der Dokumentationsanforderungen</w:t>
       </w:r>
-      <w:bookmarkEnd w:id="35"/>
+      <w:bookmarkEnd w:id="36"/>
     </w:p>
     <w:p>
       <w:pPr>
@@ -27932,7 +28552,7 @@
       <w:r>
         <w:t xml:space="preserve"> </w:t>
       </w:r>
-      <w:bookmarkStart w:id="36" w:name="_Toc486765782"/>
+      <w:bookmarkStart w:id="37" w:name="_Toc486765782"/>
       <w:r>
         <w:rPr>
           <w:rFonts w:ascii="Times New Roman" w:hAnsi="Times New Roman" w:cs="Times New Roman"/>
@@ -27943,7 +28563,7 @@
         </w:rPr>
         <w:t>Nachweis der Einhaltung technischer Randbedingungen</w:t>
       </w:r>
-      <w:bookmarkEnd w:id="36"/>
+      <w:bookmarkEnd w:id="37"/>
     </w:p>
     <w:p>
       <w:pPr>
@@ -28530,15 +29150,7 @@
                 <w:sz w:val="24"/>
                 <w:szCs w:val="24"/>
               </w:rPr>
-              <w:t xml:space="preserve">leicht in der game-config.json Datei </w:t>
-            </w:r>
-            <w:r>
-              <w:rPr>
-                <w:rFonts w:ascii="Times New Roman" w:hAnsi="Times New Roman" w:cs="Times New Roman"/>
-                <w:sz w:val="24"/>
-                <w:szCs w:val="24"/>
-              </w:rPr>
-              <w:t>(web Ordner)</w:t>
+              <w:t>leicht in der game-config.json Datei (web Ordner)</w:t>
             </w:r>
             <w:r>
               <w:rPr>
@@ -28772,23 +29384,7 @@
                 <w:sz w:val="24"/>
                 <w:szCs w:val="24"/>
               </w:rPr>
-              <w:t xml:space="preserve"> </w:t>
-            </w:r>
-            <w:r>
-              <w:rPr>
-                <w:rFonts w:ascii="Times New Roman" w:hAnsi="Times New Roman" w:cs="Times New Roman"/>
-                <w:sz w:val="24"/>
-                <w:szCs w:val="24"/>
-              </w:rPr>
-              <w:t>oder hinzufügen</w:t>
-            </w:r>
-            <w:r>
-              <w:rPr>
-                <w:rFonts w:ascii="Times New Roman" w:hAnsi="Times New Roman" w:cs="Times New Roman"/>
-                <w:sz w:val="24"/>
-                <w:szCs w:val="24"/>
-              </w:rPr>
-              <w:t>.</w:t>
+              <w:t xml:space="preserve"> oder hinzufügen.</w:t>
             </w:r>
           </w:p>
         </w:tc>
@@ -30072,7 +30668,7 @@
           <w:szCs w:val="24"/>
         </w:rPr>
       </w:pPr>
-      <w:bookmarkStart w:id="37" w:name="_Toc486765832"/>
+      <w:bookmarkStart w:id="38" w:name="_Toc486765832"/>
       <w:r>
         <w:rPr>
           <w:rFonts w:ascii="Times New Roman" w:hAnsi="Times New Roman" w:cs="Times New Roman"/>
@@ -30144,7 +30740,7 @@
         </w:rPr>
         <w:t>: Nachweis der technischen Randbedingungen</w:t>
       </w:r>
-      <w:bookmarkEnd w:id="37"/>
+      <w:bookmarkEnd w:id="38"/>
     </w:p>
     <w:p/>
     <w:p>
@@ -30165,7 +30761,7 @@
       <w:r>
         <w:t xml:space="preserve"> </w:t>
       </w:r>
-      <w:bookmarkStart w:id="38" w:name="_Toc486765783"/>
+      <w:bookmarkStart w:id="39" w:name="_Toc486765783"/>
       <w:r>
         <w:rPr>
           <w:rFonts w:ascii="Times New Roman" w:hAnsi="Times New Roman" w:cs="Times New Roman"/>
@@ -30176,7 +30772,7 @@
         </w:rPr>
         <w:t>Verantwortlichkeiten im Projekt</w:t>
       </w:r>
-      <w:bookmarkEnd w:id="38"/>
+      <w:bookmarkEnd w:id="39"/>
     </w:p>
     <w:p>
       <w:pPr>
@@ -32259,8 +32855,6 @@
                 <w:szCs w:val="24"/>
               </w:rPr>
             </w:pPr>
-            <w:bookmarkStart w:id="39" w:name="_GoBack"/>
-            <w:bookmarkEnd w:id="39"/>
             <w:r>
               <w:rPr>
                 <w:rFonts w:ascii="Times New Roman" w:hAnsi="Times New Roman" w:cs="Times New Roman"/>
@@ -32664,7 +33258,7 @@
             <w:sz w:val="24"/>
             <w:szCs w:val="24"/>
           </w:rPr>
-          <w:t>26</w:t>
+          <w:t>16</w:t>
         </w:r>
         <w:r>
           <w:rPr>
@@ -32721,7 +33315,7 @@
             <w:sz w:val="24"/>
             <w:szCs w:val="24"/>
           </w:rPr>
-          <w:t>Nachweis der Anforderungen</w:t>
+          <w:t>Architektur und Implementierung</w:t>
         </w:r>
         <w:r>
           <w:rPr>
@@ -34134,9 +34728,9 @@
     </w:lvl>
   </w:abstractNum>
   <w:abstractNum w:abstractNumId="11" w15:restartNumberingAfterBreak="0">
-    <w:nsid w:val="3FF319EF"/>
+    <w:nsid w:val="31EA2DCC"/>
     <w:multiLevelType w:val="hybridMultilevel"/>
-    <w:tmpl w:val="05F83A26"/>
+    <w:tmpl w:val="4DD43F06"/>
     <w:lvl w:ilvl="0" w:tplc="04070001">
       <w:start w:val="1"/>
       <w:numFmt w:val="bullet"/>
@@ -34247,9 +34841,9 @@
     </w:lvl>
   </w:abstractNum>
   <w:abstractNum w:abstractNumId="12" w15:restartNumberingAfterBreak="0">
-    <w:nsid w:val="48286513"/>
+    <w:nsid w:val="3FF319EF"/>
     <w:multiLevelType w:val="hybridMultilevel"/>
-    <w:tmpl w:val="D86A0E04"/>
+    <w:tmpl w:val="05F83A26"/>
     <w:lvl w:ilvl="0" w:tplc="04070001">
       <w:start w:val="1"/>
       <w:numFmt w:val="bullet"/>
@@ -34360,9 +34954,9 @@
     </w:lvl>
   </w:abstractNum>
   <w:abstractNum w:abstractNumId="13" w15:restartNumberingAfterBreak="0">
-    <w:nsid w:val="63CE1A3A"/>
+    <w:nsid w:val="48286513"/>
     <w:multiLevelType w:val="hybridMultilevel"/>
-    <w:tmpl w:val="B9AED652"/>
+    <w:tmpl w:val="D86A0E04"/>
     <w:lvl w:ilvl="0" w:tplc="04070001">
       <w:start w:val="1"/>
       <w:numFmt w:val="bullet"/>
@@ -34473,6 +35067,232 @@
     </w:lvl>
   </w:abstractNum>
   <w:abstractNum w:abstractNumId="14" w15:restartNumberingAfterBreak="0">
+    <w:nsid w:val="5FA46AB1"/>
+    <w:multiLevelType w:val="hybridMultilevel"/>
+    <w:tmpl w:val="351490B0"/>
+    <w:lvl w:ilvl="0" w:tplc="04070001">
+      <w:start w:val="1"/>
+      <w:numFmt w:val="bullet"/>
+      <w:lvlText w:val=""/>
+      <w:lvlJc w:val="left"/>
+      <w:pPr>
+        <w:ind w:left="720" w:hanging="360"/>
+      </w:pPr>
+      <w:rPr>
+        <w:rFonts w:ascii="Symbol" w:hAnsi="Symbol" w:hint="default"/>
+      </w:rPr>
+    </w:lvl>
+    <w:lvl w:ilvl="1" w:tplc="04070003" w:tentative="1">
+      <w:start w:val="1"/>
+      <w:numFmt w:val="bullet"/>
+      <w:lvlText w:val="o"/>
+      <w:lvlJc w:val="left"/>
+      <w:pPr>
+        <w:ind w:left="1440" w:hanging="360"/>
+      </w:pPr>
+      <w:rPr>
+        <w:rFonts w:ascii="Courier New" w:hAnsi="Courier New" w:cs="Courier New" w:hint="default"/>
+      </w:rPr>
+    </w:lvl>
+    <w:lvl w:ilvl="2" w:tplc="04070005" w:tentative="1">
+      <w:start w:val="1"/>
+      <w:numFmt w:val="bullet"/>
+      <w:lvlText w:val=""/>
+      <w:lvlJc w:val="left"/>
+      <w:pPr>
+        <w:ind w:left="2160" w:hanging="360"/>
+      </w:pPr>
+      <w:rPr>
+        <w:rFonts w:ascii="Wingdings" w:hAnsi="Wingdings" w:hint="default"/>
+      </w:rPr>
+    </w:lvl>
+    <w:lvl w:ilvl="3" w:tplc="04070001" w:tentative="1">
+      <w:start w:val="1"/>
+      <w:numFmt w:val="bullet"/>
+      <w:lvlText w:val=""/>
+      <w:lvlJc w:val="left"/>
+      <w:pPr>
+        <w:ind w:left="2880" w:hanging="360"/>
+      </w:pPr>
+      <w:rPr>
+        <w:rFonts w:ascii="Symbol" w:hAnsi="Symbol" w:hint="default"/>
+      </w:rPr>
+    </w:lvl>
+    <w:lvl w:ilvl="4" w:tplc="04070003" w:tentative="1">
+      <w:start w:val="1"/>
+      <w:numFmt w:val="bullet"/>
+      <w:lvlText w:val="o"/>
+      <w:lvlJc w:val="left"/>
+      <w:pPr>
+        <w:ind w:left="3600" w:hanging="360"/>
+      </w:pPr>
+      <w:rPr>
+        <w:rFonts w:ascii="Courier New" w:hAnsi="Courier New" w:cs="Courier New" w:hint="default"/>
+      </w:rPr>
+    </w:lvl>
+    <w:lvl w:ilvl="5" w:tplc="04070005" w:tentative="1">
+      <w:start w:val="1"/>
+      <w:numFmt w:val="bullet"/>
+      <w:lvlText w:val=""/>
+      <w:lvlJc w:val="left"/>
+      <w:pPr>
+        <w:ind w:left="4320" w:hanging="360"/>
+      </w:pPr>
+      <w:rPr>
+        <w:rFonts w:ascii="Wingdings" w:hAnsi="Wingdings" w:hint="default"/>
+      </w:rPr>
+    </w:lvl>
+    <w:lvl w:ilvl="6" w:tplc="04070001" w:tentative="1">
+      <w:start w:val="1"/>
+      <w:numFmt w:val="bullet"/>
+      <w:lvlText w:val=""/>
+      <w:lvlJc w:val="left"/>
+      <w:pPr>
+        <w:ind w:left="5040" w:hanging="360"/>
+      </w:pPr>
+      <w:rPr>
+        <w:rFonts w:ascii="Symbol" w:hAnsi="Symbol" w:hint="default"/>
+      </w:rPr>
+    </w:lvl>
+    <w:lvl w:ilvl="7" w:tplc="04070003" w:tentative="1">
+      <w:start w:val="1"/>
+      <w:numFmt w:val="bullet"/>
+      <w:lvlText w:val="o"/>
+      <w:lvlJc w:val="left"/>
+      <w:pPr>
+        <w:ind w:left="5760" w:hanging="360"/>
+      </w:pPr>
+      <w:rPr>
+        <w:rFonts w:ascii="Courier New" w:hAnsi="Courier New" w:cs="Courier New" w:hint="default"/>
+      </w:rPr>
+    </w:lvl>
+    <w:lvl w:ilvl="8" w:tplc="04070005" w:tentative="1">
+      <w:start w:val="1"/>
+      <w:numFmt w:val="bullet"/>
+      <w:lvlText w:val=""/>
+      <w:lvlJc w:val="left"/>
+      <w:pPr>
+        <w:ind w:left="6480" w:hanging="360"/>
+      </w:pPr>
+      <w:rPr>
+        <w:rFonts w:ascii="Wingdings" w:hAnsi="Wingdings" w:hint="default"/>
+      </w:rPr>
+    </w:lvl>
+  </w:abstractNum>
+  <w:abstractNum w:abstractNumId="15" w15:restartNumberingAfterBreak="0">
+    <w:nsid w:val="63CE1A3A"/>
+    <w:multiLevelType w:val="hybridMultilevel"/>
+    <w:tmpl w:val="B9AED652"/>
+    <w:lvl w:ilvl="0" w:tplc="04070001">
+      <w:start w:val="1"/>
+      <w:numFmt w:val="bullet"/>
+      <w:lvlText w:val=""/>
+      <w:lvlJc w:val="left"/>
+      <w:pPr>
+        <w:ind w:left="720" w:hanging="360"/>
+      </w:pPr>
+      <w:rPr>
+        <w:rFonts w:ascii="Symbol" w:hAnsi="Symbol" w:hint="default"/>
+      </w:rPr>
+    </w:lvl>
+    <w:lvl w:ilvl="1" w:tplc="04070003" w:tentative="1">
+      <w:start w:val="1"/>
+      <w:numFmt w:val="bullet"/>
+      <w:lvlText w:val="o"/>
+      <w:lvlJc w:val="left"/>
+      <w:pPr>
+        <w:ind w:left="1440" w:hanging="360"/>
+      </w:pPr>
+      <w:rPr>
+        <w:rFonts w:ascii="Courier New" w:hAnsi="Courier New" w:cs="Courier New" w:hint="default"/>
+      </w:rPr>
+    </w:lvl>
+    <w:lvl w:ilvl="2" w:tplc="04070005" w:tentative="1">
+      <w:start w:val="1"/>
+      <w:numFmt w:val="bullet"/>
+      <w:lvlText w:val=""/>
+      <w:lvlJc w:val="left"/>
+      <w:pPr>
+        <w:ind w:left="2160" w:hanging="360"/>
+      </w:pPr>
+      <w:rPr>
+        <w:rFonts w:ascii="Wingdings" w:hAnsi="Wingdings" w:hint="default"/>
+      </w:rPr>
+    </w:lvl>
+    <w:lvl w:ilvl="3" w:tplc="04070001" w:tentative="1">
+      <w:start w:val="1"/>
+      <w:numFmt w:val="bullet"/>
+      <w:lvlText w:val=""/>
+      <w:lvlJc w:val="left"/>
+      <w:pPr>
+        <w:ind w:left="2880" w:hanging="360"/>
+      </w:pPr>
+      <w:rPr>
+        <w:rFonts w:ascii="Symbol" w:hAnsi="Symbol" w:hint="default"/>
+      </w:rPr>
+    </w:lvl>
+    <w:lvl w:ilvl="4" w:tplc="04070003" w:tentative="1">
+      <w:start w:val="1"/>
+      <w:numFmt w:val="bullet"/>
+      <w:lvlText w:val="o"/>
+      <w:lvlJc w:val="left"/>
+      <w:pPr>
+        <w:ind w:left="3600" w:hanging="360"/>
+      </w:pPr>
+      <w:rPr>
+        <w:rFonts w:ascii="Courier New" w:hAnsi="Courier New" w:cs="Courier New" w:hint="default"/>
+      </w:rPr>
+    </w:lvl>
+    <w:lvl w:ilvl="5" w:tplc="04070005" w:tentative="1">
+      <w:start w:val="1"/>
+      <w:numFmt w:val="bullet"/>
+      <w:lvlText w:val=""/>
+      <w:lvlJc w:val="left"/>
+      <w:pPr>
+        <w:ind w:left="4320" w:hanging="360"/>
+      </w:pPr>
+      <w:rPr>
+        <w:rFonts w:ascii="Wingdings" w:hAnsi="Wingdings" w:hint="default"/>
+      </w:rPr>
+    </w:lvl>
+    <w:lvl w:ilvl="6" w:tplc="04070001" w:tentative="1">
+      <w:start w:val="1"/>
+      <w:numFmt w:val="bullet"/>
+      <w:lvlText w:val=""/>
+      <w:lvlJc w:val="left"/>
+      <w:pPr>
+        <w:ind w:left="5040" w:hanging="360"/>
+      </w:pPr>
+      <w:rPr>
+        <w:rFonts w:ascii="Symbol" w:hAnsi="Symbol" w:hint="default"/>
+      </w:rPr>
+    </w:lvl>
+    <w:lvl w:ilvl="7" w:tplc="04070003" w:tentative="1">
+      <w:start w:val="1"/>
+      <w:numFmt w:val="bullet"/>
+      <w:lvlText w:val="o"/>
+      <w:lvlJc w:val="left"/>
+      <w:pPr>
+        <w:ind w:left="5760" w:hanging="360"/>
+      </w:pPr>
+      <w:rPr>
+        <w:rFonts w:ascii="Courier New" w:hAnsi="Courier New" w:cs="Courier New" w:hint="default"/>
+      </w:rPr>
+    </w:lvl>
+    <w:lvl w:ilvl="8" w:tplc="04070005" w:tentative="1">
+      <w:start w:val="1"/>
+      <w:numFmt w:val="bullet"/>
+      <w:lvlText w:val=""/>
+      <w:lvlJc w:val="left"/>
+      <w:pPr>
+        <w:ind w:left="6480" w:hanging="360"/>
+      </w:pPr>
+      <w:rPr>
+        <w:rFonts w:ascii="Wingdings" w:hAnsi="Wingdings" w:hint="default"/>
+      </w:rPr>
+    </w:lvl>
+  </w:abstractNum>
+  <w:abstractNum w:abstractNumId="16" w15:restartNumberingAfterBreak="0">
     <w:nsid w:val="63FE5A9C"/>
     <w:multiLevelType w:val="multilevel"/>
     <w:tmpl w:val="96084AFE"/>
@@ -34594,7 +35414,233 @@
       </w:rPr>
     </w:lvl>
   </w:abstractNum>
-  <w:abstractNum w:abstractNumId="15" w15:restartNumberingAfterBreak="0">
+  <w:abstractNum w:abstractNumId="17" w15:restartNumberingAfterBreak="0">
+    <w:nsid w:val="66952986"/>
+    <w:multiLevelType w:val="hybridMultilevel"/>
+    <w:tmpl w:val="38A6A62C"/>
+    <w:lvl w:ilvl="0" w:tplc="04070001">
+      <w:start w:val="1"/>
+      <w:numFmt w:val="bullet"/>
+      <w:lvlText w:val=""/>
+      <w:lvlJc w:val="left"/>
+      <w:pPr>
+        <w:ind w:left="720" w:hanging="360"/>
+      </w:pPr>
+      <w:rPr>
+        <w:rFonts w:ascii="Symbol" w:hAnsi="Symbol" w:hint="default"/>
+      </w:rPr>
+    </w:lvl>
+    <w:lvl w:ilvl="1" w:tplc="04070003" w:tentative="1">
+      <w:start w:val="1"/>
+      <w:numFmt w:val="bullet"/>
+      <w:lvlText w:val="o"/>
+      <w:lvlJc w:val="left"/>
+      <w:pPr>
+        <w:ind w:left="1440" w:hanging="360"/>
+      </w:pPr>
+      <w:rPr>
+        <w:rFonts w:ascii="Courier New" w:hAnsi="Courier New" w:cs="Courier New" w:hint="default"/>
+      </w:rPr>
+    </w:lvl>
+    <w:lvl w:ilvl="2" w:tplc="04070005" w:tentative="1">
+      <w:start w:val="1"/>
+      <w:numFmt w:val="bullet"/>
+      <w:lvlText w:val=""/>
+      <w:lvlJc w:val="left"/>
+      <w:pPr>
+        <w:ind w:left="2160" w:hanging="360"/>
+      </w:pPr>
+      <w:rPr>
+        <w:rFonts w:ascii="Wingdings" w:hAnsi="Wingdings" w:hint="default"/>
+      </w:rPr>
+    </w:lvl>
+    <w:lvl w:ilvl="3" w:tplc="04070001" w:tentative="1">
+      <w:start w:val="1"/>
+      <w:numFmt w:val="bullet"/>
+      <w:lvlText w:val=""/>
+      <w:lvlJc w:val="left"/>
+      <w:pPr>
+        <w:ind w:left="2880" w:hanging="360"/>
+      </w:pPr>
+      <w:rPr>
+        <w:rFonts w:ascii="Symbol" w:hAnsi="Symbol" w:hint="default"/>
+      </w:rPr>
+    </w:lvl>
+    <w:lvl w:ilvl="4" w:tplc="04070003" w:tentative="1">
+      <w:start w:val="1"/>
+      <w:numFmt w:val="bullet"/>
+      <w:lvlText w:val="o"/>
+      <w:lvlJc w:val="left"/>
+      <w:pPr>
+        <w:ind w:left="3600" w:hanging="360"/>
+      </w:pPr>
+      <w:rPr>
+        <w:rFonts w:ascii="Courier New" w:hAnsi="Courier New" w:cs="Courier New" w:hint="default"/>
+      </w:rPr>
+    </w:lvl>
+    <w:lvl w:ilvl="5" w:tplc="04070005" w:tentative="1">
+      <w:start w:val="1"/>
+      <w:numFmt w:val="bullet"/>
+      <w:lvlText w:val=""/>
+      <w:lvlJc w:val="left"/>
+      <w:pPr>
+        <w:ind w:left="4320" w:hanging="360"/>
+      </w:pPr>
+      <w:rPr>
+        <w:rFonts w:ascii="Wingdings" w:hAnsi="Wingdings" w:hint="default"/>
+      </w:rPr>
+    </w:lvl>
+    <w:lvl w:ilvl="6" w:tplc="04070001" w:tentative="1">
+      <w:start w:val="1"/>
+      <w:numFmt w:val="bullet"/>
+      <w:lvlText w:val=""/>
+      <w:lvlJc w:val="left"/>
+      <w:pPr>
+        <w:ind w:left="5040" w:hanging="360"/>
+      </w:pPr>
+      <w:rPr>
+        <w:rFonts w:ascii="Symbol" w:hAnsi="Symbol" w:hint="default"/>
+      </w:rPr>
+    </w:lvl>
+    <w:lvl w:ilvl="7" w:tplc="04070003" w:tentative="1">
+      <w:start w:val="1"/>
+      <w:numFmt w:val="bullet"/>
+      <w:lvlText w:val="o"/>
+      <w:lvlJc w:val="left"/>
+      <w:pPr>
+        <w:ind w:left="5760" w:hanging="360"/>
+      </w:pPr>
+      <w:rPr>
+        <w:rFonts w:ascii="Courier New" w:hAnsi="Courier New" w:cs="Courier New" w:hint="default"/>
+      </w:rPr>
+    </w:lvl>
+    <w:lvl w:ilvl="8" w:tplc="04070005" w:tentative="1">
+      <w:start w:val="1"/>
+      <w:numFmt w:val="bullet"/>
+      <w:lvlText w:val=""/>
+      <w:lvlJc w:val="left"/>
+      <w:pPr>
+        <w:ind w:left="6480" w:hanging="360"/>
+      </w:pPr>
+      <w:rPr>
+        <w:rFonts w:ascii="Wingdings" w:hAnsi="Wingdings" w:hint="default"/>
+      </w:rPr>
+    </w:lvl>
+  </w:abstractNum>
+  <w:abstractNum w:abstractNumId="18" w15:restartNumberingAfterBreak="0">
+    <w:nsid w:val="68A83438"/>
+    <w:multiLevelType w:val="hybridMultilevel"/>
+    <w:tmpl w:val="4DDEBC76"/>
+    <w:lvl w:ilvl="0" w:tplc="04070001">
+      <w:start w:val="1"/>
+      <w:numFmt w:val="bullet"/>
+      <w:lvlText w:val=""/>
+      <w:lvlJc w:val="left"/>
+      <w:pPr>
+        <w:ind w:left="720" w:hanging="360"/>
+      </w:pPr>
+      <w:rPr>
+        <w:rFonts w:ascii="Symbol" w:hAnsi="Symbol" w:hint="default"/>
+      </w:rPr>
+    </w:lvl>
+    <w:lvl w:ilvl="1" w:tplc="04070003" w:tentative="1">
+      <w:start w:val="1"/>
+      <w:numFmt w:val="bullet"/>
+      <w:lvlText w:val="o"/>
+      <w:lvlJc w:val="left"/>
+      <w:pPr>
+        <w:ind w:left="1440" w:hanging="360"/>
+      </w:pPr>
+      <w:rPr>
+        <w:rFonts w:ascii="Courier New" w:hAnsi="Courier New" w:cs="Courier New" w:hint="default"/>
+      </w:rPr>
+    </w:lvl>
+    <w:lvl w:ilvl="2" w:tplc="04070005" w:tentative="1">
+      <w:start w:val="1"/>
+      <w:numFmt w:val="bullet"/>
+      <w:lvlText w:val=""/>
+      <w:lvlJc w:val="left"/>
+      <w:pPr>
+        <w:ind w:left="2160" w:hanging="360"/>
+      </w:pPr>
+      <w:rPr>
+        <w:rFonts w:ascii="Wingdings" w:hAnsi="Wingdings" w:hint="default"/>
+      </w:rPr>
+    </w:lvl>
+    <w:lvl w:ilvl="3" w:tplc="04070001" w:tentative="1">
+      <w:start w:val="1"/>
+      <w:numFmt w:val="bullet"/>
+      <w:lvlText w:val=""/>
+      <w:lvlJc w:val="left"/>
+      <w:pPr>
+        <w:ind w:left="2880" w:hanging="360"/>
+      </w:pPr>
+      <w:rPr>
+        <w:rFonts w:ascii="Symbol" w:hAnsi="Symbol" w:hint="default"/>
+      </w:rPr>
+    </w:lvl>
+    <w:lvl w:ilvl="4" w:tplc="04070003" w:tentative="1">
+      <w:start w:val="1"/>
+      <w:numFmt w:val="bullet"/>
+      <w:lvlText w:val="o"/>
+      <w:lvlJc w:val="left"/>
+      <w:pPr>
+        <w:ind w:left="3600" w:hanging="360"/>
+      </w:pPr>
+      <w:rPr>
+        <w:rFonts w:ascii="Courier New" w:hAnsi="Courier New" w:cs="Courier New" w:hint="default"/>
+      </w:rPr>
+    </w:lvl>
+    <w:lvl w:ilvl="5" w:tplc="04070005" w:tentative="1">
+      <w:start w:val="1"/>
+      <w:numFmt w:val="bullet"/>
+      <w:lvlText w:val=""/>
+      <w:lvlJc w:val="left"/>
+      <w:pPr>
+        <w:ind w:left="4320" w:hanging="360"/>
+      </w:pPr>
+      <w:rPr>
+        <w:rFonts w:ascii="Wingdings" w:hAnsi="Wingdings" w:hint="default"/>
+      </w:rPr>
+    </w:lvl>
+    <w:lvl w:ilvl="6" w:tplc="04070001" w:tentative="1">
+      <w:start w:val="1"/>
+      <w:numFmt w:val="bullet"/>
+      <w:lvlText w:val=""/>
+      <w:lvlJc w:val="left"/>
+      <w:pPr>
+        <w:ind w:left="5040" w:hanging="360"/>
+      </w:pPr>
+      <w:rPr>
+        <w:rFonts w:ascii="Symbol" w:hAnsi="Symbol" w:hint="default"/>
+      </w:rPr>
+    </w:lvl>
+    <w:lvl w:ilvl="7" w:tplc="04070003" w:tentative="1">
+      <w:start w:val="1"/>
+      <w:numFmt w:val="bullet"/>
+      <w:lvlText w:val="o"/>
+      <w:lvlJc w:val="left"/>
+      <w:pPr>
+        <w:ind w:left="5760" w:hanging="360"/>
+      </w:pPr>
+      <w:rPr>
+        <w:rFonts w:ascii="Courier New" w:hAnsi="Courier New" w:cs="Courier New" w:hint="default"/>
+      </w:rPr>
+    </w:lvl>
+    <w:lvl w:ilvl="8" w:tplc="04070005" w:tentative="1">
+      <w:start w:val="1"/>
+      <w:numFmt w:val="bullet"/>
+      <w:lvlText w:val=""/>
+      <w:lvlJc w:val="left"/>
+      <w:pPr>
+        <w:ind w:left="6480" w:hanging="360"/>
+      </w:pPr>
+      <w:rPr>
+        <w:rFonts w:ascii="Wingdings" w:hAnsi="Wingdings" w:hint="default"/>
+      </w:rPr>
+    </w:lvl>
+  </w:abstractNum>
+  <w:abstractNum w:abstractNumId="19" w15:restartNumberingAfterBreak="0">
     <w:nsid w:val="6A621183"/>
     <w:multiLevelType w:val="multilevel"/>
     <w:tmpl w:val="E7C4D70A"/>
@@ -34717,7 +35763,7 @@
       </w:rPr>
     </w:lvl>
   </w:abstractNum>
-  <w:abstractNum w:abstractNumId="16" w15:restartNumberingAfterBreak="0">
+  <w:abstractNum w:abstractNumId="20" w15:restartNumberingAfterBreak="0">
     <w:nsid w:val="707343D6"/>
     <w:multiLevelType w:val="hybridMultilevel"/>
     <w:tmpl w:val="9EBE4D9E"/>
@@ -34830,7 +35876,7 @@
       </w:rPr>
     </w:lvl>
   </w:abstractNum>
-  <w:abstractNum w:abstractNumId="17" w15:restartNumberingAfterBreak="0">
+  <w:abstractNum w:abstractNumId="21" w15:restartNumberingAfterBreak="0">
     <w:nsid w:val="70CE5D21"/>
     <w:multiLevelType w:val="hybridMultilevel"/>
     <w:tmpl w:val="1E2831FC"/>
@@ -34943,7 +35989,7 @@
       </w:rPr>
     </w:lvl>
   </w:abstractNum>
-  <w:abstractNum w:abstractNumId="18" w15:restartNumberingAfterBreak="0">
+  <w:abstractNum w:abstractNumId="22" w15:restartNumberingAfterBreak="0">
     <w:nsid w:val="76C65590"/>
     <w:multiLevelType w:val="multilevel"/>
     <w:tmpl w:val="C2D03B4E"/>
@@ -35060,7 +36106,7 @@
       </w:rPr>
     </w:lvl>
   </w:abstractNum>
-  <w:abstractNum w:abstractNumId="19" w15:restartNumberingAfterBreak="0">
+  <w:abstractNum w:abstractNumId="23" w15:restartNumberingAfterBreak="0">
     <w:nsid w:val="76F02B69"/>
     <w:multiLevelType w:val="multilevel"/>
     <w:tmpl w:val="9F3AF83E"/>
@@ -35174,7 +36220,7 @@
       </w:rPr>
     </w:lvl>
   </w:abstractNum>
-  <w:abstractNum w:abstractNumId="20" w15:restartNumberingAfterBreak="0">
+  <w:abstractNum w:abstractNumId="24" w15:restartNumberingAfterBreak="0">
     <w:nsid w:val="7B084134"/>
     <w:multiLevelType w:val="hybridMultilevel"/>
     <w:tmpl w:val="329CDBB6"/>
@@ -35287,11 +36333,124 @@
       </w:rPr>
     </w:lvl>
   </w:abstractNum>
+  <w:abstractNum w:abstractNumId="25" w15:restartNumberingAfterBreak="0">
+    <w:nsid w:val="7D212399"/>
+    <w:multiLevelType w:val="hybridMultilevel"/>
+    <w:tmpl w:val="B4A23794"/>
+    <w:lvl w:ilvl="0" w:tplc="04070001">
+      <w:start w:val="1"/>
+      <w:numFmt w:val="bullet"/>
+      <w:lvlText w:val=""/>
+      <w:lvlJc w:val="left"/>
+      <w:pPr>
+        <w:ind w:left="720" w:hanging="360"/>
+      </w:pPr>
+      <w:rPr>
+        <w:rFonts w:ascii="Symbol" w:hAnsi="Symbol" w:hint="default"/>
+      </w:rPr>
+    </w:lvl>
+    <w:lvl w:ilvl="1" w:tplc="04070003" w:tentative="1">
+      <w:start w:val="1"/>
+      <w:numFmt w:val="bullet"/>
+      <w:lvlText w:val="o"/>
+      <w:lvlJc w:val="left"/>
+      <w:pPr>
+        <w:ind w:left="1440" w:hanging="360"/>
+      </w:pPr>
+      <w:rPr>
+        <w:rFonts w:ascii="Courier New" w:hAnsi="Courier New" w:cs="Courier New" w:hint="default"/>
+      </w:rPr>
+    </w:lvl>
+    <w:lvl w:ilvl="2" w:tplc="04070005" w:tentative="1">
+      <w:start w:val="1"/>
+      <w:numFmt w:val="bullet"/>
+      <w:lvlText w:val=""/>
+      <w:lvlJc w:val="left"/>
+      <w:pPr>
+        <w:ind w:left="2160" w:hanging="360"/>
+      </w:pPr>
+      <w:rPr>
+        <w:rFonts w:ascii="Wingdings" w:hAnsi="Wingdings" w:hint="default"/>
+      </w:rPr>
+    </w:lvl>
+    <w:lvl w:ilvl="3" w:tplc="04070001" w:tentative="1">
+      <w:start w:val="1"/>
+      <w:numFmt w:val="bullet"/>
+      <w:lvlText w:val=""/>
+      <w:lvlJc w:val="left"/>
+      <w:pPr>
+        <w:ind w:left="2880" w:hanging="360"/>
+      </w:pPr>
+      <w:rPr>
+        <w:rFonts w:ascii="Symbol" w:hAnsi="Symbol" w:hint="default"/>
+      </w:rPr>
+    </w:lvl>
+    <w:lvl w:ilvl="4" w:tplc="04070003" w:tentative="1">
+      <w:start w:val="1"/>
+      <w:numFmt w:val="bullet"/>
+      <w:lvlText w:val="o"/>
+      <w:lvlJc w:val="left"/>
+      <w:pPr>
+        <w:ind w:left="3600" w:hanging="360"/>
+      </w:pPr>
+      <w:rPr>
+        <w:rFonts w:ascii="Courier New" w:hAnsi="Courier New" w:cs="Courier New" w:hint="default"/>
+      </w:rPr>
+    </w:lvl>
+    <w:lvl w:ilvl="5" w:tplc="04070005" w:tentative="1">
+      <w:start w:val="1"/>
+      <w:numFmt w:val="bullet"/>
+      <w:lvlText w:val=""/>
+      <w:lvlJc w:val="left"/>
+      <w:pPr>
+        <w:ind w:left="4320" w:hanging="360"/>
+      </w:pPr>
+      <w:rPr>
+        <w:rFonts w:ascii="Wingdings" w:hAnsi="Wingdings" w:hint="default"/>
+      </w:rPr>
+    </w:lvl>
+    <w:lvl w:ilvl="6" w:tplc="04070001" w:tentative="1">
+      <w:start w:val="1"/>
+      <w:numFmt w:val="bullet"/>
+      <w:lvlText w:val=""/>
+      <w:lvlJc w:val="left"/>
+      <w:pPr>
+        <w:ind w:left="5040" w:hanging="360"/>
+      </w:pPr>
+      <w:rPr>
+        <w:rFonts w:ascii="Symbol" w:hAnsi="Symbol" w:hint="default"/>
+      </w:rPr>
+    </w:lvl>
+    <w:lvl w:ilvl="7" w:tplc="04070003" w:tentative="1">
+      <w:start w:val="1"/>
+      <w:numFmt w:val="bullet"/>
+      <w:lvlText w:val="o"/>
+      <w:lvlJc w:val="left"/>
+      <w:pPr>
+        <w:ind w:left="5760" w:hanging="360"/>
+      </w:pPr>
+      <w:rPr>
+        <w:rFonts w:ascii="Courier New" w:hAnsi="Courier New" w:cs="Courier New" w:hint="default"/>
+      </w:rPr>
+    </w:lvl>
+    <w:lvl w:ilvl="8" w:tplc="04070005" w:tentative="1">
+      <w:start w:val="1"/>
+      <w:numFmt w:val="bullet"/>
+      <w:lvlText w:val=""/>
+      <w:lvlJc w:val="left"/>
+      <w:pPr>
+        <w:ind w:left="6480" w:hanging="360"/>
+      </w:pPr>
+      <w:rPr>
+        <w:rFonts w:ascii="Wingdings" w:hAnsi="Wingdings" w:hint="default"/>
+      </w:rPr>
+    </w:lvl>
+  </w:abstractNum>
   <w:num w:numId="1">
     <w:abstractNumId w:val="1"/>
   </w:num>
   <w:num w:numId="2">
-    <w:abstractNumId w:val="19"/>
+    <w:abstractNumId w:val="23"/>
   </w:num>
   <w:num w:numId="3">
     <w:abstractNumId w:val="2"/>
@@ -35300,13 +36459,13 @@
     <w:abstractNumId w:val="0"/>
   </w:num>
   <w:num w:numId="5">
-    <w:abstractNumId w:val="15"/>
+    <w:abstractNumId w:val="19"/>
   </w:num>
   <w:num w:numId="6">
     <w:abstractNumId w:val="10"/>
   </w:num>
   <w:num w:numId="7">
-    <w:abstractNumId w:val="14"/>
+    <w:abstractNumId w:val="16"/>
   </w:num>
   <w:num w:numId="8">
     <w:abstractNumId w:val="6"/>
@@ -35315,28 +36474,28 @@
     <w:abstractNumId w:val="4"/>
   </w:num>
   <w:num w:numId="10">
-    <w:abstractNumId w:val="20"/>
+    <w:abstractNumId w:val="24"/>
   </w:num>
   <w:num w:numId="11">
-    <w:abstractNumId w:val="12"/>
+    <w:abstractNumId w:val="13"/>
   </w:num>
   <w:num w:numId="12">
     <w:abstractNumId w:val="3"/>
   </w:num>
   <w:num w:numId="13">
-    <w:abstractNumId w:val="17"/>
+    <w:abstractNumId w:val="21"/>
   </w:num>
   <w:num w:numId="14">
-    <w:abstractNumId w:val="16"/>
+    <w:abstractNumId w:val="20"/>
   </w:num>
   <w:num w:numId="15">
-    <w:abstractNumId w:val="18"/>
+    <w:abstractNumId w:val="22"/>
   </w:num>
   <w:num w:numId="16">
-    <w:abstractNumId w:val="11"/>
+    <w:abstractNumId w:val="12"/>
   </w:num>
   <w:num w:numId="17">
-    <w:abstractNumId w:val="13"/>
+    <w:abstractNumId w:val="15"/>
   </w:num>
   <w:num w:numId="18">
     <w:abstractNumId w:val="7"/>
@@ -35350,7 +36509,22 @@
   <w:num w:numId="21">
     <w:abstractNumId w:val="8"/>
   </w:num>
-  <w:numIdMacAtCleanup w:val="21"/>
+  <w:num w:numId="22">
+    <w:abstractNumId w:val="17"/>
+  </w:num>
+  <w:num w:numId="23">
+    <w:abstractNumId w:val="25"/>
+  </w:num>
+  <w:num w:numId="24">
+    <w:abstractNumId w:val="18"/>
+  </w:num>
+  <w:num w:numId="25">
+    <w:abstractNumId w:val="14"/>
+  </w:num>
+  <w:num w:numId="26">
+    <w:abstractNumId w:val="11"/>
+  </w:num>
+  <w:numIdMacAtCleanup w:val="26"/>
 </w:numbering>
 </file>
 
@@ -36487,7 +37661,7 @@
 </file>
 
 <file path=customXml/itemProps1.xml><?xml version="1.0" encoding="utf-8"?>
-<ds:datastoreItem xmlns:ds="http://schemas.openxmlformats.org/officeDocument/2006/customXml" ds:itemID="{6A723247-6C38-4938-B35B-334846F3D092}">
+<ds:datastoreItem xmlns:ds="http://schemas.openxmlformats.org/officeDocument/2006/customXml" ds:itemID="{AEB2ED52-ED33-4990-BC88-679335170F93}">
   <ds:schemaRefs>
     <ds:schemaRef ds:uri="http://schemas.openxmlformats.org/officeDocument/2006/bibliography"/>
   </ds:schemaRefs>

</xml_diff>

<commit_message>
Formatierungsfehler fix der Doku
</commit_message>
<xml_diff>
--- a/doc/Tetris - Documentation.docx
+++ b/doc/Tetris - Documentation.docx
@@ -7041,7 +7041,23 @@
           <w:sz w:val="24"/>
           <w:szCs w:val="24"/>
         </w:rPr>
-        <w:t xml:space="preserve"> das z.B. der I-Baustein vorkommt.  </w:t>
+        <w:t xml:space="preserve"> </w:t>
+      </w:r>
+      <w:r>
+        <w:rPr>
+          <w:rFonts w:ascii="Times New Roman" w:hAnsi="Times New Roman" w:cs="Times New Roman"/>
+          <w:sz w:val="24"/>
+          <w:szCs w:val="24"/>
+        </w:rPr>
+        <w:t>dass</w:t>
+      </w:r>
+      <w:r>
+        <w:rPr>
+          <w:rFonts w:ascii="Times New Roman" w:hAnsi="Times New Roman" w:cs="Times New Roman"/>
+          <w:sz w:val="24"/>
+          <w:szCs w:val="24"/>
+        </w:rPr>
+        <w:t xml:space="preserve"> z.B. der I-Baustein vorkommt.  </w:t>
       </w:r>
     </w:p>
     <w:p>
@@ -7768,6 +7784,7 @@
     <w:p>
       <w:pPr>
         <w:spacing w:line="240" w:lineRule="auto"/>
+        <w:jc w:val="both"/>
         <w:rPr>
           <w:rFonts w:ascii="Times New Roman" w:eastAsia="Times New Roman" w:hAnsi="Times New Roman" w:cs="Times New Roman"/>
           <w:sz w:val="24"/>
@@ -11632,6 +11649,7 @@
     <w:p>
       <w:pPr>
         <w:spacing w:line="240" w:lineRule="auto"/>
+        <w:jc w:val="both"/>
         <w:rPr>
           <w:rFonts w:ascii="Times New Roman" w:eastAsia="Times New Roman" w:hAnsi="Times New Roman" w:cs="Times New Roman"/>
           <w:sz w:val="24"/>
@@ -11639,6 +11657,69 @@
           <w:lang w:eastAsia="de-DE"/>
         </w:rPr>
       </w:pPr>
+      <w:r>
+        <w:rPr>
+          <w:rFonts w:ascii="Times New Roman" w:eastAsia="Times New Roman" w:hAnsi="Times New Roman" w:cs="Times New Roman"/>
+          <w:color w:val="000000"/>
+          <w:sz w:val="24"/>
+          <w:szCs w:val="24"/>
+          <w:lang w:eastAsia="de-DE"/>
+        </w:rPr>
+        <w:t>In Abbildung 3</w:t>
+      </w:r>
+      <w:r>
+        <w:rPr>
+          <w:rFonts w:ascii="Times New Roman" w:eastAsia="Times New Roman" w:hAnsi="Times New Roman" w:cs="Times New Roman"/>
+          <w:color w:val="000000"/>
+          <w:sz w:val="24"/>
+          <w:szCs w:val="24"/>
+          <w:lang w:eastAsia="de-DE"/>
+        </w:rPr>
+        <w:t xml:space="preserve"> ist beispielhaft die Drehung eines Tetrominoes gezeigt. Dazu sind die Steine, aus denen der Tetromino besteht durchnummeriert (eins bis vier). Die Dimension der Drehmatrix hängt nur von der Anzahl der Steine (n) ab und ist n x 2. Um die Position eines Steins nach der Drehung zu berechnen wird dessen Position vor der Drehung mit der entsprechenden Zeile der Matrix addiert. So wird für eine Drehung im Uhrzeigersinn z.B. der zweite Stein um eine Zeile nach oben und eine Spalte nach rechts bewegt.</w:t>
+      </w:r>
+    </w:p>
+    <w:p>
+      <w:pPr>
+        <w:spacing w:line="240" w:lineRule="auto"/>
+        <w:jc w:val="both"/>
+        <w:rPr>
+          <w:rFonts w:ascii="Times New Roman" w:eastAsia="Times New Roman" w:hAnsi="Times New Roman" w:cs="Times New Roman"/>
+          <w:sz w:val="24"/>
+          <w:szCs w:val="24"/>
+          <w:lang w:eastAsia="de-DE"/>
+        </w:rPr>
+      </w:pPr>
+      <w:r>
+        <w:rPr>
+          <w:rFonts w:ascii="Times New Roman" w:eastAsia="Times New Roman" w:hAnsi="Times New Roman" w:cs="Times New Roman"/>
+          <w:color w:val="000000"/>
+          <w:sz w:val="24"/>
+          <w:szCs w:val="24"/>
+          <w:lang w:eastAsia="de-DE"/>
+        </w:rPr>
+        <w:t>Der Zustand in dem sich ein Tetromino befindet wird gespeichert, damit bei der nächsten Rotation die Richtige Drehmatrix ausgewählt werden kann. Wird ein Tetromino z.B. von Zustand drei nach Zustand zwei überführt, so muss die Matrix M</w:t>
+      </w:r>
+      <w:r>
+        <w:rPr>
+          <w:rFonts w:ascii="Times New Roman" w:eastAsia="Times New Roman" w:hAnsi="Times New Roman" w:cs="Times New Roman"/>
+          <w:color w:val="000000"/>
+          <w:sz w:val="24"/>
+          <w:szCs w:val="24"/>
+          <w:vertAlign w:val="subscript"/>
+          <w:lang w:eastAsia="de-DE"/>
+        </w:rPr>
+        <w:t xml:space="preserve">2 </w:t>
+      </w:r>
+      <w:r>
+        <w:rPr>
+          <w:rFonts w:ascii="Times New Roman" w:eastAsia="Times New Roman" w:hAnsi="Times New Roman" w:cs="Times New Roman"/>
+          <w:color w:val="000000"/>
+          <w:sz w:val="24"/>
+          <w:szCs w:val="24"/>
+          <w:lang w:eastAsia="de-DE"/>
+        </w:rPr>
+        <w:t>verwendet werden und da es sich um eine Drehung gegen den Uhrzeigersinn handelt muss die Matrix noch mit -1 multipliziert werden. Analog können alle Zustandswechsel zwischen zwei benachbarten Zuständen berechnet werden</w:t>
+      </w:r>
       <w:r>
         <w:rPr>
           <w:rFonts w:ascii="Calibri" w:eastAsia="Times New Roman" w:hAnsi="Calibri" w:cs="Calibri"/>
@@ -11647,59 +11728,7 @@
           <w:szCs w:val="24"/>
           <w:lang w:eastAsia="de-DE"/>
         </w:rPr>
-        <w:t>In Abbildung 3</w:t>
-      </w:r>
-      <w:r>
-        <w:rPr>
-          <w:rFonts w:ascii="Calibri" w:eastAsia="Times New Roman" w:hAnsi="Calibri" w:cs="Calibri"/>
-          <w:color w:val="000000"/>
-          <w:sz w:val="24"/>
-          <w:szCs w:val="24"/>
-          <w:lang w:eastAsia="de-DE"/>
-        </w:rPr>
-        <w:t xml:space="preserve"> ist beispielhaft die Drehung eines Tetrominoes gezeigt. Dazu sind die Steine, aus denen der Tetromino besteht durchnummeriert (eins bis vier). Die Dimension der Drehmatrix hängt nur von der Anzahl der Steine (n) ab und ist n x 2. Um die Position eines Steins nach der Drehung zu berechnen wird dessen Position vor der Drehung mit der entsprechenden Zeile der Matrix addiert. So wird für eine Drehung im Uhrzeigersinn z.B. der zweite Stein um eine Zeile nach oben und eine Spalte nach rechts bewegt.</w:t>
-      </w:r>
-    </w:p>
-    <w:p>
-      <w:pPr>
-        <w:spacing w:line="240" w:lineRule="auto"/>
-        <w:rPr>
-          <w:rFonts w:ascii="Times New Roman" w:eastAsia="Times New Roman" w:hAnsi="Times New Roman" w:cs="Times New Roman"/>
-          <w:sz w:val="24"/>
-          <w:szCs w:val="24"/>
-          <w:lang w:eastAsia="de-DE"/>
-        </w:rPr>
-      </w:pPr>
-      <w:r>
-        <w:rPr>
-          <w:rFonts w:ascii="Calibri" w:eastAsia="Times New Roman" w:hAnsi="Calibri" w:cs="Calibri"/>
-          <w:color w:val="000000"/>
-          <w:sz w:val="24"/>
-          <w:szCs w:val="24"/>
-          <w:lang w:eastAsia="de-DE"/>
-        </w:rPr>
-        <w:t>Der Zustand in dem sich ein Tetromino befindet wird gespeichert, damit bei der nächsten Rotation die Richtige Drehmatrix ausgewählt werden kann. Wird ein Tetromino z.B. von Zustand drei nach Zustand zwei überführt, so muss die Matrix M</w:t>
-      </w:r>
-      <w:r>
-        <w:rPr>
-          <w:rFonts w:ascii="Calibri" w:eastAsia="Times New Roman" w:hAnsi="Calibri" w:cs="Calibri"/>
-          <w:color w:val="000000"/>
-          <w:sz w:val="14"/>
-          <w:szCs w:val="14"/>
-          <w:vertAlign w:val="subscript"/>
-          <w:lang w:eastAsia="de-DE"/>
-        </w:rPr>
-        <w:t xml:space="preserve">2 </w:t>
-      </w:r>
-      <w:r>
-        <w:rPr>
-          <w:rFonts w:ascii="Calibri" w:eastAsia="Times New Roman" w:hAnsi="Calibri" w:cs="Calibri"/>
-          <w:color w:val="000000"/>
-          <w:sz w:val="24"/>
-          <w:szCs w:val="24"/>
-          <w:lang w:eastAsia="de-DE"/>
-        </w:rPr>
-        <w:t>verwendet werden und da es sich um eine Drehung gegen den Uhrzeigersinn handelt muss die Matrix noch mit -1 multipliziert werden. Analog können alle Zustandswechsel zwischen zwei benachbarten Zuständen berechnet werden.</w:t>
+        <w:t>.</w:t>
       </w:r>
     </w:p>
     <w:p>
@@ -13321,6 +13350,7 @@
     </w:p>
     <w:p>
       <w:pPr>
+        <w:jc w:val="both"/>
         <w:rPr>
           <w:rFonts w:ascii="Times New Roman" w:hAnsi="Times New Roman" w:cs="Times New Roman"/>
           <w:sz w:val="24"/>
@@ -13468,6 +13498,7 @@
     </w:p>
     <w:p>
       <w:pPr>
+        <w:jc w:val="both"/>
         <w:rPr>
           <w:rFonts w:ascii="Times New Roman" w:hAnsi="Times New Roman" w:cs="Times New Roman"/>
           <w:sz w:val="24"/>
@@ -14085,17 +14116,7 @@
           <w:sz w:val="24"/>
           <w:szCs w:val="24"/>
         </w:rPr>
-        <w:t>Di</w:t>
-      </w:r>
-      <w:bookmarkStart w:id="18" w:name="_GoBack"/>
-      <w:bookmarkEnd w:id="18"/>
-      <w:r>
-        <w:rPr>
-          <w:rFonts w:ascii="Times New Roman" w:hAnsi="Times New Roman" w:cs="Times New Roman"/>
-          <w:sz w:val="24"/>
-          <w:szCs w:val="24"/>
-        </w:rPr>
-        <w:t>e Klasse muss</w:t>
+        <w:t>Die Klasse muss</w:t>
       </w:r>
       <w:r>
         <w:rPr>
@@ -14260,7 +14281,7 @@
         </w:rPr>
         <w:t xml:space="preserve"> </w:t>
       </w:r>
-      <w:bookmarkStart w:id="19" w:name="_Toc486863631"/>
+      <w:bookmarkStart w:id="18" w:name="_Toc486863631"/>
       <w:r>
         <w:rPr>
           <w:rFonts w:ascii="Times New Roman" w:hAnsi="Times New Roman" w:cs="Times New Roman"/>
@@ -14281,7 +14302,7 @@
         </w:rPr>
         <w:t>View</w:t>
       </w:r>
-      <w:bookmarkEnd w:id="19"/>
+      <w:bookmarkEnd w:id="18"/>
     </w:p>
     <w:p>
       <w:pPr>
@@ -14511,7 +14532,7 @@
           <w:color w:val="auto"/>
         </w:rPr>
       </w:pPr>
-      <w:bookmarkStart w:id="20" w:name="_Toc486863632"/>
+      <w:bookmarkStart w:id="19" w:name="_Toc486863632"/>
       <w:r>
         <w:rPr>
           <w:rFonts w:ascii="Times New Roman" w:hAnsi="Times New Roman" w:cs="Times New Roman"/>
@@ -14520,7 +14541,7 @@
         </w:rPr>
         <w:t>HTML-Dokument</w:t>
       </w:r>
-      <w:bookmarkEnd w:id="20"/>
+      <w:bookmarkEnd w:id="19"/>
     </w:p>
     <w:p>
       <w:pPr>
@@ -22970,7 +22991,7 @@
           <w:szCs w:val="24"/>
         </w:rPr>
       </w:pPr>
-      <w:bookmarkStart w:id="21" w:name="_Toc486863576"/>
+      <w:bookmarkStart w:id="20" w:name="_Toc486863576"/>
       <w:r>
         <w:rPr>
           <w:rFonts w:ascii="Times New Roman" w:hAnsi="Times New Roman" w:cs="Times New Roman"/>
@@ -23043,7 +23064,7 @@
         </w:rPr>
         <w:t>: HTML Basisdokument des Spiels</w:t>
       </w:r>
-      <w:bookmarkEnd w:id="21"/>
+      <w:bookmarkEnd w:id="20"/>
     </w:p>
     <w:p>
       <w:pPr>
@@ -23085,7 +23106,7 @@
           <w:color w:val="auto"/>
         </w:rPr>
       </w:pPr>
-      <w:bookmarkStart w:id="22" w:name="_Toc486863633"/>
+      <w:bookmarkStart w:id="21" w:name="_Toc486863633"/>
       <w:r>
         <w:rPr>
           <w:rFonts w:ascii="Times New Roman" w:hAnsi="Times New Roman" w:cs="Times New Roman"/>
@@ -23094,7 +23115,7 @@
         </w:rPr>
         <w:t>TetrisView als Schnittstelle zum HTML-Dokument</w:t>
       </w:r>
-      <w:bookmarkEnd w:id="22"/>
+      <w:bookmarkEnd w:id="21"/>
     </w:p>
     <w:p>
       <w:pPr>
@@ -23174,7 +23195,7 @@
         </w:rPr>
         <w:t xml:space="preserve"> </w:t>
       </w:r>
-      <w:bookmarkStart w:id="23" w:name="_Toc486863634"/>
+      <w:bookmarkStart w:id="22" w:name="_Toc486863634"/>
       <w:r>
         <w:rPr>
           <w:rFonts w:ascii="Times New Roman" w:hAnsi="Times New Roman" w:cs="Times New Roman"/>
@@ -23195,7 +23216,7 @@
         </w:rPr>
         <w:t>Controller</w:t>
       </w:r>
-      <w:bookmarkEnd w:id="23"/>
+      <w:bookmarkEnd w:id="22"/>
     </w:p>
     <w:p>
       <w:pPr>
@@ -23468,38 +23489,7 @@
     <w:p>
       <w:pPr>
         <w:pStyle w:val="Listenabsatz"/>
-        <w:rPr>
-          <w:rFonts w:ascii="Times New Roman" w:hAnsi="Times New Roman" w:cs="Times New Roman"/>
-          <w:sz w:val="24"/>
-          <w:szCs w:val="24"/>
-        </w:rPr>
-      </w:pPr>
-    </w:p>
-    <w:p>
-      <w:pPr>
-        <w:pStyle w:val="Listenabsatz"/>
-        <w:numPr>
-          <w:ilvl w:val="0"/>
-          <w:numId w:val="16"/>
-        </w:numPr>
-        <w:rPr>
-          <w:rFonts w:ascii="Times New Roman" w:hAnsi="Times New Roman" w:cs="Times New Roman"/>
-          <w:sz w:val="24"/>
-          <w:szCs w:val="24"/>
-        </w:rPr>
-      </w:pPr>
-      <w:r>
-        <w:rPr>
-          <w:rFonts w:ascii="Times New Roman" w:hAnsi="Times New Roman" w:cs="Times New Roman"/>
-          <w:sz w:val="24"/>
-          <w:szCs w:val="24"/>
-        </w:rPr>
-        <w:t>_view die zu diesem Controller zugehörige Ansicht.</w:t>
-      </w:r>
-    </w:p>
-    <w:p>
-      <w:pPr>
-        <w:pStyle w:val="Listenabsatz"/>
+        <w:jc w:val="both"/>
         <w:rPr>
           <w:rFonts w:ascii="Times New Roman" w:hAnsi="Times New Roman" w:cs="Times New Roman"/>
           <w:sz w:val="24"/>
@@ -23527,8 +23517,7 @@
           <w:sz w:val="24"/>
           <w:szCs w:val="24"/>
         </w:rPr>
-        <w:lastRenderedPageBreak/>
-        <w:t>tetrominoTrigger ist ein periodischer Timer für das Spiel.</w:t>
+        <w:t>_view die zu diesem Controller zugehörige Ansicht.</w:t>
       </w:r>
     </w:p>
     <w:p>
@@ -23561,20 +23550,14 @@
           <w:sz w:val="24"/>
           <w:szCs w:val="24"/>
         </w:rPr>
-        <w:t>_configReader ist ein Reader welcher die Konfiguration für die zu diesem Controller zugehörige Spielinstanz bereitstellt</w:t>
-      </w:r>
-      <w:r>
-        <w:rPr>
-          <w:rFonts w:ascii="Times New Roman" w:hAnsi="Times New Roman" w:cs="Times New Roman"/>
-          <w:sz w:val="24"/>
-          <w:szCs w:val="24"/>
-        </w:rPr>
-        <w:t>.</w:t>
+        <w:lastRenderedPageBreak/>
+        <w:t>tetrominoTrigger ist ein periodischer Timer für das Spiel.</w:t>
       </w:r>
     </w:p>
     <w:p>
       <w:pPr>
         <w:pStyle w:val="Listenabsatz"/>
+        <w:jc w:val="both"/>
         <w:rPr>
           <w:rFonts w:ascii="Times New Roman" w:hAnsi="Times New Roman" w:cs="Times New Roman"/>
           <w:sz w:val="24"/>
@@ -23602,6 +23585,48 @@
           <w:sz w:val="24"/>
           <w:szCs w:val="24"/>
         </w:rPr>
+        <w:t>_configReader ist ein Reader welcher die Konfiguration für die zu diesem Controller zugehörige Spielinstanz bereitstellt</w:t>
+      </w:r>
+      <w:r>
+        <w:rPr>
+          <w:rFonts w:ascii="Times New Roman" w:hAnsi="Times New Roman" w:cs="Times New Roman"/>
+          <w:sz w:val="24"/>
+          <w:szCs w:val="24"/>
+        </w:rPr>
+        <w:t>.</w:t>
+      </w:r>
+    </w:p>
+    <w:p>
+      <w:pPr>
+        <w:pStyle w:val="Listenabsatz"/>
+        <w:jc w:val="both"/>
+        <w:rPr>
+          <w:rFonts w:ascii="Times New Roman" w:hAnsi="Times New Roman" w:cs="Times New Roman"/>
+          <w:sz w:val="24"/>
+          <w:szCs w:val="24"/>
+        </w:rPr>
+      </w:pPr>
+    </w:p>
+    <w:p>
+      <w:pPr>
+        <w:pStyle w:val="Listenabsatz"/>
+        <w:numPr>
+          <w:ilvl w:val="0"/>
+          <w:numId w:val="16"/>
+        </w:numPr>
+        <w:jc w:val="both"/>
+        <w:rPr>
+          <w:rFonts w:ascii="Times New Roman" w:hAnsi="Times New Roman" w:cs="Times New Roman"/>
+          <w:sz w:val="24"/>
+          <w:szCs w:val="24"/>
+        </w:rPr>
+      </w:pPr>
+      <w:r>
+        <w:rPr>
+          <w:rFonts w:ascii="Times New Roman" w:hAnsi="Times New Roman" w:cs="Times New Roman"/>
+          <w:sz w:val="24"/>
+          <w:szCs w:val="24"/>
+        </w:rPr>
         <w:t>_currentLevel zählt die Level</w:t>
       </w:r>
       <w:r>
@@ -23709,38 +23734,6 @@
     <w:p>
       <w:pPr>
         <w:pStyle w:val="Listenabsatz"/>
-        <w:rPr>
-          <w:rFonts w:ascii="Times New Roman" w:hAnsi="Times New Roman" w:cs="Times New Roman"/>
-          <w:sz w:val="24"/>
-          <w:szCs w:val="24"/>
-        </w:rPr>
-      </w:pPr>
-    </w:p>
-    <w:p>
-      <w:pPr>
-        <w:pStyle w:val="Listenabsatz"/>
-        <w:numPr>
-          <w:ilvl w:val="0"/>
-          <w:numId w:val="17"/>
-        </w:numPr>
-        <w:rPr>
-          <w:rFonts w:ascii="Times New Roman" w:hAnsi="Times New Roman" w:cs="Times New Roman"/>
-          <w:sz w:val="24"/>
-          <w:szCs w:val="24"/>
-        </w:rPr>
-      </w:pPr>
-      <w:r>
-        <w:rPr>
-          <w:rFonts w:ascii="Times New Roman" w:hAnsi="Times New Roman" w:cs="Times New Roman"/>
-          <w:sz w:val="24"/>
-          <w:szCs w:val="24"/>
-        </w:rPr>
-        <w:t>_increaseTetrominoSpeed() erhöht die Geschwindigkeit für die fallenden Tetrominoes.</w:t>
-      </w:r>
-    </w:p>
-    <w:p>
-      <w:pPr>
-        <w:pStyle w:val="Listenabsatz"/>
         <w:jc w:val="both"/>
         <w:rPr>
           <w:rFonts w:ascii="Times New Roman" w:hAnsi="Times New Roman" w:cs="Times New Roman"/>
@@ -23765,25 +23758,17 @@
       </w:pPr>
       <w:r>
         <w:rPr>
-          <w:rStyle w:val="pl-en"/>
-          <w:rFonts w:ascii="Times New Roman" w:hAnsi="Times New Roman" w:cs="Times New Roman"/>
-          <w:sz w:val="24"/>
-          <w:szCs w:val="24"/>
-        </w:rPr>
-        <w:t>_newGame</w:t>
-      </w:r>
-      <w:r>
-        <w:rPr>
-          <w:rFonts w:ascii="Times New Roman" w:hAnsi="Times New Roman" w:cs="Times New Roman"/>
-          <w:sz w:val="24"/>
-          <w:szCs w:val="24"/>
-        </w:rPr>
-        <w:t>() initialisiert ein neues Spiel.</w:t>
+          <w:rFonts w:ascii="Times New Roman" w:hAnsi="Times New Roman" w:cs="Times New Roman"/>
+          <w:sz w:val="24"/>
+          <w:szCs w:val="24"/>
+        </w:rPr>
+        <w:t>_increaseTetrominoSpeed() erhöht die Geschwindigkeit für die fallenden Tetrominoes.</w:t>
       </w:r>
     </w:p>
     <w:p>
       <w:pPr>
         <w:pStyle w:val="Listenabsatz"/>
+        <w:jc w:val="both"/>
         <w:rPr>
           <w:rFonts w:ascii="Times New Roman" w:hAnsi="Times New Roman" w:cs="Times New Roman"/>
           <w:sz w:val="24"/>
@@ -23798,6 +23783,50 @@
           <w:ilvl w:val="0"/>
           <w:numId w:val="17"/>
         </w:numPr>
+        <w:jc w:val="both"/>
+        <w:rPr>
+          <w:rFonts w:ascii="Times New Roman" w:hAnsi="Times New Roman" w:cs="Times New Roman"/>
+          <w:sz w:val="24"/>
+          <w:szCs w:val="24"/>
+        </w:rPr>
+      </w:pPr>
+      <w:r>
+        <w:rPr>
+          <w:rStyle w:val="pl-en"/>
+          <w:rFonts w:ascii="Times New Roman" w:hAnsi="Times New Roman" w:cs="Times New Roman"/>
+          <w:sz w:val="24"/>
+          <w:szCs w:val="24"/>
+        </w:rPr>
+        <w:t>_newGame</w:t>
+      </w:r>
+      <w:r>
+        <w:rPr>
+          <w:rFonts w:ascii="Times New Roman" w:hAnsi="Times New Roman" w:cs="Times New Roman"/>
+          <w:sz w:val="24"/>
+          <w:szCs w:val="24"/>
+        </w:rPr>
+        <w:t>() initialisiert ein neues Spiel.</w:t>
+      </w:r>
+    </w:p>
+    <w:p>
+      <w:pPr>
+        <w:pStyle w:val="Listenabsatz"/>
+        <w:jc w:val="both"/>
+        <w:rPr>
+          <w:rFonts w:ascii="Times New Roman" w:hAnsi="Times New Roman" w:cs="Times New Roman"/>
+          <w:sz w:val="24"/>
+          <w:szCs w:val="24"/>
+        </w:rPr>
+      </w:pPr>
+    </w:p>
+    <w:p>
+      <w:pPr>
+        <w:pStyle w:val="Listenabsatz"/>
+        <w:numPr>
+          <w:ilvl w:val="0"/>
+          <w:numId w:val="17"/>
+        </w:numPr>
+        <w:jc w:val="both"/>
         <w:rPr>
           <w:rFonts w:ascii="Times New Roman" w:hAnsi="Times New Roman" w:cs="Times New Roman"/>
           <w:sz w:val="24"/>
@@ -23842,7 +23871,7 @@
           <w:color w:val="auto"/>
         </w:rPr>
       </w:pPr>
-      <w:bookmarkStart w:id="24" w:name="_Toc486863635"/>
+      <w:bookmarkStart w:id="23" w:name="_Toc486863635"/>
       <w:r>
         <w:rPr>
           <w:rFonts w:ascii="Times New Roman" w:hAnsi="Times New Roman" w:cs="Times New Roman"/>
@@ -23852,7 +23881,7 @@
         <w:lastRenderedPageBreak/>
         <w:t>Level- und Parametrisierungskonzept</w:t>
       </w:r>
-      <w:bookmarkEnd w:id="24"/>
+      <w:bookmarkEnd w:id="23"/>
     </w:p>
     <w:p>
       <w:pPr>
@@ -23889,7 +23918,7 @@
         </w:rPr>
         <w:t xml:space="preserve"> </w:t>
       </w:r>
-      <w:bookmarkStart w:id="25" w:name="_Toc486863636"/>
+      <w:bookmarkStart w:id="24" w:name="_Toc486863636"/>
       <w:r>
         <w:rPr>
           <w:rFonts w:ascii="Times New Roman" w:hAnsi="Times New Roman" w:cs="Times New Roman"/>
@@ -23910,7 +23939,7 @@
         </w:rPr>
         <w:t>onzept</w:t>
       </w:r>
-      <w:bookmarkEnd w:id="25"/>
+      <w:bookmarkEnd w:id="24"/>
       <w:r>
         <w:rPr>
           <w:rFonts w:ascii="Times New Roman" w:hAnsi="Times New Roman" w:cs="Times New Roman"/>
@@ -24772,7 +24801,7 @@
           <w:szCs w:val="24"/>
         </w:rPr>
       </w:pPr>
-      <w:bookmarkStart w:id="26" w:name="_Toc486863582"/>
+      <w:bookmarkStart w:id="25" w:name="_Toc486863582"/>
       <w:r>
         <w:rPr>
           <w:rFonts w:ascii="Times New Roman" w:hAnsi="Times New Roman" w:cs="Times New Roman"/>
@@ -24844,7 +24873,7 @@
         </w:rPr>
         <w:t>: Punktesystem für Tetris</w:t>
       </w:r>
-      <w:bookmarkEnd w:id="26"/>
+      <w:bookmarkEnd w:id="25"/>
     </w:p>
     <w:p>
       <w:pPr>
@@ -25029,7 +25058,7 @@
       <w:r>
         <w:t xml:space="preserve"> </w:t>
       </w:r>
-      <w:bookmarkStart w:id="27" w:name="_Toc486863637"/>
+      <w:bookmarkStart w:id="26" w:name="_Toc486863637"/>
       <w:r>
         <w:rPr>
           <w:rFonts w:ascii="Times New Roman" w:hAnsi="Times New Roman" w:cs="Times New Roman"/>
@@ -25059,7 +25088,7 @@
         </w:rPr>
         <w:t>onzept</w:t>
       </w:r>
-      <w:bookmarkEnd w:id="27"/>
+      <w:bookmarkEnd w:id="26"/>
     </w:p>
     <w:p/>
     <w:p>
@@ -25107,6 +25136,7 @@
     <w:p>
       <w:pPr>
         <w:spacing w:line="240" w:lineRule="auto"/>
+        <w:jc w:val="both"/>
         <w:rPr>
           <w:rFonts w:ascii="Times New Roman" w:eastAsia="Times New Roman" w:hAnsi="Times New Roman" w:cs="Times New Roman"/>
           <w:color w:val="000000"/>
@@ -25197,7 +25227,7 @@
           <w:color w:val="auto"/>
         </w:rPr>
       </w:pPr>
-      <w:bookmarkStart w:id="28" w:name="_Toc486863638"/>
+      <w:bookmarkStart w:id="27" w:name="_Toc486863638"/>
       <w:r>
         <w:rPr>
           <w:rFonts w:ascii="Times New Roman" w:hAnsi="Times New Roman" w:cs="Times New Roman"/>
@@ -25206,7 +25236,7 @@
         </w:rPr>
         <w:t>Allgemeine Konfiguration</w:t>
       </w:r>
-      <w:bookmarkEnd w:id="28"/>
+      <w:bookmarkEnd w:id="27"/>
     </w:p>
     <w:p>
       <w:pPr>
@@ -25753,7 +25783,7 @@
           <w:szCs w:val="24"/>
         </w:rPr>
       </w:pPr>
-      <w:bookmarkStart w:id="29" w:name="_Toc486863577"/>
+      <w:bookmarkStart w:id="28" w:name="_Toc486863577"/>
       <w:r>
         <w:rPr>
           <w:rFonts w:ascii="Times New Roman" w:hAnsi="Times New Roman" w:cs="Times New Roman"/>
@@ -25825,7 +25855,7 @@
         </w:rPr>
         <w:t>: Parametrisierung des Spielfeldes</w:t>
       </w:r>
-      <w:bookmarkEnd w:id="29"/>
+      <w:bookmarkEnd w:id="28"/>
     </w:p>
     <w:p>
       <w:pPr>
@@ -25924,7 +25954,7 @@
           <w:color w:val="auto"/>
         </w:rPr>
       </w:pPr>
-      <w:bookmarkStart w:id="30" w:name="_Toc486863639"/>
+      <w:bookmarkStart w:id="29" w:name="_Toc486863639"/>
       <w:r>
         <w:rPr>
           <w:rFonts w:ascii="Times New Roman" w:hAnsi="Times New Roman" w:cs="Times New Roman"/>
@@ -25933,7 +25963,7 @@
         </w:rPr>
         <w:t>Tetrominoes</w:t>
       </w:r>
-      <w:bookmarkEnd w:id="30"/>
+      <w:bookmarkEnd w:id="29"/>
     </w:p>
     <w:p>
       <w:pPr>
@@ -28783,7 +28813,7 @@
           <w:szCs w:val="24"/>
         </w:rPr>
       </w:pPr>
-      <w:bookmarkStart w:id="31" w:name="_Toc486863578"/>
+      <w:bookmarkStart w:id="30" w:name="_Toc486863578"/>
       <w:r>
         <w:rPr>
           <w:rFonts w:ascii="Times New Roman" w:hAnsi="Times New Roman" w:cs="Times New Roman"/>
@@ -28855,11 +28885,12 @@
         </w:rPr>
         <w:t>: Beispiel Parametrisierung eines Tetrominoes</w:t>
       </w:r>
-      <w:bookmarkEnd w:id="31"/>
+      <w:bookmarkEnd w:id="30"/>
     </w:p>
     <w:p>
       <w:pPr>
         <w:pStyle w:val="Beschriftung"/>
+        <w:jc w:val="both"/>
         <w:rPr>
           <w:rFonts w:ascii="Times New Roman" w:hAnsi="Times New Roman" w:cs="Times New Roman"/>
           <w:i w:val="0"/>
@@ -29052,6 +29083,7 @@
     <w:p>
       <w:pPr>
         <w:pStyle w:val="Beschriftung"/>
+        <w:jc w:val="both"/>
         <w:rPr>
           <w:rFonts w:ascii="Times New Roman" w:hAnsi="Times New Roman" w:cs="Times New Roman"/>
           <w:i w:val="0"/>
@@ -29114,6 +29146,7 @@
     </w:p>
     <w:p>
       <w:pPr>
+        <w:jc w:val="both"/>
         <w:rPr>
           <w:rFonts w:ascii="Times New Roman" w:hAnsi="Times New Roman" w:cs="Times New Roman"/>
           <w:sz w:val="24"/>
@@ -29159,6 +29192,7 @@
     <w:p>
       <w:pPr>
         <w:pStyle w:val="Beschriftung"/>
+        <w:jc w:val="both"/>
         <w:rPr>
           <w:rFonts w:ascii="Times New Roman" w:hAnsi="Times New Roman" w:cs="Times New Roman"/>
           <w:i w:val="0"/>
@@ -29201,6 +29235,7 @@
     <w:p>
       <w:pPr>
         <w:pStyle w:val="Beschriftung"/>
+        <w:jc w:val="both"/>
         <w:rPr>
           <w:rFonts w:ascii="Times New Roman" w:hAnsi="Times New Roman" w:cs="Times New Roman"/>
           <w:i w:val="0"/>
@@ -29253,6 +29288,7 @@
     <w:p>
       <w:pPr>
         <w:pStyle w:val="Beschriftung"/>
+        <w:jc w:val="both"/>
         <w:rPr>
           <w:rFonts w:ascii="Times New Roman" w:hAnsi="Times New Roman" w:cs="Times New Roman"/>
           <w:i w:val="0"/>
@@ -29353,7 +29389,7 @@
           <w:color w:val="auto"/>
         </w:rPr>
       </w:pPr>
-      <w:bookmarkStart w:id="32" w:name="_Toc486863640"/>
+      <w:bookmarkStart w:id="31" w:name="_Toc486863640"/>
       <w:r>
         <w:rPr>
           <w:rFonts w:ascii="Times New Roman" w:hAnsi="Times New Roman" w:cs="Times New Roman"/>
@@ -29362,7 +29398,7 @@
         </w:rPr>
         <w:t>Level</w:t>
       </w:r>
-      <w:bookmarkEnd w:id="32"/>
+      <w:bookmarkEnd w:id="31"/>
     </w:p>
     <w:p/>
     <w:tbl>
@@ -30964,7 +31000,7 @@
           <w:szCs w:val="24"/>
         </w:rPr>
       </w:pPr>
-      <w:bookmarkStart w:id="33" w:name="_Toc486863579"/>
+      <w:bookmarkStart w:id="32" w:name="_Toc486863579"/>
       <w:r>
         <w:rPr>
           <w:rFonts w:ascii="Times New Roman" w:hAnsi="Times New Roman" w:cs="Times New Roman"/>
@@ -31036,7 +31072,7 @@
         </w:rPr>
         <w:t>: Beispiel Parametrisierung von einem Level</w:t>
       </w:r>
-      <w:bookmarkEnd w:id="33"/>
+      <w:bookmarkEnd w:id="32"/>
     </w:p>
     <w:p>
       <w:pPr>
@@ -31282,6 +31318,7 @@
       <w:pPr>
         <w:pStyle w:val="StandardWeb"/>
         <w:spacing w:before="0" w:beforeAutospacing="0" w:after="160" w:afterAutospacing="0"/>
+        <w:jc w:val="both"/>
         <w:textAlignment w:val="baseline"/>
         <w:rPr>
           <w:color w:val="000000"/>
@@ -31337,7 +31374,7 @@
           <w:color w:val="auto"/>
         </w:rPr>
       </w:pPr>
-      <w:bookmarkStart w:id="34" w:name="_Toc486863641"/>
+      <w:bookmarkStart w:id="33" w:name="_Toc486863641"/>
       <w:r>
         <w:rPr>
           <w:rFonts w:ascii="Times New Roman" w:hAnsi="Times New Roman" w:cs="Times New Roman"/>
@@ -31347,7 +31384,7 @@
         <w:lastRenderedPageBreak/>
         <w:t>Nachweis der Anforderungen</w:t>
       </w:r>
-      <w:bookmarkEnd w:id="34"/>
+      <w:bookmarkEnd w:id="33"/>
     </w:p>
     <w:p>
       <w:pPr>
@@ -31374,7 +31411,17 @@
           <w:sz w:val="24"/>
           <w:szCs w:val="24"/>
         </w:rPr>
-        <w:t xml:space="preserve">Nachfolgend wird erklärt wie die im Kapitel 2 aufgeführten funktionalen Anforderungen eingehalten bzw. erfüllt werden. </w:t>
+        <w:t>Nachfolgend wird erklärt wie die im Kap</w:t>
+      </w:r>
+      <w:bookmarkStart w:id="34" w:name="_GoBack"/>
+      <w:bookmarkEnd w:id="34"/>
+      <w:r>
+        <w:rPr>
+          <w:rFonts w:ascii="Times New Roman" w:hAnsi="Times New Roman" w:cs="Times New Roman"/>
+          <w:sz w:val="24"/>
+          <w:szCs w:val="24"/>
+        </w:rPr>
+        <w:t xml:space="preserve">itel 2 aufgeführten funktionalen Anforderungen eingehalten bzw. erfüllt werden. </w:t>
       </w:r>
       <w:r>
         <w:rPr>
@@ -38773,6 +38820,7 @@
         <w:docPartUnique/>
       </w:docPartObj>
     </w:sdtPr>
+    <w:sdtEndPr/>
     <w:sdtContent>
       <w:p>
         <w:pPr>
@@ -38848,6 +38896,7 @@
         <w:docPartUnique/>
       </w:docPartObj>
     </w:sdtPr>
+    <w:sdtEndPr/>
     <w:sdtContent>
       <w:p>
         <w:pPr>
@@ -38889,7 +38938,7 @@
             <w:sz w:val="24"/>
             <w:szCs w:val="24"/>
           </w:rPr>
-          <w:t>18</w:t>
+          <w:t>25</w:t>
         </w:r>
         <w:r>
           <w:rPr>
@@ -38946,7 +38995,7 @@
             <w:sz w:val="24"/>
             <w:szCs w:val="24"/>
           </w:rPr>
-          <w:t>Architektur und Implementierung</w:t>
+          <w:t>Nachweis der Anforderungen</w:t>
         </w:r>
         <w:r>
           <w:rPr>
@@ -43306,7 +43355,7 @@
 </file>
 
 <file path=customXml/itemProps1.xml><?xml version="1.0" encoding="utf-8"?>
-<ds:datastoreItem xmlns:ds="http://schemas.openxmlformats.org/officeDocument/2006/customXml" ds:itemID="{B90D8BE0-93C3-49E9-8CD2-98EBCF6A33F5}">
+<ds:datastoreItem xmlns:ds="http://schemas.openxmlformats.org/officeDocument/2006/customXml" ds:itemID="{C79013CF-F292-439F-B10E-D3201C0B411A}">
   <ds:schemaRefs>
     <ds:schemaRef ds:uri="http://schemas.openxmlformats.org/officeDocument/2006/bibliography"/>
   </ds:schemaRefs>

</xml_diff>

<commit_message>
Doc Update + Pdf Datei
</commit_message>
<xml_diff>
--- a/doc/Tetris - Documentation.docx
+++ b/doc/Tetris - Documentation.docx
@@ -215,6 +215,8 @@
         </w:rPr>
         <w:br w:type="page"/>
       </w:r>
+      <w:bookmarkStart w:id="0" w:name="_GoBack"/>
+      <w:bookmarkEnd w:id="0"/>
     </w:p>
     <w:sdt>
       <w:sdtPr>
@@ -295,7 +297,7 @@
             </w:rPr>
             <w:fldChar w:fldCharType="separate"/>
           </w:r>
-          <w:hyperlink w:anchor="_Toc486863619" w:history="1">
+          <w:hyperlink w:anchor="_Toc486964682" w:history="1">
             <w:r>
               <w:rPr>
                 <w:rStyle w:val="Hyperlink"/>
@@ -356,7 +358,7 @@
                 <w:sz w:val="24"/>
                 <w:szCs w:val="24"/>
               </w:rPr>
-              <w:instrText xml:space="preserve"> PAGEREF _Toc486863619 \h </w:instrText>
+              <w:instrText xml:space="preserve"> PAGEREF _Toc486964682 \h </w:instrText>
             </w:r>
             <w:r>
               <w:rPr>
@@ -414,7 +416,7 @@
               <w:lang w:eastAsia="de-DE"/>
             </w:rPr>
           </w:pPr>
-          <w:hyperlink w:anchor="_Toc486863620" w:history="1">
+          <w:hyperlink w:anchor="_Toc486964683" w:history="1">
             <w:r>
               <w:rPr>
                 <w:rStyle w:val="Hyperlink"/>
@@ -475,7 +477,7 @@
                 <w:sz w:val="24"/>
                 <w:szCs w:val="24"/>
               </w:rPr>
-              <w:instrText xml:space="preserve"> PAGEREF _Toc486863620 \h </w:instrText>
+              <w:instrText xml:space="preserve"> PAGEREF _Toc486964683 \h </w:instrText>
             </w:r>
             <w:r>
               <w:rPr>
@@ -526,7 +528,7 @@
               <w:lang w:eastAsia="de-DE"/>
             </w:rPr>
           </w:pPr>
-          <w:hyperlink w:anchor="_Toc486863621" w:history="1">
+          <w:hyperlink w:anchor="_Toc486964684" w:history="1">
             <w:r>
               <w:rPr>
                 <w:rStyle w:val="Hyperlink"/>
@@ -562,7 +564,7 @@
               <w:rPr>
                 <w:webHidden/>
               </w:rPr>
-              <w:instrText xml:space="preserve"> PAGEREF _Toc486863621 \h </w:instrText>
+              <w:instrText xml:space="preserve"> PAGEREF _Toc486964684 \h </w:instrText>
             </w:r>
             <w:r>
               <w:rPr>
@@ -597,7 +599,7 @@
               <w:lang w:eastAsia="de-DE"/>
             </w:rPr>
           </w:pPr>
-          <w:hyperlink w:anchor="_Toc486863622" w:history="1">
+          <w:hyperlink w:anchor="_Toc486964685" w:history="1">
             <w:r>
               <w:rPr>
                 <w:rStyle w:val="Hyperlink"/>
@@ -633,7 +635,7 @@
               <w:rPr>
                 <w:webHidden/>
               </w:rPr>
-              <w:instrText xml:space="preserve"> PAGEREF _Toc486863622 \h </w:instrText>
+              <w:instrText xml:space="preserve"> PAGEREF _Toc486964685 \h </w:instrText>
             </w:r>
             <w:r>
               <w:rPr>
@@ -675,7 +677,7 @@
               <w:lang w:eastAsia="de-DE"/>
             </w:rPr>
           </w:pPr>
-          <w:hyperlink w:anchor="_Toc486863623" w:history="1">
+          <w:hyperlink w:anchor="_Toc486964686" w:history="1">
             <w:r>
               <w:rPr>
                 <w:rStyle w:val="Hyperlink"/>
@@ -736,7 +738,7 @@
                 <w:sz w:val="24"/>
                 <w:szCs w:val="24"/>
               </w:rPr>
-              <w:instrText xml:space="preserve"> PAGEREF _Toc486863623 \h </w:instrText>
+              <w:instrText xml:space="preserve"> PAGEREF _Toc486964686 \h </w:instrText>
             </w:r>
             <w:r>
               <w:rPr>
@@ -787,7 +789,7 @@
               <w:lang w:eastAsia="de-DE"/>
             </w:rPr>
           </w:pPr>
-          <w:hyperlink w:anchor="_Toc486863624" w:history="1">
+          <w:hyperlink w:anchor="_Toc486964687" w:history="1">
             <w:r>
               <w:rPr>
                 <w:rStyle w:val="Hyperlink"/>
@@ -823,7 +825,7 @@
               <w:rPr>
                 <w:webHidden/>
               </w:rPr>
-              <w:instrText xml:space="preserve"> PAGEREF _Toc486863624 \h </w:instrText>
+              <w:instrText xml:space="preserve"> PAGEREF _Toc486964687 \h </w:instrText>
             </w:r>
             <w:r>
               <w:rPr>
@@ -858,7 +860,7 @@
               <w:lang w:eastAsia="de-DE"/>
             </w:rPr>
           </w:pPr>
-          <w:hyperlink w:anchor="_Toc486863625" w:history="1">
+          <w:hyperlink w:anchor="_Toc486964688" w:history="1">
             <w:r>
               <w:rPr>
                 <w:rStyle w:val="Hyperlink"/>
@@ -894,7 +896,7 @@
               <w:rPr>
                 <w:webHidden/>
               </w:rPr>
-              <w:instrText xml:space="preserve"> PAGEREF _Toc486863625 \h </w:instrText>
+              <w:instrText xml:space="preserve"> PAGEREF _Toc486964688 \h </w:instrText>
             </w:r>
             <w:r>
               <w:rPr>
@@ -929,7 +931,7 @@
               <w:lang w:eastAsia="de-DE"/>
             </w:rPr>
           </w:pPr>
-          <w:hyperlink w:anchor="_Toc486863626" w:history="1">
+          <w:hyperlink w:anchor="_Toc486964689" w:history="1">
             <w:r>
               <w:rPr>
                 <w:rStyle w:val="Hyperlink"/>
@@ -965,7 +967,7 @@
               <w:rPr>
                 <w:webHidden/>
               </w:rPr>
-              <w:instrText xml:space="preserve"> PAGEREF _Toc486863626 \h </w:instrText>
+              <w:instrText xml:space="preserve"> PAGEREF _Toc486964689 \h </w:instrText>
             </w:r>
             <w:r>
               <w:rPr>
@@ -1000,7 +1002,7 @@
               <w:lang w:eastAsia="de-DE"/>
             </w:rPr>
           </w:pPr>
-          <w:hyperlink w:anchor="_Toc486863627" w:history="1">
+          <w:hyperlink w:anchor="_Toc486964690" w:history="1">
             <w:r>
               <w:rPr>
                 <w:rStyle w:val="Hyperlink"/>
@@ -1036,7 +1038,7 @@
               <w:rPr>
                 <w:webHidden/>
               </w:rPr>
-              <w:instrText xml:space="preserve"> PAGEREF _Toc486863627 \h </w:instrText>
+              <w:instrText xml:space="preserve"> PAGEREF _Toc486964690 \h </w:instrText>
             </w:r>
             <w:r>
               <w:rPr>
@@ -1071,7 +1073,7 @@
               <w:lang w:eastAsia="de-DE"/>
             </w:rPr>
           </w:pPr>
-          <w:hyperlink w:anchor="_Toc486863628" w:history="1">
+          <w:hyperlink w:anchor="_Toc486964691" w:history="1">
             <w:r>
               <w:rPr>
                 <w:rStyle w:val="Hyperlink"/>
@@ -1107,7 +1109,7 @@
               <w:rPr>
                 <w:webHidden/>
               </w:rPr>
-              <w:instrText xml:space="preserve"> PAGEREF _Toc486863628 \h </w:instrText>
+              <w:instrText xml:space="preserve"> PAGEREF _Toc486964691 \h </w:instrText>
             </w:r>
             <w:r>
               <w:rPr>
@@ -1145,7 +1147,7 @@
               <w:lang w:eastAsia="de-DE"/>
             </w:rPr>
           </w:pPr>
-          <w:hyperlink w:anchor="_Toc486863629" w:history="1">
+          <w:hyperlink w:anchor="_Toc486964692" w:history="1">
             <w:r>
               <w:rPr>
                 <w:rStyle w:val="Hyperlink"/>
@@ -1204,7 +1206,7 @@
                 <w:sz w:val="24"/>
                 <w:szCs w:val="24"/>
               </w:rPr>
-              <w:instrText xml:space="preserve"> PAGEREF _Toc486863629 \h </w:instrText>
+              <w:instrText xml:space="preserve"> PAGEREF _Toc486964692 \h </w:instrText>
             </w:r>
             <w:r>
               <w:rPr>
@@ -1258,7 +1260,7 @@
               <w:lang w:eastAsia="de-DE"/>
             </w:rPr>
           </w:pPr>
-          <w:hyperlink w:anchor="_Toc486863630" w:history="1">
+          <w:hyperlink w:anchor="_Toc486964693" w:history="1">
             <w:r>
               <w:rPr>
                 <w:rStyle w:val="Hyperlink"/>
@@ -1317,7 +1319,7 @@
                 <w:sz w:val="24"/>
                 <w:szCs w:val="24"/>
               </w:rPr>
-              <w:instrText xml:space="preserve"> PAGEREF _Toc486863630 \h </w:instrText>
+              <w:instrText xml:space="preserve"> PAGEREF _Toc486964693 \h </w:instrText>
             </w:r>
             <w:r>
               <w:rPr>
@@ -1368,7 +1370,7 @@
               <w:lang w:eastAsia="de-DE"/>
             </w:rPr>
           </w:pPr>
-          <w:hyperlink w:anchor="_Toc486863631" w:history="1">
+          <w:hyperlink w:anchor="_Toc486964694" w:history="1">
             <w:r>
               <w:rPr>
                 <w:rStyle w:val="Hyperlink"/>
@@ -1404,7 +1406,7 @@
               <w:rPr>
                 <w:webHidden/>
               </w:rPr>
-              <w:instrText xml:space="preserve"> PAGEREF _Toc486863631 \h </w:instrText>
+              <w:instrText xml:space="preserve"> PAGEREF _Toc486964694 \h </w:instrText>
             </w:r>
             <w:r>
               <w:rPr>
@@ -1442,7 +1444,7 @@
               <w:lang w:eastAsia="de-DE"/>
             </w:rPr>
           </w:pPr>
-          <w:hyperlink w:anchor="_Toc486863632" w:history="1">
+          <w:hyperlink w:anchor="_Toc486964695" w:history="1">
             <w:r>
               <w:rPr>
                 <w:rStyle w:val="Hyperlink"/>
@@ -1501,7 +1503,7 @@
                 <w:sz w:val="24"/>
                 <w:szCs w:val="24"/>
               </w:rPr>
-              <w:instrText xml:space="preserve"> PAGEREF _Toc486863632 \h </w:instrText>
+              <w:instrText xml:space="preserve"> PAGEREF _Toc486964695 \h </w:instrText>
             </w:r>
             <w:r>
               <w:rPr>
@@ -1555,7 +1557,7 @@
               <w:lang w:eastAsia="de-DE"/>
             </w:rPr>
           </w:pPr>
-          <w:hyperlink w:anchor="_Toc486863633" w:history="1">
+          <w:hyperlink w:anchor="_Toc486964696" w:history="1">
             <w:r>
               <w:rPr>
                 <w:rStyle w:val="Hyperlink"/>
@@ -1614,7 +1616,7 @@
                 <w:sz w:val="24"/>
                 <w:szCs w:val="24"/>
               </w:rPr>
-              <w:instrText xml:space="preserve"> PAGEREF _Toc486863633 \h </w:instrText>
+              <w:instrText xml:space="preserve"> PAGEREF _Toc486964696 \h </w:instrText>
             </w:r>
             <w:r>
               <w:rPr>
@@ -1665,7 +1667,7 @@
               <w:lang w:eastAsia="de-DE"/>
             </w:rPr>
           </w:pPr>
-          <w:hyperlink w:anchor="_Toc486863634" w:history="1">
+          <w:hyperlink w:anchor="_Toc486964697" w:history="1">
             <w:r>
               <w:rPr>
                 <w:rStyle w:val="Hyperlink"/>
@@ -1701,7 +1703,7 @@
               <w:rPr>
                 <w:webHidden/>
               </w:rPr>
-              <w:instrText xml:space="preserve"> PAGEREF _Toc486863634 \h </w:instrText>
+              <w:instrText xml:space="preserve"> PAGEREF _Toc486964697 \h </w:instrText>
             </w:r>
             <w:r>
               <w:rPr>
@@ -1743,7 +1745,7 @@
               <w:lang w:eastAsia="de-DE"/>
             </w:rPr>
           </w:pPr>
-          <w:hyperlink w:anchor="_Toc486863635" w:history="1">
+          <w:hyperlink w:anchor="_Toc486964698" w:history="1">
             <w:r>
               <w:rPr>
                 <w:rStyle w:val="Hyperlink"/>
@@ -1804,7 +1806,7 @@
                 <w:sz w:val="24"/>
                 <w:szCs w:val="24"/>
               </w:rPr>
-              <w:instrText xml:space="preserve"> PAGEREF _Toc486863635 \h </w:instrText>
+              <w:instrText xml:space="preserve"> PAGEREF _Toc486964698 \h </w:instrText>
             </w:r>
             <w:r>
               <w:rPr>
@@ -1855,7 +1857,7 @@
               <w:lang w:eastAsia="de-DE"/>
             </w:rPr>
           </w:pPr>
-          <w:hyperlink w:anchor="_Toc486863636" w:history="1">
+          <w:hyperlink w:anchor="_Toc486964699" w:history="1">
             <w:r>
               <w:rPr>
                 <w:rStyle w:val="Hyperlink"/>
@@ -1891,7 +1893,7 @@
               <w:rPr>
                 <w:webHidden/>
               </w:rPr>
-              <w:instrText xml:space="preserve"> PAGEREF _Toc486863636 \h </w:instrText>
+              <w:instrText xml:space="preserve"> PAGEREF _Toc486964699 \h </w:instrText>
             </w:r>
             <w:r>
               <w:rPr>
@@ -1926,7 +1928,7 @@
               <w:lang w:eastAsia="de-DE"/>
             </w:rPr>
           </w:pPr>
-          <w:hyperlink w:anchor="_Toc486863637" w:history="1">
+          <w:hyperlink w:anchor="_Toc486964700" w:history="1">
             <w:r>
               <w:rPr>
                 <w:rStyle w:val="Hyperlink"/>
@@ -1962,7 +1964,7 @@
               <w:rPr>
                 <w:webHidden/>
               </w:rPr>
-              <w:instrText xml:space="preserve"> PAGEREF _Toc486863637 \h </w:instrText>
+              <w:instrText xml:space="preserve"> PAGEREF _Toc486964700 \h </w:instrText>
             </w:r>
             <w:r>
               <w:rPr>
@@ -2000,7 +2002,7 @@
               <w:lang w:eastAsia="de-DE"/>
             </w:rPr>
           </w:pPr>
-          <w:hyperlink w:anchor="_Toc486863638" w:history="1">
+          <w:hyperlink w:anchor="_Toc486964701" w:history="1">
             <w:r>
               <w:rPr>
                 <w:rStyle w:val="Hyperlink"/>
@@ -2059,7 +2061,7 @@
                 <w:sz w:val="24"/>
                 <w:szCs w:val="24"/>
               </w:rPr>
-              <w:instrText xml:space="preserve"> PAGEREF _Toc486863638 \h </w:instrText>
+              <w:instrText xml:space="preserve"> PAGEREF _Toc486964701 \h </w:instrText>
             </w:r>
             <w:r>
               <w:rPr>
@@ -2113,7 +2115,7 @@
               <w:lang w:eastAsia="de-DE"/>
             </w:rPr>
           </w:pPr>
-          <w:hyperlink w:anchor="_Toc486863639" w:history="1">
+          <w:hyperlink w:anchor="_Toc486964702" w:history="1">
             <w:r>
               <w:rPr>
                 <w:rStyle w:val="Hyperlink"/>
@@ -2172,7 +2174,7 @@
                 <w:sz w:val="24"/>
                 <w:szCs w:val="24"/>
               </w:rPr>
-              <w:instrText xml:space="preserve"> PAGEREF _Toc486863639 \h </w:instrText>
+              <w:instrText xml:space="preserve"> PAGEREF _Toc486964702 \h </w:instrText>
             </w:r>
             <w:r>
               <w:rPr>
@@ -2226,7 +2228,7 @@
               <w:lang w:eastAsia="de-DE"/>
             </w:rPr>
           </w:pPr>
-          <w:hyperlink w:anchor="_Toc486863640" w:history="1">
+          <w:hyperlink w:anchor="_Toc486964703" w:history="1">
             <w:r>
               <w:rPr>
                 <w:rStyle w:val="Hyperlink"/>
@@ -2285,7 +2287,7 @@
                 <w:sz w:val="24"/>
                 <w:szCs w:val="24"/>
               </w:rPr>
-              <w:instrText xml:space="preserve"> PAGEREF _Toc486863640 \h </w:instrText>
+              <w:instrText xml:space="preserve"> PAGEREF _Toc486964703 \h </w:instrText>
             </w:r>
             <w:r>
               <w:rPr>
@@ -2343,7 +2345,7 @@
               <w:lang w:eastAsia="de-DE"/>
             </w:rPr>
           </w:pPr>
-          <w:hyperlink w:anchor="_Toc486863641" w:history="1">
+          <w:hyperlink w:anchor="_Toc486964704" w:history="1">
             <w:r>
               <w:rPr>
                 <w:rStyle w:val="Hyperlink"/>
@@ -2404,7 +2406,7 @@
                 <w:sz w:val="24"/>
                 <w:szCs w:val="24"/>
               </w:rPr>
-              <w:instrText xml:space="preserve"> PAGEREF _Toc486863641 \h </w:instrText>
+              <w:instrText xml:space="preserve"> PAGEREF _Toc486964704 \h </w:instrText>
             </w:r>
             <w:r>
               <w:rPr>
@@ -2455,7 +2457,7 @@
               <w:lang w:eastAsia="de-DE"/>
             </w:rPr>
           </w:pPr>
-          <w:hyperlink w:anchor="_Toc486863642" w:history="1">
+          <w:hyperlink w:anchor="_Toc486964705" w:history="1">
             <w:r>
               <w:rPr>
                 <w:rStyle w:val="Hyperlink"/>
@@ -2491,7 +2493,7 @@
               <w:rPr>
                 <w:webHidden/>
               </w:rPr>
-              <w:instrText xml:space="preserve"> PAGEREF _Toc486863642 \h </w:instrText>
+              <w:instrText xml:space="preserve"> PAGEREF _Toc486964705 \h </w:instrText>
             </w:r>
             <w:r>
               <w:rPr>
@@ -2526,7 +2528,7 @@
               <w:lang w:eastAsia="de-DE"/>
             </w:rPr>
           </w:pPr>
-          <w:hyperlink w:anchor="_Toc486863643" w:history="1">
+          <w:hyperlink w:anchor="_Toc486964706" w:history="1">
             <w:r>
               <w:rPr>
                 <w:rStyle w:val="Hyperlink"/>
@@ -2562,7 +2564,7 @@
               <w:rPr>
                 <w:webHidden/>
               </w:rPr>
-              <w:instrText xml:space="preserve"> PAGEREF _Toc486863643 \h </w:instrText>
+              <w:instrText xml:space="preserve"> PAGEREF _Toc486964706 \h </w:instrText>
             </w:r>
             <w:r>
               <w:rPr>
@@ -2597,7 +2599,7 @@
               <w:lang w:eastAsia="de-DE"/>
             </w:rPr>
           </w:pPr>
-          <w:hyperlink w:anchor="_Toc486863644" w:history="1">
+          <w:hyperlink w:anchor="_Toc486964707" w:history="1">
             <w:r>
               <w:rPr>
                 <w:rStyle w:val="Hyperlink"/>
@@ -2633,7 +2635,7 @@
               <w:rPr>
                 <w:webHidden/>
               </w:rPr>
-              <w:instrText xml:space="preserve"> PAGEREF _Toc486863644 \h </w:instrText>
+              <w:instrText xml:space="preserve"> PAGEREF _Toc486964707 \h </w:instrText>
             </w:r>
             <w:r>
               <w:rPr>
@@ -2668,7 +2670,7 @@
               <w:lang w:eastAsia="de-DE"/>
             </w:rPr>
           </w:pPr>
-          <w:hyperlink w:anchor="_Toc486863645" w:history="1">
+          <w:hyperlink w:anchor="_Toc486964708" w:history="1">
             <w:r>
               <w:rPr>
                 <w:rStyle w:val="Hyperlink"/>
@@ -2704,7 +2706,7 @@
               <w:rPr>
                 <w:webHidden/>
               </w:rPr>
-              <w:instrText xml:space="preserve"> PAGEREF _Toc486863645 \h </w:instrText>
+              <w:instrText xml:space="preserve"> PAGEREF _Toc486964708 \h </w:instrText>
             </w:r>
             <w:r>
               <w:rPr>
@@ -2842,7 +2844,7 @@
           <w:lang w:eastAsia="de-DE"/>
         </w:rPr>
       </w:pPr>
-      <w:hyperlink w:anchor="_Toc486863587" w:history="1">
+      <w:hyperlink w:anchor="_Toc486964719" w:history="1">
         <w:r>
           <w:rPr>
             <w:rStyle w:val="Hyperlink"/>
@@ -2881,7 +2883,7 @@
             <w:sz w:val="24"/>
             <w:szCs w:val="24"/>
           </w:rPr>
-          <w:instrText xml:space="preserve"> PAGEREF _Toc486863587 \h </w:instrText>
+          <w:instrText xml:space="preserve"> PAGEREF _Toc486964719 \h </w:instrText>
         </w:r>
         <w:r>
           <w:rPr>
@@ -2938,7 +2940,7 @@
           <w:lang w:eastAsia="de-DE"/>
         </w:rPr>
       </w:pPr>
-      <w:hyperlink w:anchor="_Toc486863588" w:history="1">
+      <w:hyperlink w:anchor="_Toc486964720" w:history="1">
         <w:r>
           <w:rPr>
             <w:rStyle w:val="Hyperlink"/>
@@ -2977,7 +2979,7 @@
             <w:sz w:val="24"/>
             <w:szCs w:val="24"/>
           </w:rPr>
-          <w:instrText xml:space="preserve"> PAGEREF _Toc486863588 \h </w:instrText>
+          <w:instrText xml:space="preserve"> PAGEREF _Toc486964720 \h </w:instrText>
         </w:r>
         <w:r>
           <w:rPr>
@@ -3034,7 +3036,7 @@
           <w:lang w:eastAsia="de-DE"/>
         </w:rPr>
       </w:pPr>
-      <w:hyperlink w:anchor="_Toc486863589" w:history="1">
+      <w:hyperlink w:anchor="_Toc486964721" w:history="1">
         <w:r>
           <w:rPr>
             <w:rStyle w:val="Hyperlink"/>
@@ -3073,7 +3075,7 @@
             <w:sz w:val="24"/>
             <w:szCs w:val="24"/>
           </w:rPr>
-          <w:instrText xml:space="preserve"> PAGEREF _Toc486863589 \h </w:instrText>
+          <w:instrText xml:space="preserve"> PAGEREF _Toc486964721 \h </w:instrText>
         </w:r>
         <w:r>
           <w:rPr>
@@ -3130,7 +3132,7 @@
           <w:lang w:eastAsia="de-DE"/>
         </w:rPr>
       </w:pPr>
-      <w:hyperlink w:anchor="_Toc486863590" w:history="1">
+      <w:hyperlink w:anchor="_Toc486964722" w:history="1">
         <w:r>
           <w:rPr>
             <w:rStyle w:val="Hyperlink"/>
@@ -3169,7 +3171,7 @@
             <w:sz w:val="24"/>
             <w:szCs w:val="24"/>
           </w:rPr>
-          <w:instrText xml:space="preserve"> PAGEREF _Toc486863590 \h </w:instrText>
+          <w:instrText xml:space="preserve"> PAGEREF _Toc486964722 \h </w:instrText>
         </w:r>
         <w:r>
           <w:rPr>
@@ -3286,7 +3288,7 @@
         </w:rPr>
         <w:fldChar w:fldCharType="separate"/>
       </w:r>
-      <w:hyperlink w:anchor="_Toc486863581" w:history="1">
+      <w:hyperlink w:anchor="_Toc486964713" w:history="1">
         <w:r>
           <w:rPr>
             <w:rStyle w:val="Hyperlink"/>
@@ -3325,7 +3327,7 @@
             <w:sz w:val="24"/>
             <w:szCs w:val="24"/>
           </w:rPr>
-          <w:instrText xml:space="preserve"> PAGEREF _Toc486863581 \h </w:instrText>
+          <w:instrText xml:space="preserve"> PAGEREF _Toc486964713 \h </w:instrText>
         </w:r>
         <w:r>
           <w:rPr>
@@ -3382,7 +3384,7 @@
           <w:lang w:eastAsia="de-DE"/>
         </w:rPr>
       </w:pPr>
-      <w:hyperlink w:anchor="_Toc486863582" w:history="1">
+      <w:hyperlink w:anchor="_Toc486964714" w:history="1">
         <w:r>
           <w:rPr>
             <w:rStyle w:val="Hyperlink"/>
@@ -3421,7 +3423,7 @@
             <w:sz w:val="24"/>
             <w:szCs w:val="24"/>
           </w:rPr>
-          <w:instrText xml:space="preserve"> PAGEREF _Toc486863582 \h </w:instrText>
+          <w:instrText xml:space="preserve"> PAGEREF _Toc486964714 \h </w:instrText>
         </w:r>
         <w:r>
           <w:rPr>
@@ -3478,7 +3480,7 @@
           <w:lang w:eastAsia="de-DE"/>
         </w:rPr>
       </w:pPr>
-      <w:hyperlink w:anchor="_Toc486863583" w:history="1">
+      <w:hyperlink w:anchor="_Toc486964715" w:history="1">
         <w:r>
           <w:rPr>
             <w:rStyle w:val="Hyperlink"/>
@@ -3517,7 +3519,7 @@
             <w:sz w:val="24"/>
             <w:szCs w:val="24"/>
           </w:rPr>
-          <w:instrText xml:space="preserve"> PAGEREF _Toc486863583 \h </w:instrText>
+          <w:instrText xml:space="preserve"> PAGEREF _Toc486964715 \h </w:instrText>
         </w:r>
         <w:r>
           <w:rPr>
@@ -3574,7 +3576,7 @@
           <w:lang w:eastAsia="de-DE"/>
         </w:rPr>
       </w:pPr>
-      <w:hyperlink w:anchor="_Toc486863584" w:history="1">
+      <w:hyperlink w:anchor="_Toc486964716" w:history="1">
         <w:r>
           <w:rPr>
             <w:rStyle w:val="Hyperlink"/>
@@ -3613,7 +3615,7 @@
             <w:sz w:val="24"/>
             <w:szCs w:val="24"/>
           </w:rPr>
-          <w:instrText xml:space="preserve"> PAGEREF _Toc486863584 \h </w:instrText>
+          <w:instrText xml:space="preserve"> PAGEREF _Toc486964716 \h </w:instrText>
         </w:r>
         <w:r>
           <w:rPr>
@@ -3670,7 +3672,7 @@
           <w:lang w:eastAsia="de-DE"/>
         </w:rPr>
       </w:pPr>
-      <w:hyperlink w:anchor="_Toc486863585" w:history="1">
+      <w:hyperlink w:anchor="_Toc486964717" w:history="1">
         <w:r>
           <w:rPr>
             <w:rStyle w:val="Hyperlink"/>
@@ -3709,7 +3711,7 @@
             <w:sz w:val="24"/>
             <w:szCs w:val="24"/>
           </w:rPr>
-          <w:instrText xml:space="preserve"> PAGEREF _Toc486863585 \h </w:instrText>
+          <w:instrText xml:space="preserve"> PAGEREF _Toc486964717 \h </w:instrText>
         </w:r>
         <w:r>
           <w:rPr>
@@ -3766,7 +3768,7 @@
           <w:lang w:eastAsia="de-DE"/>
         </w:rPr>
       </w:pPr>
-      <w:hyperlink w:anchor="_Toc486863586" w:history="1">
+      <w:hyperlink w:anchor="_Toc486964718" w:history="1">
         <w:r>
           <w:rPr>
             <w:rStyle w:val="Hyperlink"/>
@@ -3805,7 +3807,7 @@
             <w:sz w:val="24"/>
             <w:szCs w:val="24"/>
           </w:rPr>
-          <w:instrText xml:space="preserve"> PAGEREF _Toc486863586 \h </w:instrText>
+          <w:instrText xml:space="preserve"> PAGEREF _Toc486964718 \h </w:instrText>
         </w:r>
         <w:r>
           <w:rPr>
@@ -3925,7 +3927,7 @@
         </w:rPr>
         <w:fldChar w:fldCharType="separate"/>
       </w:r>
-      <w:hyperlink w:anchor="_Toc486863576" w:history="1">
+      <w:hyperlink w:anchor="_Toc486964709" w:history="1">
         <w:r>
           <w:rPr>
             <w:rStyle w:val="Hyperlink"/>
@@ -3964,7 +3966,7 @@
             <w:sz w:val="24"/>
             <w:szCs w:val="24"/>
           </w:rPr>
-          <w:instrText xml:space="preserve"> PAGEREF _Toc486863576 \h </w:instrText>
+          <w:instrText xml:space="preserve"> PAGEREF _Toc486964709 \h </w:instrText>
         </w:r>
         <w:r>
           <w:rPr>
@@ -4021,7 +4023,7 @@
           <w:lang w:eastAsia="de-DE"/>
         </w:rPr>
       </w:pPr>
-      <w:hyperlink w:anchor="_Toc486863577" w:history="1">
+      <w:hyperlink w:anchor="_Toc486964710" w:history="1">
         <w:r>
           <w:rPr>
             <w:rStyle w:val="Hyperlink"/>
@@ -4060,7 +4062,7 @@
             <w:sz w:val="24"/>
             <w:szCs w:val="24"/>
           </w:rPr>
-          <w:instrText xml:space="preserve"> PAGEREF _Toc486863577 \h </w:instrText>
+          <w:instrText xml:space="preserve"> PAGEREF _Toc486964710 \h </w:instrText>
         </w:r>
         <w:r>
           <w:rPr>
@@ -4117,7 +4119,7 @@
           <w:lang w:eastAsia="de-DE"/>
         </w:rPr>
       </w:pPr>
-      <w:hyperlink w:anchor="_Toc486863578" w:history="1">
+      <w:hyperlink w:anchor="_Toc486964711" w:history="1">
         <w:r>
           <w:rPr>
             <w:rStyle w:val="Hyperlink"/>
@@ -4156,7 +4158,7 @@
             <w:sz w:val="24"/>
             <w:szCs w:val="24"/>
           </w:rPr>
-          <w:instrText xml:space="preserve"> PAGEREF _Toc486863578 \h </w:instrText>
+          <w:instrText xml:space="preserve"> PAGEREF _Toc486964711 \h </w:instrText>
         </w:r>
         <w:r>
           <w:rPr>
@@ -4213,7 +4215,7 @@
           <w:lang w:eastAsia="de-DE"/>
         </w:rPr>
       </w:pPr>
-      <w:hyperlink w:anchor="_Toc486863579" w:history="1">
+      <w:hyperlink w:anchor="_Toc486964712" w:history="1">
         <w:r>
           <w:rPr>
             <w:rStyle w:val="Hyperlink"/>
@@ -4252,7 +4254,7 @@
             <w:sz w:val="24"/>
             <w:szCs w:val="24"/>
           </w:rPr>
-          <w:instrText xml:space="preserve"> PAGEREF _Toc486863579 \h </w:instrText>
+          <w:instrText xml:space="preserve"> PAGEREF _Toc486964712 \h </w:instrText>
         </w:r>
         <w:r>
           <w:rPr>
@@ -4335,7 +4337,7 @@
           <w:color w:val="auto"/>
         </w:rPr>
       </w:pPr>
-      <w:bookmarkStart w:id="0" w:name="_Toc486863619"/>
+      <w:bookmarkStart w:id="1" w:name="_Toc486964682"/>
       <w:r>
         <w:rPr>
           <w:rFonts w:ascii="Times New Roman" w:hAnsi="Times New Roman" w:cs="Times New Roman"/>
@@ -4345,7 +4347,7 @@
         <w:lastRenderedPageBreak/>
         <w:t>Einleitung</w:t>
       </w:r>
-      <w:bookmarkEnd w:id="0"/>
+      <w:bookmarkEnd w:id="1"/>
     </w:p>
     <w:p>
       <w:pPr>
@@ -4644,7 +4646,7 @@
           <w:color w:val="auto"/>
         </w:rPr>
       </w:pPr>
-      <w:bookmarkStart w:id="1" w:name="_Toc486863620"/>
+      <w:bookmarkStart w:id="2" w:name="_Toc486964683"/>
       <w:r>
         <w:rPr>
           <w:rFonts w:ascii="Times New Roman" w:hAnsi="Times New Roman" w:cs="Times New Roman"/>
@@ -4654,7 +4656,7 @@
         <w:lastRenderedPageBreak/>
         <w:t>Anforderungen und abgeleitetes Spielkonzept</w:t>
       </w:r>
-      <w:bookmarkEnd w:id="1"/>
+      <w:bookmarkEnd w:id="2"/>
     </w:p>
     <w:p>
       <w:pPr>
@@ -4690,7 +4692,7 @@
         </w:rPr>
         <w:t xml:space="preserve"> </w:t>
       </w:r>
-      <w:bookmarkStart w:id="2" w:name="_Toc486863621"/>
+      <w:bookmarkStart w:id="3" w:name="_Toc486964684"/>
       <w:r>
         <w:rPr>
           <w:rFonts w:ascii="Times New Roman" w:hAnsi="Times New Roman" w:cs="Times New Roman"/>
@@ -4701,7 +4703,7 @@
         </w:rPr>
         <w:t>Anforderungen</w:t>
       </w:r>
-      <w:bookmarkEnd w:id="2"/>
+      <w:bookmarkEnd w:id="3"/>
     </w:p>
     <w:p>
       <w:pPr>
@@ -6681,8 +6683,8 @@
           <w:szCs w:val="24"/>
         </w:rPr>
       </w:pPr>
-      <w:bookmarkStart w:id="3" w:name="_Toc479847682"/>
-      <w:bookmarkStart w:id="4" w:name="_Toc486863581"/>
+      <w:bookmarkStart w:id="4" w:name="_Toc479847682"/>
+      <w:bookmarkStart w:id="5" w:name="_Toc486964713"/>
       <w:r>
         <w:rPr>
           <w:rFonts w:ascii="Times New Roman" w:hAnsi="Times New Roman" w:cs="Times New Roman"/>
@@ -6754,8 +6756,8 @@
         </w:rPr>
         <w:t>: Anforderungen</w:t>
       </w:r>
-      <w:bookmarkEnd w:id="3"/>
       <w:bookmarkEnd w:id="4"/>
+      <w:bookmarkEnd w:id="5"/>
     </w:p>
     <w:p>
       <w:pPr>
@@ -6802,7 +6804,7 @@
         <w:lastRenderedPageBreak/>
         <w:t xml:space="preserve"> </w:t>
       </w:r>
-      <w:bookmarkStart w:id="5" w:name="_Toc486863622"/>
+      <w:bookmarkStart w:id="6" w:name="_Toc486964685"/>
       <w:r>
         <w:rPr>
           <w:rFonts w:ascii="Times New Roman" w:hAnsi="Times New Roman" w:cs="Times New Roman"/>
@@ -6813,7 +6815,7 @@
         </w:rPr>
         <w:t>Spielkonzept des Tetris Games</w:t>
       </w:r>
-      <w:bookmarkEnd w:id="5"/>
+      <w:bookmarkEnd w:id="6"/>
     </w:p>
     <w:p/>
     <w:p/>
@@ -6888,7 +6890,7 @@
           <w:szCs w:val="24"/>
         </w:rPr>
       </w:pPr>
-      <w:bookmarkStart w:id="6" w:name="_Toc486863587"/>
+      <w:bookmarkStart w:id="7" w:name="_Toc486964719"/>
       <w:r>
         <w:rPr>
           <w:rFonts w:ascii="Times New Roman" w:hAnsi="Times New Roman" w:cs="Times New Roman"/>
@@ -6960,7 +6962,7 @@
         </w:rPr>
         <w:t>: Die Tetris-Bausteine I, J, L, O, S, T und Z</w:t>
       </w:r>
-      <w:bookmarkEnd w:id="6"/>
+      <w:bookmarkEnd w:id="7"/>
     </w:p>
     <w:p>
       <w:pPr>
@@ -7085,7 +7087,7 @@
           <w:szCs w:val="24"/>
         </w:rPr>
       </w:pPr>
-      <w:bookmarkStart w:id="7" w:name="_Toc486863588"/>
+      <w:bookmarkStart w:id="8" w:name="_Toc486964720"/>
       <w:r>
         <w:rPr>
           <w:rFonts w:ascii="Times New Roman" w:hAnsi="Times New Roman" w:cs="Times New Roman"/>
@@ -7157,7 +7159,7 @@
         </w:rPr>
         <w:t>: Spielprinzip von Tetris Game</w:t>
       </w:r>
-      <w:bookmarkEnd w:id="7"/>
+      <w:bookmarkEnd w:id="8"/>
     </w:p>
     <w:p>
       <w:pPr>
@@ -7386,7 +7388,7 @@
           <w:color w:val="auto"/>
         </w:rPr>
       </w:pPr>
-      <w:bookmarkStart w:id="8" w:name="_Toc486863623"/>
+      <w:bookmarkStart w:id="9" w:name="_Toc486964686"/>
       <w:r>
         <w:rPr>
           <w:rFonts w:ascii="Times New Roman" w:hAnsi="Times New Roman" w:cs="Times New Roman"/>
@@ -7396,7 +7398,7 @@
         <w:lastRenderedPageBreak/>
         <w:t>Architektur und Implementierung</w:t>
       </w:r>
-      <w:bookmarkEnd w:id="8"/>
+      <w:bookmarkEnd w:id="9"/>
     </w:p>
     <w:p>
       <w:pPr>
@@ -7754,7 +7756,7 @@
         </w:rPr>
         <w:t xml:space="preserve"> </w:t>
       </w:r>
-      <w:bookmarkStart w:id="9" w:name="_Toc486863624"/>
+      <w:bookmarkStart w:id="10" w:name="_Toc486964687"/>
       <w:r>
         <w:rPr>
           <w:rFonts w:ascii="Times New Roman" w:hAnsi="Times New Roman" w:cs="Times New Roman"/>
@@ -7765,7 +7767,7 @@
         </w:rPr>
         <w:t>Model</w:t>
       </w:r>
-      <w:bookmarkEnd w:id="9"/>
+      <w:bookmarkEnd w:id="10"/>
     </w:p>
     <w:p>
       <w:pPr>
@@ -7840,7 +7842,7 @@
           <w:szCs w:val="24"/>
         </w:rPr>
       </w:pPr>
-      <w:bookmarkStart w:id="10" w:name="_Toc486863625"/>
+      <w:bookmarkStart w:id="11" w:name="_Toc486964688"/>
       <w:r>
         <w:rPr>
           <w:rFonts w:ascii="Times New Roman" w:hAnsi="Times New Roman" w:cs="Times New Roman"/>
@@ -7851,7 +7853,7 @@
         </w:rPr>
         <w:t>TetrisGame</w:t>
       </w:r>
-      <w:bookmarkEnd w:id="10"/>
+      <w:bookmarkEnd w:id="11"/>
     </w:p>
     <w:p>
       <w:pPr>
@@ -10427,7 +10429,7 @@
           <w:szCs w:val="24"/>
         </w:rPr>
       </w:pPr>
-      <w:bookmarkStart w:id="11" w:name="_Toc486863626"/>
+      <w:bookmarkStart w:id="12" w:name="_Toc486964689"/>
       <w:r>
         <w:rPr>
           <w:rFonts w:ascii="Times New Roman" w:hAnsi="Times New Roman" w:cs="Times New Roman"/>
@@ -10438,7 +10440,7 @@
         </w:rPr>
         <w:t>Tetromino</w:t>
       </w:r>
-      <w:bookmarkEnd w:id="11"/>
+      <w:bookmarkEnd w:id="12"/>
     </w:p>
     <w:p>
       <w:pPr>
@@ -11572,7 +11574,7 @@
           <w:lang w:eastAsia="de-DE"/>
         </w:rPr>
       </w:pPr>
-      <w:bookmarkStart w:id="12" w:name="_Toc486863589"/>
+      <w:bookmarkStart w:id="13" w:name="_Toc486964721"/>
       <w:r>
         <w:rPr>
           <w:rFonts w:ascii="Times New Roman" w:hAnsi="Times New Roman" w:cs="Times New Roman"/>
@@ -11644,7 +11646,7 @@
         </w:rPr>
         <w:t>: Beispielhafte Drehung eines Tetrominoes</w:t>
       </w:r>
-      <w:bookmarkEnd w:id="12"/>
+      <w:bookmarkEnd w:id="13"/>
     </w:p>
     <w:p>
       <w:pPr>
@@ -11775,7 +11777,7 @@
           <w:szCs w:val="24"/>
         </w:rPr>
       </w:pPr>
-      <w:bookmarkStart w:id="13" w:name="_Toc486863590"/>
+      <w:bookmarkStart w:id="14" w:name="_Toc486964722"/>
       <w:r>
         <w:rPr>
           <w:rFonts w:ascii="Times New Roman" w:hAnsi="Times New Roman" w:cs="Times New Roman"/>
@@ -11847,7 +11849,7 @@
         </w:rPr>
         <w:t>: Kollisionserkennung der Tetrominoes</w:t>
       </w:r>
-      <w:bookmarkEnd w:id="13"/>
+      <w:bookmarkEnd w:id="14"/>
     </w:p>
     <w:p>
       <w:pPr>
@@ -12095,7 +12097,7 @@
           <w:szCs w:val="24"/>
         </w:rPr>
       </w:pPr>
-      <w:bookmarkStart w:id="14" w:name="_Toc486863627"/>
+      <w:bookmarkStart w:id="15" w:name="_Toc486964690"/>
       <w:r>
         <w:rPr>
           <w:rFonts w:ascii="Times New Roman" w:hAnsi="Times New Roman" w:cs="Times New Roman"/>
@@ -12106,7 +12108,7 @@
         </w:rPr>
         <w:t>Level</w:t>
       </w:r>
-      <w:bookmarkEnd w:id="14"/>
+      <w:bookmarkEnd w:id="15"/>
     </w:p>
     <w:p>
       <w:pPr>
@@ -12752,7 +12754,7 @@
           <w:szCs w:val="24"/>
         </w:rPr>
       </w:pPr>
-      <w:bookmarkStart w:id="15" w:name="_Toc486863628"/>
+      <w:bookmarkStart w:id="16" w:name="_Toc486964691"/>
       <w:r>
         <w:rPr>
           <w:rFonts w:ascii="Times New Roman" w:hAnsi="Times New Roman" w:cs="Times New Roman"/>
@@ -12763,7 +12765,7 @@
         </w:rPr>
         <w:t>Cell</w:t>
       </w:r>
-      <w:bookmarkEnd w:id="15"/>
+      <w:bookmarkEnd w:id="16"/>
     </w:p>
     <w:p>
       <w:pPr>
@@ -13013,7 +13015,7 @@
           <w:color w:val="auto"/>
         </w:rPr>
       </w:pPr>
-      <w:bookmarkStart w:id="16" w:name="_Toc486863629"/>
+      <w:bookmarkStart w:id="17" w:name="_Toc486964692"/>
       <w:r>
         <w:rPr>
           <w:rFonts w:ascii="Times New Roman" w:hAnsi="Times New Roman" w:cs="Times New Roman"/>
@@ -13022,7 +13024,7 @@
         </w:rPr>
         <w:t>Goal</w:t>
       </w:r>
-      <w:bookmarkEnd w:id="16"/>
+      <w:bookmarkEnd w:id="17"/>
     </w:p>
     <w:p>
       <w:pPr>
@@ -13476,7 +13478,7 @@
           <w:color w:val="auto"/>
         </w:rPr>
       </w:pPr>
-      <w:bookmarkStart w:id="17" w:name="_Toc486863630"/>
+      <w:bookmarkStart w:id="18" w:name="_Toc486964693"/>
       <w:r>
         <w:rPr>
           <w:rFonts w:ascii="Times New Roman" w:hAnsi="Times New Roman" w:cs="Times New Roman"/>
@@ -13485,7 +13487,7 @@
         </w:rPr>
         <w:t>PowerUp</w:t>
       </w:r>
-      <w:bookmarkEnd w:id="17"/>
+      <w:bookmarkEnd w:id="18"/>
     </w:p>
     <w:p>
       <w:pPr>
@@ -14281,7 +14283,7 @@
         </w:rPr>
         <w:t xml:space="preserve"> </w:t>
       </w:r>
-      <w:bookmarkStart w:id="18" w:name="_Toc486863631"/>
+      <w:bookmarkStart w:id="19" w:name="_Toc486964694"/>
       <w:r>
         <w:rPr>
           <w:rFonts w:ascii="Times New Roman" w:hAnsi="Times New Roman" w:cs="Times New Roman"/>
@@ -14302,7 +14304,7 @@
         </w:rPr>
         <w:t>View</w:t>
       </w:r>
-      <w:bookmarkEnd w:id="18"/>
+      <w:bookmarkEnd w:id="19"/>
     </w:p>
     <w:p>
       <w:pPr>
@@ -14532,7 +14534,7 @@
           <w:color w:val="auto"/>
         </w:rPr>
       </w:pPr>
-      <w:bookmarkStart w:id="19" w:name="_Toc486863632"/>
+      <w:bookmarkStart w:id="20" w:name="_Toc486964695"/>
       <w:r>
         <w:rPr>
           <w:rFonts w:ascii="Times New Roman" w:hAnsi="Times New Roman" w:cs="Times New Roman"/>
@@ -14541,7 +14543,7 @@
         </w:rPr>
         <w:t>HTML-Dokument</w:t>
       </w:r>
-      <w:bookmarkEnd w:id="19"/>
+      <w:bookmarkEnd w:id="20"/>
     </w:p>
     <w:p>
       <w:pPr>
@@ -22991,7 +22993,7 @@
           <w:szCs w:val="24"/>
         </w:rPr>
       </w:pPr>
-      <w:bookmarkStart w:id="20" w:name="_Toc486863576"/>
+      <w:bookmarkStart w:id="21" w:name="_Toc486964709"/>
       <w:r>
         <w:rPr>
           <w:rFonts w:ascii="Times New Roman" w:hAnsi="Times New Roman" w:cs="Times New Roman"/>
@@ -23064,7 +23066,7 @@
         </w:rPr>
         <w:t>: HTML Basisdokument des Spiels</w:t>
       </w:r>
-      <w:bookmarkEnd w:id="20"/>
+      <w:bookmarkEnd w:id="21"/>
     </w:p>
     <w:p>
       <w:pPr>
@@ -23106,7 +23108,7 @@
           <w:color w:val="auto"/>
         </w:rPr>
       </w:pPr>
-      <w:bookmarkStart w:id="21" w:name="_Toc486863633"/>
+      <w:bookmarkStart w:id="22" w:name="_Toc486964696"/>
       <w:r>
         <w:rPr>
           <w:rFonts w:ascii="Times New Roman" w:hAnsi="Times New Roman" w:cs="Times New Roman"/>
@@ -23115,7 +23117,7 @@
         </w:rPr>
         <w:t>TetrisView als Schnittstelle zum HTML-Dokument</w:t>
       </w:r>
-      <w:bookmarkEnd w:id="21"/>
+      <w:bookmarkEnd w:id="22"/>
     </w:p>
     <w:p>
       <w:pPr>
@@ -23195,7 +23197,7 @@
         </w:rPr>
         <w:t xml:space="preserve"> </w:t>
       </w:r>
-      <w:bookmarkStart w:id="22" w:name="_Toc486863634"/>
+      <w:bookmarkStart w:id="23" w:name="_Toc486964697"/>
       <w:r>
         <w:rPr>
           <w:rFonts w:ascii="Times New Roman" w:hAnsi="Times New Roman" w:cs="Times New Roman"/>
@@ -23216,7 +23218,7 @@
         </w:rPr>
         <w:t>Controller</w:t>
       </w:r>
-      <w:bookmarkEnd w:id="22"/>
+      <w:bookmarkEnd w:id="23"/>
     </w:p>
     <w:p>
       <w:pPr>
@@ -23871,7 +23873,7 @@
           <w:color w:val="auto"/>
         </w:rPr>
       </w:pPr>
-      <w:bookmarkStart w:id="23" w:name="_Toc486863635"/>
+      <w:bookmarkStart w:id="24" w:name="_Toc486964698"/>
       <w:r>
         <w:rPr>
           <w:rFonts w:ascii="Times New Roman" w:hAnsi="Times New Roman" w:cs="Times New Roman"/>
@@ -23881,7 +23883,7 @@
         <w:lastRenderedPageBreak/>
         <w:t>Level- und Parametrisierungskonzept</w:t>
       </w:r>
-      <w:bookmarkEnd w:id="23"/>
+      <w:bookmarkEnd w:id="24"/>
     </w:p>
     <w:p>
       <w:pPr>
@@ -23918,7 +23920,7 @@
         </w:rPr>
         <w:t xml:space="preserve"> </w:t>
       </w:r>
-      <w:bookmarkStart w:id="24" w:name="_Toc486863636"/>
+      <w:bookmarkStart w:id="25" w:name="_Toc486964699"/>
       <w:r>
         <w:rPr>
           <w:rFonts w:ascii="Times New Roman" w:hAnsi="Times New Roman" w:cs="Times New Roman"/>
@@ -23939,7 +23941,7 @@
         </w:rPr>
         <w:t>onzept</w:t>
       </w:r>
-      <w:bookmarkEnd w:id="24"/>
+      <w:bookmarkEnd w:id="25"/>
       <w:r>
         <w:rPr>
           <w:rFonts w:ascii="Times New Roman" w:hAnsi="Times New Roman" w:cs="Times New Roman"/>
@@ -24801,7 +24803,7 @@
           <w:szCs w:val="24"/>
         </w:rPr>
       </w:pPr>
-      <w:bookmarkStart w:id="25" w:name="_Toc486863582"/>
+      <w:bookmarkStart w:id="26" w:name="_Toc486964714"/>
       <w:r>
         <w:rPr>
           <w:rFonts w:ascii="Times New Roman" w:hAnsi="Times New Roman" w:cs="Times New Roman"/>
@@ -24873,7 +24875,7 @@
         </w:rPr>
         <w:t>: Punktesystem für Tetris</w:t>
       </w:r>
-      <w:bookmarkEnd w:id="25"/>
+      <w:bookmarkEnd w:id="26"/>
     </w:p>
     <w:p>
       <w:pPr>
@@ -25058,7 +25060,7 @@
       <w:r>
         <w:t xml:space="preserve"> </w:t>
       </w:r>
-      <w:bookmarkStart w:id="26" w:name="_Toc486863637"/>
+      <w:bookmarkStart w:id="27" w:name="_Toc486964700"/>
       <w:r>
         <w:rPr>
           <w:rFonts w:ascii="Times New Roman" w:hAnsi="Times New Roman" w:cs="Times New Roman"/>
@@ -25088,7 +25090,7 @@
         </w:rPr>
         <w:t>onzept</w:t>
       </w:r>
-      <w:bookmarkEnd w:id="26"/>
+      <w:bookmarkEnd w:id="27"/>
     </w:p>
     <w:p/>
     <w:p>
@@ -25227,7 +25229,7 @@
           <w:color w:val="auto"/>
         </w:rPr>
       </w:pPr>
-      <w:bookmarkStart w:id="27" w:name="_Toc486863638"/>
+      <w:bookmarkStart w:id="28" w:name="_Toc486964701"/>
       <w:r>
         <w:rPr>
           <w:rFonts w:ascii="Times New Roman" w:hAnsi="Times New Roman" w:cs="Times New Roman"/>
@@ -25236,7 +25238,7 @@
         </w:rPr>
         <w:t>Allgemeine Konfiguration</w:t>
       </w:r>
-      <w:bookmarkEnd w:id="27"/>
+      <w:bookmarkEnd w:id="28"/>
     </w:p>
     <w:p>
       <w:pPr>
@@ -25783,7 +25785,7 @@
           <w:szCs w:val="24"/>
         </w:rPr>
       </w:pPr>
-      <w:bookmarkStart w:id="28" w:name="_Toc486863577"/>
+      <w:bookmarkStart w:id="29" w:name="_Toc486964710"/>
       <w:r>
         <w:rPr>
           <w:rFonts w:ascii="Times New Roman" w:hAnsi="Times New Roman" w:cs="Times New Roman"/>
@@ -25855,7 +25857,7 @@
         </w:rPr>
         <w:t>: Parametrisierung des Spielfeldes</w:t>
       </w:r>
-      <w:bookmarkEnd w:id="28"/>
+      <w:bookmarkEnd w:id="29"/>
     </w:p>
     <w:p>
       <w:pPr>
@@ -25954,7 +25956,7 @@
           <w:color w:val="auto"/>
         </w:rPr>
       </w:pPr>
-      <w:bookmarkStart w:id="29" w:name="_Toc486863639"/>
+      <w:bookmarkStart w:id="30" w:name="_Toc486964702"/>
       <w:r>
         <w:rPr>
           <w:rFonts w:ascii="Times New Roman" w:hAnsi="Times New Roman" w:cs="Times New Roman"/>
@@ -25963,7 +25965,7 @@
         </w:rPr>
         <w:t>Tetrominoes</w:t>
       </w:r>
-      <w:bookmarkEnd w:id="29"/>
+      <w:bookmarkEnd w:id="30"/>
     </w:p>
     <w:p>
       <w:pPr>
@@ -28813,7 +28815,7 @@
           <w:szCs w:val="24"/>
         </w:rPr>
       </w:pPr>
-      <w:bookmarkStart w:id="30" w:name="_Toc486863578"/>
+      <w:bookmarkStart w:id="31" w:name="_Toc486964711"/>
       <w:r>
         <w:rPr>
           <w:rFonts w:ascii="Times New Roman" w:hAnsi="Times New Roman" w:cs="Times New Roman"/>
@@ -28885,7 +28887,7 @@
         </w:rPr>
         <w:t>: Beispiel Parametrisierung eines Tetrominoes</w:t>
       </w:r>
-      <w:bookmarkEnd w:id="30"/>
+      <w:bookmarkEnd w:id="31"/>
     </w:p>
     <w:p>
       <w:pPr>
@@ -29389,7 +29391,7 @@
           <w:color w:val="auto"/>
         </w:rPr>
       </w:pPr>
-      <w:bookmarkStart w:id="31" w:name="_Toc486863640"/>
+      <w:bookmarkStart w:id="32" w:name="_Toc486964703"/>
       <w:r>
         <w:rPr>
           <w:rFonts w:ascii="Times New Roman" w:hAnsi="Times New Roman" w:cs="Times New Roman"/>
@@ -29398,7 +29400,7 @@
         </w:rPr>
         <w:t>Level</w:t>
       </w:r>
-      <w:bookmarkEnd w:id="31"/>
+      <w:bookmarkEnd w:id="32"/>
     </w:p>
     <w:p/>
     <w:tbl>
@@ -31000,7 +31002,7 @@
           <w:szCs w:val="24"/>
         </w:rPr>
       </w:pPr>
-      <w:bookmarkStart w:id="32" w:name="_Toc486863579"/>
+      <w:bookmarkStart w:id="33" w:name="_Toc486964712"/>
       <w:r>
         <w:rPr>
           <w:rFonts w:ascii="Times New Roman" w:hAnsi="Times New Roman" w:cs="Times New Roman"/>
@@ -31072,7 +31074,7 @@
         </w:rPr>
         <w:t>: Beispiel Parametrisierung von einem Level</w:t>
       </w:r>
-      <w:bookmarkEnd w:id="32"/>
+      <w:bookmarkEnd w:id="33"/>
     </w:p>
     <w:p>
       <w:pPr>
@@ -31374,7 +31376,7 @@
           <w:color w:val="auto"/>
         </w:rPr>
       </w:pPr>
-      <w:bookmarkStart w:id="33" w:name="_Toc486863641"/>
+      <w:bookmarkStart w:id="34" w:name="_Toc486964704"/>
       <w:r>
         <w:rPr>
           <w:rFonts w:ascii="Times New Roman" w:hAnsi="Times New Roman" w:cs="Times New Roman"/>
@@ -31384,7 +31386,7 @@
         <w:lastRenderedPageBreak/>
         <w:t>Nachweis der Anforderungen</w:t>
       </w:r>
-      <w:bookmarkEnd w:id="33"/>
+      <w:bookmarkEnd w:id="34"/>
     </w:p>
     <w:p>
       <w:pPr>
@@ -31411,17 +31413,7 @@
           <w:sz w:val="24"/>
           <w:szCs w:val="24"/>
         </w:rPr>
-        <w:t>Nachfolgend wird erklärt wie die im Kap</w:t>
-      </w:r>
-      <w:bookmarkStart w:id="34" w:name="_GoBack"/>
-      <w:bookmarkEnd w:id="34"/>
-      <w:r>
-        <w:rPr>
-          <w:rFonts w:ascii="Times New Roman" w:hAnsi="Times New Roman" w:cs="Times New Roman"/>
-          <w:sz w:val="24"/>
-          <w:szCs w:val="24"/>
-        </w:rPr>
-        <w:t xml:space="preserve">itel 2 aufgeführten funktionalen Anforderungen eingehalten bzw. erfüllt werden. </w:t>
+        <w:t xml:space="preserve">Nachfolgend wird erklärt wie die im Kapitel 2 aufgeführten funktionalen Anforderungen eingehalten bzw. erfüllt werden. </w:t>
       </w:r>
       <w:r>
         <w:rPr>
@@ -31491,7 +31483,7 @@
         </w:rPr>
         <w:t xml:space="preserve"> </w:t>
       </w:r>
-      <w:bookmarkStart w:id="35" w:name="_Toc486863642"/>
+      <w:bookmarkStart w:id="35" w:name="_Toc486964705"/>
       <w:r>
         <w:rPr>
           <w:rFonts w:ascii="Times New Roman" w:hAnsi="Times New Roman" w:cs="Times New Roman"/>
@@ -32592,7 +32584,7 @@
           <w:szCs w:val="24"/>
         </w:rPr>
       </w:pPr>
-      <w:bookmarkStart w:id="36" w:name="_Toc486863583"/>
+      <w:bookmarkStart w:id="36" w:name="_Toc486964715"/>
       <w:r>
         <w:rPr>
           <w:rFonts w:ascii="Times New Roman" w:hAnsi="Times New Roman" w:cs="Times New Roman"/>
@@ -32694,7 +32686,7 @@
       <w:r>
         <w:t xml:space="preserve"> </w:t>
       </w:r>
-      <w:bookmarkStart w:id="37" w:name="_Toc486863643"/>
+      <w:bookmarkStart w:id="37" w:name="_Toc486964706"/>
       <w:r>
         <w:rPr>
           <w:rFonts w:ascii="Times New Roman" w:hAnsi="Times New Roman" w:cs="Times New Roman"/>
@@ -33614,7 +33606,7 @@
           <w:szCs w:val="24"/>
         </w:rPr>
       </w:pPr>
-      <w:bookmarkStart w:id="38" w:name="_Toc486863584"/>
+      <w:bookmarkStart w:id="38" w:name="_Toc486964716"/>
       <w:r>
         <w:rPr>
           <w:rFonts w:ascii="Times New Roman" w:hAnsi="Times New Roman" w:cs="Times New Roman"/>
@@ -33716,7 +33708,7 @@
       <w:r>
         <w:t xml:space="preserve"> </w:t>
       </w:r>
-      <w:bookmarkStart w:id="39" w:name="_Toc486863644"/>
+      <w:bookmarkStart w:id="39" w:name="_Toc486964707"/>
       <w:r>
         <w:rPr>
           <w:rFonts w:ascii="Times New Roman" w:hAnsi="Times New Roman" w:cs="Times New Roman"/>
@@ -35744,7 +35736,7 @@
           <w:szCs w:val="24"/>
         </w:rPr>
       </w:pPr>
-      <w:bookmarkStart w:id="40" w:name="_Toc486863585"/>
+      <w:bookmarkStart w:id="40" w:name="_Toc486964717"/>
       <w:r>
         <w:rPr>
           <w:rFonts w:ascii="Times New Roman" w:hAnsi="Times New Roman" w:cs="Times New Roman"/>
@@ -35837,7 +35829,7 @@
       <w:r>
         <w:t xml:space="preserve"> </w:t>
       </w:r>
-      <w:bookmarkStart w:id="41" w:name="_Toc486863645"/>
+      <w:bookmarkStart w:id="41" w:name="_Toc486964708"/>
       <w:r>
         <w:rPr>
           <w:rFonts w:ascii="Times New Roman" w:hAnsi="Times New Roman" w:cs="Times New Roman"/>
@@ -38664,7 +38656,7 @@
           <w:szCs w:val="24"/>
         </w:rPr>
       </w:pPr>
-      <w:bookmarkStart w:id="42" w:name="_Toc486863586"/>
+      <w:bookmarkStart w:id="42" w:name="_Toc486964718"/>
       <w:r>
         <w:rPr>
           <w:rFonts w:ascii="Times New Roman" w:hAnsi="Times New Roman" w:cs="Times New Roman"/>
@@ -38938,7 +38930,7 @@
             <w:sz w:val="24"/>
             <w:szCs w:val="24"/>
           </w:rPr>
-          <w:t>25</w:t>
+          <w:t>2</w:t>
         </w:r>
         <w:r>
           <w:rPr>
@@ -38995,7 +38987,7 @@
             <w:sz w:val="24"/>
             <w:szCs w:val="24"/>
           </w:rPr>
-          <w:t>Nachweis der Anforderungen</w:t>
+          <w:t>Einleitung</w:t>
         </w:r>
         <w:r>
           <w:rPr>
@@ -43355,7 +43347,7 @@
 </file>
 
 <file path=customXml/itemProps1.xml><?xml version="1.0" encoding="utf-8"?>
-<ds:datastoreItem xmlns:ds="http://schemas.openxmlformats.org/officeDocument/2006/customXml" ds:itemID="{C79013CF-F292-439F-B10E-D3201C0B411A}">
+<ds:datastoreItem xmlns:ds="http://schemas.openxmlformats.org/officeDocument/2006/customXml" ds:itemID="{D589ACC9-B8CD-4640-91A6-1E1E4EF97ABA}">
   <ds:schemaRefs>
     <ds:schemaRef ds:uri="http://schemas.openxmlformats.org/officeDocument/2006/bibliography"/>
   </ds:schemaRefs>

</xml_diff>